<commit_message>
fleshed out the first chapter a bit, more logical sense
</commit_message>
<xml_diff>
--- a/doc/report.docx
+++ b/doc/report.docx
@@ -255,7 +255,7 @@
         <w:pStyle w:val="Normal"/>
         <w:numPr>
           <w:ilvl w:val="0"/>
-          <w:numId w:val="3"/>
+          <w:numId w:val="2"/>
         </w:numPr>
         <w:jc w:val="both"/>
         <w:rPr/>
@@ -270,7 +270,7 @@
         <w:pStyle w:val="Normal"/>
         <w:numPr>
           <w:ilvl w:val="0"/>
-          <w:numId w:val="3"/>
+          <w:numId w:val="2"/>
         </w:numPr>
         <w:jc w:val="both"/>
         <w:rPr/>
@@ -285,7 +285,7 @@
         <w:pStyle w:val="Normal"/>
         <w:numPr>
           <w:ilvl w:val="0"/>
-          <w:numId w:val="3"/>
+          <w:numId w:val="2"/>
         </w:numPr>
         <w:jc w:val="both"/>
         <w:rPr/>
@@ -300,7 +300,7 @@
         <w:pStyle w:val="Normal"/>
         <w:numPr>
           <w:ilvl w:val="0"/>
-          <w:numId w:val="3"/>
+          <w:numId w:val="2"/>
         </w:numPr>
         <w:jc w:val="both"/>
         <w:rPr/>
@@ -1194,18 +1194,18 @@
         <w:pageBreakBefore/>
         <w:rPr/>
       </w:pPr>
-      <w:bookmarkStart w:id="0" w:name="__RefHeading__2068_1315851627"/>
-      <w:bookmarkStart w:id="1" w:name="_Toc258505512"/>
-      <w:bookmarkStart w:id="2" w:name="_Toc192777705"/>
-      <w:bookmarkStart w:id="3" w:name="_Toc222978592"/>
+      <w:bookmarkStart w:id="0" w:name="_Toc192777705"/>
+      <w:bookmarkStart w:id="1" w:name="_Toc222978592"/>
+      <w:bookmarkStart w:id="2" w:name="_Toc258505512"/>
+      <w:bookmarkStart w:id="3" w:name="__RefHeading__2068_1315851627"/>
+      <w:bookmarkEnd w:id="3"/>
+      <w:r>
+        <w:rPr/>
+        <w:t xml:space="preserve">Background, Analysis &amp; </w:t>
+      </w:r>
       <w:bookmarkEnd w:id="0"/>
-      <w:r>
-        <w:rPr/>
-        <w:t xml:space="preserve">Background, Analysis &amp; </w:t>
-      </w:r>
+      <w:bookmarkEnd w:id="1"/>
       <w:bookmarkEnd w:id="2"/>
-      <w:bookmarkEnd w:id="3"/>
-      <w:bookmarkEnd w:id="1"/>
       <w:r>
         <w:rPr/>
         <w:t>Process</w:t>
@@ -1237,11 +1237,7 @@
       </w:pPr>
       <w:r>
         <w:rPr/>
-        <w:t xml:space="preserve">The acrobatic flight of aeroplanes </w:t>
-      </w:r>
-      <w:r>
-        <w:rPr/>
-        <w:t xml:space="preserve">is the practice of flying in patterns not commonly used in flight. </w:t>
+        <w:t xml:space="preserve">The acrobatic flight of aeroplanes is the practice of flying in patterns not commonly used in flight. </w:t>
         <w:tab/>
         <w:t xml:space="preserve">There's a number of different motivations behind this, including recreation, entertainment, sport and training. A range of flying vehicles can participate in aerobatics, while primarily aeroplanes are used, gliders and helicopters can also perform, the latter with its own more specific set of movements available. </w:t>
       </w:r>
@@ -1264,24 +1260,21 @@
         <w:rPr/>
         <w:t xml:space="preserve">Model aircraft – of the powered and controllable variety – are quite commonly used for performing aerobatics in the hands of hobbyists. </w:t>
       </w:r>
-    </w:p>
-    <w:p>
-      <w:pPr>
-        <w:pStyle w:val="TextBody"/>
-        <w:rPr/>
-      </w:pPr>
-      <w:r>
-        <w:rPr/>
-      </w:r>
-    </w:p>
-    <w:p>
-      <w:pPr>
-        <w:pStyle w:val="TextBody"/>
-        <w:rPr/>
-      </w:pPr>
-      <w:r>
-        <w:rPr/>
-        <w:t xml:space="preserve">The smaller nature of the model aircraft means that forces exerted on them are far less significant than those on a full-sized plane, and that there's no worry about the </w:t>
+      <w:r>
+        <w:rPr/>
+        <w:t xml:space="preserve">They come in many different shapes and sizes, with different flight characteristics. </w:t>
+      </w:r>
+      <w:r>
+        <w:rPr/>
+        <w:t>The smaller nature of the</w:t>
+      </w:r>
+      <w:r>
+        <w:rPr/>
+        <w:t>se</w:t>
+      </w:r>
+      <w:r>
+        <w:rPr/>
+        <w:t xml:space="preserve"> aircraft means that forces exerted on them are far less significant than those on a full-sized plane, and that there's no worry about the </w:t>
       </w:r>
       <w:r>
         <w:rPr>
@@ -1292,60 +1285,64 @@
       </w:r>
       <w:r>
         <w:rPr/>
-        <w:t xml:space="preserve"> G-force a pilot would have to endure. A result of this means that, with model aircraft, far more intense flights can be undertaken.</w:t>
-      </w:r>
-    </w:p>
-    <w:p>
-      <w:pPr>
-        <w:pStyle w:val="TextBody"/>
-        <w:rPr/>
-      </w:pPr>
-      <w:r>
-        <w:rPr/>
-      </w:r>
-    </w:p>
-    <w:p>
-      <w:pPr>
-        <w:pStyle w:val="TextBody"/>
-        <w:rPr/>
-      </w:pPr>
-      <w:r>
-        <w:rPr/>
-        <w:t>An aerobatic f</w:t>
-      </w:r>
-      <w:r>
-        <w:rPr/>
-        <w:t xml:space="preserve">light </w:t>
-      </w:r>
-      <w:r>
-        <w:rPr/>
-        <w:t xml:space="preserve">can be broken down into a series of manoeuvres, each representing a pattern of movement for the aircraft to follow. An commonly known example manoeuvre would be a “loop-the-loop”, consisting of flying a plane round in a vertical loop. </w:t>
-      </w:r>
-    </w:p>
-    <w:p>
-      <w:pPr>
-        <w:pStyle w:val="TextBody"/>
-        <w:rPr/>
-      </w:pPr>
-      <w:r>
-        <w:rPr/>
-        <w:t>A wide range of manoeuvres exists, describing many different patterns involving movements on every axis – pitch, yaw and roll – as well as even backwards movement (tailslides).</w:t>
-      </w:r>
-    </w:p>
-    <w:p>
-      <w:pPr>
-        <w:pStyle w:val="TextBody"/>
-        <w:rPr/>
-      </w:pPr>
-      <w:r>
-        <w:rPr/>
-      </w:r>
-    </w:p>
-    <w:p>
-      <w:pPr>
-        <w:pStyle w:val="TextBody"/>
-        <w:rPr>
-          <w:rFonts w:ascii="Liberation Sans" w:hAnsi="Liberation Sans"/>
+        <w:t xml:space="preserve"> G-force a pilot would have to endure. A</w:t>
+      </w:r>
+      <w:r>
+        <w:rPr/>
+        <w:t>s a</w:t>
+      </w:r>
+      <w:r>
+        <w:rPr/>
+        <w:t xml:space="preserve"> result, far more intense flights can be undertaken </w:t>
+      </w:r>
+      <w:r>
+        <w:rPr/>
+        <w:t>with model aircraft than full-sized ones, though that doesn't rule them out from being able to perform as well</w:t>
+      </w:r>
+      <w:r>
+        <w:rPr/>
+        <w:t>.</w:t>
+      </w:r>
+    </w:p>
+    <w:p>
+      <w:pPr>
+        <w:pStyle w:val="TextBody"/>
+        <w:rPr/>
+      </w:pPr>
+      <w:r>
+        <w:rPr/>
+      </w:r>
+    </w:p>
+    <w:p>
+      <w:pPr>
+        <w:pStyle w:val="TextBody"/>
+        <w:rPr/>
+      </w:pPr>
+      <w:r>
+        <w:rPr/>
+        <w:t xml:space="preserve">An aerobatic flight can be broken down into manoeuvres, each representing a pattern of movement for the aircraft to follow. An commonly known example manoeuvre would be a “loop-the-loop”, consisting of flying a plane round in a vertical loop. </w:t>
+      </w:r>
+      <w:r>
+        <w:rPr/>
+        <w:t>A</w:t>
+      </w:r>
+      <w:r>
+        <w:rPr/>
+        <w:t xml:space="preserve"> wide range of </w:t>
+      </w:r>
+      <w:r>
+        <w:rPr/>
+        <w:t xml:space="preserve">these </w:t>
+      </w:r>
+      <w:r>
+        <w:rPr/>
+        <w:t xml:space="preserve">manoeuvres exists, describing many different patterns involving movements on every axis – pitch, yaw and roll – as well as even backwards movement (tailslides). Manoeuvres can be described in two main different ways – the Aresti and OLAN notations. </w:t>
+      </w:r>
+    </w:p>
+    <w:p>
+      <w:pPr>
+        <w:pStyle w:val="TextBody"/>
+        <w:rPr>
           <w:b w:val="false"/>
           <w:i w:val="false"/>
           <w:caps w:val="false"/>
@@ -1357,8 +1354,18 @@
         </w:rPr>
       </w:pPr>
       <w:r>
-        <w:rPr>
-          <w:rFonts w:ascii="Liberation Sans" w:hAnsi="Liberation Sans"/>
+        <w:rPr/>
+        <w:t>The Aresti system</w:t>
+      </w:r>
+      <w:r>
+        <w:rPr>
+          <w:sz w:val="22"/>
+          <w:szCs w:val="22"/>
+        </w:rPr>
+        <w:t xml:space="preserve"> was developed by Spanish aerobatic pilot </w:t>
+      </w:r>
+      <w:r>
+        <w:rPr>
           <w:b w:val="false"/>
           <w:i w:val="false"/>
           <w:caps w:val="false"/>
@@ -1368,23 +1375,10 @@
           <w:sz w:val="22"/>
           <w:szCs w:val="22"/>
         </w:rPr>
-      </w:r>
-    </w:p>
-    <w:p>
-      <w:pPr>
-        <w:pStyle w:val="TextBody"/>
-        <w:rPr/>
-      </w:pPr>
-      <w:r>
-        <w:rPr/>
-        <w:t xml:space="preserve">Manoeuvres can be described in two main different ways – the Aresti and OLAN notations. </w:t>
-      </w:r>
-    </w:p>
-    <w:p>
-      <w:pPr>
-        <w:pStyle w:val="TextBody"/>
-        <w:rPr>
-          <w:rFonts w:ascii="Liberation Sans" w:hAnsi="Liberation Sans"/>
+        <w:t xml:space="preserve">José Louis Aresti Aguirre, and is now adopted by the Fédération Aéronautique Internationale (FAI) as a standard. It </w:t>
+      </w:r>
+      <w:r>
+        <w:rPr>
           <w:b w:val="false"/>
           <w:i w:val="false"/>
           <w:caps w:val="false"/>
@@ -1394,22 +1388,10 @@
           <w:sz w:val="22"/>
           <w:szCs w:val="22"/>
         </w:rPr>
-      </w:pPr>
-      <w:r>
-        <w:rPr/>
-        <w:t>The Aresti system</w:t>
-      </w:r>
-      <w:r>
-        <w:rPr>
-          <w:rFonts w:ascii="Liberation Sans" w:hAnsi="Liberation Sans"/>
-          <w:sz w:val="22"/>
-          <w:szCs w:val="22"/>
-        </w:rPr>
-        <w:t xml:space="preserve"> was developed by Spanish aerobatic pilot </w:t>
-      </w:r>
-      <w:r>
-        <w:rPr>
-          <w:rFonts w:ascii="Liberation Sans" w:hAnsi="Liberation Sans"/>
+        <w:t>r</w:t>
+      </w:r>
+      <w:r>
+        <w:rPr>
           <w:b w:val="false"/>
           <w:i w:val="false"/>
           <w:caps w:val="false"/>
@@ -1419,11 +1401,10 @@
           <w:sz w:val="22"/>
           <w:szCs w:val="22"/>
         </w:rPr>
-        <w:t xml:space="preserve">José Louis Aresti Aguirre, </w:t>
-      </w:r>
-      <w:r>
-        <w:rPr>
-          <w:rFonts w:ascii="Liberation Sans" w:hAnsi="Liberation Sans"/>
+        <w:t>epresent</w:t>
+      </w:r>
+      <w:r>
+        <w:rPr>
           <w:b w:val="false"/>
           <w:i w:val="false"/>
           <w:caps w:val="false"/>
@@ -1433,11 +1414,10 @@
           <w:sz w:val="22"/>
           <w:szCs w:val="22"/>
         </w:rPr>
-        <w:t>and is now adopted by the Fédération Aéronautique Internationale (FAI)</w:t>
-      </w:r>
-      <w:r>
-        <w:rPr>
-          <w:rFonts w:ascii="Liberation Sans" w:hAnsi="Liberation Sans"/>
+        <w:t xml:space="preserve">s </w:t>
+      </w:r>
+      <w:r>
+        <w:rPr>
           <w:b w:val="false"/>
           <w:i w:val="false"/>
           <w:caps w:val="false"/>
@@ -1447,11 +1427,10 @@
           <w:sz w:val="22"/>
           <w:szCs w:val="22"/>
         </w:rPr>
-        <w:t xml:space="preserve"> as a standard</w:t>
-      </w:r>
-      <w:r>
-        <w:rPr>
-          <w:rFonts w:ascii="Liberation Sans" w:hAnsi="Liberation Sans"/>
+        <w:t xml:space="preserve">manoeuvres using </w:t>
+      </w:r>
+      <w:r>
+        <w:rPr>
           <w:b w:val="false"/>
           <w:i w:val="false"/>
           <w:caps w:val="false"/>
@@ -1461,26 +1440,85 @@
           <w:sz w:val="22"/>
           <w:szCs w:val="22"/>
         </w:rPr>
-        <w:t xml:space="preserve">. It is a way of representing manoeuvres using numbers. </w:t>
-      </w:r>
-    </w:p>
-    <w:p>
-      <w:pPr>
-        <w:pStyle w:val="TextBody"/>
-        <w:rPr/>
-      </w:pPr>
-      <w:r>
-        <w:rPr/>
-      </w:r>
-    </w:p>
-    <w:p>
-      <w:pPr>
-        <w:pStyle w:val="TextBody"/>
-        <w:rPr/>
-      </w:pPr>
-      <w:r>
-        <w:rPr/>
-        <w:t>OLAN – One Letter Aerobatic Notation – was developed by Michael Golan</w:t>
+        <w:t xml:space="preserve">various </w:t>
+      </w:r>
+      <w:r>
+        <w:rPr>
+          <w:b w:val="false"/>
+          <w:i w:val="false"/>
+          <w:caps w:val="false"/>
+          <w:smallCaps w:val="false"/>
+          <w:color w:val="000000"/>
+          <w:spacing w:val="0"/>
+          <w:sz w:val="22"/>
+          <w:szCs w:val="22"/>
+        </w:rPr>
+        <w:t xml:space="preserve">diagrams and </w:t>
+      </w:r>
+      <w:r>
+        <w:rPr>
+          <w:b w:val="false"/>
+          <w:i w:val="false"/>
+          <w:caps w:val="false"/>
+          <w:smallCaps w:val="false"/>
+          <w:color w:val="000000"/>
+          <w:spacing w:val="0"/>
+          <w:sz w:val="22"/>
+          <w:szCs w:val="22"/>
+        </w:rPr>
+        <w:t xml:space="preserve">numbers </w:t>
+      </w:r>
+      <w:r>
+        <w:rPr>
+          <w:b w:val="false"/>
+          <w:i w:val="false"/>
+          <w:caps w:val="false"/>
+          <w:smallCaps w:val="false"/>
+          <w:color w:val="000000"/>
+          <w:spacing w:val="0"/>
+          <w:sz w:val="22"/>
+          <w:szCs w:val="22"/>
+        </w:rPr>
+        <w:t>(catalogue references)</w:t>
+      </w:r>
+      <w:r>
+        <w:rPr>
+          <w:b w:val="false"/>
+          <w:i w:val="false"/>
+          <w:caps w:val="false"/>
+          <w:smallCaps w:val="false"/>
+          <w:color w:val="000000"/>
+          <w:spacing w:val="0"/>
+          <w:sz w:val="22"/>
+          <w:szCs w:val="22"/>
+        </w:rPr>
+        <w:t>. The prior is pretty simple to understand, but the latter relies on an official catalogue which is only available in a physical format for a price.</w:t>
+      </w:r>
+    </w:p>
+    <w:p>
+      <w:pPr>
+        <w:pStyle w:val="TextBody"/>
+        <w:rPr/>
+      </w:pPr>
+      <w:r>
+        <w:rPr/>
+        <w:t xml:space="preserve">Alternatively, </w:t>
+      </w:r>
+      <w:r>
+        <w:rPr/>
+        <w:t xml:space="preserve">OLAN </w:t>
+      </w:r>
+      <w:r>
+        <w:rPr/>
+        <w:t>(One Letter Aerobatic Notation)</w:t>
+      </w:r>
+      <w:r>
+        <w:rPr/>
+        <w:t xml:space="preserve">, developed by Michael Golan, </w:t>
+      </w:r>
+      <w:r>
+        <w:rPr/>
+        <w:t>provides a more concise and independent method of representing manoeuvres. It reduces manoeuvres instead to a simple letter</w:t>
       </w:r>
     </w:p>
     <w:p>
@@ -1500,55 +1538,35 @@
       </w:pPr>
       <w:r>
         <w:rPr/>
-        <w:t>Within the realm of this subject, t</w:t>
-      </w:r>
-      <w:r>
-        <w:rPr/>
-        <w:t>he task this project is undertaking i</w:t>
-      </w:r>
-      <w:r>
-        <w:rPr/>
-        <w:t>s the</w:t>
-      </w:r>
-      <w:r>
-        <w:rPr/>
-        <w:t xml:space="preserve"> visual modelling of acrobatic flight.</w:t>
-      </w:r>
-    </w:p>
-    <w:p>
-      <w:pPr>
-        <w:pStyle w:val="TextBody"/>
-        <w:rPr/>
-      </w:pPr>
-      <w:r>
-        <w:rPr/>
-        <w:t xml:space="preserve">This project goes a bit further than that definition of the task, as it's quite a wide description. The project's goal is to provide a tool for people who want to visualise these aerobatics. This definition allows for a wider scope of </w:t>
-      </w:r>
-      <w:r>
-        <w:rPr/>
-        <w:t>thought with regard to</w:t>
-      </w:r>
-      <w:r>
-        <w:rPr/>
-        <w:t xml:space="preserve"> features, </w:t>
-      </w:r>
-      <w:r>
-        <w:rPr/>
-        <w:t xml:space="preserve">encompassing things like </w:t>
-      </w:r>
-    </w:p>
-    <w:p>
-      <w:pPr>
-        <w:pStyle w:val="TextBody"/>
-        <w:rPr/>
-      </w:pPr>
-      <w:r>
-        <w:rPr/>
-        <w:t xml:space="preserve">There's a number of reasons for this extension to the task brief. </w:t>
-      </w:r>
-      <w:r>
-        <w:rPr/>
-        <w:t xml:space="preserve">Primarily, it's due to the narrow breadth of options </w:t>
+        <w:t>Within the realm of this subject, the task this project is undertaking is the visual modelling of acrobatic flight.</w:t>
+      </w:r>
+    </w:p>
+    <w:p>
+      <w:pPr>
+        <w:pStyle w:val="TextBody"/>
+        <w:rPr/>
+      </w:pPr>
+      <w:r>
+        <w:rPr/>
+        <w:t xml:space="preserve">This project goes a bit further than that definition of the task, as it's quite a wide description. The project's goal is to provide a tool for people who want to visualise these aerobatics. This definition allows for a wider scope of thought with regard to features, encompassing things like </w:t>
+      </w:r>
+      <w:r>
+        <w:rPr/>
+        <w:t xml:space="preserve">loading/saving flights </w:t>
+      </w:r>
+    </w:p>
+    <w:p>
+      <w:pPr>
+        <w:pStyle w:val="TextBody"/>
+        <w:rPr/>
+      </w:pPr>
+      <w:r>
+        <w:rPr/>
+        <w:t xml:space="preserve">There's a number of reasons for this extension to the task brief. Primarily, it's due to the narrow breadth of </w:t>
+      </w:r>
+      <w:r>
+        <w:rPr/>
+        <w:t>the original project description.</w:t>
       </w:r>
     </w:p>
     <w:p>
@@ -1633,16 +1651,44 @@
       </w:pPr>
       <w:r>
         <w:rPr/>
-        <w:t xml:space="preserve">One system that was of use for the development of this project was OpenAero. This is a tool for </w:t>
-      </w:r>
-      <w:r>
-        <w:rPr/>
-        <w:t>the interpretation of the OLAN system.</w:t>
+        <w:t xml:space="preserve">One system that was of use for the development of this project was OpenAero. </w:t>
+      </w:r>
+      <w:r>
+        <w:rPr/>
+        <w:t>This open-source project web application i</w:t>
+      </w:r>
+      <w:r>
+        <w:rPr/>
+        <w:t xml:space="preserve">s a </w:t>
+      </w:r>
+      <w:r>
+        <w:rPr/>
+        <w:t xml:space="preserve">an extensive </w:t>
+      </w:r>
+      <w:r>
+        <w:rPr/>
+        <w:t xml:space="preserve">tool </w:t>
+      </w:r>
+      <w:r>
+        <w:rPr/>
+        <w:t xml:space="preserve">for designing aerobatic sequences built by Ringo Mass. Among many more complex features, it primarily provides OLAN </w:t>
+      </w:r>
+      <w:r>
+        <w:rPr/>
+        <w:t xml:space="preserve">interpretation </w:t>
+      </w:r>
+      <w:r>
+        <w:rPr/>
+        <w:t>and translation of OLAN into Aresti, with</w:t>
       </w:r>
       <w:r>
         <w:rPr/>
         <w:t xml:space="preserve"> </w:t>
       </w:r>
+      <w:r>
+        <w:rPr/>
+        <w:t>diagrams and catalogue references of manoeuvres. It is not so much a tool for visualising acrobatic flight as a tool for people who already understand the manoeuvres and want to design flights combining them, but it offers some useful hints about the shapes of manoeuvres and the OLAN system.</w:t>
+      </w:r>
     </w:p>
     <w:p>
       <w:pPr>
@@ -1670,6 +1716,82 @@
       </w:pPr>
       <w:r>
         <w:rPr/>
+      </w:r>
+    </w:p>
+    <w:p>
+      <w:pPr>
+        <w:pStyle w:val="TextBody"/>
+        <w:rPr/>
+      </w:pPr>
+      <w:r>
+        <w:rPr/>
+        <w:t>On a personal level, I have an interest in all three of the main components of the application – the flight of planes, 3D graphics and Android development.</w:t>
+      </w:r>
+    </w:p>
+    <w:p>
+      <w:pPr>
+        <w:pStyle w:val="TextBody"/>
+        <w:rPr/>
+      </w:pPr>
+      <w:r>
+        <w:rPr/>
+        <w:t>My interest in planes stems from spending a lot of time playing flight simulators, an intrigue in aviation and my dad sharing his interest in model planes with me in my youth.</w:t>
+      </w:r>
+    </w:p>
+    <w:p>
+      <w:pPr>
+        <w:pStyle w:val="TextBody"/>
+        <w:rPr/>
+      </w:pPr>
+      <w:r>
+        <w:rPr/>
+        <w:t>Multiple courses at university leads me to be familiar with OpenGL and GLSL, tools useful for developing applications with 3D rendered graphics.</w:t>
+      </w:r>
+    </w:p>
+    <w:p>
+      <w:pPr>
+        <w:pStyle w:val="TextBody"/>
+        <w:rPr/>
+      </w:pPr>
+      <w:r>
+        <w:rPr/>
+        <w:t>Android development is an area I have spent a lot of time sitting on the sidelines of, with having rooted and installed custom ROMs on many devices, and getting familiar with the OS and the main Android-PC interaction tool – adb (Android debug bridge).</w:t>
+      </w:r>
+    </w:p>
+    <w:p>
+      <w:pPr>
+        <w:pStyle w:val="TextBody"/>
+        <w:rPr/>
+      </w:pPr>
+      <w:r>
+        <w:rPr/>
+      </w:r>
+    </w:p>
+    <w:p>
+      <w:pPr>
+        <w:pStyle w:val="TextBody"/>
+        <w:rPr/>
+      </w:pPr>
+      <w:r>
+        <w:rPr/>
+      </w:r>
+    </w:p>
+    <w:p>
+      <w:pPr>
+        <w:pStyle w:val="TextBody"/>
+        <w:rPr/>
+      </w:pPr>
+      <w:r>
+        <w:rPr/>
+      </w:r>
+    </w:p>
+    <w:p>
+      <w:pPr>
+        <w:pStyle w:val="TextBody"/>
+        <w:rPr/>
+      </w:pPr>
+      <w:r>
+        <w:rPr/>
         <w:t xml:space="preserve">What was your background preparation for the project? What similar systems did you assess? What was your motivation and interest in this project? </w:t>
       </w:r>
     </w:p>
@@ -1680,17 +1802,130 @@
       </w:pPr>
       <w:r>
         <w:rPr/>
-        <w:t>Platform</w:t>
-      </w:r>
-    </w:p>
-    <w:p>
-      <w:pPr>
-        <w:pStyle w:val="TextBody"/>
-        <w:rPr/>
-      </w:pPr>
-      <w:r>
-        <w:rPr/>
-        <w:t>The other side of the background research was looking into the Android platform and development.</w:t>
+        <w:t>Technology and platform</w:t>
+      </w:r>
+    </w:p>
+    <w:p>
+      <w:pPr>
+        <w:pStyle w:val="TextBody"/>
+        <w:rPr/>
+      </w:pPr>
+      <w:r>
+        <w:rPr/>
+        <w:t xml:space="preserve">The other side of the background research was looking into the Android platform and development. </w:t>
+      </w:r>
+    </w:p>
+    <w:p>
+      <w:pPr>
+        <w:pStyle w:val="TextBody"/>
+        <w:rPr/>
+      </w:pPr>
+      <w:r>
+        <w:rPr/>
+        <w:t>It was first important to ascertain that the platform could support the requirements of the project – the most demanding being the need for rendering 3D graphics. Thankfully, the platform has various different ways of doing this, including OpenGL ES (being familiar with WebGL, this was convenient).</w:t>
+      </w:r>
+    </w:p>
+    <w:p>
+      <w:pPr>
+        <w:pStyle w:val="TextBody"/>
+        <w:rPr/>
+      </w:pPr>
+      <w:r>
+        <w:rPr/>
+        <w:t xml:space="preserve">Higher level libraries for 3D rendering and scene building were explored, but none were found to offer any </w:t>
+      </w:r>
+      <w:r>
+        <w:rPr/>
+        <w:t>real</w:t>
+      </w:r>
+      <w:r>
+        <w:rPr/>
+        <w:t xml:space="preserve"> incentives </w:t>
+      </w:r>
+      <w:r>
+        <w:rPr/>
+        <w:t>for what will be quite simple planes, as compared to the fairly basic direct OpenGL ES and GLSL interaction.</w:t>
+      </w:r>
+    </w:p>
+    <w:p>
+      <w:pPr>
+        <w:pStyle w:val="TextBody"/>
+        <w:rPr/>
+      </w:pPr>
+      <w:r>
+        <w:rPr/>
+      </w:r>
+    </w:p>
+    <w:p>
+      <w:pPr>
+        <w:pStyle w:val="TextBody"/>
+        <w:rPr/>
+      </w:pPr>
+      <w:r>
+        <w:rPr/>
+        <w:t xml:space="preserve">The Android platform posed some different challenges to what one would find when developing as a PC application. The hardware </w:t>
+      </w:r>
+      <w:r>
+        <w:rPr/>
+        <w:t>gamut</w:t>
+      </w:r>
+      <w:r>
+        <w:rPr/>
+        <w:t xml:space="preserve"> of Android devices is different to that of computers, </w:t>
+      </w:r>
+      <w:r>
+        <w:rPr/>
+        <w:t xml:space="preserve">primarily </w:t>
+      </w:r>
+      <w:r>
+        <w:rPr/>
+        <w:t xml:space="preserve">with greater variation in screen sizes (both physical and resolution) </w:t>
+      </w:r>
+      <w:r>
+        <w:rPr/>
+        <w:t xml:space="preserve">due to tablets. General power was across the board fairly low in comparison to PCs, so that needed to be taken into account. </w:t>
+      </w:r>
+    </w:p>
+    <w:p>
+      <w:pPr>
+        <w:pStyle w:val="TextBody"/>
+        <w:rPr/>
+      </w:pPr>
+      <w:r>
+        <w:rPr/>
+        <w:t xml:space="preserve">Performance issues could be somewhat mitigated by restricting access to the application by giving it a minimum API level. Newer devices tend to more power and newer API levels, so an application can sort of be targeted in this way. </w:t>
+      </w:r>
+    </w:p>
+    <w:p>
+      <w:pPr>
+        <w:pStyle w:val="TextBody"/>
+        <w:rPr/>
+      </w:pPr>
+      <w:r>
+        <w:rPr/>
+      </w:r>
+    </w:p>
+    <w:p>
+      <w:pPr>
+        <w:pStyle w:val="TextBody"/>
+        <w:rPr/>
+      </w:pPr>
+      <w:r>
+        <w:rPr/>
+        <w:t xml:space="preserve">The performance/computing power of Android devices tends to be lower than those of PCs, and there is also a much wider range </w:t>
+      </w:r>
+      <w:r>
+        <w:rPr/>
+        <w:t>of screen sizes. Both the UI and the complexity of the visualisation needs to take these factors into account.</w:t>
+      </w:r>
+    </w:p>
+    <w:p>
+      <w:pPr>
+        <w:pStyle w:val="TextBody"/>
+        <w:rPr/>
+      </w:pPr>
+      <w:r>
+        <w:rPr/>
       </w:r>
     </w:p>
     <w:p>
@@ -1740,370 +1975,358 @@
     <w:p>
       <w:pPr>
         <w:pStyle w:val="ListParagraph"/>
+        <w:numPr>
+          <w:ilvl w:val="0"/>
+          <w:numId w:val="3"/>
+        </w:numPr>
+        <w:tabs>
+          <w:tab w:val="left" w:pos="787" w:leader="none"/>
+        </w:tabs>
+        <w:spacing w:before="0" w:after="120"/>
+        <w:ind w:left="787" w:right="0" w:hanging="360"/>
+        <w:rPr>
+          <w:b/>
+        </w:rPr>
+      </w:pPr>
+      <w:r>
+        <w:rPr>
+          <w:b/>
+        </w:rPr>
+        <w:t>All of the sections and text in this example are for illustration purposes. The main Chapters are a good starting point, but the content and actual sections that you include are likely to be different.</w:t>
+      </w:r>
+    </w:p>
+    <w:p>
+      <w:pPr>
+        <w:pStyle w:val="ListParagraph"/>
+        <w:numPr>
+          <w:ilvl w:val="0"/>
+          <w:numId w:val="3"/>
+        </w:numPr>
+        <w:tabs>
+          <w:tab w:val="left" w:pos="787" w:leader="none"/>
+        </w:tabs>
+        <w:ind w:left="787" w:right="0" w:hanging="360"/>
+        <w:rPr/>
+      </w:pPr>
+      <w:r>
+        <w:rPr>
+          <w:b/>
+        </w:rPr>
+        <w:t xml:space="preserve">Look at the document on the Structure of the Final Report for additional guidance. </w:t>
+      </w:r>
+      <w:bookmarkStart w:id="5" w:name="_Toc258505513"/>
+      <w:bookmarkEnd w:id="5"/>
+      <w:r>
+        <w:rPr/>
+        <w:t xml:space="preserve"> </w:t>
+      </w:r>
+    </w:p>
+    <w:p>
+      <w:pPr>
+        <w:pStyle w:val="TextBody"/>
+        <w:rPr/>
+      </w:pPr>
+      <w:r>
+        <w:rPr/>
+      </w:r>
+    </w:p>
+    <w:p>
+      <w:pPr>
+        <w:pStyle w:val="Heading2"/>
+        <w:rPr/>
+      </w:pPr>
+      <w:bookmarkStart w:id="6" w:name="_Toc258505514"/>
+      <w:bookmarkStart w:id="7" w:name="__RefHeading__2072_1315851627"/>
+      <w:bookmarkEnd w:id="7"/>
+      <w:r>
+        <w:rPr/>
+        <w:t>Analysis</w:t>
+      </w:r>
+      <w:bookmarkEnd w:id="6"/>
+      <w:r>
+        <w:rPr/>
+        <w:t xml:space="preserve"> </w:t>
+      </w:r>
+    </w:p>
+    <w:p>
+      <w:pPr>
+        <w:pStyle w:val="TextBody"/>
+        <w:rPr/>
+      </w:pPr>
+      <w:r>
+        <w:rPr/>
+      </w:r>
+    </w:p>
+    <w:p>
+      <w:pPr>
+        <w:pStyle w:val="TextBody"/>
+        <w:rPr/>
+      </w:pPr>
+      <w:r>
+        <w:rPr/>
+      </w:r>
+    </w:p>
+    <w:p>
+      <w:pPr>
+        <w:pStyle w:val="TextBody"/>
+        <w:rPr>
+          <w:i w:val="false"/>
+          <w:iCs w:val="false"/>
+        </w:rPr>
+      </w:pPr>
+      <w:r>
+        <w:rPr/>
+        <w:t xml:space="preserve">The first task highlighted by the research was that of developing a representation of the manoeuvres in-application. There are, of course, a number of different ways of doing this, including </w:t>
+      </w:r>
+      <w:r>
+        <w:rPr>
+          <w:i w:val="false"/>
+          <w:iCs w:val="false"/>
+        </w:rPr>
+        <w:t>hard coding every manoeuvre.</w:t>
+      </w:r>
+    </w:p>
+    <w:p>
+      <w:pPr>
+        <w:pStyle w:val="TextBody"/>
+        <w:rPr>
+          <w:i w:val="false"/>
+          <w:iCs w:val="false"/>
+        </w:rPr>
+      </w:pPr>
+      <w:r>
+        <w:rPr>
+          <w:i w:val="false"/>
+          <w:iCs w:val="false"/>
+        </w:rPr>
+        <w:t>The most logical approached was to analyse each manoeuvre and find effectively the highest common factor between them all. As the standard catalogue consists of a lot of different manoeuvres, this is an extensive task, but there are definitely some common features between various movements, for example a straight line forwards and a turn upwards.</w:t>
+      </w:r>
+    </w:p>
+    <w:p>
+      <w:pPr>
+        <w:pStyle w:val="TextBody"/>
+        <w:rPr>
+          <w:i w:val="false"/>
+          <w:iCs w:val="false"/>
+        </w:rPr>
+      </w:pPr>
+      <w:r>
+        <w:rPr>
+          <w:i w:val="false"/>
+          <w:iCs w:val="false"/>
+        </w:rPr>
+        <w:t xml:space="preserve">Alongside this, another angle which could be taken was interpretation manoeuvres in the context of being flown by an aeroplane. In this context, it is obvious that manoeuvres can only exist if they can actually be performed, and thus the movements of a manoeuvre are limited by the mechanics of flight. From this, we can </w:t>
+      </w:r>
+      <w:r>
+        <w:rPr>
+          <w:i w:val="false"/>
+          <w:iCs w:val="false"/>
+        </w:rPr>
+        <w:t>distil</w:t>
+      </w:r>
+      <w:r>
+        <w:rPr>
+          <w:i w:val="false"/>
+          <w:iCs w:val="false"/>
+        </w:rPr>
+        <w:t xml:space="preserve"> that that components of the manoeuvre can only move in the ways a plane can move – a plane cannot suddenly switch from flying straight flying upside-down – so a series of small sections can be built up, using operations such as a realistic change in pitch, yaw, roll and movement forwards (or backwards, in some cases).</w:t>
+      </w:r>
+    </w:p>
+    <w:p>
+      <w:pPr>
+        <w:pStyle w:val="TextBody"/>
+        <w:rPr>
+          <w:i w:val="false"/>
+          <w:iCs w:val="false"/>
+        </w:rPr>
+      </w:pPr>
+      <w:r>
+        <w:rPr>
+          <w:i w:val="false"/>
+          <w:iCs w:val="false"/>
+        </w:rPr>
+        <w:t xml:space="preserve">Further on this, each piece of the aircraft's movement and progression through a manoeuvre is reliant on its previous position and orientation. Any set of simple components, representing an aircraft's movement, needs to be a cumulative progression. </w:t>
+      </w:r>
+    </w:p>
+    <w:p>
+      <w:pPr>
+        <w:pStyle w:val="TextBody"/>
+        <w:rPr>
+          <w:i w:val="false"/>
+          <w:iCs w:val="false"/>
+        </w:rPr>
+      </w:pPr>
+      <w:r>
+        <w:rPr>
+          <w:i w:val="false"/>
+          <w:iCs w:val="false"/>
+        </w:rPr>
+        <w:t xml:space="preserve">However, this cannot be completely accurate, as the ability for an aircraft influence its position and orientation while flying straight line forwards is different to doing the same thing but upside down. The influence of both gravity and the thrust generated by the wing are two large factors which need to be considered, or ignored. </w:t>
+      </w:r>
+      <w:r>
+        <w:rPr>
+          <w:i w:val="false"/>
+          <w:iCs w:val="false"/>
+        </w:rPr>
+        <w:t>Other factors worth thinking about are the characteristics of the aircraft, such as how much influence its ailerons exert on its direction (how quickly it can turn etc.).</w:t>
+      </w:r>
+    </w:p>
+    <w:p>
+      <w:pPr>
+        <w:pStyle w:val="TextBody"/>
+        <w:rPr>
+          <w:i w:val="false"/>
+          <w:iCs w:val="false"/>
+        </w:rPr>
+      </w:pPr>
+      <w:r>
+        <w:rPr>
+          <w:i w:val="false"/>
+          <w:iCs w:val="false"/>
+        </w:rPr>
+      </w:r>
+    </w:p>
+    <w:p>
+      <w:pPr>
+        <w:pStyle w:val="TextBody"/>
+        <w:rPr/>
+      </w:pPr>
+      <w:r>
+        <w:rPr/>
+      </w:r>
+    </w:p>
+    <w:p>
+      <w:pPr>
+        <w:pStyle w:val="TextBody"/>
+        <w:rPr/>
+      </w:pPr>
+      <w:r>
+        <w:rPr/>
+      </w:r>
+    </w:p>
+    <w:p>
+      <w:pPr>
+        <w:pStyle w:val="TextBody"/>
+        <w:rPr/>
+      </w:pPr>
+      <w:r>
+        <w:rPr/>
+        <w:t>The background research brought about some questions:</w:t>
+      </w:r>
+    </w:p>
+    <w:p>
+      <w:pPr>
+        <w:pStyle w:val="TextBody"/>
+        <w:rPr/>
+      </w:pPr>
+      <w:r>
+        <w:rPr/>
+        <w:tab/>
+        <w:t>limiting the model to planes &amp; their manoeuvres</w:t>
+      </w:r>
+    </w:p>
+    <w:p>
+      <w:pPr>
+        <w:pStyle w:val="TextBody"/>
+        <w:rPr/>
+      </w:pPr>
+      <w:r>
+        <w:rPr/>
+        <w:tab/>
+        <w:t>whether or not to bother with a gravitational model</w:t>
+      </w:r>
+    </w:p>
+    <w:p>
+      <w:pPr>
+        <w:pStyle w:val="TextBody"/>
+        <w:rPr/>
+      </w:pPr>
+      <w:r>
+        <w:rPr/>
+      </w:r>
+    </w:p>
+    <w:p>
+      <w:pPr>
+        <w:pStyle w:val="TextBody"/>
+        <w:rPr/>
+      </w:pPr>
+      <w:r>
+        <w:rPr/>
+        <w:t>Decision to use the open OLAN notation over aresti</w:t>
+      </w:r>
+    </w:p>
+    <w:p>
+      <w:pPr>
+        <w:pStyle w:val="Heading3"/>
+        <w:rPr/>
+      </w:pPr>
+      <w:r>
+        <w:rPr/>
+        <w:t>Features</w:t>
+      </w:r>
+    </w:p>
+    <w:p>
+      <w:pPr>
+        <w:pStyle w:val="TextBody"/>
+        <w:rPr/>
+      </w:pPr>
+      <w:r>
+        <w:rPr/>
+        <w:t>Looking at the task in hand brings about some questions with regard to the feature set. Deciding on a set of features to accomplish is an important part of the project, as it essentially dictates what the final product will include.</w:t>
+      </w:r>
+    </w:p>
+    <w:p>
+      <w:pPr>
+        <w:pStyle w:val="TextBody"/>
+        <w:rPr/>
+      </w:pPr>
+      <w:r>
+        <w:rPr/>
+        <w:t xml:space="preserve">To </w:t>
+      </w:r>
+      <w:r>
+        <w:rPr/>
+        <w:t>fulfil</w:t>
+      </w:r>
+      <w:r>
+        <w:rPr/>
+        <w:t xml:space="preserve"> the brief of the project, there are a number of most basic features which need to be implemented:</w:t>
+      </w:r>
+    </w:p>
+    <w:p>
+      <w:pPr>
+        <w:pStyle w:val="TextBody"/>
         <w:numPr>
           <w:ilvl w:val="0"/>
           <w:numId w:val="4"/>
         </w:numPr>
-        <w:tabs>
-          <w:tab w:val="left" w:pos="787" w:leader="none"/>
-        </w:tabs>
-        <w:spacing w:before="0" w:after="120"/>
-        <w:ind w:left="787" w:right="0" w:hanging="360"/>
-        <w:rPr>
-          <w:b/>
-        </w:rPr>
-      </w:pPr>
-      <w:r>
-        <w:rPr>
-          <w:b/>
-        </w:rPr>
-        <w:t>All of the sections and text in this example are for illustration purposes. The main Chapters are a good starting point, but the content and actual sections that you include are likely to be different.</w:t>
-      </w:r>
-    </w:p>
-    <w:p>
-      <w:pPr>
-        <w:pStyle w:val="ListParagraph"/>
+        <w:rPr/>
+      </w:pPr>
+      <w:r>
+        <w:rPr/>
+        <w:t>Have an internal representation of the manoeuvre</w:t>
+      </w:r>
+      <w:r>
+        <w:rPr/>
+        <w:t>s</w:t>
+      </w:r>
+      <w:r>
+        <w:rPr/>
+        <w:t>.</w:t>
+      </w:r>
+    </w:p>
+    <w:p>
+      <w:pPr>
+        <w:pStyle w:val="TextBody"/>
         <w:numPr>
           <w:ilvl w:val="0"/>
           <w:numId w:val="4"/>
         </w:numPr>
-        <w:tabs>
-          <w:tab w:val="left" w:pos="787" w:leader="none"/>
-        </w:tabs>
-        <w:ind w:left="787" w:right="0" w:hanging="360"/>
-        <w:rPr/>
-      </w:pPr>
-      <w:r>
-        <w:rPr>
-          <w:b/>
-        </w:rPr>
-        <w:t xml:space="preserve">Look at the document on the Structure of the Final Report for additional guidance. </w:t>
-      </w:r>
-      <w:bookmarkStart w:id="5" w:name="_Toc258505513"/>
-      <w:bookmarkEnd w:id="5"/>
-      <w:r>
-        <w:rPr/>
-        <w:t xml:space="preserve"> </w:t>
-      </w:r>
-    </w:p>
-    <w:p>
-      <w:pPr>
-        <w:pStyle w:val="TextBody"/>
-        <w:rPr/>
-      </w:pPr>
-      <w:r>
-        <w:rPr/>
-      </w:r>
-    </w:p>
-    <w:p>
-      <w:pPr>
-        <w:pStyle w:val="Heading2"/>
-        <w:rPr/>
-      </w:pPr>
-      <w:bookmarkStart w:id="6" w:name="__RefHeading__2072_1315851627"/>
-      <w:bookmarkStart w:id="7" w:name="_Toc258505514"/>
-      <w:bookmarkEnd w:id="6"/>
-      <w:r>
-        <w:rPr/>
-        <w:t>Analysis</w:t>
-      </w:r>
-      <w:bookmarkEnd w:id="7"/>
-      <w:r>
-        <w:rPr/>
-        <w:t xml:space="preserve"> </w:t>
-      </w:r>
-    </w:p>
-    <w:p>
-      <w:pPr>
-        <w:pStyle w:val="TextBody"/>
-        <w:rPr/>
-      </w:pPr>
-      <w:r>
-        <w:rPr/>
-      </w:r>
-    </w:p>
-    <w:p>
-      <w:pPr>
-        <w:pStyle w:val="TextBody"/>
-        <w:rPr/>
-      </w:pPr>
-      <w:r>
-        <w:rPr/>
-      </w:r>
-    </w:p>
-    <w:p>
-      <w:pPr>
-        <w:pStyle w:val="TextBody"/>
-        <w:rPr>
-          <w:i w:val="false"/>
-          <w:iCs w:val="false"/>
-        </w:rPr>
-      </w:pPr>
-      <w:r>
-        <w:rPr/>
-        <w:t xml:space="preserve">The first task highlighted by the research was that of developing a representation of the manoeuvres in-application. There are, of course, a number of different ways of doing this, including </w:t>
-      </w:r>
-      <w:r>
-        <w:rPr>
-          <w:i w:val="false"/>
-          <w:iCs w:val="false"/>
-        </w:rPr>
-        <w:t>hard coding every manoeuvre.</w:t>
-      </w:r>
-    </w:p>
-    <w:p>
-      <w:pPr>
-        <w:pStyle w:val="TextBody"/>
-        <w:rPr>
-          <w:i w:val="false"/>
-          <w:iCs w:val="false"/>
-        </w:rPr>
-      </w:pPr>
-      <w:r>
-        <w:rPr>
-          <w:i w:val="false"/>
-          <w:iCs w:val="false"/>
-        </w:rPr>
-        <w:t xml:space="preserve">The most logical approached was to analyse each manoeuvre and find effectively the highest common factor between them all. </w:t>
-      </w:r>
-      <w:r>
-        <w:rPr>
-          <w:i w:val="false"/>
-          <w:iCs w:val="false"/>
-        </w:rPr>
-        <w:t>As the standard catalogue consists of a lot of different manoeuvres, this is an extensive task, but there are definitely some common features between various movements, for example a straight line forwards and a turn upwards.</w:t>
-      </w:r>
-    </w:p>
-    <w:p>
-      <w:pPr>
-        <w:pStyle w:val="TextBody"/>
-        <w:rPr>
-          <w:i w:val="false"/>
-          <w:iCs w:val="false"/>
-        </w:rPr>
-      </w:pPr>
-      <w:r>
-        <w:rPr>
-          <w:i w:val="false"/>
-          <w:iCs w:val="false"/>
-        </w:rPr>
-        <w:t>Alongside this, another</w:t>
-      </w:r>
-      <w:r>
-        <w:rPr>
-          <w:i w:val="false"/>
-          <w:iCs w:val="false"/>
-        </w:rPr>
-        <w:t xml:space="preserve"> </w:t>
-      </w:r>
-      <w:r>
-        <w:rPr>
-          <w:i w:val="false"/>
-          <w:iCs w:val="false"/>
-        </w:rPr>
-        <w:t>angle</w:t>
-      </w:r>
-      <w:r>
-        <w:rPr>
-          <w:i w:val="false"/>
-          <w:iCs w:val="false"/>
-        </w:rPr>
-        <w:t xml:space="preserve"> which could be taken was interpretation manoeuvres in the context of being flow</w:t>
-      </w:r>
-      <w:r>
-        <w:rPr>
-          <w:i w:val="false"/>
-          <w:iCs w:val="false"/>
-        </w:rPr>
-        <w:t>n</w:t>
-      </w:r>
-      <w:r>
-        <w:rPr>
-          <w:i w:val="false"/>
-          <w:iCs w:val="false"/>
-        </w:rPr>
-        <w:t xml:space="preserve"> by an aeroplane. In this context, it is obvious that manoeuvres can only exist if they can actually be performed, and thus the movements of a manoeuvre are limited by the mechanics of flight. From this, we can distill that that components of the manoeuvre can only move in the ways a plane can move – a plane cannot suddenly switch from flying straight flying upside-down – so a series of small sections can be built up, using operations such as a realistic change in pitch, yaw, roll </w:t>
-      </w:r>
-      <w:r>
-        <w:rPr>
-          <w:i w:val="false"/>
-          <w:iCs w:val="false"/>
-        </w:rPr>
-        <w:t>and movement forwards (or backwards, in some cases).</w:t>
-      </w:r>
-    </w:p>
-    <w:p>
-      <w:pPr>
-        <w:pStyle w:val="TextBody"/>
-        <w:rPr>
-          <w:i w:val="false"/>
-          <w:iCs w:val="false"/>
-        </w:rPr>
-      </w:pPr>
-      <w:r>
-        <w:rPr>
-          <w:i w:val="false"/>
-          <w:iCs w:val="false"/>
-        </w:rPr>
-        <w:t xml:space="preserve">Further on this, each piece of the aircraft's movement and progression through a manoeuvre is reliant on its previous position and orientation. Any set of simple components, representing an aircraft's movement, needs to be a cumulative progression. </w:t>
-      </w:r>
-    </w:p>
-    <w:p>
-      <w:pPr>
-        <w:pStyle w:val="TextBody"/>
-        <w:rPr>
-          <w:i w:val="false"/>
-          <w:iCs w:val="false"/>
-        </w:rPr>
-      </w:pPr>
-      <w:r>
-        <w:rPr>
-          <w:i w:val="false"/>
-          <w:iCs w:val="false"/>
-        </w:rPr>
-        <w:t xml:space="preserve">However, this cannot be completely accurate, as the ability for an aircraft influence its position and orientation while flying straight line forwards is different to doing the same thing but upside down. The influence of both gravity and the </w:t>
-      </w:r>
-      <w:r>
-        <w:rPr>
-          <w:i w:val="false"/>
-          <w:iCs w:val="false"/>
-        </w:rPr>
-        <w:t>thrust generated by the wing are two large factors which need to be considered, or ignored.</w:t>
-      </w:r>
-    </w:p>
-    <w:p>
-      <w:pPr>
-        <w:pStyle w:val="TextBody"/>
-        <w:rPr>
-          <w:i w:val="false"/>
-          <w:iCs w:val="false"/>
-        </w:rPr>
-      </w:pPr>
-      <w:r>
-        <w:rPr>
-          <w:i w:val="false"/>
-          <w:iCs w:val="false"/>
-        </w:rPr>
-      </w:r>
-    </w:p>
-    <w:p>
-      <w:pPr>
-        <w:pStyle w:val="TextBody"/>
-        <w:rPr/>
-      </w:pPr>
-      <w:r>
-        <w:rPr/>
-      </w:r>
-    </w:p>
-    <w:p>
-      <w:pPr>
-        <w:pStyle w:val="TextBody"/>
-        <w:rPr/>
-      </w:pPr>
-      <w:r>
-        <w:rPr/>
-      </w:r>
-    </w:p>
-    <w:p>
-      <w:pPr>
-        <w:pStyle w:val="TextBody"/>
-        <w:rPr/>
-      </w:pPr>
-      <w:r>
-        <w:rPr/>
-        <w:t>The background research brought about some questions:</w:t>
-      </w:r>
-    </w:p>
-    <w:p>
-      <w:pPr>
-        <w:pStyle w:val="TextBody"/>
-        <w:rPr/>
-      </w:pPr>
-      <w:r>
-        <w:rPr/>
-        <w:tab/>
-      </w:r>
-      <w:r>
-        <w:rPr/>
-        <w:t>limiting the model to planes &amp; their manoeuvres</w:t>
-      </w:r>
-    </w:p>
-    <w:p>
-      <w:pPr>
-        <w:pStyle w:val="TextBody"/>
-        <w:rPr/>
-      </w:pPr>
-      <w:r>
-        <w:rPr/>
-        <w:tab/>
-        <w:t>whether or not to bother with a gravitational model</w:t>
-      </w:r>
-    </w:p>
-    <w:p>
-      <w:pPr>
-        <w:pStyle w:val="TextBody"/>
-        <w:rPr/>
-      </w:pPr>
-      <w:r>
-        <w:rPr/>
-      </w:r>
-    </w:p>
-    <w:p>
-      <w:pPr>
-        <w:pStyle w:val="TextBody"/>
-        <w:rPr/>
-      </w:pPr>
-      <w:r>
-        <w:rPr/>
-      </w:r>
-    </w:p>
-    <w:p>
-      <w:pPr>
-        <w:pStyle w:val="TextBody"/>
-        <w:rPr/>
-      </w:pPr>
-      <w:r>
-        <w:rPr/>
-      </w:r>
-    </w:p>
-    <w:p>
-      <w:pPr>
-        <w:pStyle w:val="TextBody"/>
-        <w:rPr/>
-      </w:pPr>
-      <w:r>
-        <w:rPr/>
-        <w:t>Decision to use the open OLAN notation over aresti</w:t>
-      </w:r>
-    </w:p>
-    <w:p>
-      <w:pPr>
-        <w:pStyle w:val="Heading3"/>
-        <w:rPr/>
-      </w:pPr>
-      <w:r>
-        <w:rPr/>
-        <w:t>Features</w:t>
-      </w:r>
-    </w:p>
-    <w:p>
-      <w:pPr>
-        <w:pStyle w:val="TextBody"/>
-        <w:rPr/>
-      </w:pPr>
-      <w:r>
-        <w:rPr/>
-        <w:t>Looking at the task in hand brings about some questions with regard to the feature set. Deciding on a set of features to accomplish is an important part of the project, as it essentially dictates what the final product will include.</w:t>
-      </w:r>
-    </w:p>
-    <w:p>
-      <w:pPr>
-        <w:pStyle w:val="TextBody"/>
-        <w:rPr/>
-      </w:pPr>
-      <w:r>
-        <w:rPr/>
-        <w:t>To fufill the brief of the project, there are a number of most basic features which need to be implemented:</w:t>
+        <w:rPr/>
+      </w:pPr>
+      <w:r>
+        <w:rPr/>
+        <w:t>Interpret string descriptions of flights.</w:t>
       </w:r>
     </w:p>
     <w:p>
@@ -2111,64 +2334,127 @@
         <w:pStyle w:val="TextBody"/>
         <w:numPr>
           <w:ilvl w:val="0"/>
-          <w:numId w:val="5"/>
+          <w:numId w:val="4"/>
         </w:numPr>
         <w:rPr/>
       </w:pPr>
       <w:r>
         <w:rPr/>
-        <w:t>Have an internal representation of the manoeuvre catalogue.</w:t>
-      </w:r>
-    </w:p>
-    <w:p>
-      <w:pPr>
-        <w:pStyle w:val="TextBody"/>
-        <w:numPr>
-          <w:ilvl w:val="0"/>
-          <w:numId w:val="5"/>
-        </w:numPr>
-        <w:rPr/>
-      </w:pPr>
-      <w:r>
-        <w:rPr/>
-        <w:t>Interpret string descriptions of flights.</w:t>
-      </w:r>
-    </w:p>
-    <w:p>
-      <w:pPr>
-        <w:pStyle w:val="TextBody"/>
-        <w:numPr>
-          <w:ilvl w:val="0"/>
-          <w:numId w:val="5"/>
-        </w:numPr>
-        <w:rPr/>
-      </w:pPr>
-      <w:r>
-        <w:rPr/>
         <w:t xml:space="preserve">Visually model </w:t>
       </w:r>
-    </w:p>
-    <w:p>
-      <w:pPr>
-        <w:pStyle w:val="TextBody"/>
-        <w:rPr/>
-      </w:pPr>
-      <w:r>
-        <w:rPr/>
-      </w:r>
-    </w:p>
-    <w:p>
-      <w:pPr>
-        <w:pStyle w:val="TextBody"/>
-        <w:rPr/>
-      </w:pPr>
-      <w:r>
-        <w:rPr/>
-        <w:t xml:space="preserve">Besides a completely utilitarian direction, coming at the project with an emphasis on the users of the application is way to approach the feature set. This way of thinking opens the project up to a wider range of features, </w:t>
-      </w:r>
-      <w:r>
-        <w:rPr/>
-        <w:t>with thought given to how users of the application would utilise it.</w:t>
+      <w:r>
+        <w:rPr/>
+        <w:t>a flight.</w:t>
+      </w:r>
+    </w:p>
+    <w:p>
+      <w:pPr>
+        <w:pStyle w:val="TextBody"/>
+        <w:rPr/>
+      </w:pPr>
+      <w:r>
+        <w:rPr/>
+      </w:r>
+    </w:p>
+    <w:p>
+      <w:pPr>
+        <w:pStyle w:val="TextBody"/>
+        <w:rPr/>
+      </w:pPr>
+      <w:r>
+        <w:rPr/>
+      </w:r>
+    </w:p>
+    <w:p>
+      <w:pPr>
+        <w:pStyle w:val="TextBody"/>
+        <w:rPr/>
+      </w:pPr>
+      <w:r>
+        <w:rPr/>
+        <w:t xml:space="preserve">It is an important to recognise that the manoeuvres in the manoeuvre catalogue are data, and thus should not be hard-coded into the application, </w:t>
+      </w:r>
+      <w:r>
+        <w:rPr/>
+        <w:t>and should be stored separately, as a resource data file. Making this catalogue file recognisable – using a fairly standard data format such as XML – allows for simple extensibility and allows for building on the catalogue and adding extra manoeuvres.</w:t>
+      </w:r>
+    </w:p>
+    <w:p>
+      <w:pPr>
+        <w:pStyle w:val="TextBody"/>
+        <w:rPr/>
+      </w:pPr>
+      <w:r>
+        <w:rPr/>
+        <w:t>Having this internal representation of all of the manoeuvres available is reminiscent of the Aresti catalogue. Making this available to users and a resource for building flights is a sensible feature idea.</w:t>
+      </w:r>
+    </w:p>
+    <w:p>
+      <w:pPr>
+        <w:pStyle w:val="TextBody"/>
+        <w:rPr/>
+      </w:pPr>
+      <w:r>
+        <w:rPr/>
+      </w:r>
+    </w:p>
+    <w:p>
+      <w:pPr>
+        <w:pStyle w:val="TextBody"/>
+        <w:rPr/>
+      </w:pPr>
+      <w:r>
+        <w:rPr/>
+        <w:t xml:space="preserve">The interpretation of the flight description relies first on deciding which flight encoding method to use – Aresti, OLAN </w:t>
+      </w:r>
+      <w:r>
+        <w:rPr/>
+        <w:t>or something new</w:t>
+      </w:r>
+      <w:r>
+        <w:rPr/>
+        <w:t xml:space="preserve">. </w:t>
+      </w:r>
+      <w:r>
+        <w:rPr/>
+        <w:t xml:space="preserve">OLAN strikes as an obvious choice, due to </w:t>
+      </w:r>
+      <w:r>
+        <w:rPr/>
+        <w:t xml:space="preserve">its </w:t>
+      </w:r>
+      <w:r>
+        <w:rPr/>
+        <w:t>openness and simplicity of user input. Reinventing the wheel or interpreting Aresti diagrams/catalogue references would be a complex (and even expensive) task.</w:t>
+      </w:r>
+    </w:p>
+    <w:p>
+      <w:pPr>
+        <w:pStyle w:val="TextBody"/>
+        <w:rPr/>
+      </w:pPr>
+      <w:r>
+        <w:rPr/>
+        <w:t>Translating this string into the program's internal representation of a flight should not be a complex task with the aid of regular expression pattern matching. This method can be used to both check the validity of a flight and extract the various manoeuvres from it, using groups.</w:t>
+      </w:r>
+    </w:p>
+    <w:p>
+      <w:pPr>
+        <w:pStyle w:val="TextBody"/>
+        <w:rPr/>
+      </w:pPr>
+      <w:r>
+        <w:rPr/>
+      </w:r>
+    </w:p>
+    <w:p>
+      <w:pPr>
+        <w:pStyle w:val="TextBody"/>
+        <w:rPr/>
+      </w:pPr>
+      <w:r>
+        <w:rPr/>
+        <w:t>Besides a completely utilitarian direction, coming at the project with an emphasis on the users of the application is way to approach the feature set. This way of thinking opens the project up to a wider range of features, with thought given to how users of the application would utilise it.</w:t>
       </w:r>
     </w:p>
     <w:p>
@@ -2234,11 +2520,7 @@
       </w:pPr>
       <w:r>
         <w:rPr/>
-        <w:t xml:space="preserve">functional features, for the core of the program, vs features for usability – </w:t>
-      </w:r>
-      <w:r>
-        <w:rPr/>
-        <w:t>actual visualisation vs things like flight saving etc.</w:t>
+        <w:t>functional features, for the core of the program, vs features for usability – actual visualisation vs things like flight saving etc.</w:t>
       </w:r>
     </w:p>
     <w:p>
@@ -2285,16 +2567,16 @@
         <w:pStyle w:val="Heading2"/>
         <w:rPr/>
       </w:pPr>
-      <w:bookmarkStart w:id="8" w:name="__RefHeading__2074_1315851627"/>
-      <w:bookmarkStart w:id="9" w:name="_Toc258505515"/>
+      <w:bookmarkStart w:id="8" w:name="_Toc258505515"/>
+      <w:bookmarkStart w:id="9" w:name="__RefHeading__2074_1315851627"/>
+      <w:bookmarkEnd w:id="9"/>
+      <w:r>
+        <w:rPr/>
+        <w:t>Process</w:t>
+      </w:r>
       <w:bookmarkEnd w:id="8"/>
       <w:r>
         <w:rPr/>
-        <w:t>Process</w:t>
-      </w:r>
-      <w:bookmarkEnd w:id="9"/>
-      <w:r>
-        <w:rPr/>
         <w:t xml:space="preserve"> </w:t>
       </w:r>
     </w:p>
@@ -2314,6 +2596,7 @@
       </w:pPr>
       <w:r>
         <w:rPr/>
+        <w:t xml:space="preserve">The process chosen for the development of this project took into account attributes of both the project's technology and its developer </w:t>
       </w:r>
     </w:p>
     <w:p>
@@ -2342,11 +2625,7 @@
       </w:pPr>
       <w:r>
         <w:rPr/>
-        <w:t xml:space="preserve">Not TDD, </w:t>
-      </w:r>
-      <w:r>
-        <w:rPr/>
-        <w:t>test backed up</w:t>
+        <w:t>Not TDD, test backed up</w:t>
       </w:r>
     </w:p>
     <w:p>
@@ -2461,6 +2740,16 @@
       </w:pPr>
       <w:r>
         <w:rPr/>
+        <w:t xml:space="preserve">The design of the project came about mainly </w:t>
+      </w:r>
+    </w:p>
+    <w:p>
+      <w:pPr>
+        <w:pStyle w:val="TextBody"/>
+        <w:rPr/>
+      </w:pPr>
+      <w:r>
+        <w:rPr/>
       </w:r>
     </w:p>
     <w:p>
@@ -2500,11 +2789,7 @@
       </w:pPr>
       <w:r>
         <w:rPr/>
-        <w:t xml:space="preserve">Reusability of components, </w:t>
-      </w:r>
-      <w:r>
-        <w:rPr/>
-        <w:t>design of components to match the potential movement of aeroplanes</w:t>
+        <w:t>Reusability of components, design of components to match the potential movement of aeroplanes</w:t>
       </w:r>
     </w:p>
     <w:p>
@@ -2533,11 +2818,7 @@
       </w:pPr>
       <w:r>
         <w:rPr/>
-        <w:t xml:space="preserve">Developing a working environment – IDE </w:t>
-      </w:r>
-      <w:r>
-        <w:rPr/>
-        <w:t>&amp; use of xml-generating ui tool</w:t>
+        <w:t>Developing a working environment – IDE &amp; use of xml-generating ui tool</w:t>
       </w:r>
     </w:p>
     <w:p>
@@ -2633,79 +2914,117 @@
         <w:pStyle w:val="Heading2"/>
         <w:rPr/>
       </w:pPr>
-      <w:bookmarkStart w:id="14" w:name="_Toc192777708"/>
-      <w:bookmarkStart w:id="15" w:name="__RefHeading__2078_1315851627"/>
-      <w:bookmarkStart w:id="16" w:name="_Toc222978597"/>
-      <w:bookmarkStart w:id="17" w:name="_Toc258505517"/>
+      <w:bookmarkStart w:id="14" w:name="__RefHeading__2078_1315851627"/>
+      <w:bookmarkStart w:id="15" w:name="_Toc222978597"/>
+      <w:bookmarkStart w:id="16" w:name="_Toc258505517"/>
+      <w:bookmarkEnd w:id="14"/>
       <w:bookmarkEnd w:id="15"/>
       <w:bookmarkEnd w:id="16"/>
+      <w:r>
+        <w:rPr/>
+        <w:t>Overall Architecture</w:t>
+      </w:r>
+    </w:p>
+    <w:p>
+      <w:pPr>
+        <w:pStyle w:val="Normal"/>
+        <w:rPr/>
+      </w:pPr>
+      <w:r>
+        <w:rPr/>
+      </w:r>
+    </w:p>
+    <w:p>
+      <w:pPr>
+        <w:pStyle w:val="Heading2"/>
+        <w:rPr/>
+      </w:pPr>
+      <w:bookmarkStart w:id="17" w:name="_Toc222978598"/>
+      <w:bookmarkStart w:id="18" w:name="_Toc258505518"/>
+      <w:bookmarkStart w:id="19" w:name="__RefHeading__2080_1315851627"/>
+      <w:bookmarkEnd w:id="19"/>
+      <w:r>
+        <w:rPr/>
+        <w:t>Detailed Design</w:t>
+      </w:r>
       <w:bookmarkEnd w:id="17"/>
-      <w:r>
-        <w:rPr/>
-        <w:t>Overall Architecture</w:t>
-      </w:r>
-    </w:p>
-    <w:p>
-      <w:pPr>
-        <w:pStyle w:val="Normal"/>
-        <w:rPr/>
-      </w:pPr>
-      <w:r>
-        <w:rPr/>
-      </w:r>
-    </w:p>
-    <w:p>
-      <w:pPr>
-        <w:pStyle w:val="Heading2"/>
-        <w:rPr/>
-      </w:pPr>
-      <w:bookmarkStart w:id="18" w:name="__RefHeading__2080_1315851627"/>
-      <w:bookmarkStart w:id="19" w:name="_Toc222978598"/>
-      <w:bookmarkStart w:id="20" w:name="_Toc258505518"/>
       <w:bookmarkEnd w:id="18"/>
       <w:r>
         <w:rPr/>
-        <w:t>Detailed Design</w:t>
-      </w:r>
-      <w:bookmarkEnd w:id="19"/>
+        <w:t xml:space="preserve"> </w:t>
+      </w:r>
+    </w:p>
+    <w:p>
+      <w:pPr>
+        <w:pStyle w:val="Normal"/>
+        <w:rPr/>
+      </w:pPr>
+      <w:r>
+        <w:rPr/>
+      </w:r>
+    </w:p>
+    <w:p>
+      <w:pPr>
+        <w:pStyle w:val="Heading3"/>
+        <w:rPr/>
+      </w:pPr>
+      <w:bookmarkStart w:id="20" w:name="__RefHeading__2082_1315851627"/>
+      <w:bookmarkStart w:id="21" w:name="_Toc222978599"/>
+      <w:bookmarkStart w:id="22" w:name="_Toc258505519"/>
       <w:bookmarkEnd w:id="20"/>
-      <w:r>
-        <w:rPr/>
-        <w:t xml:space="preserve"> </w:t>
-      </w:r>
-    </w:p>
-    <w:p>
-      <w:pPr>
-        <w:pStyle w:val="Normal"/>
-        <w:rPr/>
-      </w:pPr>
-      <w:r>
-        <w:rPr/>
-      </w:r>
-    </w:p>
-    <w:p>
-      <w:pPr>
-        <w:pStyle w:val="Heading3"/>
-        <w:rPr/>
-      </w:pPr>
-      <w:bookmarkStart w:id="21" w:name="__RefHeading__2082_1315851627"/>
-      <w:bookmarkStart w:id="22" w:name="_Toc222978599"/>
-      <w:bookmarkStart w:id="23" w:name="_Toc258505519"/>
       <w:bookmarkEnd w:id="21"/>
       <w:bookmarkEnd w:id="22"/>
+      <w:r>
+        <w:rPr/>
+        <w:t>Even More Detail</w:t>
+      </w:r>
+    </w:p>
+    <w:p>
+      <w:pPr>
+        <w:pStyle w:val="Normal"/>
+        <w:rPr/>
+      </w:pPr>
+      <w:r>
+        <w:rPr/>
+      </w:r>
+    </w:p>
+    <w:p>
+      <w:pPr>
+        <w:pStyle w:val="Heading2"/>
+        <w:rPr/>
+      </w:pPr>
+      <w:bookmarkStart w:id="23" w:name="_Toc222978600"/>
+      <w:bookmarkStart w:id="24" w:name="_Toc258505520"/>
+      <w:bookmarkStart w:id="25" w:name="__RefHeading__2084_1315851627"/>
+      <w:bookmarkEnd w:id="25"/>
+      <w:r>
+        <w:rPr/>
+        <w:t>User Interface Design</w:t>
+      </w:r>
       <w:bookmarkEnd w:id="23"/>
-      <w:r>
-        <w:rPr/>
-        <w:t>Even More Detail</w:t>
-      </w:r>
-    </w:p>
-    <w:p>
-      <w:pPr>
-        <w:pStyle w:val="Normal"/>
-        <w:rPr/>
-      </w:pPr>
-      <w:r>
-        <w:rPr/>
+      <w:bookmarkEnd w:id="24"/>
+      <w:r>
+        <w:rPr/>
+        <w:t xml:space="preserve"> </w:t>
+      </w:r>
+    </w:p>
+    <w:p>
+      <w:pPr>
+        <w:pStyle w:val="Normal"/>
+        <w:rPr/>
+      </w:pPr>
+      <w:r>
+        <w:rPr/>
+      </w:r>
+    </w:p>
+    <w:p>
+      <w:pPr>
+        <w:pStyle w:val="TextBody"/>
+        <w:rPr/>
+      </w:pPr>
+      <w:r>
+        <w:rPr/>
+        <w:t>Various iterations, in terms of flow dependant on features being added</w:t>
       </w:r>
     </w:p>
     <w:p>
@@ -2713,51 +3032,12 @@
         <w:pStyle w:val="Heading2"/>
         <w:rPr/>
       </w:pPr>
-      <w:bookmarkStart w:id="24" w:name="__RefHeading__2084_1315851627"/>
-      <w:bookmarkStart w:id="25" w:name="_Toc222978600"/>
-      <w:bookmarkStart w:id="26" w:name="_Toc258505520"/>
-      <w:bookmarkEnd w:id="24"/>
-      <w:r>
-        <w:rPr/>
-        <w:t>User Interface Design</w:t>
-      </w:r>
-      <w:bookmarkEnd w:id="25"/>
+      <w:bookmarkStart w:id="26" w:name="__RefHeading__2086_1315851627"/>
+      <w:bookmarkStart w:id="27" w:name="_Toc222978601"/>
+      <w:bookmarkStart w:id="28" w:name="_Toc258505521"/>
       <w:bookmarkEnd w:id="26"/>
-      <w:r>
-        <w:rPr/>
-        <w:t xml:space="preserve"> </w:t>
-      </w:r>
-    </w:p>
-    <w:p>
-      <w:pPr>
-        <w:pStyle w:val="Normal"/>
-        <w:rPr/>
-      </w:pPr>
-      <w:r>
-        <w:rPr/>
-      </w:r>
-    </w:p>
-    <w:p>
-      <w:pPr>
-        <w:pStyle w:val="TextBody"/>
-        <w:rPr/>
-      </w:pPr>
-      <w:r>
-        <w:rPr/>
-        <w:t>Various iterations, in terms of flow dependant on features being added</w:t>
-      </w:r>
-    </w:p>
-    <w:p>
-      <w:pPr>
-        <w:pStyle w:val="Heading2"/>
-        <w:rPr/>
-      </w:pPr>
-      <w:bookmarkStart w:id="27" w:name="__RefHeading__2086_1315851627"/>
-      <w:bookmarkStart w:id="28" w:name="_Toc222978601"/>
-      <w:bookmarkStart w:id="29" w:name="_Toc258505521"/>
       <w:bookmarkEnd w:id="27"/>
       <w:bookmarkEnd w:id="28"/>
-      <w:bookmarkEnd w:id="29"/>
       <w:r>
         <w:rPr/>
         <w:t>Other Relevant Sections</w:t>
@@ -2795,106 +3075,144 @@
         <w:pageBreakBefore/>
         <w:rPr/>
       </w:pPr>
+      <w:bookmarkStart w:id="29" w:name="__RefHeading__2088_1315851627"/>
       <w:bookmarkStart w:id="30" w:name="_Toc192777708"/>
-      <w:bookmarkStart w:id="31" w:name="__RefHeading__2088_1315851627"/>
-      <w:bookmarkStart w:id="32" w:name="_Toc222978602"/>
-      <w:bookmarkStart w:id="33" w:name="_Toc258505522"/>
+      <w:bookmarkStart w:id="31" w:name="_Toc222978602"/>
+      <w:bookmarkStart w:id="32" w:name="_Toc258505522"/>
+      <w:bookmarkEnd w:id="29"/>
+      <w:bookmarkEnd w:id="30"/>
       <w:bookmarkEnd w:id="31"/>
-      <w:bookmarkEnd w:id="30"/>
       <w:bookmarkEnd w:id="32"/>
+      <w:r>
+        <w:rPr/>
+        <w:t>Implementation</w:t>
+      </w:r>
+    </w:p>
+    <w:p>
+      <w:pPr>
+        <w:pStyle w:val="TextBody"/>
+        <w:rPr/>
+      </w:pPr>
+      <w:r>
+        <w:rPr/>
+        <w:t>The implementation should look at any issues you encountered as you tried to implement your design. During the work, you might have found that elements of your design were unnecessary or overly complex; perhaps third party libraries were available that simplified some of the functions that you intended to implement. If things were easier in some areas, then how did you adapt your project to take account of your findings?</w:t>
+      </w:r>
+    </w:p>
+    <w:p>
+      <w:pPr>
+        <w:pStyle w:val="TextBody"/>
+        <w:rPr/>
+      </w:pPr>
+      <w:r>
+        <w:rPr/>
+        <w:t xml:space="preserve">It is more likely that things were more complex than you first thought. In particular, were there any problems or difficulties that you found during implementation that you had to address? Did such problems simply delay you or were they more significant? </w:t>
+      </w:r>
+    </w:p>
+    <w:p>
+      <w:pPr>
+        <w:pStyle w:val="TextBody"/>
+        <w:rPr/>
+      </w:pPr>
+      <w:r>
+        <w:rPr/>
+        <w:t xml:space="preserve">You can conclude this section by reviewing the end of the implementation stage against the planned requirements. </w:t>
+      </w:r>
+    </w:p>
+    <w:p>
+      <w:pPr>
+        <w:pStyle w:val="Normal"/>
+        <w:pageBreakBefore/>
+        <w:rPr/>
+      </w:pPr>
+      <w:r>
+        <w:rPr/>
+      </w:r>
+    </w:p>
+    <w:p>
+      <w:pPr>
+        <w:pStyle w:val="Heading1"/>
+        <w:rPr/>
+      </w:pPr>
+      <w:bookmarkStart w:id="33" w:name="__RefHeading__2090_1315851627"/>
+      <w:bookmarkStart w:id="34" w:name="_Toc192777712"/>
+      <w:bookmarkStart w:id="35" w:name="_Toc222978603"/>
+      <w:bookmarkStart w:id="36" w:name="_Toc258505523"/>
       <w:bookmarkEnd w:id="33"/>
-      <w:r>
-        <w:rPr/>
-        <w:t>Implementation</w:t>
-      </w:r>
-    </w:p>
-    <w:p>
-      <w:pPr>
-        <w:pStyle w:val="TextBody"/>
-        <w:rPr/>
-      </w:pPr>
-      <w:bookmarkStart w:id="34" w:name="_Toc192777712"/>
-      <w:r>
-        <w:rPr/>
-        <w:t>The implementation should look at any issues you encountered as you tried to implement your design. During the work, you might have found that elements of your design were unnecessary or overly complex; perhaps third party libraries were available that simplified some of the functions that you intended to implement. If things were easier in some areas, then how did you adapt your project to take account of your findings?</w:t>
-      </w:r>
-    </w:p>
-    <w:p>
-      <w:pPr>
-        <w:pStyle w:val="TextBody"/>
-        <w:rPr/>
-      </w:pPr>
-      <w:r>
-        <w:rPr/>
-        <w:t xml:space="preserve">It is more likely that things were more complex than you first thought. In particular, were there any problems or difficulties that you found during implementation that you had to address? Did such problems simply delay you or were they more significant? </w:t>
-      </w:r>
-    </w:p>
-    <w:p>
-      <w:pPr>
-        <w:pStyle w:val="TextBody"/>
-        <w:rPr/>
-      </w:pPr>
-      <w:r>
-        <w:rPr/>
-        <w:t xml:space="preserve">You can conclude this section by reviewing the end of the implementation stage against the planned requirements. </w:t>
-      </w:r>
-    </w:p>
-    <w:p>
-      <w:pPr>
-        <w:pStyle w:val="Normal"/>
-        <w:pageBreakBefore/>
-        <w:rPr/>
-      </w:pPr>
-      <w:r>
-        <w:rPr/>
-      </w:r>
-    </w:p>
-    <w:p>
-      <w:pPr>
-        <w:pStyle w:val="Heading1"/>
-        <w:rPr/>
-      </w:pPr>
-      <w:bookmarkStart w:id="35" w:name="_Toc192777712"/>
-      <w:bookmarkStart w:id="36" w:name="__RefHeading__2090_1315851627"/>
-      <w:bookmarkStart w:id="37" w:name="_Toc222978603"/>
-      <w:bookmarkStart w:id="38" w:name="_Toc258505523"/>
+      <w:bookmarkEnd w:id="34"/>
+      <w:bookmarkEnd w:id="35"/>
       <w:bookmarkEnd w:id="36"/>
-      <w:bookmarkEnd w:id="35"/>
+      <w:r>
+        <w:rPr/>
+        <w:t>Testing</w:t>
+      </w:r>
+    </w:p>
+    <w:p>
+      <w:pPr>
+        <w:pStyle w:val="TextBody"/>
+        <w:rPr/>
+      </w:pPr>
+      <w:r>
+        <w:rPr/>
+        <w:t>Detailed descriptions of every test case are definitely not what is required here. What is important is to show that you adopted a sensible strategy that was, in principle, capable of testing the system adequately even if you did not have the time to test the system fully.</w:t>
+      </w:r>
+    </w:p>
+    <w:p>
+      <w:pPr>
+        <w:pStyle w:val="TextBody"/>
+        <w:rPr/>
+      </w:pPr>
+      <w:r>
+        <w:rPr/>
+        <w:t>Have you tested your system on ’real users’? For example, if your system is supposed to solve a problem for a business, then it would be appropriate to present your approach to involve the users in the testing process and to record the results that you obtained. Depending on the level of detail, it is likely that you would put any detailed results in an appendix.</w:t>
+      </w:r>
+    </w:p>
+    <w:p>
+      <w:pPr>
+        <w:pStyle w:val="TextBody"/>
+        <w:rPr/>
+      </w:pPr>
+      <w:r>
+        <w:rPr/>
+        <w:t xml:space="preserve">The following sections indicate some areas you might include. Other sections may be more appropriate to your project. </w:t>
+      </w:r>
+    </w:p>
+    <w:p>
+      <w:pPr>
+        <w:pStyle w:val="Heading2"/>
+        <w:rPr>
+          <w:lang w:val="en-US"/>
+        </w:rPr>
+      </w:pPr>
+      <w:bookmarkStart w:id="37" w:name="_Toc222978604"/>
+      <w:bookmarkStart w:id="38" w:name="_Toc258505524"/>
+      <w:bookmarkStart w:id="39" w:name="__RefHeading__2092_1315851627"/>
+      <w:bookmarkEnd w:id="39"/>
+      <w:r>
+        <w:rPr>
+          <w:lang w:val="en-US"/>
+        </w:rPr>
+        <w:t>Overall Approach to Testing</w:t>
+      </w:r>
       <w:bookmarkEnd w:id="37"/>
       <w:bookmarkEnd w:id="38"/>
       <w:r>
-        <w:rPr/>
-        <w:t>Testing</w:t>
-      </w:r>
-    </w:p>
-    <w:p>
-      <w:pPr>
-        <w:pStyle w:val="TextBody"/>
-        <w:rPr/>
-      </w:pPr>
-      <w:r>
-        <w:rPr/>
-        <w:t>Detailed descriptions of every test case are definitely not what is required here. What is important is to show that you adopted a sensible strategy that was, in principle, capable of testing the system adequately even if you did not have the time to test the system fully.</w:t>
-      </w:r>
-    </w:p>
-    <w:p>
-      <w:pPr>
-        <w:pStyle w:val="TextBody"/>
-        <w:rPr/>
-      </w:pPr>
-      <w:r>
-        <w:rPr/>
-        <w:t>Have you tested your system on ’real users’? For example, if your system is supposed to solve a problem for a business, then it would be appropriate to present your approach to involve the users in the testing process and to record the results that you obtained. Depending on the level of detail, it is likely that you would put any detailed results in an appendix.</w:t>
-      </w:r>
-    </w:p>
-    <w:p>
-      <w:pPr>
-        <w:pStyle w:val="TextBody"/>
-        <w:rPr/>
-      </w:pPr>
-      <w:r>
-        <w:rPr/>
-        <w:t xml:space="preserve">The following sections indicate some areas you might include. Other sections may be more appropriate to your project. </w:t>
+        <w:rPr>
+          <w:lang w:val="en-US"/>
+        </w:rPr>
+        <w:t xml:space="preserve"> </w:t>
+      </w:r>
+    </w:p>
+    <w:p>
+      <w:pPr>
+        <w:pStyle w:val="Normal"/>
+        <w:rPr>
+          <w:lang w:val="en-US"/>
+        </w:rPr>
+      </w:pPr>
+      <w:r>
+        <w:rPr>
+          <w:lang w:val="en-US"/>
+        </w:rPr>
       </w:r>
     </w:p>
     <w:p>
@@ -2904,15 +3222,15 @@
           <w:lang w:val="en-US"/>
         </w:rPr>
       </w:pPr>
-      <w:bookmarkStart w:id="39" w:name="__RefHeading__2092_1315851627"/>
-      <w:bookmarkStart w:id="40" w:name="_Toc222978604"/>
-      <w:bookmarkStart w:id="41" w:name="_Toc258505524"/>
-      <w:bookmarkEnd w:id="39"/>
-      <w:r>
-        <w:rPr>
-          <w:lang w:val="en-US"/>
-        </w:rPr>
-        <w:t>Overall Approach to Testing</w:t>
+      <w:bookmarkStart w:id="40" w:name="_Toc222978605"/>
+      <w:bookmarkStart w:id="41" w:name="_Toc258505525"/>
+      <w:bookmarkStart w:id="42" w:name="__RefHeading__2094_1315851627"/>
+      <w:bookmarkEnd w:id="42"/>
+      <w:r>
+        <w:rPr>
+          <w:lang w:val="en-US"/>
+        </w:rPr>
+        <w:t>Automated Testing</w:t>
       </w:r>
       <w:bookmarkEnd w:id="40"/>
       <w:bookmarkEnd w:id="41"/>
@@ -2938,28 +3256,22 @@
     </w:p>
     <w:p>
       <w:pPr>
-        <w:pStyle w:val="Heading2"/>
-        <w:rPr>
-          <w:lang w:val="en-US"/>
-        </w:rPr>
-      </w:pPr>
-      <w:bookmarkStart w:id="42" w:name="__RefHeading__2094_1315851627"/>
-      <w:bookmarkStart w:id="43" w:name="_Toc222978605"/>
-      <w:bookmarkStart w:id="44" w:name="_Toc258505525"/>
-      <w:bookmarkEnd w:id="42"/>
-      <w:r>
-        <w:rPr>
-          <w:lang w:val="en-US"/>
-        </w:rPr>
-        <w:t>Automated Testing</w:t>
-      </w:r>
+        <w:pStyle w:val="Heading3"/>
+        <w:rPr>
+          <w:lang w:val="en-US"/>
+        </w:rPr>
+      </w:pPr>
+      <w:bookmarkStart w:id="43" w:name="__RefHeading__2096_1315851627"/>
+      <w:bookmarkStart w:id="44" w:name="_Toc222978606"/>
+      <w:bookmarkStart w:id="45" w:name="_Toc258505526"/>
       <w:bookmarkEnd w:id="43"/>
       <w:bookmarkEnd w:id="44"/>
-      <w:r>
-        <w:rPr>
-          <w:lang w:val="en-US"/>
-        </w:rPr>
-        <w:t xml:space="preserve"> </w:t>
+      <w:bookmarkEnd w:id="45"/>
+      <w:r>
+        <w:rPr>
+          <w:lang w:val="en-US"/>
+        </w:rPr>
+        <w:t>Unit Tests</w:t>
       </w:r>
     </w:p>
     <w:p>
@@ -2982,17 +3294,37 @@
           <w:lang w:val="en-US"/>
         </w:rPr>
       </w:pPr>
-      <w:bookmarkStart w:id="45" w:name="__RefHeading__2096_1315851627"/>
-      <w:bookmarkStart w:id="46" w:name="_Toc222978606"/>
-      <w:bookmarkStart w:id="47" w:name="_Toc258505526"/>
-      <w:bookmarkEnd w:id="45"/>
+      <w:bookmarkStart w:id="46" w:name="_Toc222978607"/>
+      <w:bookmarkStart w:id="47" w:name="_Toc258505527"/>
+      <w:bookmarkStart w:id="48" w:name="__RefHeading__2098_1315851627"/>
+      <w:bookmarkEnd w:id="48"/>
+      <w:r>
+        <w:rPr>
+          <w:lang w:val="en-US"/>
+        </w:rPr>
+        <w:t>User Interface Testing</w:t>
+      </w:r>
       <w:bookmarkEnd w:id="46"/>
       <w:bookmarkEnd w:id="47"/>
       <w:r>
         <w:rPr>
           <w:lang w:val="en-US"/>
         </w:rPr>
-        <w:t>Unit Tests</w:t>
+        <w:t xml:space="preserve"> </w:t>
+      </w:r>
+    </w:p>
+    <w:p>
+      <w:pPr>
+        <w:pStyle w:val="TextBody"/>
+        <w:rPr>
+          <w:lang w:val="en-US"/>
+        </w:rPr>
+      </w:pPr>
+      <w:r>
+        <w:rPr>
+          <w:lang w:val="en-US"/>
+        </w:rPr>
+        <w:t>Monkey</w:t>
       </w:r>
     </w:p>
     <w:p>
@@ -3015,15 +3347,15 @@
           <w:lang w:val="en-US"/>
         </w:rPr>
       </w:pPr>
-      <w:bookmarkStart w:id="48" w:name="__RefHeading__2098_1315851627"/>
-      <w:bookmarkStart w:id="49" w:name="_Toc222978607"/>
-      <w:bookmarkStart w:id="50" w:name="_Toc258505527"/>
-      <w:bookmarkEnd w:id="48"/>
-      <w:r>
-        <w:rPr>
-          <w:lang w:val="en-US"/>
-        </w:rPr>
-        <w:t>User Interface Testing</w:t>
+      <w:bookmarkStart w:id="49" w:name="_Toc222978608"/>
+      <w:bookmarkStart w:id="50" w:name="_Toc258505528"/>
+      <w:bookmarkStart w:id="51" w:name="__RefHeading__2100_1315851627"/>
+      <w:bookmarkEnd w:id="51"/>
+      <w:r>
+        <w:rPr>
+          <w:lang w:val="en-US"/>
+        </w:rPr>
+        <w:t>Stress Testing</w:t>
       </w:r>
       <w:bookmarkEnd w:id="49"/>
       <w:bookmarkEnd w:id="50"/>
@@ -3045,7 +3377,7 @@
         <w:rPr>
           <w:lang w:val="en-US"/>
         </w:rPr>
-        <w:t>Monkey</w:t>
+        <w:t>monkeyrunner</w:t>
       </w:r>
     </w:p>
     <w:p>
@@ -3068,15 +3400,15 @@
           <w:lang w:val="en-US"/>
         </w:rPr>
       </w:pPr>
-      <w:bookmarkStart w:id="51" w:name="__RefHeading__2100_1315851627"/>
-      <w:bookmarkStart w:id="52" w:name="_Toc222978608"/>
-      <w:bookmarkStart w:id="53" w:name="_Toc258505528"/>
-      <w:bookmarkEnd w:id="51"/>
-      <w:r>
-        <w:rPr>
-          <w:lang w:val="en-US"/>
-        </w:rPr>
-        <w:t>Stress Testing</w:t>
+      <w:bookmarkStart w:id="52" w:name="_Toc222978609"/>
+      <w:bookmarkStart w:id="53" w:name="_Toc258505529"/>
+      <w:bookmarkStart w:id="54" w:name="__RefHeading__2102_1315851627"/>
+      <w:bookmarkEnd w:id="54"/>
+      <w:r>
+        <w:rPr>
+          <w:lang w:val="en-US"/>
+        </w:rPr>
+        <w:t>Other Types of Testing</w:t>
       </w:r>
       <w:bookmarkEnd w:id="52"/>
       <w:bookmarkEnd w:id="53"/>
@@ -3098,38 +3430,51 @@
         <w:rPr>
           <w:lang w:val="en-US"/>
         </w:rPr>
-        <w:t>monkeyrunner</w:t>
-      </w:r>
-    </w:p>
-    <w:p>
-      <w:pPr>
-        <w:pStyle w:val="Normal"/>
-        <w:rPr>
-          <w:lang w:val="en-US"/>
-        </w:rPr>
-      </w:pPr>
-      <w:r>
-        <w:rPr>
-          <w:lang w:val="en-US"/>
-        </w:rPr>
-      </w:r>
-    </w:p>
-    <w:p>
-      <w:pPr>
-        <w:pStyle w:val="Heading3"/>
-        <w:rPr>
-          <w:lang w:val="en-US"/>
-        </w:rPr>
-      </w:pPr>
-      <w:bookmarkStart w:id="54" w:name="__RefHeading__2102_1315851627"/>
-      <w:bookmarkStart w:id="55" w:name="_Toc222978609"/>
-      <w:bookmarkStart w:id="56" w:name="_Toc258505529"/>
-      <w:bookmarkEnd w:id="54"/>
-      <w:r>
-        <w:rPr>
-          <w:lang w:val="en-US"/>
-        </w:rPr>
-        <w:t>Other Types of Testing</w:t>
+        <w:t>Various devices</w:t>
+      </w:r>
+    </w:p>
+    <w:p>
+      <w:pPr>
+        <w:pStyle w:val="TextBody"/>
+        <w:rPr>
+          <w:lang w:val="en-US"/>
+        </w:rPr>
+      </w:pPr>
+      <w:r>
+        <w:rPr>
+          <w:lang w:val="en-US"/>
+        </w:rPr>
+      </w:r>
+    </w:p>
+    <w:p>
+      <w:pPr>
+        <w:pStyle w:val="Normal"/>
+        <w:rPr>
+          <w:lang w:val="en-US"/>
+        </w:rPr>
+      </w:pPr>
+      <w:r>
+        <w:rPr>
+          <w:lang w:val="en-US"/>
+        </w:rPr>
+      </w:r>
+    </w:p>
+    <w:p>
+      <w:pPr>
+        <w:pStyle w:val="Heading2"/>
+        <w:rPr>
+          <w:lang w:val="en-US"/>
+        </w:rPr>
+      </w:pPr>
+      <w:bookmarkStart w:id="55" w:name="_Toc222978610"/>
+      <w:bookmarkStart w:id="56" w:name="_Toc258505530"/>
+      <w:bookmarkStart w:id="57" w:name="__RefHeading__2104_1315851627"/>
+      <w:bookmarkEnd w:id="57"/>
+      <w:r>
+        <w:rPr>
+          <w:lang w:val="en-US"/>
+        </w:rPr>
+        <w:t>Integration Testing</w:t>
       </w:r>
       <w:bookmarkEnd w:id="55"/>
       <w:bookmarkEnd w:id="56"/>
@@ -3143,41 +3488,11 @@
     <w:p>
       <w:pPr>
         <w:pStyle w:val="TextBody"/>
-        <w:rPr>
-          <w:lang w:val="en-US"/>
-        </w:rPr>
-      </w:pPr>
-      <w:r>
-        <w:rPr>
-          <w:lang w:val="en-US"/>
-        </w:rPr>
-        <w:t>Various devices</w:t>
-      </w:r>
-    </w:p>
-    <w:p>
-      <w:pPr>
-        <w:pStyle w:val="TextBody"/>
-        <w:rPr>
-          <w:lang w:val="en-US"/>
-        </w:rPr>
-      </w:pPr>
-      <w:r>
-        <w:rPr>
-          <w:lang w:val="en-US"/>
-        </w:rPr>
-      </w:r>
-    </w:p>
-    <w:p>
-      <w:pPr>
-        <w:pStyle w:val="Normal"/>
-        <w:rPr>
-          <w:lang w:val="en-US"/>
-        </w:rPr>
-      </w:pPr>
-      <w:r>
-        <w:rPr>
-          <w:lang w:val="en-US"/>
-        </w:rPr>
+        <w:rPr/>
+      </w:pPr>
+      <w:r>
+        <w:rPr/>
+        <w:t>Play store beta testing</w:t>
       </w:r>
     </w:p>
     <w:p>
@@ -3187,100 +3502,62 @@
           <w:lang w:val="en-US"/>
         </w:rPr>
       </w:pPr>
-      <w:bookmarkStart w:id="57" w:name="__RefHeading__2104_1315851627"/>
-      <w:bookmarkStart w:id="58" w:name="_Toc222978610"/>
-      <w:bookmarkStart w:id="59" w:name="_Toc258505530"/>
-      <w:bookmarkEnd w:id="57"/>
-      <w:r>
-        <w:rPr>
-          <w:lang w:val="en-US"/>
-        </w:rPr>
-        <w:t>Integration Testing</w:t>
-      </w:r>
+      <w:bookmarkStart w:id="58" w:name="__RefHeading__2106_1315851627"/>
+      <w:bookmarkStart w:id="59" w:name="_Toc222978611"/>
+      <w:bookmarkStart w:id="60" w:name="_Toc258505531"/>
       <w:bookmarkEnd w:id="58"/>
       <w:bookmarkEnd w:id="59"/>
-      <w:r>
-        <w:rPr>
-          <w:lang w:val="en-US"/>
-        </w:rPr>
-        <w:t xml:space="preserve"> </w:t>
-      </w:r>
-    </w:p>
-    <w:p>
-      <w:pPr>
-        <w:pStyle w:val="TextBody"/>
-        <w:rPr/>
-      </w:pPr>
-      <w:r>
-        <w:rPr/>
-        <w:t>Play store beta testing</w:t>
-      </w:r>
-    </w:p>
-    <w:p>
-      <w:pPr>
-        <w:pStyle w:val="Heading2"/>
-        <w:rPr>
-          <w:lang w:val="en-US"/>
-        </w:rPr>
-      </w:pPr>
-      <w:bookmarkStart w:id="60" w:name="__RefHeading__2106_1315851627"/>
-      <w:bookmarkStart w:id="61" w:name="_Toc222978611"/>
-      <w:bookmarkStart w:id="62" w:name="_Toc258505531"/>
       <w:bookmarkEnd w:id="60"/>
+      <w:r>
+        <w:rPr>
+          <w:lang w:val="en-US"/>
+        </w:rPr>
+        <w:t>User Testing</w:t>
+      </w:r>
+    </w:p>
+    <w:p>
+      <w:pPr>
+        <w:pStyle w:val="TextBody"/>
+        <w:rPr/>
+      </w:pPr>
+      <w:r>
+        <w:rPr/>
+        <w:t>Got family to use it to raise issues</w:t>
+      </w:r>
+    </w:p>
+    <w:p>
+      <w:pPr>
+        <w:pStyle w:val="TextBody"/>
+        <w:rPr/>
+      </w:pPr>
+      <w:r>
+        <w:rPr/>
+        <w:t>crash reports &amp; ANR ones too</w:t>
+      </w:r>
+    </w:p>
+    <w:p>
+      <w:pPr>
+        <w:pStyle w:val="Normal"/>
+        <w:pageBreakBefore/>
+        <w:rPr/>
+      </w:pPr>
+      <w:r>
+        <w:rPr/>
+      </w:r>
+    </w:p>
+    <w:p>
+      <w:pPr>
+        <w:pStyle w:val="Heading1"/>
+        <w:rPr/>
+      </w:pPr>
+      <w:bookmarkStart w:id="61" w:name="__RefHeading__2108_1315851627"/>
+      <w:bookmarkStart w:id="62" w:name="_Toc192777716"/>
+      <w:bookmarkStart w:id="63" w:name="_Toc222978612"/>
+      <w:bookmarkStart w:id="64" w:name="_Toc258505532"/>
       <w:bookmarkEnd w:id="61"/>
       <w:bookmarkEnd w:id="62"/>
-      <w:r>
-        <w:rPr>
-          <w:lang w:val="en-US"/>
-        </w:rPr>
-        <w:t>User Testing</w:t>
-      </w:r>
-    </w:p>
-    <w:p>
-      <w:pPr>
-        <w:pStyle w:val="TextBody"/>
-        <w:rPr/>
-      </w:pPr>
-      <w:r>
-        <w:rPr/>
-        <w:t>Got family to use it to raise issues</w:t>
-      </w:r>
-    </w:p>
-    <w:p>
-      <w:pPr>
-        <w:pStyle w:val="TextBody"/>
-        <w:rPr/>
-      </w:pPr>
-      <w:r>
-        <w:rPr/>
-        <w:t>crash reports &amp; ANR ones too</w:t>
-      </w:r>
-    </w:p>
-    <w:p>
-      <w:pPr>
-        <w:pStyle w:val="Normal"/>
-        <w:pageBreakBefore/>
-        <w:rPr/>
-      </w:pPr>
-      <w:bookmarkStart w:id="63" w:name="_Toc192777716"/>
-      <w:bookmarkStart w:id="64" w:name="_Toc192777716"/>
-      <w:r>
-        <w:rPr/>
-      </w:r>
-    </w:p>
-    <w:p>
-      <w:pPr>
-        <w:pStyle w:val="Heading1"/>
-        <w:rPr/>
-      </w:pPr>
-      <w:bookmarkStart w:id="65" w:name="_Toc192777716"/>
-      <w:bookmarkStart w:id="66" w:name="__RefHeading__2108_1315851627"/>
-      <w:bookmarkStart w:id="67" w:name="_Toc222978612"/>
-      <w:bookmarkStart w:id="68" w:name="_Toc258505532"/>
-      <w:bookmarkEnd w:id="66"/>
-      <w:bookmarkEnd w:id="65"/>
-      <w:bookmarkEnd w:id="67"/>
-      <w:bookmarkEnd w:id="68"/>
+      <w:bookmarkEnd w:id="63"/>
+      <w:bookmarkEnd w:id="64"/>
       <w:r>
         <w:rPr/>
         <w:t>Critical Evaluation</w:t>
@@ -3301,7 +3578,7 @@
         <w:pStyle w:val="ListParagraph"/>
         <w:numPr>
           <w:ilvl w:val="0"/>
-          <w:numId w:val="6"/>
+          <w:numId w:val="5"/>
         </w:numPr>
         <w:spacing w:before="0" w:after="120"/>
         <w:rPr>
@@ -3320,7 +3597,7 @@
         <w:pStyle w:val="ListParagraph"/>
         <w:numPr>
           <w:ilvl w:val="0"/>
-          <w:numId w:val="6"/>
+          <w:numId w:val="5"/>
         </w:numPr>
         <w:spacing w:before="0" w:after="120"/>
         <w:rPr>
@@ -3339,7 +3616,7 @@
         <w:pStyle w:val="ListParagraph"/>
         <w:numPr>
           <w:ilvl w:val="0"/>
-          <w:numId w:val="6"/>
+          <w:numId w:val="5"/>
         </w:numPr>
         <w:spacing w:before="0" w:after="120"/>
         <w:rPr>
@@ -3358,7 +3635,7 @@
         <w:pStyle w:val="ListParagraph"/>
         <w:numPr>
           <w:ilvl w:val="0"/>
-          <w:numId w:val="6"/>
+          <w:numId w:val="5"/>
         </w:numPr>
         <w:spacing w:before="0" w:after="120"/>
         <w:rPr>
@@ -3377,7 +3654,7 @@
         <w:pStyle w:val="ListParagraph"/>
         <w:numPr>
           <w:ilvl w:val="0"/>
-          <w:numId w:val="6"/>
+          <w:numId w:val="5"/>
         </w:numPr>
         <w:spacing w:before="0" w:after="120"/>
         <w:rPr>
@@ -3396,7 +3673,7 @@
         <w:pStyle w:val="ListParagraph"/>
         <w:numPr>
           <w:ilvl w:val="0"/>
-          <w:numId w:val="6"/>
+          <w:numId w:val="5"/>
         </w:numPr>
         <w:spacing w:before="0" w:after="120"/>
         <w:rPr>
@@ -3480,8 +3757,6 @@
           <w:szCs w:val="32"/>
         </w:rPr>
       </w:pPr>
-      <w:bookmarkStart w:id="69" w:name="_Toc192777717"/>
-      <w:bookmarkStart w:id="70" w:name="_Toc192777717"/>
       <w:r>
         <w:rPr>
           <w:rFonts w:ascii="Calibri" w:hAnsi="Calibri"/>
@@ -3496,34 +3771,74 @@
         <w:pageBreakBefore/>
         <w:rPr/>
       </w:pPr>
-      <w:bookmarkStart w:id="71" w:name="_Toc192777717"/>
-      <w:bookmarkStart w:id="72" w:name="__RefHeading__2110_1315851627"/>
-      <w:bookmarkStart w:id="73" w:name="_Toc222978613"/>
-      <w:bookmarkStart w:id="74" w:name="_Toc258505533"/>
-      <w:bookmarkEnd w:id="72"/>
+      <w:bookmarkStart w:id="65" w:name="__RefHeading__2110_1315851627"/>
+      <w:bookmarkStart w:id="66" w:name="_Toc192777717"/>
+      <w:bookmarkStart w:id="67" w:name="_Toc222978613"/>
+      <w:bookmarkStart w:id="68" w:name="_Toc258505533"/>
+      <w:bookmarkEnd w:id="65"/>
+      <w:bookmarkEnd w:id="66"/>
+      <w:bookmarkEnd w:id="67"/>
+      <w:bookmarkEnd w:id="68"/>
+      <w:r>
+        <w:rPr/>
+        <w:t>Appendices</w:t>
+      </w:r>
+    </w:p>
+    <w:p>
+      <w:pPr>
+        <w:pStyle w:val="AppendixSection"/>
+        <w:ind w:left="426" w:right="0" w:hanging="432"/>
+        <w:outlineLvl w:val="1"/>
+        <w:rPr/>
+      </w:pPr>
+      <w:bookmarkStart w:id="69" w:name="__RefHeading__2112_1315851627"/>
+      <w:bookmarkStart w:id="70" w:name="_Toc222978614"/>
+      <w:bookmarkStart w:id="71" w:name="_Toc258505534"/>
+      <w:bookmarkEnd w:id="69"/>
+      <w:bookmarkEnd w:id="70"/>
       <w:bookmarkEnd w:id="71"/>
-      <w:bookmarkEnd w:id="73"/>
-      <w:bookmarkEnd w:id="74"/>
-      <w:r>
-        <w:rPr/>
-        <w:t>Appendices</w:t>
+      <w:r>
+        <w:rPr/>
+        <w:t>Third-Party Code and Libraries</w:t>
       </w:r>
     </w:p>
     <w:p>
       <w:pPr>
         <w:pStyle w:val="AppendixSection"/>
+        <w:ind w:left="-6" w:right="0" w:hanging="0"/>
         <w:outlineLvl w:val="1"/>
         <w:rPr/>
       </w:pPr>
-      <w:bookmarkStart w:id="75" w:name="__RefHeading__2112_1315851627"/>
-      <w:bookmarkStart w:id="76" w:name="_Toc222978614"/>
-      <w:bookmarkStart w:id="77" w:name="_Toc258505534"/>
-      <w:bookmarkEnd w:id="75"/>
-      <w:bookmarkEnd w:id="76"/>
-      <w:bookmarkEnd w:id="77"/>
-      <w:r>
-        <w:rPr/>
-        <w:t>Third-Party Code and Libraries</w:t>
+      <w:r>
+        <w:rPr/>
+      </w:r>
+    </w:p>
+    <w:p>
+      <w:pPr>
+        <w:pStyle w:val="TextBody"/>
+        <w:rPr/>
+      </w:pPr>
+      <w:r>
+        <w:rPr/>
+      </w:r>
+    </w:p>
+    <w:p>
+      <w:pPr>
+        <w:pStyle w:val="TextBody"/>
+        <w:rPr/>
+      </w:pPr>
+      <w:r>
+        <w:rPr/>
+        <w:t>Openaero</w:t>
+      </w:r>
+    </w:p>
+    <w:p>
+      <w:pPr>
+        <w:pStyle w:val="TextBody"/>
+        <w:rPr/>
+      </w:pPr>
+      <w:r>
+        <w:rPr/>
       </w:r>
     </w:p>
     <w:p>
@@ -3707,50 +4022,105 @@
       <w:pPr>
         <w:pStyle w:val="AppendixSection"/>
         <w:pageBreakBefore/>
+        <w:ind w:left="426" w:right="0" w:hanging="432"/>
         <w:outlineLvl w:val="1"/>
         <w:rPr/>
       </w:pPr>
-      <w:bookmarkStart w:id="78" w:name="__RefHeading__2114_1315851627"/>
-      <w:bookmarkStart w:id="79" w:name="_Toc222978615"/>
-      <w:bookmarkStart w:id="80" w:name="_Toc258505535"/>
+      <w:bookmarkStart w:id="72" w:name="__RefHeading__2114_1315851627"/>
+      <w:bookmarkStart w:id="73" w:name="_Toc222978615"/>
+      <w:bookmarkStart w:id="74" w:name="_Toc258505535"/>
+      <w:bookmarkEnd w:id="72"/>
+      <w:bookmarkEnd w:id="73"/>
+      <w:bookmarkEnd w:id="74"/>
+      <w:r>
+        <w:rPr/>
+        <w:t>Code Samples</w:t>
+      </w:r>
+    </w:p>
+    <w:p>
+      <w:pPr>
+        <w:pStyle w:val="TextBody"/>
+        <w:rPr/>
+      </w:pPr>
+      <w:r>
+        <w:rPr/>
+        <w:t>Regex for OLAN interpretation perhaps?</w:t>
+      </w:r>
+    </w:p>
+    <w:p>
+      <w:pPr>
+        <w:pStyle w:val="TextBody"/>
+        <w:rPr/>
+      </w:pPr>
+      <w:r>
+        <w:rPr/>
+        <w:t>Manoeuvre catalogue xml representation of a manoeuvre</w:t>
+      </w:r>
+    </w:p>
+    <w:p>
+      <w:pPr>
+        <w:pStyle w:val="TextBody"/>
+        <w:rPr/>
+      </w:pPr>
+      <w:r>
+        <w:rPr/>
+      </w:r>
+    </w:p>
+    <w:p>
+      <w:pPr>
+        <w:pStyle w:val="TextBody"/>
+        <w:rPr/>
+      </w:pPr>
+      <w:r>
+        <w:rPr/>
+      </w:r>
+    </w:p>
+    <w:p>
+      <w:pPr>
+        <w:pStyle w:val="TextBody"/>
+        <w:rPr/>
+      </w:pPr>
+      <w:r>
+        <w:rPr/>
+        <w:t xml:space="preserve">This is an example appendix.  Include as many appendices as you need. The appendices do not count towards the overall word count for the report. </w:t>
+      </w:r>
+    </w:p>
+    <w:p>
+      <w:pPr>
+        <w:pStyle w:val="Normal"/>
+        <w:rPr/>
+      </w:pPr>
+      <w:r>
+        <w:rPr/>
+      </w:r>
+    </w:p>
+    <w:p>
+      <w:pPr>
+        <w:pStyle w:val="Normal"/>
+        <w:pageBreakBefore/>
+        <w:rPr/>
+      </w:pPr>
+      <w:bookmarkStart w:id="75" w:name="_Toc192777719"/>
+      <w:bookmarkStart w:id="76" w:name="_Toc192777719"/>
+      <w:bookmarkEnd w:id="76"/>
+      <w:r>
+        <w:rPr/>
+      </w:r>
+    </w:p>
+    <w:p>
+      <w:pPr>
+        <w:pStyle w:val="Heading1"/>
+        <w:rPr/>
+      </w:pPr>
+      <w:bookmarkStart w:id="77" w:name="__RefHeading__2116_1315851627"/>
+      <w:bookmarkStart w:id="78" w:name="_Toc222978616"/>
+      <w:bookmarkStart w:id="79" w:name="_Toc258505536"/>
+      <w:bookmarkEnd w:id="77"/>
       <w:bookmarkEnd w:id="78"/>
       <w:bookmarkEnd w:id="79"/>
-      <w:bookmarkEnd w:id="80"/>
-      <w:r>
-        <w:rPr/>
-        <w:t>Code Samples</w:t>
-      </w:r>
-    </w:p>
-    <w:p>
-      <w:pPr>
-        <w:pStyle w:val="TextBody"/>
-        <w:rPr/>
-      </w:pPr>
-      <w:r>
-        <w:rPr/>
-        <w:t xml:space="preserve">This is an example appendix.  Include as many appendices as you need. The appendices do not count towards the overall word count for the report. </w:t>
-      </w:r>
-    </w:p>
-    <w:p>
-      <w:pPr>
-        <w:pStyle w:val="Normal"/>
-        <w:rPr/>
-      </w:pPr>
-      <w:r>
-        <w:rPr/>
-      </w:r>
-    </w:p>
-    <w:p>
-      <w:pPr>
-        <w:pStyle w:val="Normal"/>
-        <w:pageBreakBefore/>
-        <w:rPr/>
-      </w:pPr>
-      <w:bookmarkStart w:id="81" w:name="_Toc192777719"/>
-      <w:bookmarkStart w:id="82" w:name="_Toc192777719"/>
-      <w:bookmarkEnd w:id="82"/>
-      <w:r>
-        <w:rPr/>
+      <w:r>
+        <w:rPr/>
+        <w:t>Annotated Bibliography</w:t>
       </w:r>
     </w:p>
     <w:p>
@@ -3758,15 +4128,8 @@
         <w:pStyle w:val="Heading1"/>
         <w:rPr/>
       </w:pPr>
-      <w:bookmarkStart w:id="83" w:name="__RefHeading__2116_1315851627"/>
-      <w:bookmarkStart w:id="84" w:name="_Toc222978616"/>
-      <w:bookmarkStart w:id="85" w:name="_Toc258505536"/>
-      <w:bookmarkEnd w:id="83"/>
-      <w:bookmarkEnd w:id="84"/>
-      <w:bookmarkEnd w:id="85"/>
-      <w:r>
-        <w:rPr/>
-        <w:t>Annotated Bibliography</w:t>
+      <w:r>
+        <w:rPr/>
       </w:r>
     </w:p>
     <w:p>
@@ -3774,18 +4137,9 @@
         <w:pStyle w:val="Heading1"/>
         <w:rPr/>
       </w:pPr>
-      <w:r>
-        <w:rPr/>
-      </w:r>
-    </w:p>
-    <w:p>
-      <w:pPr>
-        <w:pStyle w:val="Heading1"/>
-        <w:rPr/>
-      </w:pPr>
-      <w:bookmarkStart w:id="86" w:name="_Toc192777719"/>
-      <w:bookmarkStart w:id="87" w:name="_Toc192777719"/>
-      <w:bookmarkEnd w:id="87"/>
+      <w:bookmarkStart w:id="80" w:name="_Toc1927777191"/>
+      <w:bookmarkStart w:id="81" w:name="_Toc1927777191"/>
+      <w:bookmarkEnd w:id="81"/>
       <w:r>
         <w:rPr/>
       </w:r>
@@ -3814,13 +4168,13 @@
         <w:pStyle w:val="ListParagraph"/>
         <w:numPr>
           <w:ilvl w:val="0"/>
-          <w:numId w:val="2"/>
+          <w:numId w:val="1"/>
         </w:numPr>
         <w:rPr>
           <w:lang w:val="en-US"/>
         </w:rPr>
       </w:pPr>
-      <w:bookmarkStart w:id="88" w:name="_Ref180721199"/>
+      <w:bookmarkStart w:id="82" w:name="_Ref180721199"/>
       <w:r>
         <w:rPr>
           <w:lang w:val="en-US"/>
@@ -3851,7 +4205,7 @@
         <w:pStyle w:val="ListParagraph"/>
         <w:numPr>
           <w:ilvl w:val="0"/>
-          <w:numId w:val="2"/>
+          <w:numId w:val="1"/>
         </w:numPr>
         <w:rPr/>
       </w:pPr>
@@ -3884,7 +4238,7 @@
         </w:rPr>
         <w:t>, pages 349–361. Springer, 2006.</w:t>
       </w:r>
-      <w:bookmarkEnd w:id="88"/>
+      <w:bookmarkEnd w:id="82"/>
       <w:r>
         <w:rPr/>
         <w:t xml:space="preserve">  </w:t>
@@ -3899,13 +4253,13 @@
         <w:pStyle w:val="ListParagraph"/>
         <w:numPr>
           <w:ilvl w:val="0"/>
-          <w:numId w:val="2"/>
+          <w:numId w:val="1"/>
         </w:numPr>
         <w:rPr>
           <w:lang w:val="en-US"/>
         </w:rPr>
       </w:pPr>
-      <w:bookmarkStart w:id="89" w:name="_Ref180721201"/>
+      <w:bookmarkStart w:id="83" w:name="_Ref180721201"/>
       <w:r>
         <w:rPr>
           <w:lang w:val="en-US"/>
@@ -3925,7 +4279,7 @@
         </w:rPr>
         <w:t>. Cambridge University Press Cambridge, 1992.</w:t>
       </w:r>
-      <w:bookmarkEnd w:id="89"/>
+      <w:bookmarkEnd w:id="83"/>
       <w:r>
         <w:rPr>
           <w:lang w:val="en-US"/>
@@ -3975,13 +4329,13 @@
         <w:pStyle w:val="ListParagraph"/>
         <w:numPr>
           <w:ilvl w:val="0"/>
-          <w:numId w:val="2"/>
+          <w:numId w:val="1"/>
         </w:numPr>
         <w:rPr>
           <w:lang w:val="en-US"/>
         </w:rPr>
       </w:pPr>
-      <w:bookmarkStart w:id="90" w:name="_Ref180722753"/>
+      <w:bookmarkStart w:id="84" w:name="_Ref180722753"/>
       <w:r>
         <w:rPr>
           <w:lang w:val="en-US"/>
@@ -4002,7 +4356,7 @@
         </w:rPr>
         <w:t>, August 2011. Accessed August 2011.</w:t>
       </w:r>
-      <w:bookmarkEnd w:id="90"/>
+      <w:bookmarkEnd w:id="84"/>
       <w:r>
         <w:rPr>
           <w:lang w:val="en-US"/>
@@ -4027,13 +4381,13 @@
         <w:pStyle w:val="ListParagraph"/>
         <w:numPr>
           <w:ilvl w:val="0"/>
-          <w:numId w:val="2"/>
+          <w:numId w:val="1"/>
         </w:numPr>
         <w:rPr>
           <w:lang w:val="en-US"/>
         </w:rPr>
       </w:pPr>
-      <w:bookmarkStart w:id="91" w:name="_Ref258235107"/>
+      <w:bookmarkStart w:id="85" w:name="_Ref258235107"/>
       <w:r>
         <w:rPr>
           <w:lang w:val="en-US"/>
@@ -4080,7 +4434,7 @@
         </w:rPr>
         <w:t xml:space="preserve"> March 2014.</w:t>
       </w:r>
-      <w:bookmarkEnd w:id="91"/>
+      <w:bookmarkEnd w:id="85"/>
       <w:r>
         <w:rPr>
           <w:lang w:val="en-US"/>
@@ -4109,7 +4463,7 @@
         <w:pStyle w:val="ListParagraph"/>
         <w:numPr>
           <w:ilvl w:val="0"/>
-          <w:numId w:val="2"/>
+          <w:numId w:val="1"/>
         </w:numPr>
         <w:jc w:val="both"/>
         <w:rPr>
@@ -4181,7 +4535,7 @@
       <w:fldChar w:fldCharType="separate"/>
     </w:r>
     <w:r>
-      <w:t>18</w:t>
+      <w:t>19</w:t>
     </w:r>
     <w:r>
       <w:fldChar w:fldCharType="end"/>
@@ -4201,7 +4555,7 @@
       <w:fldChar w:fldCharType="separate"/>
     </w:r>
     <w:r>
-      <w:t>18</w:t>
+      <w:t>19</w:t>
     </w:r>
     <w:r>
       <w:fldChar w:fldCharType="end"/>
@@ -4209,19 +4563,9 @@
     <w:r>
       <w:rPr/>
       <w:tab/>
-    </w:r>
-    <w:r>
-      <w:rPr/>
       <w:t>OLANdroid</w:t>
-    </w:r>
-    <w:r>
-      <w:rPr/>
       <w:tab/>
-      <w:t xml:space="preserve">Gideon MW Jones </w:t>
-    </w:r>
-    <w:r>
-      <w:rPr/>
-      <w:t>(gij2)</w:t>
+      <w:t>Gideon MW Jones (gij2)</w:t>
     </w:r>
   </w:p>
 </w:ftr>
@@ -4232,98 +4576,6 @@
   <w:abstractNum w:abstractNumId="1">
     <w:lvl w:ilvl="0">
       <w:start w:val="1"/>
-      <w:numFmt w:val="none"/>
-      <w:suff w:val="nothing"/>
-      <w:lvlText w:val=""/>
-      <w:lvlJc w:val="left"/>
-      <w:pPr>
-        <w:ind w:left="720" w:hanging="432"/>
-      </w:pPr>
-    </w:lvl>
-    <w:lvl w:ilvl="1">
-      <w:start w:val="1"/>
-      <w:numFmt w:val="none"/>
-      <w:suff w:val="nothing"/>
-      <w:lvlText w:val=""/>
-      <w:lvlJc w:val="left"/>
-      <w:pPr>
-        <w:ind w:left="1080" w:hanging="576"/>
-      </w:pPr>
-    </w:lvl>
-    <w:lvl w:ilvl="2">
-      <w:start w:val="1"/>
-      <w:numFmt w:val="none"/>
-      <w:suff w:val="nothing"/>
-      <w:lvlText w:val=""/>
-      <w:lvlJc w:val="left"/>
-      <w:pPr>
-        <w:ind w:left="1440" w:hanging="720"/>
-      </w:pPr>
-    </w:lvl>
-    <w:lvl w:ilvl="3">
-      <w:start w:val="1"/>
-      <w:numFmt w:val="none"/>
-      <w:suff w:val="nothing"/>
-      <w:lvlText w:val=""/>
-      <w:lvlJc w:val="left"/>
-      <w:pPr>
-        <w:ind w:left="1800" w:hanging="864"/>
-      </w:pPr>
-    </w:lvl>
-    <w:lvl w:ilvl="4">
-      <w:start w:val="1"/>
-      <w:numFmt w:val="none"/>
-      <w:suff w:val="nothing"/>
-      <w:lvlText w:val=""/>
-      <w:lvlJc w:val="left"/>
-      <w:pPr>
-        <w:ind w:left="2160" w:hanging="1008"/>
-      </w:pPr>
-    </w:lvl>
-    <w:lvl w:ilvl="5">
-      <w:start w:val="1"/>
-      <w:numFmt w:val="none"/>
-      <w:suff w:val="nothing"/>
-      <w:lvlText w:val=""/>
-      <w:lvlJc w:val="left"/>
-      <w:pPr>
-        <w:ind w:left="2520" w:hanging="1152"/>
-      </w:pPr>
-    </w:lvl>
-    <w:lvl w:ilvl="6">
-      <w:start w:val="1"/>
-      <w:numFmt w:val="none"/>
-      <w:suff w:val="nothing"/>
-      <w:lvlText w:val=""/>
-      <w:lvlJc w:val="left"/>
-      <w:pPr>
-        <w:ind w:left="2880" w:hanging="1296"/>
-      </w:pPr>
-    </w:lvl>
-    <w:lvl w:ilvl="7">
-      <w:start w:val="1"/>
-      <w:numFmt w:val="none"/>
-      <w:suff w:val="nothing"/>
-      <w:lvlText w:val=""/>
-      <w:lvlJc w:val="left"/>
-      <w:pPr>
-        <w:ind w:left="3240" w:hanging="1440"/>
-      </w:pPr>
-    </w:lvl>
-    <w:lvl w:ilvl="8">
-      <w:start w:val="1"/>
-      <w:numFmt w:val="none"/>
-      <w:suff w:val="nothing"/>
-      <w:lvlText w:val=""/>
-      <w:lvlJc w:val="left"/>
-      <w:pPr>
-        <w:ind w:left="3600" w:hanging="1584"/>
-      </w:pPr>
-    </w:lvl>
-  </w:abstractNum>
-  <w:abstractNum w:abstractNumId="2">
-    <w:lvl w:ilvl="0">
-      <w:start w:val="1"/>
       <w:numFmt w:val="decimal"/>
       <w:lvlText w:val="[%1]"/>
       <w:lvlJc w:val="left"/>
@@ -4404,7 +4656,7 @@
       </w:pPr>
     </w:lvl>
   </w:abstractNum>
-  <w:abstractNum w:abstractNumId="3">
+  <w:abstractNum w:abstractNumId="2">
     <w:lvl w:ilvl="0">
       <w:start w:val="1"/>
       <w:numFmt w:val="bullet"/>
@@ -4535,6 +4787,143 @@
           <w:tab w:val="num" w:pos="3600"/>
         </w:tabs>
         <w:ind w:left="3600" w:hanging="360"/>
+      </w:pPr>
+      <w:rPr>
+        <w:rFonts w:ascii="OpenSymbol" w:hAnsi="OpenSymbol" w:cs="OpenSymbol" w:hint="default"/>
+      </w:rPr>
+    </w:lvl>
+  </w:abstractNum>
+  <w:abstractNum w:abstractNumId="3">
+    <w:lvl w:ilvl="0">
+      <w:start w:val="1"/>
+      <w:numFmt w:val="bullet"/>
+      <w:lvlText w:val=""/>
+      <w:lvlJc w:val="left"/>
+      <w:pPr>
+        <w:tabs>
+          <w:tab w:val="num" w:pos="1077"/>
+        </w:tabs>
+        <w:ind w:left="1077" w:hanging="360"/>
+      </w:pPr>
+      <w:rPr>
+        <w:rFonts w:ascii="Symbol" w:hAnsi="Symbol" w:cs="Symbol" w:hint="default"/>
+      </w:rPr>
+    </w:lvl>
+    <w:lvl w:ilvl="1">
+      <w:start w:val="1"/>
+      <w:numFmt w:val="bullet"/>
+      <w:lvlText w:val="◦"/>
+      <w:lvlJc w:val="left"/>
+      <w:pPr>
+        <w:tabs>
+          <w:tab w:val="num" w:pos="1437"/>
+        </w:tabs>
+        <w:ind w:left="1437" w:hanging="360"/>
+      </w:pPr>
+      <w:rPr>
+        <w:rFonts w:ascii="OpenSymbol" w:hAnsi="OpenSymbol" w:cs="OpenSymbol" w:hint="default"/>
+      </w:rPr>
+    </w:lvl>
+    <w:lvl w:ilvl="2">
+      <w:start w:val="1"/>
+      <w:numFmt w:val="bullet"/>
+      <w:lvlText w:val="▪"/>
+      <w:lvlJc w:val="left"/>
+      <w:pPr>
+        <w:tabs>
+          <w:tab w:val="num" w:pos="1797"/>
+        </w:tabs>
+        <w:ind w:left="1797" w:hanging="360"/>
+      </w:pPr>
+      <w:rPr>
+        <w:rFonts w:ascii="OpenSymbol" w:hAnsi="OpenSymbol" w:cs="OpenSymbol" w:hint="default"/>
+      </w:rPr>
+    </w:lvl>
+    <w:lvl w:ilvl="3">
+      <w:start w:val="1"/>
+      <w:numFmt w:val="bullet"/>
+      <w:lvlText w:val=""/>
+      <w:lvlJc w:val="left"/>
+      <w:pPr>
+        <w:tabs>
+          <w:tab w:val="num" w:pos="2157"/>
+        </w:tabs>
+        <w:ind w:left="2157" w:hanging="360"/>
+      </w:pPr>
+      <w:rPr>
+        <w:rFonts w:ascii="Symbol" w:hAnsi="Symbol" w:cs="Symbol" w:hint="default"/>
+      </w:rPr>
+    </w:lvl>
+    <w:lvl w:ilvl="4">
+      <w:start w:val="1"/>
+      <w:numFmt w:val="bullet"/>
+      <w:lvlText w:val="◦"/>
+      <w:lvlJc w:val="left"/>
+      <w:pPr>
+        <w:tabs>
+          <w:tab w:val="num" w:pos="2517"/>
+        </w:tabs>
+        <w:ind w:left="2517" w:hanging="360"/>
+      </w:pPr>
+      <w:rPr>
+        <w:rFonts w:ascii="OpenSymbol" w:hAnsi="OpenSymbol" w:cs="OpenSymbol" w:hint="default"/>
+      </w:rPr>
+    </w:lvl>
+    <w:lvl w:ilvl="5">
+      <w:start w:val="1"/>
+      <w:numFmt w:val="bullet"/>
+      <w:lvlText w:val="▪"/>
+      <w:lvlJc w:val="left"/>
+      <w:pPr>
+        <w:tabs>
+          <w:tab w:val="num" w:pos="2877"/>
+        </w:tabs>
+        <w:ind w:left="2877" w:hanging="360"/>
+      </w:pPr>
+      <w:rPr>
+        <w:rFonts w:ascii="OpenSymbol" w:hAnsi="OpenSymbol" w:cs="OpenSymbol" w:hint="default"/>
+      </w:rPr>
+    </w:lvl>
+    <w:lvl w:ilvl="6">
+      <w:start w:val="1"/>
+      <w:numFmt w:val="bullet"/>
+      <w:lvlText w:val=""/>
+      <w:lvlJc w:val="left"/>
+      <w:pPr>
+        <w:tabs>
+          <w:tab w:val="num" w:pos="3237"/>
+        </w:tabs>
+        <w:ind w:left="3237" w:hanging="360"/>
+      </w:pPr>
+      <w:rPr>
+        <w:rFonts w:ascii="Symbol" w:hAnsi="Symbol" w:cs="Symbol" w:hint="default"/>
+      </w:rPr>
+    </w:lvl>
+    <w:lvl w:ilvl="7">
+      <w:start w:val="1"/>
+      <w:numFmt w:val="bullet"/>
+      <w:lvlText w:val="◦"/>
+      <w:lvlJc w:val="left"/>
+      <w:pPr>
+        <w:tabs>
+          <w:tab w:val="num" w:pos="3597"/>
+        </w:tabs>
+        <w:ind w:left="3597" w:hanging="360"/>
+      </w:pPr>
+      <w:rPr>
+        <w:rFonts w:ascii="OpenSymbol" w:hAnsi="OpenSymbol" w:cs="OpenSymbol" w:hint="default"/>
+      </w:rPr>
+    </w:lvl>
+    <w:lvl w:ilvl="8">
+      <w:start w:val="1"/>
+      <w:numFmt w:val="bullet"/>
+      <w:lvlText w:val="▪"/>
+      <w:lvlJc w:val="left"/>
+      <w:pPr>
+        <w:tabs>
+          <w:tab w:val="num" w:pos="3957"/>
+        </w:tabs>
+        <w:ind w:left="3957" w:hanging="360"/>
       </w:pPr>
       <w:rPr>
         <w:rFonts w:ascii="OpenSymbol" w:hAnsi="OpenSymbol" w:cs="OpenSymbol" w:hint="default"/>
@@ -4549,9 +4938,9 @@
       <w:lvlJc w:val="left"/>
       <w:pPr>
         <w:tabs>
-          <w:tab w:val="num" w:pos="1077"/>
-        </w:tabs>
-        <w:ind w:left="1077" w:hanging="360"/>
+          <w:tab w:val="num" w:pos="720"/>
+        </w:tabs>
+        <w:ind w:left="720" w:hanging="360"/>
       </w:pPr>
       <w:rPr>
         <w:rFonts w:ascii="Symbol" w:hAnsi="Symbol" w:cs="Symbol" w:hint="default"/>
@@ -4564,9 +4953,9 @@
       <w:lvlJc w:val="left"/>
       <w:pPr>
         <w:tabs>
-          <w:tab w:val="num" w:pos="1437"/>
-        </w:tabs>
-        <w:ind w:left="1437" w:hanging="360"/>
+          <w:tab w:val="num" w:pos="1080"/>
+        </w:tabs>
+        <w:ind w:left="1080" w:hanging="360"/>
       </w:pPr>
       <w:rPr>
         <w:rFonts w:ascii="OpenSymbol" w:hAnsi="OpenSymbol" w:cs="OpenSymbol" w:hint="default"/>
@@ -4579,9 +4968,9 @@
       <w:lvlJc w:val="left"/>
       <w:pPr>
         <w:tabs>
-          <w:tab w:val="num" w:pos="1797"/>
-        </w:tabs>
-        <w:ind w:left="1797" w:hanging="360"/>
+          <w:tab w:val="num" w:pos="1440"/>
+        </w:tabs>
+        <w:ind w:left="1440" w:hanging="360"/>
       </w:pPr>
       <w:rPr>
         <w:rFonts w:ascii="OpenSymbol" w:hAnsi="OpenSymbol" w:cs="OpenSymbol" w:hint="default"/>
@@ -4594,9 +4983,9 @@
       <w:lvlJc w:val="left"/>
       <w:pPr>
         <w:tabs>
-          <w:tab w:val="num" w:pos="2157"/>
-        </w:tabs>
-        <w:ind w:left="2157" w:hanging="360"/>
+          <w:tab w:val="num" w:pos="1800"/>
+        </w:tabs>
+        <w:ind w:left="1800" w:hanging="360"/>
       </w:pPr>
       <w:rPr>
         <w:rFonts w:ascii="Symbol" w:hAnsi="Symbol" w:cs="Symbol" w:hint="default"/>
@@ -4609,9 +4998,9 @@
       <w:lvlJc w:val="left"/>
       <w:pPr>
         <w:tabs>
-          <w:tab w:val="num" w:pos="2517"/>
-        </w:tabs>
-        <w:ind w:left="2517" w:hanging="360"/>
+          <w:tab w:val="num" w:pos="2160"/>
+        </w:tabs>
+        <w:ind w:left="2160" w:hanging="360"/>
       </w:pPr>
       <w:rPr>
         <w:rFonts w:ascii="OpenSymbol" w:hAnsi="OpenSymbol" w:cs="OpenSymbol" w:hint="default"/>
@@ -4624,9 +5013,9 @@
       <w:lvlJc w:val="left"/>
       <w:pPr>
         <w:tabs>
-          <w:tab w:val="num" w:pos="2877"/>
-        </w:tabs>
-        <w:ind w:left="2877" w:hanging="360"/>
+          <w:tab w:val="num" w:pos="2520"/>
+        </w:tabs>
+        <w:ind w:left="2520" w:hanging="360"/>
       </w:pPr>
       <w:rPr>
         <w:rFonts w:ascii="OpenSymbol" w:hAnsi="OpenSymbol" w:cs="OpenSymbol" w:hint="default"/>
@@ -4639,9 +5028,9 @@
       <w:lvlJc w:val="left"/>
       <w:pPr>
         <w:tabs>
-          <w:tab w:val="num" w:pos="3237"/>
-        </w:tabs>
-        <w:ind w:left="3237" w:hanging="360"/>
+          <w:tab w:val="num" w:pos="2880"/>
+        </w:tabs>
+        <w:ind w:left="2880" w:hanging="360"/>
       </w:pPr>
       <w:rPr>
         <w:rFonts w:ascii="Symbol" w:hAnsi="Symbol" w:cs="Symbol" w:hint="default"/>
@@ -4654,9 +5043,9 @@
       <w:lvlJc w:val="left"/>
       <w:pPr>
         <w:tabs>
-          <w:tab w:val="num" w:pos="3597"/>
-        </w:tabs>
-        <w:ind w:left="3597" w:hanging="360"/>
+          <w:tab w:val="num" w:pos="3240"/>
+        </w:tabs>
+        <w:ind w:left="3240" w:hanging="360"/>
       </w:pPr>
       <w:rPr>
         <w:rFonts w:ascii="OpenSymbol" w:hAnsi="OpenSymbol" w:cs="OpenSymbol" w:hint="default"/>
@@ -4669,9 +5058,9 @@
       <w:lvlJc w:val="left"/>
       <w:pPr>
         <w:tabs>
-          <w:tab w:val="num" w:pos="3957"/>
-        </w:tabs>
-        <w:ind w:left="3957" w:hanging="360"/>
+          <w:tab w:val="num" w:pos="3600"/>
+        </w:tabs>
+        <w:ind w:left="3600" w:hanging="360"/>
       </w:pPr>
       <w:rPr>
         <w:rFonts w:ascii="OpenSymbol" w:hAnsi="OpenSymbol" w:cs="OpenSymbol" w:hint="default"/>
@@ -4686,9 +5075,9 @@
       <w:lvlJc w:val="left"/>
       <w:pPr>
         <w:tabs>
-          <w:tab w:val="num" w:pos="720"/>
-        </w:tabs>
-        <w:ind w:left="720" w:hanging="360"/>
+          <w:tab w:val="num" w:pos="1077"/>
+        </w:tabs>
+        <w:ind w:left="1077" w:hanging="360"/>
       </w:pPr>
       <w:rPr>
         <w:rFonts w:ascii="Symbol" w:hAnsi="Symbol" w:cs="Symbol" w:hint="default"/>
@@ -4701,9 +5090,9 @@
       <w:lvlJc w:val="left"/>
       <w:pPr>
         <w:tabs>
-          <w:tab w:val="num" w:pos="1080"/>
-        </w:tabs>
-        <w:ind w:left="1080" w:hanging="360"/>
+          <w:tab w:val="num" w:pos="1437"/>
+        </w:tabs>
+        <w:ind w:left="1437" w:hanging="360"/>
       </w:pPr>
       <w:rPr>
         <w:rFonts w:ascii="OpenSymbol" w:hAnsi="OpenSymbol" w:cs="OpenSymbol" w:hint="default"/>
@@ -4716,9 +5105,9 @@
       <w:lvlJc w:val="left"/>
       <w:pPr>
         <w:tabs>
-          <w:tab w:val="num" w:pos="1440"/>
-        </w:tabs>
-        <w:ind w:left="1440" w:hanging="360"/>
+          <w:tab w:val="num" w:pos="1797"/>
+        </w:tabs>
+        <w:ind w:left="1797" w:hanging="360"/>
       </w:pPr>
       <w:rPr>
         <w:rFonts w:ascii="OpenSymbol" w:hAnsi="OpenSymbol" w:cs="OpenSymbol" w:hint="default"/>
@@ -4731,9 +5120,9 @@
       <w:lvlJc w:val="left"/>
       <w:pPr>
         <w:tabs>
-          <w:tab w:val="num" w:pos="1800"/>
-        </w:tabs>
-        <w:ind w:left="1800" w:hanging="360"/>
+          <w:tab w:val="num" w:pos="2157"/>
+        </w:tabs>
+        <w:ind w:left="2157" w:hanging="360"/>
       </w:pPr>
       <w:rPr>
         <w:rFonts w:ascii="Symbol" w:hAnsi="Symbol" w:cs="Symbol" w:hint="default"/>
@@ -4746,9 +5135,9 @@
       <w:lvlJc w:val="left"/>
       <w:pPr>
         <w:tabs>
-          <w:tab w:val="num" w:pos="2160"/>
-        </w:tabs>
-        <w:ind w:left="2160" w:hanging="360"/>
+          <w:tab w:val="num" w:pos="2517"/>
+        </w:tabs>
+        <w:ind w:left="2517" w:hanging="360"/>
       </w:pPr>
       <w:rPr>
         <w:rFonts w:ascii="OpenSymbol" w:hAnsi="OpenSymbol" w:cs="OpenSymbol" w:hint="default"/>
@@ -4761,9 +5150,9 @@
       <w:lvlJc w:val="left"/>
       <w:pPr>
         <w:tabs>
-          <w:tab w:val="num" w:pos="2520"/>
-        </w:tabs>
-        <w:ind w:left="2520" w:hanging="360"/>
+          <w:tab w:val="num" w:pos="2877"/>
+        </w:tabs>
+        <w:ind w:left="2877" w:hanging="360"/>
       </w:pPr>
       <w:rPr>
         <w:rFonts w:ascii="OpenSymbol" w:hAnsi="OpenSymbol" w:cs="OpenSymbol" w:hint="default"/>
@@ -4776,9 +5165,9 @@
       <w:lvlJc w:val="left"/>
       <w:pPr>
         <w:tabs>
-          <w:tab w:val="num" w:pos="2880"/>
-        </w:tabs>
-        <w:ind w:left="2880" w:hanging="360"/>
+          <w:tab w:val="num" w:pos="3237"/>
+        </w:tabs>
+        <w:ind w:left="3237" w:hanging="360"/>
       </w:pPr>
       <w:rPr>
         <w:rFonts w:ascii="Symbol" w:hAnsi="Symbol" w:cs="Symbol" w:hint="default"/>
@@ -4791,9 +5180,9 @@
       <w:lvlJc w:val="left"/>
       <w:pPr>
         <w:tabs>
-          <w:tab w:val="num" w:pos="3240"/>
-        </w:tabs>
-        <w:ind w:left="3240" w:hanging="360"/>
+          <w:tab w:val="num" w:pos="3597"/>
+        </w:tabs>
+        <w:ind w:left="3597" w:hanging="360"/>
       </w:pPr>
       <w:rPr>
         <w:rFonts w:ascii="OpenSymbol" w:hAnsi="OpenSymbol" w:cs="OpenSymbol" w:hint="default"/>
@@ -4806,9 +5195,9 @@
       <w:lvlJc w:val="left"/>
       <w:pPr>
         <w:tabs>
-          <w:tab w:val="num" w:pos="3600"/>
-        </w:tabs>
-        <w:ind w:left="3600" w:hanging="360"/>
+          <w:tab w:val="num" w:pos="3957"/>
+        </w:tabs>
+        <w:ind w:left="3957" w:hanging="360"/>
       </w:pPr>
       <w:rPr>
         <w:rFonts w:ascii="OpenSymbol" w:hAnsi="OpenSymbol" w:cs="OpenSymbol" w:hint="default"/>
@@ -4816,143 +5205,6 @@
     </w:lvl>
   </w:abstractNum>
   <w:abstractNum w:abstractNumId="6">
-    <w:lvl w:ilvl="0">
-      <w:start w:val="1"/>
-      <w:numFmt w:val="bullet"/>
-      <w:lvlText w:val=""/>
-      <w:lvlJc w:val="left"/>
-      <w:pPr>
-        <w:tabs>
-          <w:tab w:val="num" w:pos="1077"/>
-        </w:tabs>
-        <w:ind w:left="1077" w:hanging="360"/>
-      </w:pPr>
-      <w:rPr>
-        <w:rFonts w:ascii="Symbol" w:hAnsi="Symbol" w:cs="Symbol" w:hint="default"/>
-      </w:rPr>
-    </w:lvl>
-    <w:lvl w:ilvl="1">
-      <w:start w:val="1"/>
-      <w:numFmt w:val="bullet"/>
-      <w:lvlText w:val="◦"/>
-      <w:lvlJc w:val="left"/>
-      <w:pPr>
-        <w:tabs>
-          <w:tab w:val="num" w:pos="1437"/>
-        </w:tabs>
-        <w:ind w:left="1437" w:hanging="360"/>
-      </w:pPr>
-      <w:rPr>
-        <w:rFonts w:ascii="OpenSymbol" w:hAnsi="OpenSymbol" w:cs="OpenSymbol" w:hint="default"/>
-      </w:rPr>
-    </w:lvl>
-    <w:lvl w:ilvl="2">
-      <w:start w:val="1"/>
-      <w:numFmt w:val="bullet"/>
-      <w:lvlText w:val="▪"/>
-      <w:lvlJc w:val="left"/>
-      <w:pPr>
-        <w:tabs>
-          <w:tab w:val="num" w:pos="1797"/>
-        </w:tabs>
-        <w:ind w:left="1797" w:hanging="360"/>
-      </w:pPr>
-      <w:rPr>
-        <w:rFonts w:ascii="OpenSymbol" w:hAnsi="OpenSymbol" w:cs="OpenSymbol" w:hint="default"/>
-      </w:rPr>
-    </w:lvl>
-    <w:lvl w:ilvl="3">
-      <w:start w:val="1"/>
-      <w:numFmt w:val="bullet"/>
-      <w:lvlText w:val=""/>
-      <w:lvlJc w:val="left"/>
-      <w:pPr>
-        <w:tabs>
-          <w:tab w:val="num" w:pos="2157"/>
-        </w:tabs>
-        <w:ind w:left="2157" w:hanging="360"/>
-      </w:pPr>
-      <w:rPr>
-        <w:rFonts w:ascii="Symbol" w:hAnsi="Symbol" w:cs="Symbol" w:hint="default"/>
-      </w:rPr>
-    </w:lvl>
-    <w:lvl w:ilvl="4">
-      <w:start w:val="1"/>
-      <w:numFmt w:val="bullet"/>
-      <w:lvlText w:val="◦"/>
-      <w:lvlJc w:val="left"/>
-      <w:pPr>
-        <w:tabs>
-          <w:tab w:val="num" w:pos="2517"/>
-        </w:tabs>
-        <w:ind w:left="2517" w:hanging="360"/>
-      </w:pPr>
-      <w:rPr>
-        <w:rFonts w:ascii="OpenSymbol" w:hAnsi="OpenSymbol" w:cs="OpenSymbol" w:hint="default"/>
-      </w:rPr>
-    </w:lvl>
-    <w:lvl w:ilvl="5">
-      <w:start w:val="1"/>
-      <w:numFmt w:val="bullet"/>
-      <w:lvlText w:val="▪"/>
-      <w:lvlJc w:val="left"/>
-      <w:pPr>
-        <w:tabs>
-          <w:tab w:val="num" w:pos="2877"/>
-        </w:tabs>
-        <w:ind w:left="2877" w:hanging="360"/>
-      </w:pPr>
-      <w:rPr>
-        <w:rFonts w:ascii="OpenSymbol" w:hAnsi="OpenSymbol" w:cs="OpenSymbol" w:hint="default"/>
-      </w:rPr>
-    </w:lvl>
-    <w:lvl w:ilvl="6">
-      <w:start w:val="1"/>
-      <w:numFmt w:val="bullet"/>
-      <w:lvlText w:val=""/>
-      <w:lvlJc w:val="left"/>
-      <w:pPr>
-        <w:tabs>
-          <w:tab w:val="num" w:pos="3237"/>
-        </w:tabs>
-        <w:ind w:left="3237" w:hanging="360"/>
-      </w:pPr>
-      <w:rPr>
-        <w:rFonts w:ascii="Symbol" w:hAnsi="Symbol" w:cs="Symbol" w:hint="default"/>
-      </w:rPr>
-    </w:lvl>
-    <w:lvl w:ilvl="7">
-      <w:start w:val="1"/>
-      <w:numFmt w:val="bullet"/>
-      <w:lvlText w:val="◦"/>
-      <w:lvlJc w:val="left"/>
-      <w:pPr>
-        <w:tabs>
-          <w:tab w:val="num" w:pos="3597"/>
-        </w:tabs>
-        <w:ind w:left="3597" w:hanging="360"/>
-      </w:pPr>
-      <w:rPr>
-        <w:rFonts w:ascii="OpenSymbol" w:hAnsi="OpenSymbol" w:cs="OpenSymbol" w:hint="default"/>
-      </w:rPr>
-    </w:lvl>
-    <w:lvl w:ilvl="8">
-      <w:start w:val="1"/>
-      <w:numFmt w:val="bullet"/>
-      <w:lvlText w:val="▪"/>
-      <w:lvlJc w:val="left"/>
-      <w:pPr>
-        <w:tabs>
-          <w:tab w:val="num" w:pos="3957"/>
-        </w:tabs>
-        <w:ind w:left="3957" w:hanging="360"/>
-      </w:pPr>
-      <w:rPr>
-        <w:rFonts w:ascii="OpenSymbol" w:hAnsi="OpenSymbol" w:cs="OpenSymbol" w:hint="default"/>
-      </w:rPr>
-    </w:lvl>
-  </w:abstractNum>
-  <w:abstractNum w:abstractNumId="7">
     <w:lvl w:ilvl="0">
       <w:start w:val="1"/>
       <w:numFmt w:val="none"/>
@@ -5088,9 +5340,6 @@
   </w:num>
   <w:num w:numId="6">
     <w:abstractNumId w:val="6"/>
-  </w:num>
-  <w:num w:numId="7">
-    <w:abstractNumId w:val="7"/>
   </w:num>
 </w:numbering>
 </file>
@@ -5115,9 +5364,7 @@
     <w:pPr>
       <w:widowControl w:val="false"/>
       <w:suppressAutoHyphens w:val="true"/>
-      <w:kinsoku w:val="true"/>
       <w:overflowPunct w:val="true"/>
-      <w:autoSpaceDE w:val="true"/>
       <w:bidi w:val="0"/>
       <w:jc w:val="left"/>
     </w:pPr>
@@ -5186,10 +5433,6 @@
       <w:rFonts w:ascii="OpenSymbol" w:hAnsi="OpenSymbol" w:eastAsia="OpenSymbol" w:cs="OpenSymbol"/>
     </w:rPr>
   </w:style>
-  <w:style w:type="character" w:styleId="NumberingSymbols">
-    <w:name w:val="Numbering Symbols"/>
-    <w:rPr/>
-  </w:style>
   <w:style w:type="character" w:styleId="VisitedInternetLink">
     <w:name w:val="Visited Internet Link"/>
     <w:rPr>
@@ -5198,9 +5441,29 @@
       <w:lang w:val="zxx" w:eastAsia="zxx" w:bidi="zxx"/>
     </w:rPr>
   </w:style>
-  <w:style w:type="character" w:styleId="LineNumbering">
-    <w:name w:val="Line Numbering"/>
-    <w:rPr/>
+  <w:style w:type="character" w:styleId="ListLabel1">
+    <w:name w:val="ListLabel 1"/>
+    <w:rPr>
+      <w:rFonts w:cs="Symbol"/>
+    </w:rPr>
+  </w:style>
+  <w:style w:type="character" w:styleId="ListLabel2">
+    <w:name w:val="ListLabel 2"/>
+    <w:rPr>
+      <w:rFonts w:cs="OpenSymbol"/>
+    </w:rPr>
+  </w:style>
+  <w:style w:type="character" w:styleId="ListLabel3">
+    <w:name w:val="ListLabel 3"/>
+    <w:rPr>
+      <w:rFonts w:cs="Symbol"/>
+    </w:rPr>
+  </w:style>
+  <w:style w:type="character" w:styleId="ListLabel4">
+    <w:name w:val="ListLabel 4"/>
+    <w:rPr>
+      <w:rFonts w:cs="OpenSymbol"/>
+    </w:rPr>
   </w:style>
   <w:style w:type="character" w:styleId="IndexLink">
     <w:name w:val="Index Link"/>
@@ -5355,10 +5618,6 @@
     <w:name w:val="Tex#"/>
     <w:basedOn w:val="Heading1"/>
     <w:pPr>
-      <w:numPr>
-        <w:ilvl w:val="0"/>
-        <w:numId w:val="1"/>
-      </w:numPr>
       <w:spacing w:before="240" w:after="120"/>
     </w:pPr>
     <w:rPr/>
@@ -5367,7 +5626,7 @@
     <w:name w:val="List Contents"/>
     <w:basedOn w:val="Normal"/>
     <w:pPr>
-      <w:shd w:fill="auto" w:val="clear"/>
+      <w:shd w:fill="FFFFFF" w:val="clear"/>
       <w:spacing w:lineRule="auto" w:line="300"/>
     </w:pPr>
     <w:rPr>

</xml_diff>

<commit_message>
start of some diagrams & a poster
</commit_message>
<xml_diff>
--- a/doc/report.docx
+++ b/doc/report.docx
@@ -1194,9 +1194,9 @@
         <w:pageBreakBefore/>
         <w:rPr/>
       </w:pPr>
-      <w:bookmarkStart w:id="0" w:name="_Toc192777705"/>
+      <w:bookmarkStart w:id="0" w:name="_Toc258505512"/>
       <w:bookmarkStart w:id="1" w:name="_Toc222978592"/>
-      <w:bookmarkStart w:id="2" w:name="_Toc258505512"/>
+      <w:bookmarkStart w:id="2" w:name="_Toc192777705"/>
       <w:bookmarkStart w:id="3" w:name="__RefHeading__2068_1315851627"/>
       <w:bookmarkEnd w:id="3"/>
       <w:r>
@@ -1258,23 +1258,7 @@
       </w:pPr>
       <w:r>
         <w:rPr/>
-        <w:t xml:space="preserve">Model aircraft – of the powered and controllable variety – are quite commonly used for performing aerobatics in the hands of hobbyists. </w:t>
-      </w:r>
-      <w:r>
-        <w:rPr/>
-        <w:t xml:space="preserve">They come in many different shapes and sizes, with different flight characteristics. </w:t>
-      </w:r>
-      <w:r>
-        <w:rPr/>
-        <w:t>The smaller nature of the</w:t>
-      </w:r>
-      <w:r>
-        <w:rPr/>
-        <w:t>se</w:t>
-      </w:r>
-      <w:r>
-        <w:rPr/>
-        <w:t xml:space="preserve"> aircraft means that forces exerted on them are far less significant than those on a full-sized plane, and that there's no worry about the </w:t>
+        <w:t xml:space="preserve">Model aircraft – of the powered and controllable variety – are quite commonly used for performing aerobatics in the hands of hobbyists. They come in many different shapes and sizes, with different flight characteristics. The smaller nature of these aircraft means that forces exerted on them are far less significant than those on a full-sized plane, and that there's no worry about the </w:t>
       </w:r>
       <w:r>
         <w:rPr>
@@ -1285,58 +1269,26 @@
       </w:r>
       <w:r>
         <w:rPr/>
-        <w:t xml:space="preserve"> G-force a pilot would have to endure. A</w:t>
-      </w:r>
-      <w:r>
-        <w:rPr/>
-        <w:t>s a</w:t>
-      </w:r>
-      <w:r>
-        <w:rPr/>
-        <w:t xml:space="preserve"> result, far more intense flights can be undertaken </w:t>
-      </w:r>
-      <w:r>
-        <w:rPr/>
-        <w:t>with model aircraft than full-sized ones, though that doesn't rule them out from being able to perform as well</w:t>
-      </w:r>
-      <w:r>
-        <w:rPr/>
-        <w:t>.</w:t>
-      </w:r>
-    </w:p>
-    <w:p>
-      <w:pPr>
-        <w:pStyle w:val="TextBody"/>
-        <w:rPr/>
-      </w:pPr>
-      <w:r>
-        <w:rPr/>
-      </w:r>
-    </w:p>
-    <w:p>
-      <w:pPr>
-        <w:pStyle w:val="TextBody"/>
-        <w:rPr/>
-      </w:pPr>
-      <w:r>
-        <w:rPr/>
-        <w:t xml:space="preserve">An aerobatic flight can be broken down into manoeuvres, each representing a pattern of movement for the aircraft to follow. An commonly known example manoeuvre would be a “loop-the-loop”, consisting of flying a plane round in a vertical loop. </w:t>
-      </w:r>
-      <w:r>
-        <w:rPr/>
-        <w:t>A</w:t>
-      </w:r>
-      <w:r>
-        <w:rPr/>
-        <w:t xml:space="preserve"> wide range of </w:t>
-      </w:r>
-      <w:r>
-        <w:rPr/>
-        <w:t xml:space="preserve">these </w:t>
-      </w:r>
-      <w:r>
-        <w:rPr/>
-        <w:t xml:space="preserve">manoeuvres exists, describing many different patterns involving movements on every axis – pitch, yaw and roll – as well as even backwards movement (tailslides). Manoeuvres can be described in two main different ways – the Aresti and OLAN notations. </w:t>
+        <w:t xml:space="preserve"> G-force a pilot would have to endure. As a result, far more intense flights can be undertaken with model aircraft than full-sized ones, though that doesn't rule them out from being able to perform as well.</w:t>
+      </w:r>
+    </w:p>
+    <w:p>
+      <w:pPr>
+        <w:pStyle w:val="TextBody"/>
+        <w:rPr/>
+      </w:pPr>
+      <w:r>
+        <w:rPr/>
+      </w:r>
+    </w:p>
+    <w:p>
+      <w:pPr>
+        <w:pStyle w:val="TextBody"/>
+        <w:rPr/>
+      </w:pPr>
+      <w:r>
+        <w:rPr/>
+        <w:t xml:space="preserve">An aerobatic flight can be broken down into manoeuvres, each representing a pattern of movement for the aircraft to follow. An commonly known example manoeuvre would be a “loop-the-loop”, consisting of flying a plane round in a vertical loop. A wide range of these manoeuvres exists, describing many different patterns involving movements on every axis – pitch, yaw and roll – as well as even backwards movement (tailslides). Manoeuvres can be described in two main different ways – the Aresti and OLAN notations. </w:t>
       </w:r>
     </w:p>
     <w:p>
@@ -1375,150 +1327,17 @@
           <w:sz w:val="22"/>
           <w:szCs w:val="22"/>
         </w:rPr>
-        <w:t xml:space="preserve">José Louis Aresti Aguirre, and is now adopted by the Fédération Aéronautique Internationale (FAI) as a standard. It </w:t>
-      </w:r>
-      <w:r>
-        <w:rPr>
-          <w:b w:val="false"/>
-          <w:i w:val="false"/>
-          <w:caps w:val="false"/>
-          <w:smallCaps w:val="false"/>
-          <w:color w:val="000000"/>
-          <w:spacing w:val="0"/>
-          <w:sz w:val="22"/>
-          <w:szCs w:val="22"/>
-        </w:rPr>
-        <w:t>r</w:t>
-      </w:r>
-      <w:r>
-        <w:rPr>
-          <w:b w:val="false"/>
-          <w:i w:val="false"/>
-          <w:caps w:val="false"/>
-          <w:smallCaps w:val="false"/>
-          <w:color w:val="000000"/>
-          <w:spacing w:val="0"/>
-          <w:sz w:val="22"/>
-          <w:szCs w:val="22"/>
-        </w:rPr>
-        <w:t>epresent</w:t>
-      </w:r>
-      <w:r>
-        <w:rPr>
-          <w:b w:val="false"/>
-          <w:i w:val="false"/>
-          <w:caps w:val="false"/>
-          <w:smallCaps w:val="false"/>
-          <w:color w:val="000000"/>
-          <w:spacing w:val="0"/>
-          <w:sz w:val="22"/>
-          <w:szCs w:val="22"/>
-        </w:rPr>
-        <w:t xml:space="preserve">s </w:t>
-      </w:r>
-      <w:r>
-        <w:rPr>
-          <w:b w:val="false"/>
-          <w:i w:val="false"/>
-          <w:caps w:val="false"/>
-          <w:smallCaps w:val="false"/>
-          <w:color w:val="000000"/>
-          <w:spacing w:val="0"/>
-          <w:sz w:val="22"/>
-          <w:szCs w:val="22"/>
-        </w:rPr>
-        <w:t xml:space="preserve">manoeuvres using </w:t>
-      </w:r>
-      <w:r>
-        <w:rPr>
-          <w:b w:val="false"/>
-          <w:i w:val="false"/>
-          <w:caps w:val="false"/>
-          <w:smallCaps w:val="false"/>
-          <w:color w:val="000000"/>
-          <w:spacing w:val="0"/>
-          <w:sz w:val="22"/>
-          <w:szCs w:val="22"/>
-        </w:rPr>
-        <w:t xml:space="preserve">various </w:t>
-      </w:r>
-      <w:r>
-        <w:rPr>
-          <w:b w:val="false"/>
-          <w:i w:val="false"/>
-          <w:caps w:val="false"/>
-          <w:smallCaps w:val="false"/>
-          <w:color w:val="000000"/>
-          <w:spacing w:val="0"/>
-          <w:sz w:val="22"/>
-          <w:szCs w:val="22"/>
-        </w:rPr>
-        <w:t xml:space="preserve">diagrams and </w:t>
-      </w:r>
-      <w:r>
-        <w:rPr>
-          <w:b w:val="false"/>
-          <w:i w:val="false"/>
-          <w:caps w:val="false"/>
-          <w:smallCaps w:val="false"/>
-          <w:color w:val="000000"/>
-          <w:spacing w:val="0"/>
-          <w:sz w:val="22"/>
-          <w:szCs w:val="22"/>
-        </w:rPr>
-        <w:t xml:space="preserve">numbers </w:t>
-      </w:r>
-      <w:r>
-        <w:rPr>
-          <w:b w:val="false"/>
-          <w:i w:val="false"/>
-          <w:caps w:val="false"/>
-          <w:smallCaps w:val="false"/>
-          <w:color w:val="000000"/>
-          <w:spacing w:val="0"/>
-          <w:sz w:val="22"/>
-          <w:szCs w:val="22"/>
-        </w:rPr>
-        <w:t>(catalogue references)</w:t>
-      </w:r>
-      <w:r>
-        <w:rPr>
-          <w:b w:val="false"/>
-          <w:i w:val="false"/>
-          <w:caps w:val="false"/>
-          <w:smallCaps w:val="false"/>
-          <w:color w:val="000000"/>
-          <w:spacing w:val="0"/>
-          <w:sz w:val="22"/>
-          <w:szCs w:val="22"/>
-        </w:rPr>
-        <w:t>. The prior is pretty simple to understand, but the latter relies on an official catalogue which is only available in a physical format for a price.</w:t>
-      </w:r>
-    </w:p>
-    <w:p>
-      <w:pPr>
-        <w:pStyle w:val="TextBody"/>
-        <w:rPr/>
-      </w:pPr>
-      <w:r>
-        <w:rPr/>
-        <w:t xml:space="preserve">Alternatively, </w:t>
-      </w:r>
-      <w:r>
-        <w:rPr/>
-        <w:t xml:space="preserve">OLAN </w:t>
-      </w:r>
-      <w:r>
-        <w:rPr/>
-        <w:t>(One Letter Aerobatic Notation)</w:t>
-      </w:r>
-      <w:r>
-        <w:rPr/>
-        <w:t xml:space="preserve">, developed by Michael Golan, </w:t>
-      </w:r>
-      <w:r>
-        <w:rPr/>
-        <w:t>provides a more concise and independent method of representing manoeuvres. It reduces manoeuvres instead to a simple letter</w:t>
+        <w:t>José Louis Aresti Aguirre, and is now adopted by the Fédération Aéronautique Internationale (FAI) as a standard. It represents manoeuvres using various diagrams and numbers (catalogue references). The prior is pretty simple to understand, but the latter relies on an official catalogue which is only available in a physical format for a price.</w:t>
+      </w:r>
+    </w:p>
+    <w:p>
+      <w:pPr>
+        <w:pStyle w:val="TextBody"/>
+        <w:rPr/>
+      </w:pPr>
+      <w:r>
+        <w:rPr/>
+        <w:t>Alternatively, OLAN (One Letter Aerobatic Notation), developed by Michael Golan, provides a more concise and independent method of representing manoeuvres. It reduces manoeuvres instead to a simple letter</w:t>
       </w:r>
     </w:p>
     <w:p>
@@ -1548,25 +1367,17 @@
       </w:pPr>
       <w:r>
         <w:rPr/>
-        <w:t xml:space="preserve">This project goes a bit further than that definition of the task, as it's quite a wide description. The project's goal is to provide a tool for people who want to visualise these aerobatics. This definition allows for a wider scope of thought with regard to features, encompassing things like </w:t>
-      </w:r>
-      <w:r>
-        <w:rPr/>
-        <w:t xml:space="preserve">loading/saving flights </w:t>
-      </w:r>
-    </w:p>
-    <w:p>
-      <w:pPr>
-        <w:pStyle w:val="TextBody"/>
-        <w:rPr/>
-      </w:pPr>
-      <w:r>
-        <w:rPr/>
-        <w:t xml:space="preserve">There's a number of reasons for this extension to the task brief. Primarily, it's due to the narrow breadth of </w:t>
-      </w:r>
-      <w:r>
-        <w:rPr/>
-        <w:t>the original project description.</w:t>
+        <w:t xml:space="preserve">This project goes a bit further than that definition of the task, as it's quite a wide description. The project's goal is to provide a tool for people who want to visualise these aerobatics. This definition allows for a wider scope of thought with regard to features, encompassing things like loading/saving flights </w:t>
+      </w:r>
+    </w:p>
+    <w:p>
+      <w:pPr>
+        <w:pStyle w:val="TextBody"/>
+        <w:rPr/>
+      </w:pPr>
+      <w:r>
+        <w:rPr/>
+        <w:t>There's a number of reasons for this extension to the task brief. Primarily, it's due to the narrow breadth of the original project description.</w:t>
       </w:r>
     </w:p>
     <w:p>
@@ -1632,6 +1443,20 @@
       </w:pPr>
       <w:r>
         <w:rPr/>
+        <w:t xml:space="preserve">Developing a 3D understanding of an aerobatic manoeuvre is a complicated process, involving a good degree of spatial visualisation thinking, imagining the way aircraft move. Beginners are often taught it by another person, with the aid of a </w:t>
+      </w:r>
+      <w:r>
+        <w:rPr/>
+        <w:t xml:space="preserve">stick plane (essentially, a tiny model plane on a stick you can move around to emulate manoeuvres). Neither of these methods are perfect or ideal. This project aims to provide a functionality useful </w:t>
+      </w:r>
+    </w:p>
+    <w:p>
+      <w:pPr>
+        <w:pStyle w:val="TextBody"/>
+        <w:rPr/>
+      </w:pPr>
+      <w:r>
+        <w:rPr/>
         <w:t>Part of the motivation for this project was the fact that there were no systems available providing functionality anything like this.</w:t>
       </w:r>
     </w:p>
@@ -1651,62 +1476,56 @@
       </w:pPr>
       <w:r>
         <w:rPr/>
-        <w:t xml:space="preserve">One system that was of use for the development of this project was OpenAero. </w:t>
-      </w:r>
-      <w:r>
-        <w:rPr/>
-        <w:t>This open-source project web application i</w:t>
-      </w:r>
-      <w:r>
-        <w:rPr/>
-        <w:t xml:space="preserve">s a </w:t>
-      </w:r>
-      <w:r>
-        <w:rPr/>
-        <w:t xml:space="preserve">an extensive </w:t>
-      </w:r>
-      <w:r>
-        <w:rPr/>
-        <w:t xml:space="preserve">tool </w:t>
-      </w:r>
-      <w:r>
-        <w:rPr/>
-        <w:t xml:space="preserve">for designing aerobatic sequences built by Ringo Mass. Among many more complex features, it primarily provides OLAN </w:t>
-      </w:r>
-      <w:r>
-        <w:rPr/>
-        <w:t xml:space="preserve">interpretation </w:t>
-      </w:r>
-      <w:r>
-        <w:rPr/>
-        <w:t>and translation of OLAN into Aresti, with</w:t>
-      </w:r>
-      <w:r>
-        <w:rPr/>
-        <w:t xml:space="preserve"> </w:t>
-      </w:r>
-      <w:r>
-        <w:rPr/>
-        <w:t>diagrams and catalogue references of manoeuvres. It is not so much a tool for visualising acrobatic flight as a tool for people who already understand the manoeuvres and want to design flights combining them, but it offers some useful hints about the shapes of manoeuvres and the OLAN system.</w:t>
-      </w:r>
-    </w:p>
-    <w:p>
-      <w:pPr>
-        <w:pStyle w:val="TextBody"/>
-        <w:rPr/>
-      </w:pPr>
-      <w:r>
-        <w:rPr/>
-      </w:r>
-    </w:p>
-    <w:p>
-      <w:pPr>
-        <w:pStyle w:val="TextBody"/>
-        <w:rPr/>
-      </w:pPr>
-      <w:r>
-        <w:rPr/>
-        <w:t>Research on that model flying website</w:t>
+        <w:t>As preparation for embarking on this project, a few system were looked into. Principally OpenAero and OLAN.</w:t>
+      </w:r>
+    </w:p>
+    <w:p>
+      <w:pPr>
+        <w:pStyle w:val="TextBody"/>
+        <w:rPr/>
+      </w:pPr>
+      <w:r>
+        <w:rPr/>
+        <w:t>OpenAreo is an</w:t>
+      </w:r>
+      <w:r>
+        <w:rPr/>
+        <w:t xml:space="preserve"> extensive </w:t>
+      </w:r>
+      <w:r>
+        <w:rPr/>
+        <w:t>tool</w:t>
+      </w:r>
+      <w:r>
+        <w:rPr/>
+        <w:t xml:space="preserve"> for designing aerobatic sequences built by Ringo Mass. </w:t>
+      </w:r>
+      <w:r>
+        <w:rPr/>
+        <w:t>It takes the form of an open-source project web application.</w:t>
+      </w:r>
+      <w:r>
+        <w:rPr/>
+        <w:t xml:space="preserve"> Among many more complex features, it primarily provides OLAN interpretation and translation of OLAN into Aresti, with diagrams and catalogue references of manoeuvres. It is not so much a tool for visualising acrobatic flight as a tool for people who already understand the manoeuvres and want to design flights combining them, but it offers some useful hints about the shapes of manoeuvres and the OLAN system.</w:t>
+      </w:r>
+    </w:p>
+    <w:p>
+      <w:pPr>
+        <w:pStyle w:val="TextBody"/>
+        <w:rPr/>
+      </w:pPr>
+      <w:r>
+        <w:rPr/>
+      </w:r>
+    </w:p>
+    <w:p>
+      <w:pPr>
+        <w:pStyle w:val="TextBody"/>
+        <w:rPr/>
+      </w:pPr>
+      <w:r>
+        <w:rPr/>
+        <w:t>The OLAN tool is a Windows application developed by Michael Golan and is the point of origin for the OLAN system.</w:t>
       </w:r>
     </w:p>
     <w:p>
@@ -1832,58 +1651,26 @@
       </w:pPr>
       <w:r>
         <w:rPr/>
-        <w:t xml:space="preserve">Higher level libraries for 3D rendering and scene building were explored, but none were found to offer any </w:t>
-      </w:r>
-      <w:r>
-        <w:rPr/>
-        <w:t>real</w:t>
-      </w:r>
-      <w:r>
-        <w:rPr/>
-        <w:t xml:space="preserve"> incentives </w:t>
-      </w:r>
-      <w:r>
-        <w:rPr/>
-        <w:t>for what will be quite simple planes, as compared to the fairly basic direct OpenGL ES and GLSL interaction.</w:t>
-      </w:r>
-    </w:p>
-    <w:p>
-      <w:pPr>
-        <w:pStyle w:val="TextBody"/>
-        <w:rPr/>
-      </w:pPr>
-      <w:r>
-        <w:rPr/>
-      </w:r>
-    </w:p>
-    <w:p>
-      <w:pPr>
-        <w:pStyle w:val="TextBody"/>
-        <w:rPr/>
-      </w:pPr>
-      <w:r>
-        <w:rPr/>
-        <w:t xml:space="preserve">The Android platform posed some different challenges to what one would find when developing as a PC application. The hardware </w:t>
-      </w:r>
-      <w:r>
-        <w:rPr/>
-        <w:t>gamut</w:t>
-      </w:r>
-      <w:r>
-        <w:rPr/>
-        <w:t xml:space="preserve"> of Android devices is different to that of computers, </w:t>
-      </w:r>
-      <w:r>
-        <w:rPr/>
-        <w:t xml:space="preserve">primarily </w:t>
-      </w:r>
-      <w:r>
-        <w:rPr/>
-        <w:t xml:space="preserve">with greater variation in screen sizes (both physical and resolution) </w:t>
-      </w:r>
-      <w:r>
-        <w:rPr/>
-        <w:t xml:space="preserve">due to tablets. General power was across the board fairly low in comparison to PCs, so that needed to be taken into account. </w:t>
+        <w:t>Higher level libraries for 3D rendering and scene building were explored, but none were found to offer any real incentives for what will be quite simple planes, as compared to the fairly basic direct OpenGL ES and GLSL interaction.</w:t>
+      </w:r>
+    </w:p>
+    <w:p>
+      <w:pPr>
+        <w:pStyle w:val="TextBody"/>
+        <w:rPr/>
+      </w:pPr>
+      <w:r>
+        <w:rPr/>
+      </w:r>
+    </w:p>
+    <w:p>
+      <w:pPr>
+        <w:pStyle w:val="TextBody"/>
+        <w:rPr/>
+      </w:pPr>
+      <w:r>
+        <w:rPr/>
+        <w:t xml:space="preserve">The Android platform posed some different challenges to what one would find when developing as a PC application. The hardware gamut of Android devices is different to that of computers, primarily with greater variation in screen sizes (both physical and resolution) due to tablets. General power was across the board fairly low in comparison to PCs, so that needed to be taken into account. </w:t>
       </w:r>
     </w:p>
     <w:p>
@@ -1912,11 +1699,7 @@
       </w:pPr>
       <w:r>
         <w:rPr/>
-        <w:t xml:space="preserve">The performance/computing power of Android devices tends to be lower than those of PCs, and there is also a much wider range </w:t>
-      </w:r>
-      <w:r>
-        <w:rPr/>
-        <w:t>of screen sizes. Both the UI and the complexity of the visualisation needs to take these factors into account.</w:t>
+        <w:t>The performance/computing power of Android devices tends to be lower than those of PCs, and there is also a much wider range of screen sizes. Both the UI and the complexity of the visualisation needs to take these factors into account.</w:t>
       </w:r>
     </w:p>
     <w:p>
@@ -2050,16 +1833,16 @@
     </w:p>
     <w:p>
       <w:pPr>
-        <w:pStyle w:val="TextBody"/>
-        <w:rPr/>
-      </w:pPr>
-      <w:r>
-        <w:rPr/>
-      </w:r>
-    </w:p>
-    <w:p>
-      <w:pPr>
-        <w:pStyle w:val="TextBody"/>
+        <w:pStyle w:val="Heading2"/>
+        <w:rPr/>
+      </w:pPr>
+      <w:r>
+        <w:rPr/>
+      </w:r>
+    </w:p>
+    <w:p>
+      <w:pPr>
+        <w:pStyle w:val="Heading2"/>
         <w:rPr/>
       </w:pPr>
       <w:r>
@@ -2099,37 +1882,37 @@
           <w:i w:val="false"/>
           <w:iCs w:val="false"/>
         </w:rPr>
-        <w:t>The most logical approached was to analyse each manoeuvre and find effectively the highest common factor between them all. As the standard catalogue consists of a lot of different manoeuvres, this is an extensive task, but there are definitely some common features between various movements, for example a straight line forwards and a turn upwards.</w:t>
-      </w:r>
-    </w:p>
-    <w:p>
-      <w:pPr>
-        <w:pStyle w:val="TextBody"/>
+        <w:t xml:space="preserve">The most logical approached was to analyse each manoeuvre and find effectively the highest common factor between them all. As the standard catalogue consists of a lot of different manoeuvres, this is an extensive task, but there are definitely some common features between various movements, for example a straight line forwards and a turn upwards </w:t>
+      </w:r>
+      <w:r>
         <w:rPr>
           <w:i w:val="false"/>
           <w:iCs w:val="false"/>
         </w:rPr>
-      </w:pPr>
+        <w:t>by a few degrees</w:t>
+      </w:r>
       <w:r>
         <w:rPr>
           <w:i w:val="false"/>
           <w:iCs w:val="false"/>
         </w:rPr>
-        <w:t xml:space="preserve">Alongside this, another angle which could be taken was interpretation manoeuvres in the context of being flown by an aeroplane. In this context, it is obvious that manoeuvres can only exist if they can actually be performed, and thus the movements of a manoeuvre are limited by the mechanics of flight. From this, we can </w:t>
-      </w:r>
-      <w:r>
+        <w:t>.</w:t>
+      </w:r>
+    </w:p>
+    <w:p>
+      <w:pPr>
+        <w:pStyle w:val="TextBody"/>
         <w:rPr>
           <w:i w:val="false"/>
           <w:iCs w:val="false"/>
         </w:rPr>
-        <w:t>distil</w:t>
-      </w:r>
+      </w:pPr>
       <w:r>
         <w:rPr>
           <w:i w:val="false"/>
           <w:iCs w:val="false"/>
         </w:rPr>
-        <w:t xml:space="preserve"> that that components of the manoeuvre can only move in the ways a plane can move – a plane cannot suddenly switch from flying straight flying upside-down – so a series of small sections can be built up, using operations such as a realistic change in pitch, yaw, roll and movement forwards (or backwards, in some cases).</w:t>
+        <w:t>Alongside this, another angle which could be taken was interpretation manoeuvres in the context of being flown by an aeroplane. In this context, it is obvious that manoeuvres can only exist if they can actually be performed, and thus the movements of a manoeuvre are limited by the mechanics of flight. From this, we can distil that that components of the manoeuvre can only move in the ways a plane can move – a plane cannot suddenly switch from flying straight flying upside-down – so a series of small sections can be built up, using operations such as a realistic change in pitch, yaw, roll and movement forwards (or backwards, in some cases).</w:t>
       </w:r>
     </w:p>
     <w:p>
@@ -2161,38 +1944,70 @@
           <w:i w:val="false"/>
           <w:iCs w:val="false"/>
         </w:rPr>
-        <w:t xml:space="preserve">However, this cannot be completely accurate, as the ability for an aircraft influence its position and orientation while flying straight line forwards is different to doing the same thing but upside down. The influence of both gravity and the thrust generated by the wing are two large factors which need to be considered, or ignored. </w:t>
-      </w:r>
-      <w:r>
+        <w:t>However, this cannot be completely accurate, as the ability for an aircraft influence its position and orientation while flying straight line forwards is different to doing the same thing but upside down. The influence of both gravity and the thrust generated by the wing are two large factors which need to be considered, or ignored. Other factors worth thinking about are the characteristics of the aircraft, such as how much influence its ailerons exert on its direction (how quickly it can turn etc.).</w:t>
+      </w:r>
+    </w:p>
+    <w:p>
+      <w:pPr>
+        <w:pStyle w:val="TextBody"/>
         <w:rPr>
           <w:i w:val="false"/>
           <w:iCs w:val="false"/>
         </w:rPr>
-        <w:t>Other factors worth thinking about are the characteristics of the aircraft, such as how much influence its ailerons exert on its direction (how quickly it can turn etc.).</w:t>
-      </w:r>
-    </w:p>
-    <w:p>
-      <w:pPr>
-        <w:pStyle w:val="TextBody"/>
+      </w:pPr>
+      <w:r>
         <w:rPr>
           <w:i w:val="false"/>
           <w:iCs w:val="false"/>
         </w:rPr>
-      </w:pPr>
-      <w:r>
-        <w:rPr>
-          <w:i w:val="false"/>
-          <w:iCs w:val="false"/>
-        </w:rPr>
-      </w:r>
-    </w:p>
-    <w:p>
-      <w:pPr>
-        <w:pStyle w:val="TextBody"/>
-        <w:rPr/>
-      </w:pPr>
-      <w:r>
-        <w:rPr/>
+      </w:r>
+    </w:p>
+    <w:p>
+      <w:pPr>
+        <w:pStyle w:val="TextBody"/>
+        <w:rPr/>
+      </w:pPr>
+      <w:r>
+        <w:rPr/>
+      </w:r>
+    </w:p>
+    <w:p>
+      <w:pPr>
+        <w:pStyle w:val="TextBody"/>
+        <w:rPr/>
+      </w:pPr>
+      <w:r>
+        <w:rPr/>
+        <w:t xml:space="preserve">The visualisation can be done in a number of different ways. It is important that the way the visualisation expresses the flight is easily understood and offers value for its performance demands (there's no point having something pretty which is unclear to the user). </w:t>
+      </w:r>
+    </w:p>
+    <w:p>
+      <w:pPr>
+        <w:pStyle w:val="TextBody"/>
+        <w:rPr/>
+      </w:pPr>
+      <w:r>
+        <w:rPr/>
+      </w:r>
+    </w:p>
+    <w:p>
+      <w:pPr>
+        <w:pStyle w:val="TextBody"/>
+        <w:rPr/>
+      </w:pPr>
+      <w:r>
+        <w:rPr/>
+        <w:t>how the visualisation is going to look, stylistically</w:t>
+      </w:r>
+    </w:p>
+    <w:p>
+      <w:pPr>
+        <w:pStyle w:val="TextBody"/>
+        <w:rPr/>
+      </w:pPr>
+      <w:r>
+        <w:rPr/>
+        <w:t>exploring the flight in 3D</w:t>
       </w:r>
     </w:p>
     <w:p>
@@ -2282,15 +2097,7 @@
       </w:pPr>
       <w:r>
         <w:rPr/>
-        <w:t xml:space="preserve">To </w:t>
-      </w:r>
-      <w:r>
-        <w:rPr/>
-        <w:t>fulfil</w:t>
-      </w:r>
-      <w:r>
-        <w:rPr/>
-        <w:t xml:space="preserve"> the brief of the project, there are a number of most basic features which need to be implemented:</w:t>
+        <w:t>To fulfil the brief of the project, there are a number of most basic features which need to be implemented:</w:t>
       </w:r>
     </w:p>
     <w:p>
@@ -2304,15 +2111,7 @@
       </w:pPr>
       <w:r>
         <w:rPr/>
-        <w:t>Have an internal representation of the manoeuvre</w:t>
-      </w:r>
-      <w:r>
-        <w:rPr/>
-        <w:t>s</w:t>
-      </w:r>
-      <w:r>
-        <w:rPr/>
-        <w:t>.</w:t>
+        <w:t>Have an internal representation of the manoeuvres.</w:t>
       </w:r>
     </w:p>
     <w:p>
@@ -2340,43 +2139,35 @@
       </w:pPr>
       <w:r>
         <w:rPr/>
-        <w:t xml:space="preserve">Visually model </w:t>
-      </w:r>
-      <w:r>
-        <w:rPr/>
-        <w:t>a flight.</w:t>
-      </w:r>
-    </w:p>
-    <w:p>
-      <w:pPr>
-        <w:pStyle w:val="TextBody"/>
-        <w:rPr/>
-      </w:pPr>
-      <w:r>
-        <w:rPr/>
-      </w:r>
-    </w:p>
-    <w:p>
-      <w:pPr>
-        <w:pStyle w:val="TextBody"/>
-        <w:rPr/>
-      </w:pPr>
-      <w:r>
-        <w:rPr/>
-      </w:r>
-    </w:p>
-    <w:p>
-      <w:pPr>
-        <w:pStyle w:val="TextBody"/>
-        <w:rPr/>
-      </w:pPr>
-      <w:r>
-        <w:rPr/>
-        <w:t xml:space="preserve">It is an important to recognise that the manoeuvres in the manoeuvre catalogue are data, and thus should not be hard-coded into the application, </w:t>
-      </w:r>
-      <w:r>
-        <w:rPr/>
-        <w:t>and should be stored separately, as a resource data file. Making this catalogue file recognisable – using a fairly standard data format such as XML – allows for simple extensibility and allows for building on the catalogue and adding extra manoeuvres.</w:t>
+        <w:t>Visually model a flight.</w:t>
+      </w:r>
+    </w:p>
+    <w:p>
+      <w:pPr>
+        <w:pStyle w:val="TextBody"/>
+        <w:rPr/>
+      </w:pPr>
+      <w:r>
+        <w:rPr/>
+      </w:r>
+    </w:p>
+    <w:p>
+      <w:pPr>
+        <w:pStyle w:val="TextBody"/>
+        <w:rPr/>
+      </w:pPr>
+      <w:r>
+        <w:rPr/>
+      </w:r>
+    </w:p>
+    <w:p>
+      <w:pPr>
+        <w:pStyle w:val="TextBody"/>
+        <w:rPr/>
+      </w:pPr>
+      <w:r>
+        <w:rPr/>
+        <w:t>It is an important to recognise that the manoeuvres in the manoeuvre catalogue are data, and thus should not be hard-coded into the application, and should be stored separately, as a resource data file. Making this catalogue file recognisable – using a fairly standard data format such as XML – allows for simple extensibility and allows for building on the catalogue and adding extra manoeuvres.</w:t>
       </w:r>
     </w:p>
     <w:p>
@@ -2405,27 +2196,7 @@
       </w:pPr>
       <w:r>
         <w:rPr/>
-        <w:t xml:space="preserve">The interpretation of the flight description relies first on deciding which flight encoding method to use – Aresti, OLAN </w:t>
-      </w:r>
-      <w:r>
-        <w:rPr/>
-        <w:t>or something new</w:t>
-      </w:r>
-      <w:r>
-        <w:rPr/>
-        <w:t xml:space="preserve">. </w:t>
-      </w:r>
-      <w:r>
-        <w:rPr/>
-        <w:t xml:space="preserve">OLAN strikes as an obvious choice, due to </w:t>
-      </w:r>
-      <w:r>
-        <w:rPr/>
-        <w:t xml:space="preserve">its </w:t>
-      </w:r>
-      <w:r>
-        <w:rPr/>
-        <w:t>openness and simplicity of user input. Reinventing the wheel or interpreting Aresti diagrams/catalogue references would be a complex (and even expensive) task.</w:t>
+        <w:t>The interpretation of the flight description relies first on deciding which flight encoding method to use – Aresti, OLAN or something new. OLAN strikes as an obvious choice, due to its openness and simplicity of user input. Reinventing the wheel or interpreting Aresti diagrams/catalogue references would be a complex (and even expensive) task.</w:t>
       </w:r>
     </w:p>
     <w:p>
@@ -2720,10 +2491,10 @@
         <w:pageBreakBefore/>
         <w:rPr/>
       </w:pPr>
-      <w:bookmarkStart w:id="10" w:name="__RefHeading__2076_1315851627"/>
-      <w:bookmarkStart w:id="11" w:name="_Toc192777707"/>
-      <w:bookmarkStart w:id="12" w:name="_Toc222978596"/>
-      <w:bookmarkStart w:id="13" w:name="_Toc258505516"/>
+      <w:bookmarkStart w:id="10" w:name="_Toc258505516"/>
+      <w:bookmarkStart w:id="11" w:name="_Toc222978596"/>
+      <w:bookmarkStart w:id="12" w:name="_Toc192777707"/>
+      <w:bookmarkStart w:id="13" w:name="__RefHeading__2076_1315851627"/>
       <w:bookmarkEnd w:id="10"/>
       <w:bookmarkEnd w:id="11"/>
       <w:bookmarkEnd w:id="12"/>
@@ -2740,7 +2511,7 @@
       </w:pPr>
       <w:r>
         <w:rPr/>
-        <w:t xml:space="preserve">The design of the project came about mainly </w:t>
+        <w:t>Due to the process by which this project was developed, the design was inherently an evolutionary one, though kept simple with the use of merciless refactoring.</w:t>
       </w:r>
     </w:p>
     <w:p>
@@ -2914,9 +2685,9 @@
         <w:pStyle w:val="Heading2"/>
         <w:rPr/>
       </w:pPr>
-      <w:bookmarkStart w:id="14" w:name="__RefHeading__2078_1315851627"/>
+      <w:bookmarkStart w:id="14" w:name="_Toc258505517"/>
       <w:bookmarkStart w:id="15" w:name="_Toc222978597"/>
-      <w:bookmarkStart w:id="16" w:name="_Toc258505517"/>
+      <w:bookmarkStart w:id="16" w:name="__RefHeading__2078_1315851627"/>
       <w:bookmarkEnd w:id="14"/>
       <w:bookmarkEnd w:id="15"/>
       <w:bookmarkEnd w:id="16"/>
@@ -2939,8 +2710,8 @@
         <w:pStyle w:val="Heading2"/>
         <w:rPr/>
       </w:pPr>
-      <w:bookmarkStart w:id="17" w:name="_Toc222978598"/>
-      <w:bookmarkStart w:id="18" w:name="_Toc258505518"/>
+      <w:bookmarkStart w:id="17" w:name="_Toc258505518"/>
+      <w:bookmarkStart w:id="18" w:name="_Toc222978598"/>
       <w:bookmarkStart w:id="19" w:name="__RefHeading__2080_1315851627"/>
       <w:bookmarkEnd w:id="19"/>
       <w:r>
@@ -2968,9 +2739,9 @@
         <w:pStyle w:val="Heading3"/>
         <w:rPr/>
       </w:pPr>
-      <w:bookmarkStart w:id="20" w:name="__RefHeading__2082_1315851627"/>
+      <w:bookmarkStart w:id="20" w:name="_Toc258505519"/>
       <w:bookmarkStart w:id="21" w:name="_Toc222978599"/>
-      <w:bookmarkStart w:id="22" w:name="_Toc258505519"/>
+      <w:bookmarkStart w:id="22" w:name="__RefHeading__2082_1315851627"/>
       <w:bookmarkEnd w:id="20"/>
       <w:bookmarkEnd w:id="21"/>
       <w:bookmarkEnd w:id="22"/>
@@ -2993,8 +2764,8 @@
         <w:pStyle w:val="Heading2"/>
         <w:rPr/>
       </w:pPr>
-      <w:bookmarkStart w:id="23" w:name="_Toc222978600"/>
-      <w:bookmarkStart w:id="24" w:name="_Toc258505520"/>
+      <w:bookmarkStart w:id="23" w:name="_Toc258505520"/>
+      <w:bookmarkStart w:id="24" w:name="_Toc222978600"/>
       <w:bookmarkStart w:id="25" w:name="__RefHeading__2084_1315851627"/>
       <w:bookmarkEnd w:id="25"/>
       <w:r>
@@ -3010,11 +2781,110 @@
     </w:p>
     <w:p>
       <w:pPr>
-        <w:pStyle w:val="Normal"/>
-        <w:rPr/>
-      </w:pPr>
-      <w:r>
-        <w:rPr/>
+        <w:pStyle w:val="TextBody"/>
+        <w:rPr/>
+      </w:pPr>
+      <w:r>
+        <w:rPr/>
+      </w:r>
+    </w:p>
+    <w:p>
+      <w:pPr>
+        <w:pStyle w:val="TextBody"/>
+        <w:rPr/>
+      </w:pPr>
+      <w:r>
+        <w:rPr/>
+        <w:t>The evolutionary design of the project also affected the user interface, with various iterations catering for different features and handling them in different ways.</w:t>
+      </w:r>
+    </w:p>
+    <w:p>
+      <w:pPr>
+        <w:pStyle w:val="TextBody"/>
+        <w:rPr/>
+      </w:pPr>
+      <w:r>
+        <w:rPr/>
+        <w:t xml:space="preserve">In Android, application user interfaces are split up into “activities”, </w:t>
+      </w:r>
+      <w:r>
+        <w:rPr/>
+        <w:t xml:space="preserve">which can be thought of as </w:t>
+      </w:r>
+      <w:r>
+        <w:rPr/>
+        <w:t xml:space="preserve">pages of an </w:t>
+      </w:r>
+      <w:r>
+        <w:rPr/>
+        <w:t xml:space="preserve">application. The layout of each activity consists of user interface elements like buttons and text input, these are “views”. Layouts can be constructed programmatically in the initialisation of an activity or with the interpretation of an XML layout. </w:t>
+      </w:r>
+    </w:p>
+    <w:p>
+      <w:pPr>
+        <w:pStyle w:val="TextBody"/>
+        <w:rPr/>
+      </w:pPr>
+      <w:r>
+        <w:rPr/>
+        <w:t>There are also user interface elements which are not directly part of an activity. This includes things like menu bars and dialogue boxes.</w:t>
+      </w:r>
+    </w:p>
+    <w:p>
+      <w:pPr>
+        <w:pStyle w:val="TextBody"/>
+        <w:rPr/>
+      </w:pPr>
+      <w:r>
+        <w:rPr/>
+      </w:r>
+    </w:p>
+    <w:p>
+      <w:pPr>
+        <w:pStyle w:val="TextBody"/>
+        <w:rPr/>
+      </w:pPr>
+      <w:r>
+        <w:rPr/>
+        <w:t xml:space="preserve">The final user interface makes use of a number of these features. </w:t>
+      </w:r>
+    </w:p>
+    <w:p>
+      <w:pPr>
+        <w:pStyle w:val="TextBody"/>
+        <w:rPr/>
+      </w:pPr>
+      <w:r>
+        <w:rPr/>
+        <w:t xml:space="preserve">My experience with using Android devices, having used them for over five years, was useful in designing a user interface an Android user would expect – utilising common UX patterns like the menu bar, settings menu and heavy use of standard iconography. However, it was important also to recognise that not all users will have this experience, and so to create a user interface which was accessible to all </w:t>
+      </w:r>
+    </w:p>
+    <w:p>
+      <w:pPr>
+        <w:pStyle w:val="TextBody"/>
+        <w:rPr/>
+      </w:pPr>
+      <w:r>
+        <w:rPr/>
+      </w:r>
+    </w:p>
+    <w:p>
+      <w:pPr>
+        <w:pStyle w:val="TextBody"/>
+        <w:rPr/>
+      </w:pPr>
+      <w:r>
+        <w:rPr/>
+      </w:r>
+    </w:p>
+    <w:p>
+      <w:pPr>
+        <w:pStyle w:val="TextBody"/>
+        <w:rPr/>
+      </w:pPr>
+      <w:r>
+        <w:rPr/>
+        <w:t xml:space="preserve">From a stylistic perspective, the UI is simple, with no distinct style of its own – making use of the system “look and feel” to look native. </w:t>
       </w:r>
     </w:p>
     <w:p>
@@ -3032,9 +2902,9 @@
         <w:pStyle w:val="Heading2"/>
         <w:rPr/>
       </w:pPr>
-      <w:bookmarkStart w:id="26" w:name="__RefHeading__2086_1315851627"/>
+      <w:bookmarkStart w:id="26" w:name="_Toc258505521"/>
       <w:bookmarkStart w:id="27" w:name="_Toc222978601"/>
-      <w:bookmarkStart w:id="28" w:name="_Toc258505521"/>
+      <w:bookmarkStart w:id="28" w:name="__RefHeading__2086_1315851627"/>
       <w:bookmarkEnd w:id="26"/>
       <w:bookmarkEnd w:id="27"/>
       <w:bookmarkEnd w:id="28"/>
@@ -3075,10 +2945,10 @@
         <w:pageBreakBefore/>
         <w:rPr/>
       </w:pPr>
-      <w:bookmarkStart w:id="29" w:name="__RefHeading__2088_1315851627"/>
-      <w:bookmarkStart w:id="30" w:name="_Toc192777708"/>
-      <w:bookmarkStart w:id="31" w:name="_Toc222978602"/>
-      <w:bookmarkStart w:id="32" w:name="_Toc258505522"/>
+      <w:bookmarkStart w:id="29" w:name="_Toc258505522"/>
+      <w:bookmarkStart w:id="30" w:name="_Toc222978602"/>
+      <w:bookmarkStart w:id="31" w:name="_Toc192777708"/>
+      <w:bookmarkStart w:id="32" w:name="__RefHeading__2088_1315851627"/>
       <w:bookmarkEnd w:id="29"/>
       <w:bookmarkEnd w:id="30"/>
       <w:bookmarkEnd w:id="31"/>
@@ -3133,10 +3003,10 @@
         <w:pStyle w:val="Heading1"/>
         <w:rPr/>
       </w:pPr>
-      <w:bookmarkStart w:id="33" w:name="__RefHeading__2090_1315851627"/>
-      <w:bookmarkStart w:id="34" w:name="_Toc192777712"/>
-      <w:bookmarkStart w:id="35" w:name="_Toc222978603"/>
-      <w:bookmarkStart w:id="36" w:name="_Toc258505523"/>
+      <w:bookmarkStart w:id="33" w:name="_Toc258505523"/>
+      <w:bookmarkStart w:id="34" w:name="_Toc222978603"/>
+      <w:bookmarkStart w:id="35" w:name="_Toc192777712"/>
+      <w:bookmarkStart w:id="36" w:name="__RefHeading__2090_1315851627"/>
       <w:bookmarkEnd w:id="33"/>
       <w:bookmarkEnd w:id="34"/>
       <w:bookmarkEnd w:id="35"/>
@@ -3183,8 +3053,8 @@
           <w:lang w:val="en-US"/>
         </w:rPr>
       </w:pPr>
-      <w:bookmarkStart w:id="37" w:name="_Toc222978604"/>
-      <w:bookmarkStart w:id="38" w:name="_Toc258505524"/>
+      <w:bookmarkStart w:id="37" w:name="_Toc258505524"/>
+      <w:bookmarkStart w:id="38" w:name="_Toc222978604"/>
       <w:bookmarkStart w:id="39" w:name="__RefHeading__2092_1315851627"/>
       <w:bookmarkEnd w:id="39"/>
       <w:r>
@@ -3222,8 +3092,8 @@
           <w:lang w:val="en-US"/>
         </w:rPr>
       </w:pPr>
-      <w:bookmarkStart w:id="40" w:name="_Toc222978605"/>
-      <w:bookmarkStart w:id="41" w:name="_Toc258505525"/>
+      <w:bookmarkStart w:id="40" w:name="_Toc258505525"/>
+      <w:bookmarkStart w:id="41" w:name="_Toc222978605"/>
       <w:bookmarkStart w:id="42" w:name="__RefHeading__2094_1315851627"/>
       <w:bookmarkEnd w:id="42"/>
       <w:r>
@@ -3261,9 +3131,9 @@
           <w:lang w:val="en-US"/>
         </w:rPr>
       </w:pPr>
-      <w:bookmarkStart w:id="43" w:name="__RefHeading__2096_1315851627"/>
+      <w:bookmarkStart w:id="43" w:name="_Toc258505526"/>
       <w:bookmarkStart w:id="44" w:name="_Toc222978606"/>
-      <w:bookmarkStart w:id="45" w:name="_Toc258505526"/>
+      <w:bookmarkStart w:id="45" w:name="__RefHeading__2096_1315851627"/>
       <w:bookmarkEnd w:id="43"/>
       <w:bookmarkEnd w:id="44"/>
       <w:bookmarkEnd w:id="45"/>
@@ -3294,8 +3164,8 @@
           <w:lang w:val="en-US"/>
         </w:rPr>
       </w:pPr>
-      <w:bookmarkStart w:id="46" w:name="_Toc222978607"/>
-      <w:bookmarkStart w:id="47" w:name="_Toc258505527"/>
+      <w:bookmarkStart w:id="46" w:name="_Toc258505527"/>
+      <w:bookmarkStart w:id="47" w:name="_Toc222978607"/>
       <w:bookmarkStart w:id="48" w:name="__RefHeading__2098_1315851627"/>
       <w:bookmarkEnd w:id="48"/>
       <w:r>
@@ -3347,8 +3217,8 @@
           <w:lang w:val="en-US"/>
         </w:rPr>
       </w:pPr>
-      <w:bookmarkStart w:id="49" w:name="_Toc222978608"/>
-      <w:bookmarkStart w:id="50" w:name="_Toc258505528"/>
+      <w:bookmarkStart w:id="49" w:name="_Toc258505528"/>
+      <w:bookmarkStart w:id="50" w:name="_Toc222978608"/>
       <w:bookmarkStart w:id="51" w:name="__RefHeading__2100_1315851627"/>
       <w:bookmarkEnd w:id="51"/>
       <w:r>
@@ -3400,8 +3270,8 @@
           <w:lang w:val="en-US"/>
         </w:rPr>
       </w:pPr>
-      <w:bookmarkStart w:id="52" w:name="_Toc222978609"/>
-      <w:bookmarkStart w:id="53" w:name="_Toc258505529"/>
+      <w:bookmarkStart w:id="52" w:name="_Toc258505529"/>
+      <w:bookmarkStart w:id="53" w:name="_Toc222978609"/>
       <w:bookmarkStart w:id="54" w:name="__RefHeading__2102_1315851627"/>
       <w:bookmarkEnd w:id="54"/>
       <w:r>
@@ -3466,8 +3336,8 @@
           <w:lang w:val="en-US"/>
         </w:rPr>
       </w:pPr>
-      <w:bookmarkStart w:id="55" w:name="_Toc222978610"/>
-      <w:bookmarkStart w:id="56" w:name="_Toc258505530"/>
+      <w:bookmarkStart w:id="55" w:name="_Toc258505530"/>
+      <w:bookmarkStart w:id="56" w:name="_Toc222978610"/>
       <w:bookmarkStart w:id="57" w:name="__RefHeading__2104_1315851627"/>
       <w:bookmarkEnd w:id="57"/>
       <w:r>
@@ -3502,9 +3372,9 @@
           <w:lang w:val="en-US"/>
         </w:rPr>
       </w:pPr>
-      <w:bookmarkStart w:id="58" w:name="__RefHeading__2106_1315851627"/>
+      <w:bookmarkStart w:id="58" w:name="_Toc258505531"/>
       <w:bookmarkStart w:id="59" w:name="_Toc222978611"/>
-      <w:bookmarkStart w:id="60" w:name="_Toc258505531"/>
+      <w:bookmarkStart w:id="60" w:name="__RefHeading__2106_1315851627"/>
       <w:bookmarkEnd w:id="58"/>
       <w:bookmarkEnd w:id="59"/>
       <w:bookmarkEnd w:id="60"/>
@@ -3550,10 +3420,10 @@
         <w:pStyle w:val="Heading1"/>
         <w:rPr/>
       </w:pPr>
-      <w:bookmarkStart w:id="61" w:name="__RefHeading__2108_1315851627"/>
-      <w:bookmarkStart w:id="62" w:name="_Toc192777716"/>
-      <w:bookmarkStart w:id="63" w:name="_Toc222978612"/>
-      <w:bookmarkStart w:id="64" w:name="_Toc258505532"/>
+      <w:bookmarkStart w:id="61" w:name="_Toc258505532"/>
+      <w:bookmarkStart w:id="62" w:name="_Toc222978612"/>
+      <w:bookmarkStart w:id="63" w:name="_Toc192777716"/>
+      <w:bookmarkStart w:id="64" w:name="__RefHeading__2108_1315851627"/>
       <w:bookmarkEnd w:id="61"/>
       <w:bookmarkEnd w:id="62"/>
       <w:bookmarkEnd w:id="63"/>
@@ -3561,6 +3431,54 @@
       <w:r>
         <w:rPr/>
         <w:t>Critical Evaluation</w:t>
+      </w:r>
+    </w:p>
+    <w:p>
+      <w:pPr>
+        <w:pStyle w:val="TextBody"/>
+        <w:rPr/>
+      </w:pPr>
+      <w:r>
+        <w:rPr/>
+      </w:r>
+    </w:p>
+    <w:p>
+      <w:pPr>
+        <w:pStyle w:val="TextBody"/>
+        <w:rPr/>
+      </w:pPr>
+      <w:r>
+        <w:rPr/>
+        <w:t>Failure to incorporate all possible OLAN modifiers</w:t>
+      </w:r>
+    </w:p>
+    <w:p>
+      <w:pPr>
+        <w:pStyle w:val="TextBody"/>
+        <w:rPr/>
+      </w:pPr>
+      <w:r>
+        <w:rPr/>
+        <w:t>recognition of the value of merciless refactoring &amp; why its so often not kept to high regard</w:t>
+      </w:r>
+    </w:p>
+    <w:p>
+      <w:pPr>
+        <w:pStyle w:val="TextBody"/>
+        <w:rPr/>
+      </w:pPr>
+      <w:r>
+        <w:rPr/>
+        <w:t>earlier testing</w:t>
+      </w:r>
+    </w:p>
+    <w:p>
+      <w:pPr>
+        <w:pStyle w:val="TextBody"/>
+        <w:rPr/>
+      </w:pPr>
+      <w:r>
+        <w:rPr/>
       </w:r>
     </w:p>
     <w:p>
@@ -3771,10 +3689,10 @@
         <w:pageBreakBefore/>
         <w:rPr/>
       </w:pPr>
-      <w:bookmarkStart w:id="65" w:name="__RefHeading__2110_1315851627"/>
-      <w:bookmarkStart w:id="66" w:name="_Toc192777717"/>
-      <w:bookmarkStart w:id="67" w:name="_Toc222978613"/>
-      <w:bookmarkStart w:id="68" w:name="_Toc258505533"/>
+      <w:bookmarkStart w:id="65" w:name="_Toc258505533"/>
+      <w:bookmarkStart w:id="66" w:name="_Toc222978613"/>
+      <w:bookmarkStart w:id="67" w:name="_Toc192777717"/>
+      <w:bookmarkStart w:id="68" w:name="__RefHeading__2110_1315851627"/>
       <w:bookmarkEnd w:id="65"/>
       <w:bookmarkEnd w:id="66"/>
       <w:bookmarkEnd w:id="67"/>
@@ -3791,9 +3709,9 @@
         <w:outlineLvl w:val="1"/>
         <w:rPr/>
       </w:pPr>
-      <w:bookmarkStart w:id="69" w:name="__RefHeading__2112_1315851627"/>
+      <w:bookmarkStart w:id="69" w:name="_Toc258505534"/>
       <w:bookmarkStart w:id="70" w:name="_Toc222978614"/>
-      <w:bookmarkStart w:id="71" w:name="_Toc258505534"/>
+      <w:bookmarkStart w:id="71" w:name="__RefHeading__2112_1315851627"/>
       <w:bookmarkEnd w:id="69"/>
       <w:bookmarkEnd w:id="70"/>
       <w:bookmarkEnd w:id="71"/>
@@ -4026,9 +3944,9 @@
         <w:outlineLvl w:val="1"/>
         <w:rPr/>
       </w:pPr>
-      <w:bookmarkStart w:id="72" w:name="__RefHeading__2114_1315851627"/>
+      <w:bookmarkStart w:id="72" w:name="_Toc258505535"/>
       <w:bookmarkStart w:id="73" w:name="_Toc222978615"/>
-      <w:bookmarkStart w:id="74" w:name="_Toc258505535"/>
+      <w:bookmarkStart w:id="74" w:name="__RefHeading__2114_1315851627"/>
       <w:bookmarkEnd w:id="72"/>
       <w:bookmarkEnd w:id="73"/>
       <w:bookmarkEnd w:id="74"/>
@@ -4112,9 +4030,9 @@
         <w:pStyle w:val="Heading1"/>
         <w:rPr/>
       </w:pPr>
-      <w:bookmarkStart w:id="77" w:name="__RefHeading__2116_1315851627"/>
+      <w:bookmarkStart w:id="77" w:name="_Toc258505536"/>
       <w:bookmarkStart w:id="78" w:name="_Toc222978616"/>
-      <w:bookmarkStart w:id="79" w:name="_Toc258505536"/>
+      <w:bookmarkStart w:id="79" w:name="__RefHeading__2116_1315851627"/>
       <w:bookmarkEnd w:id="77"/>
       <w:bookmarkEnd w:id="78"/>
       <w:bookmarkEnd w:id="79"/>
@@ -4535,7 +4453,7 @@
       <w:fldChar w:fldCharType="separate"/>
     </w:r>
     <w:r>
-      <w:t>19</w:t>
+      <w:t>20</w:t>
     </w:r>
     <w:r>
       <w:fldChar w:fldCharType="end"/>
@@ -4555,7 +4473,7 @@
       <w:fldChar w:fldCharType="separate"/>
     </w:r>
     <w:r>
-      <w:t>19</w:t>
+      <w:t>20</w:t>
     </w:r>
     <w:r>
       <w:fldChar w:fldCharType="end"/>
@@ -5364,7 +5282,7 @@
     <w:pPr>
       <w:widowControl w:val="false"/>
       <w:suppressAutoHyphens w:val="true"/>
-      <w:overflowPunct w:val="true"/>
+      <w:overflowPunct w:val="false"/>
       <w:bidi w:val="0"/>
       <w:jc w:val="left"/>
     </w:pPr>
@@ -5461,6 +5379,18 @@
   </w:style>
   <w:style w:type="character" w:styleId="ListLabel4">
     <w:name w:val="ListLabel 4"/>
+    <w:rPr>
+      <w:rFonts w:cs="OpenSymbol"/>
+    </w:rPr>
+  </w:style>
+  <w:style w:type="character" w:styleId="ListLabel5">
+    <w:name w:val="ListLabel 5"/>
+    <w:rPr>
+      <w:rFonts w:cs="Symbol"/>
+    </w:rPr>
+  </w:style>
+  <w:style w:type="character" w:styleId="ListLabel6">
+    <w:name w:val="ListLabel 6"/>
     <w:rPr>
       <w:rFonts w:cs="OpenSymbol"/>
     </w:rPr>

</xml_diff>

<commit_message>
poster fleshed out a bit more, added some more ideas to the report
</commit_message>
<xml_diff>
--- a/doc/report.docx
+++ b/doc/report.docx
@@ -1459,9 +1459,9 @@
           <w:rFonts w:ascii="Droid Sans" w:hAnsi="Droid Sans"/>
         </w:rPr>
       </w:pPr>
-      <w:bookmarkStart w:id="0" w:name="_Toc192777705"/>
+      <w:bookmarkStart w:id="0" w:name="_Toc258505512"/>
       <w:bookmarkStart w:id="1" w:name="_Toc222978592"/>
-      <w:bookmarkStart w:id="2" w:name="_Toc258505512"/>
+      <w:bookmarkStart w:id="2" w:name="_Toc192777705"/>
       <w:bookmarkStart w:id="3" w:name="__RefHeading__2068_1315851627"/>
       <w:bookmarkEnd w:id="3"/>
       <w:r>
@@ -1646,13 +1646,7 @@
         <w:rPr>
           <w:rFonts w:ascii="Droid Sans" w:hAnsi="Droid Sans"/>
         </w:rPr>
-        <w:t xml:space="preserve">Alternatively, OLAN (One Letter Aerobatic Notation), developed by Michael Golan, provides a more concise and independent method of representing manoeuvres. It reduces manoeuvres instead to a simple letter </w:t>
-      </w:r>
-      <w:r>
-        <w:rPr>
-          <w:rFonts w:ascii="Droid Sans" w:hAnsi="Droid Sans"/>
-        </w:rPr>
-        <w:t xml:space="preserve">description, with several modifiers available, such as extended entry/exit and scaling to allow for more complex flights. </w:t>
+        <w:t xml:space="preserve">Alternatively, OLAN (One Letter Aerobatic Notation), developed by Michael Golan, provides a more concise and independent method of representing manoeuvres. It reduces manoeuvres instead to a simple letter description, with several modifiers available, such as extended entry/exit and scaling to allow for more complex flights. </w:t>
       </w:r>
     </w:p>
     <w:p>
@@ -1693,13 +1687,7 @@
         <w:rPr>
           <w:rFonts w:ascii="Droid Sans" w:hAnsi="Droid Sans"/>
         </w:rPr>
-        <w:t xml:space="preserve">Within the realm of this subject, the task this project is undertaking is the visual modelling of acrobatic flight. </w:t>
-      </w:r>
-      <w:r>
-        <w:rPr>
-          <w:rFonts w:ascii="Droid Sans" w:hAnsi="Droid Sans"/>
-        </w:rPr>
-        <w:t>This is only a small section of a field which has many different modellable variables.</w:t>
+        <w:t>Within the realm of this subject, the task this project is undertaking is the visual modelling of acrobatic flight. This is only a small section of a field which has many different modellable variables.</w:t>
       </w:r>
     </w:p>
     <w:p>
@@ -2019,6 +2007,15 @@
           <w:rFonts w:ascii="Droid Sans" w:hAnsi="Droid Sans"/>
         </w:rPr>
         <w:t>TARGET AUDIENCE?</w:t>
+      </w:r>
+    </w:p>
+    <w:p>
+      <w:pPr>
+        <w:pStyle w:val="TextBody"/>
+        <w:rPr/>
+      </w:pPr>
+      <w:r>
+        <w:rPr/>
       </w:r>
     </w:p>
     <w:p>
@@ -2378,13 +2375,7 @@
         <w:rPr>
           <w:rFonts w:ascii="Droid Sans" w:hAnsi="Droid Sans"/>
         </w:rPr>
-        <w:t xml:space="preserve">The </w:t>
-      </w:r>
-      <w:r>
-        <w:rPr>
-          <w:rFonts w:ascii="Droid Sans" w:hAnsi="Droid Sans"/>
-        </w:rPr>
-        <w:t>internal representation of the manoeuvres.</w:t>
+        <w:t>The internal representation of the manoeuvres.</w:t>
       </w:r>
     </w:p>
     <w:p>
@@ -2402,25 +2393,7 @@
         <w:rPr>
           <w:rFonts w:ascii="Droid Sans" w:hAnsi="Droid Sans"/>
         </w:rPr>
-        <w:t>The translation of f</w:t>
-      </w:r>
-      <w:r>
-        <w:rPr>
-          <w:rFonts w:ascii="Droid Sans" w:hAnsi="Droid Sans"/>
-        </w:rPr>
-        <w:t xml:space="preserve">ights </w:t>
-      </w:r>
-      <w:r>
-        <w:rPr>
-          <w:rFonts w:ascii="Droid Sans" w:hAnsi="Droid Sans"/>
-        </w:rPr>
-        <w:t>descriptions into that model</w:t>
-      </w:r>
-      <w:r>
-        <w:rPr>
-          <w:rFonts w:ascii="Droid Sans" w:hAnsi="Droid Sans"/>
-        </w:rPr>
-        <w:t>.</w:t>
+        <w:t>The translation of fights descriptions into that model.</w:t>
       </w:r>
     </w:p>
     <w:p>
@@ -2438,25 +2411,7 @@
         <w:rPr>
           <w:rFonts w:ascii="Droid Sans" w:hAnsi="Droid Sans"/>
         </w:rPr>
-        <w:t>The v</w:t>
-      </w:r>
-      <w:r>
-        <w:rPr>
-          <w:rFonts w:ascii="Droid Sans" w:hAnsi="Droid Sans"/>
-        </w:rPr>
-        <w:t xml:space="preserve">isually model </w:t>
-      </w:r>
-      <w:r>
-        <w:rPr>
-          <w:rFonts w:ascii="Droid Sans" w:hAnsi="Droid Sans"/>
-        </w:rPr>
-        <w:t xml:space="preserve">that </w:t>
-      </w:r>
-      <w:r>
-        <w:rPr>
-          <w:rFonts w:ascii="Droid Sans" w:hAnsi="Droid Sans"/>
-        </w:rPr>
-        <w:t>flight.</w:t>
+        <w:t>The visually model that flight.</w:t>
       </w:r>
     </w:p>
     <w:p>
@@ -2776,39 +2731,32 @@
         <w:rPr>
           <w:rFonts w:ascii="Droid Sans" w:hAnsi="Droid Sans"/>
         </w:rPr>
-        <w:t xml:space="preserve">The interpretation of the flight description relies first on deciding which flight encoding method to use – Aresti, OLAN or something new. </w:t>
-      </w:r>
-      <w:r>
-        <w:rPr>
-          <w:rFonts w:ascii="Droid Sans" w:hAnsi="Droid Sans"/>
-        </w:rPr>
-        <w:t>Each system has its pros and cons, and weighing these up is important:</w:t>
+        <w:t>The interpretation of the flight description relies first on deciding which flight encoding method to use – Aresti, OLAN or something new. Each system has its pros and cons, and weighing these up is important:</w:t>
       </w:r>
     </w:p>
     <w:tbl>
       <w:tblPr>
-        <w:tblW w:w="9638" w:type="dxa"/>
         <w:jc w:val="left"/>
-        <w:tblInd w:w="55" w:type="dxa"/>
+        <w:tblInd w:w="53" w:type="dxa"/>
         <w:tblBorders>
-          <w:top w:val="single" w:sz="2" w:space="0" w:color="000000"/>
-          <w:left w:val="single" w:sz="2" w:space="0" w:color="000000"/>
-          <w:bottom w:val="single" w:sz="2" w:space="0" w:color="000000"/>
-          <w:insideH w:val="single" w:sz="2" w:space="0" w:color="000000"/>
+          <w:top w:val="single" w:sz="2" w:space="0" w:color="000001"/>
+          <w:left w:val="single" w:sz="2" w:space="0" w:color="000001"/>
+          <w:bottom w:val="single" w:sz="2" w:space="0" w:color="000001"/>
+          <w:insideH w:val="single" w:sz="2" w:space="0" w:color="000001"/>
           <w:right w:val="nil"/>
           <w:insideV w:val="nil"/>
         </w:tblBorders>
         <w:tblCellMar>
           <w:top w:w="55" w:type="dxa"/>
-          <w:left w:w="54" w:type="dxa"/>
+          <w:left w:w="51" w:type="dxa"/>
           <w:bottom w:w="55" w:type="dxa"/>
           <w:right w:w="55" w:type="dxa"/>
         </w:tblCellMar>
       </w:tblPr>
       <w:tblGrid>
         <w:gridCol w:w="3212"/>
-        <w:gridCol w:w="3213"/>
-        <w:gridCol w:w="3213"/>
+        <w:gridCol w:w="3211"/>
+        <w:gridCol w:w="3215"/>
       </w:tblGrid>
       <w:tr>
         <w:trPr>
@@ -2818,16 +2766,16 @@
           <w:tcPr>
             <w:tcW w:w="3212" w:type="dxa"/>
             <w:tcBorders>
-              <w:top w:val="single" w:sz="2" w:space="0" w:color="000000"/>
-              <w:left w:val="single" w:sz="2" w:space="0" w:color="000000"/>
-              <w:bottom w:val="single" w:sz="2" w:space="0" w:color="000000"/>
-              <w:insideH w:val="single" w:sz="2" w:space="0" w:color="000000"/>
+              <w:top w:val="single" w:sz="2" w:space="0" w:color="000001"/>
+              <w:left w:val="single" w:sz="2" w:space="0" w:color="000001"/>
+              <w:bottom w:val="single" w:sz="2" w:space="0" w:color="000001"/>
+              <w:insideH w:val="single" w:sz="2" w:space="0" w:color="000001"/>
               <w:right w:val="nil"/>
               <w:insideV w:val="nil"/>
             </w:tcBorders>
-            <w:shd w:fill="auto" w:val="clear"/>
+            <w:shd w:fill="FFFFFF" w:val="clear"/>
             <w:tcMar>
-              <w:left w:w="54" w:type="dxa"/>
+              <w:left w:w="51" w:type="dxa"/>
             </w:tcMar>
           </w:tcPr>
           <w:p>
@@ -2849,18 +2797,18 @@
         </w:tc>
         <w:tc>
           <w:tcPr>
-            <w:tcW w:w="3213" w:type="dxa"/>
+            <w:tcW w:w="3211" w:type="dxa"/>
             <w:tcBorders>
-              <w:top w:val="single" w:sz="2" w:space="0" w:color="000000"/>
-              <w:left w:val="single" w:sz="2" w:space="0" w:color="000000"/>
-              <w:bottom w:val="single" w:sz="2" w:space="0" w:color="000000"/>
-              <w:insideH w:val="single" w:sz="2" w:space="0" w:color="000000"/>
+              <w:top w:val="single" w:sz="2" w:space="0" w:color="000001"/>
+              <w:left w:val="single" w:sz="2" w:space="0" w:color="000001"/>
+              <w:bottom w:val="single" w:sz="2" w:space="0" w:color="000001"/>
+              <w:insideH w:val="single" w:sz="2" w:space="0" w:color="000001"/>
               <w:right w:val="nil"/>
               <w:insideV w:val="nil"/>
             </w:tcBorders>
-            <w:shd w:fill="auto" w:val="clear"/>
+            <w:shd w:fill="FFFFFF" w:val="clear"/>
             <w:tcMar>
-              <w:left w:w="54" w:type="dxa"/>
+              <w:left w:w="51" w:type="dxa"/>
             </w:tcMar>
           </w:tcPr>
           <w:p>
@@ -2882,18 +2830,18 @@
         </w:tc>
         <w:tc>
           <w:tcPr>
-            <w:tcW w:w="3213" w:type="dxa"/>
+            <w:tcW w:w="3215" w:type="dxa"/>
             <w:tcBorders>
-              <w:top w:val="single" w:sz="2" w:space="0" w:color="000000"/>
-              <w:left w:val="single" w:sz="2" w:space="0" w:color="000000"/>
-              <w:bottom w:val="single" w:sz="2" w:space="0" w:color="000000"/>
-              <w:insideH w:val="single" w:sz="2" w:space="0" w:color="000000"/>
-              <w:right w:val="single" w:sz="2" w:space="0" w:color="000000"/>
-              <w:insideV w:val="single" w:sz="2" w:space="0" w:color="000000"/>
+              <w:top w:val="single" w:sz="2" w:space="0" w:color="000001"/>
+              <w:left w:val="single" w:sz="2" w:space="0" w:color="000001"/>
+              <w:bottom w:val="single" w:sz="2" w:space="0" w:color="000001"/>
+              <w:insideH w:val="single" w:sz="2" w:space="0" w:color="000001"/>
+              <w:right w:val="single" w:sz="2" w:space="0" w:color="000001"/>
+              <w:insideV w:val="single" w:sz="2" w:space="0" w:color="000001"/>
             </w:tcBorders>
-            <w:shd w:fill="auto" w:val="clear"/>
+            <w:shd w:fill="FFFFFF" w:val="clear"/>
             <w:tcMar>
-              <w:left w:w="54" w:type="dxa"/>
+              <w:left w:w="51" w:type="dxa"/>
             </w:tcMar>
           </w:tcPr>
           <w:p>
@@ -2923,15 +2871,15 @@
             <w:tcW w:w="3212" w:type="dxa"/>
             <w:tcBorders>
               <w:top w:val="nil"/>
-              <w:left w:val="single" w:sz="2" w:space="0" w:color="000000"/>
-              <w:bottom w:val="single" w:sz="2" w:space="0" w:color="000000"/>
-              <w:insideH w:val="single" w:sz="2" w:space="0" w:color="000000"/>
+              <w:left w:val="single" w:sz="2" w:space="0" w:color="000001"/>
+              <w:bottom w:val="single" w:sz="2" w:space="0" w:color="000001"/>
+              <w:insideH w:val="single" w:sz="2" w:space="0" w:color="000001"/>
               <w:right w:val="nil"/>
               <w:insideV w:val="nil"/>
             </w:tcBorders>
-            <w:shd w:fill="auto" w:val="clear"/>
+            <w:shd w:fill="FFFFFF" w:val="clear"/>
             <w:tcMar>
-              <w:left w:w="54" w:type="dxa"/>
+              <w:left w:w="51" w:type="dxa"/>
             </w:tcMar>
           </w:tcPr>
           <w:p>
@@ -2947,18 +2895,18 @@
         </w:tc>
         <w:tc>
           <w:tcPr>
-            <w:tcW w:w="3213" w:type="dxa"/>
+            <w:tcW w:w="3211" w:type="dxa"/>
             <w:tcBorders>
               <w:top w:val="nil"/>
-              <w:left w:val="single" w:sz="2" w:space="0" w:color="000000"/>
-              <w:bottom w:val="single" w:sz="2" w:space="0" w:color="000000"/>
-              <w:insideH w:val="single" w:sz="2" w:space="0" w:color="000000"/>
+              <w:left w:val="single" w:sz="2" w:space="0" w:color="000001"/>
+              <w:bottom w:val="single" w:sz="2" w:space="0" w:color="000001"/>
+              <w:insideH w:val="single" w:sz="2" w:space="0" w:color="000001"/>
               <w:right w:val="nil"/>
               <w:insideV w:val="nil"/>
             </w:tcBorders>
-            <w:shd w:fill="auto" w:val="clear"/>
+            <w:shd w:fill="FFFFFF" w:val="clear"/>
             <w:tcMar>
-              <w:left w:w="54" w:type="dxa"/>
+              <w:left w:w="51" w:type="dxa"/>
             </w:tcMar>
           </w:tcPr>
           <w:p>
@@ -2974,18 +2922,18 @@
         </w:tc>
         <w:tc>
           <w:tcPr>
-            <w:tcW w:w="3213" w:type="dxa"/>
+            <w:tcW w:w="3215" w:type="dxa"/>
             <w:tcBorders>
               <w:top w:val="nil"/>
-              <w:left w:val="single" w:sz="2" w:space="0" w:color="000000"/>
-              <w:bottom w:val="single" w:sz="2" w:space="0" w:color="000000"/>
-              <w:insideH w:val="single" w:sz="2" w:space="0" w:color="000000"/>
-              <w:right w:val="single" w:sz="2" w:space="0" w:color="000000"/>
-              <w:insideV w:val="single" w:sz="2" w:space="0" w:color="000000"/>
+              <w:left w:val="single" w:sz="2" w:space="0" w:color="000001"/>
+              <w:bottom w:val="single" w:sz="2" w:space="0" w:color="000001"/>
+              <w:insideH w:val="single" w:sz="2" w:space="0" w:color="000001"/>
+              <w:right w:val="single" w:sz="2" w:space="0" w:color="000001"/>
+              <w:insideV w:val="single" w:sz="2" w:space="0" w:color="000001"/>
             </w:tcBorders>
-            <w:shd w:fill="auto" w:val="clear"/>
+            <w:shd w:fill="FFFFFF" w:val="clear"/>
             <w:tcMar>
-              <w:left w:w="54" w:type="dxa"/>
+              <w:left w:w="51" w:type="dxa"/>
             </w:tcMar>
           </w:tcPr>
           <w:p>
@@ -3009,15 +2957,15 @@
             <w:tcW w:w="3212" w:type="dxa"/>
             <w:tcBorders>
               <w:top w:val="nil"/>
-              <w:left w:val="single" w:sz="2" w:space="0" w:color="000000"/>
-              <w:bottom w:val="single" w:sz="2" w:space="0" w:color="000000"/>
-              <w:insideH w:val="single" w:sz="2" w:space="0" w:color="000000"/>
+              <w:left w:val="single" w:sz="2" w:space="0" w:color="000001"/>
+              <w:bottom w:val="single" w:sz="2" w:space="0" w:color="000001"/>
+              <w:insideH w:val="single" w:sz="2" w:space="0" w:color="000001"/>
               <w:right w:val="nil"/>
               <w:insideV w:val="nil"/>
             </w:tcBorders>
-            <w:shd w:fill="auto" w:val="clear"/>
+            <w:shd w:fill="FFFFFF" w:val="clear"/>
             <w:tcMar>
-              <w:left w:w="54" w:type="dxa"/>
+              <w:left w:w="51" w:type="dxa"/>
             </w:tcMar>
           </w:tcPr>
           <w:p>
@@ -3027,23 +2975,24 @@
             </w:pPr>
             <w:r>
               <w:rPr/>
+              <w:t>Familiarity to users</w:t>
             </w:r>
           </w:p>
         </w:tc>
         <w:tc>
           <w:tcPr>
-            <w:tcW w:w="3213" w:type="dxa"/>
+            <w:tcW w:w="3211" w:type="dxa"/>
             <w:tcBorders>
               <w:top w:val="nil"/>
-              <w:left w:val="single" w:sz="2" w:space="0" w:color="000000"/>
-              <w:bottom w:val="single" w:sz="2" w:space="0" w:color="000000"/>
-              <w:insideH w:val="single" w:sz="2" w:space="0" w:color="000000"/>
+              <w:left w:val="single" w:sz="2" w:space="0" w:color="000001"/>
+              <w:bottom w:val="single" w:sz="2" w:space="0" w:color="000001"/>
+              <w:insideH w:val="single" w:sz="2" w:space="0" w:color="000001"/>
               <w:right w:val="nil"/>
               <w:insideV w:val="nil"/>
             </w:tcBorders>
-            <w:shd w:fill="auto" w:val="clear"/>
+            <w:shd w:fill="FFFFFF" w:val="clear"/>
             <w:tcMar>
-              <w:left w:w="54" w:type="dxa"/>
+              <w:left w:w="51" w:type="dxa"/>
             </w:tcMar>
           </w:tcPr>
           <w:p>
@@ -3053,23 +3002,24 @@
             </w:pPr>
             <w:r>
               <w:rPr/>
+              <w:t>Standardised by the FAI</w:t>
             </w:r>
           </w:p>
         </w:tc>
         <w:tc>
           <w:tcPr>
-            <w:tcW w:w="3213" w:type="dxa"/>
+            <w:tcW w:w="3215" w:type="dxa"/>
             <w:tcBorders>
               <w:top w:val="nil"/>
-              <w:left w:val="single" w:sz="2" w:space="0" w:color="000000"/>
-              <w:bottom w:val="single" w:sz="2" w:space="0" w:color="000000"/>
-              <w:insideH w:val="single" w:sz="2" w:space="0" w:color="000000"/>
-              <w:right w:val="single" w:sz="2" w:space="0" w:color="000000"/>
-              <w:insideV w:val="single" w:sz="2" w:space="0" w:color="000000"/>
+              <w:left w:val="single" w:sz="2" w:space="0" w:color="000001"/>
+              <w:bottom w:val="single" w:sz="2" w:space="0" w:color="000001"/>
+              <w:insideH w:val="single" w:sz="2" w:space="0" w:color="000001"/>
+              <w:right w:val="single" w:sz="2" w:space="0" w:color="000001"/>
+              <w:insideV w:val="single" w:sz="2" w:space="0" w:color="000001"/>
             </w:tcBorders>
-            <w:shd w:fill="auto" w:val="clear"/>
+            <w:shd w:fill="FFFFFF" w:val="clear"/>
             <w:tcMar>
-              <w:left w:w="54" w:type="dxa"/>
+              <w:left w:w="51" w:type="dxa"/>
             </w:tcMar>
           </w:tcPr>
           <w:p>
@@ -3079,6 +3029,7 @@
             </w:pPr>
             <w:r>
               <w:rPr/>
+              <w:t>Fairly new system</w:t>
             </w:r>
           </w:p>
         </w:tc>
@@ -3092,15 +3043,15 @@
             <w:tcW w:w="3212" w:type="dxa"/>
             <w:tcBorders>
               <w:top w:val="nil"/>
-              <w:left w:val="single" w:sz="2" w:space="0" w:color="000000"/>
-              <w:bottom w:val="single" w:sz="2" w:space="0" w:color="000000"/>
-              <w:insideH w:val="single" w:sz="2" w:space="0" w:color="000000"/>
+              <w:left w:val="single" w:sz="2" w:space="0" w:color="000001"/>
+              <w:bottom w:val="single" w:sz="2" w:space="0" w:color="000001"/>
+              <w:insideH w:val="single" w:sz="2" w:space="0" w:color="000001"/>
               <w:right w:val="nil"/>
               <w:insideV w:val="nil"/>
             </w:tcBorders>
-            <w:shd w:fill="auto" w:val="clear"/>
+            <w:shd w:fill="FFFFFF" w:val="clear"/>
             <w:tcMar>
-              <w:left w:w="54" w:type="dxa"/>
+              <w:left w:w="51" w:type="dxa"/>
             </w:tcMar>
           </w:tcPr>
           <w:p>
@@ -3116,18 +3067,18 @@
         </w:tc>
         <w:tc>
           <w:tcPr>
-            <w:tcW w:w="3213" w:type="dxa"/>
+            <w:tcW w:w="3211" w:type="dxa"/>
             <w:tcBorders>
               <w:top w:val="nil"/>
-              <w:left w:val="single" w:sz="2" w:space="0" w:color="000000"/>
-              <w:bottom w:val="single" w:sz="2" w:space="0" w:color="000000"/>
-              <w:insideH w:val="single" w:sz="2" w:space="0" w:color="000000"/>
+              <w:left w:val="single" w:sz="2" w:space="0" w:color="000001"/>
+              <w:bottom w:val="single" w:sz="2" w:space="0" w:color="000001"/>
+              <w:insideH w:val="single" w:sz="2" w:space="0" w:color="000001"/>
               <w:right w:val="nil"/>
               <w:insideV w:val="nil"/>
             </w:tcBorders>
-            <w:shd w:fill="auto" w:val="clear"/>
+            <w:shd w:fill="FFFFFF" w:val="clear"/>
             <w:tcMar>
-              <w:left w:w="54" w:type="dxa"/>
+              <w:left w:w="51" w:type="dxa"/>
             </w:tcMar>
           </w:tcPr>
           <w:p>
@@ -3142,18 +3093,18 @@
         </w:tc>
         <w:tc>
           <w:tcPr>
-            <w:tcW w:w="3213" w:type="dxa"/>
+            <w:tcW w:w="3215" w:type="dxa"/>
             <w:tcBorders>
               <w:top w:val="nil"/>
-              <w:left w:val="single" w:sz="2" w:space="0" w:color="000000"/>
-              <w:bottom w:val="single" w:sz="2" w:space="0" w:color="000000"/>
-              <w:insideH w:val="single" w:sz="2" w:space="0" w:color="000000"/>
-              <w:right w:val="single" w:sz="2" w:space="0" w:color="000000"/>
-              <w:insideV w:val="single" w:sz="2" w:space="0" w:color="000000"/>
+              <w:left w:val="single" w:sz="2" w:space="0" w:color="000001"/>
+              <w:bottom w:val="single" w:sz="2" w:space="0" w:color="000001"/>
+              <w:insideH w:val="single" w:sz="2" w:space="0" w:color="000001"/>
+              <w:right w:val="single" w:sz="2" w:space="0" w:color="000001"/>
+              <w:insideV w:val="single" w:sz="2" w:space="0" w:color="000001"/>
             </w:tcBorders>
-            <w:shd w:fill="auto" w:val="clear"/>
+            <w:shd w:fill="FFFFFF" w:val="clear"/>
             <w:tcMar>
-              <w:left w:w="54" w:type="dxa"/>
+              <w:left w:w="51" w:type="dxa"/>
             </w:tcMar>
           </w:tcPr>
           <w:p>
@@ -3206,13 +3157,35 @@
         <w:rPr>
           <w:rFonts w:ascii="Droid Sans" w:hAnsi="Droid Sans"/>
         </w:rPr>
-        <w:t>O</w:t>
-      </w:r>
-      <w:r>
-        <w:rPr>
-          <w:rFonts w:ascii="Droid Sans" w:hAnsi="Droid Sans"/>
-        </w:rPr>
-        <w:t>LAN strikes as an obvious choice, due to its openness and simplicity of user input. Reinventing the wheel or interpreting Aresti diagrams/catalogue references would be a complex (and even expensive) task.</w:t>
+        <w:t>OLAN strikes as an obvious choice, due to its openness and simplicity of user input. Reinventing the wheel or interpreting Aresti diagrams/catalogue references would be a complex (and even expensive) task.</w:t>
+      </w:r>
+    </w:p>
+    <w:p>
+      <w:pPr>
+        <w:pStyle w:val="TextBody"/>
+        <w:rPr/>
+      </w:pPr>
+      <w:r>
+        <w:rPr/>
+        <w:t>COMBATING THE UNFAMILIARTY OF OLAN</w:t>
+      </w:r>
+    </w:p>
+    <w:p>
+      <w:pPr>
+        <w:pStyle w:val="TextBody"/>
+        <w:rPr/>
+      </w:pPr>
+      <w:r>
+        <w:rPr/>
+      </w:r>
+    </w:p>
+    <w:p>
+      <w:pPr>
+        <w:pStyle w:val="TextBody"/>
+        <w:rPr/>
+      </w:pPr>
+      <w:r>
+        <w:rPr/>
       </w:r>
     </w:p>
     <w:p>
@@ -3331,13 +3304,7 @@
         <w:rPr>
           <w:rFonts w:ascii="Droid Sans" w:hAnsi="Droid Sans"/>
         </w:rPr>
-        <w:t xml:space="preserve">Most of the OLAN figures can be quite easily derived by splitting the string up into each figure and using regular expression groups to extract the various components of the manoeuvre (if the modifiers exist). Figures can be split up with spaces. However, there exists the case of full manoeuvre scaling, which is separate from the figure, </w:t>
-      </w:r>
-      <w:r>
-        <w:rPr>
-          <w:rFonts w:ascii="Droid Sans" w:hAnsi="Droid Sans"/>
-        </w:rPr>
-        <w:t>so this needs to be handled slightly differently.</w:t>
+        <w:t>Most of the OLAN figures can be quite easily derived by splitting the string up into each figure and using regular expression groups to extract the various components of the manoeuvre (if the modifiers exist). Figures can be split up with spaces. However, there exists the case of full manoeuvre scaling, which is separate from the figure, so this needs to be handled slightly differently.</w:t>
       </w:r>
     </w:p>
     <w:p>
@@ -3556,7 +3523,7 @@
         <w:rPr>
           <w:rFonts w:ascii="Droid Sans" w:hAnsi="Droid Sans"/>
         </w:rPr>
-        <w:t>Decision to use the open OLAN notation over aresti</w:t>
+        <w:t>HOW TO BUILD THE VISUALS – VERTICES ETC.</w:t>
       </w:r>
     </w:p>
     <w:p>
@@ -3984,10 +3951,10 @@
           <w:rFonts w:ascii="Droid Sans" w:hAnsi="Droid Sans"/>
         </w:rPr>
       </w:pPr>
-      <w:bookmarkStart w:id="10" w:name="__RefHeading__2076_1315851627"/>
-      <w:bookmarkStart w:id="11" w:name="_Toc192777707"/>
-      <w:bookmarkStart w:id="12" w:name="_Toc222978596"/>
-      <w:bookmarkStart w:id="13" w:name="_Toc258505516"/>
+      <w:bookmarkStart w:id="10" w:name="_Toc258505516"/>
+      <w:bookmarkStart w:id="11" w:name="_Toc222978596"/>
+      <w:bookmarkStart w:id="12" w:name="_Toc192777707"/>
+      <w:bookmarkStart w:id="13" w:name="__RefHeading__2076_1315851627"/>
       <w:bookmarkEnd w:id="10"/>
       <w:bookmarkEnd w:id="11"/>
       <w:bookmarkEnd w:id="12"/>
@@ -4268,9 +4235,9 @@
           <w:rFonts w:ascii="Droid Sans" w:hAnsi="Droid Sans"/>
         </w:rPr>
       </w:pPr>
-      <w:bookmarkStart w:id="14" w:name="__RefHeading__2078_1315851627"/>
+      <w:bookmarkStart w:id="14" w:name="_Toc258505517"/>
       <w:bookmarkStart w:id="15" w:name="_Toc222978597"/>
-      <w:bookmarkStart w:id="16" w:name="_Toc258505517"/>
+      <w:bookmarkStart w:id="16" w:name="__RefHeading__2078_1315851627"/>
       <w:bookmarkEnd w:id="14"/>
       <w:bookmarkEnd w:id="15"/>
       <w:bookmarkEnd w:id="16"/>
@@ -4301,8 +4268,8 @@
           <w:rFonts w:ascii="Droid Sans" w:hAnsi="Droid Sans"/>
         </w:rPr>
       </w:pPr>
-      <w:bookmarkStart w:id="17" w:name="_Toc222978598"/>
-      <w:bookmarkStart w:id="18" w:name="_Toc258505518"/>
+      <w:bookmarkStart w:id="17" w:name="_Toc258505518"/>
+      <w:bookmarkStart w:id="18" w:name="_Toc222978598"/>
       <w:bookmarkStart w:id="19" w:name="__RefHeading__2080_1315851627"/>
       <w:bookmarkEnd w:id="19"/>
       <w:r>
@@ -4340,9 +4307,9 @@
           <w:rFonts w:ascii="Droid Sans" w:hAnsi="Droid Sans"/>
         </w:rPr>
       </w:pPr>
-      <w:bookmarkStart w:id="20" w:name="__RefHeading__2082_1315851627"/>
+      <w:bookmarkStart w:id="20" w:name="_Toc258505519"/>
       <w:bookmarkStart w:id="21" w:name="_Toc222978599"/>
-      <w:bookmarkStart w:id="22" w:name="_Toc258505519"/>
+      <w:bookmarkStart w:id="22" w:name="__RefHeading__2082_1315851627"/>
       <w:bookmarkEnd w:id="20"/>
       <w:bookmarkEnd w:id="21"/>
       <w:bookmarkEnd w:id="22"/>
@@ -4373,8 +4340,8 @@
           <w:rFonts w:ascii="Droid Sans" w:hAnsi="Droid Sans"/>
         </w:rPr>
       </w:pPr>
-      <w:bookmarkStart w:id="23" w:name="_Toc222978600"/>
-      <w:bookmarkStart w:id="24" w:name="_Toc258505520"/>
+      <w:bookmarkStart w:id="23" w:name="_Toc258505520"/>
+      <w:bookmarkStart w:id="24" w:name="_Toc222978600"/>
       <w:bookmarkStart w:id="25" w:name="__RefHeading__2084_1315851627"/>
       <w:bookmarkEnd w:id="25"/>
       <w:r>
@@ -4549,9 +4516,9 @@
           <w:rFonts w:ascii="Droid Sans" w:hAnsi="Droid Sans"/>
         </w:rPr>
       </w:pPr>
-      <w:bookmarkStart w:id="26" w:name="__RefHeading__2086_1315851627"/>
+      <w:bookmarkStart w:id="26" w:name="_Toc258505521"/>
       <w:bookmarkStart w:id="27" w:name="_Toc222978601"/>
-      <w:bookmarkStart w:id="28" w:name="_Toc258505521"/>
+      <w:bookmarkStart w:id="28" w:name="__RefHeading__2086_1315851627"/>
       <w:bookmarkEnd w:id="26"/>
       <w:bookmarkEnd w:id="27"/>
       <w:bookmarkEnd w:id="28"/>
@@ -4600,10 +4567,10 @@
           <w:rFonts w:ascii="Droid Sans" w:hAnsi="Droid Sans"/>
         </w:rPr>
       </w:pPr>
-      <w:bookmarkStart w:id="29" w:name="__RefHeading__2088_1315851627"/>
-      <w:bookmarkStart w:id="30" w:name="_Toc192777708"/>
-      <w:bookmarkStart w:id="31" w:name="_Toc222978602"/>
-      <w:bookmarkStart w:id="32" w:name="_Toc258505522"/>
+      <w:bookmarkStart w:id="29" w:name="_Toc258505522"/>
+      <w:bookmarkStart w:id="30" w:name="_Toc222978602"/>
+      <w:bookmarkStart w:id="31" w:name="_Toc192777708"/>
+      <w:bookmarkStart w:id="32" w:name="__RefHeading__2088_1315851627"/>
       <w:bookmarkEnd w:id="29"/>
       <w:bookmarkEnd w:id="30"/>
       <w:bookmarkEnd w:id="31"/>
@@ -4678,10 +4645,10 @@
           <w:rFonts w:ascii="Droid Sans" w:hAnsi="Droid Sans"/>
         </w:rPr>
       </w:pPr>
-      <w:bookmarkStart w:id="33" w:name="__RefHeading__2090_1315851627"/>
-      <w:bookmarkStart w:id="34" w:name="_Toc192777712"/>
-      <w:bookmarkStart w:id="35" w:name="_Toc222978603"/>
-      <w:bookmarkStart w:id="36" w:name="_Toc258505523"/>
+      <w:bookmarkStart w:id="33" w:name="_Toc258505523"/>
+      <w:bookmarkStart w:id="34" w:name="_Toc222978603"/>
+      <w:bookmarkStart w:id="35" w:name="_Toc192777712"/>
+      <w:bookmarkStart w:id="36" w:name="__RefHeading__2090_1315851627"/>
       <w:bookmarkEnd w:id="33"/>
       <w:bookmarkEnd w:id="34"/>
       <w:bookmarkEnd w:id="35"/>
@@ -4784,8 +4751,8 @@
           <w:lang w:val="en-US"/>
         </w:rPr>
       </w:pPr>
-      <w:bookmarkStart w:id="37" w:name="_Toc222978604"/>
-      <w:bookmarkStart w:id="38" w:name="_Toc258505524"/>
+      <w:bookmarkStart w:id="37" w:name="_Toc258505524"/>
+      <w:bookmarkStart w:id="38" w:name="_Toc222978604"/>
       <w:bookmarkStart w:id="39" w:name="__RefHeading__2092_1315851627"/>
       <w:bookmarkEnd w:id="39"/>
       <w:r>
@@ -4828,8 +4795,8 @@
           <w:lang w:val="en-US"/>
         </w:rPr>
       </w:pPr>
-      <w:bookmarkStart w:id="40" w:name="_Toc222978605"/>
-      <w:bookmarkStart w:id="41" w:name="_Toc258505525"/>
+      <w:bookmarkStart w:id="40" w:name="_Toc258505525"/>
+      <w:bookmarkStart w:id="41" w:name="_Toc222978605"/>
       <w:bookmarkStart w:id="42" w:name="__RefHeading__2094_1315851627"/>
       <w:bookmarkEnd w:id="42"/>
       <w:r>
@@ -4872,9 +4839,9 @@
           <w:lang w:val="en-US"/>
         </w:rPr>
       </w:pPr>
-      <w:bookmarkStart w:id="43" w:name="__RefHeading__2096_1315851627"/>
+      <w:bookmarkStart w:id="43" w:name="_Toc258505526"/>
       <w:bookmarkStart w:id="44" w:name="_Toc222978606"/>
-      <w:bookmarkStart w:id="45" w:name="_Toc258505526"/>
+      <w:bookmarkStart w:id="45" w:name="__RefHeading__2096_1315851627"/>
       <w:bookmarkEnd w:id="43"/>
       <w:bookmarkEnd w:id="44"/>
       <w:bookmarkEnd w:id="45"/>
@@ -4909,8 +4876,8 @@
           <w:lang w:val="en-US"/>
         </w:rPr>
       </w:pPr>
-      <w:bookmarkStart w:id="46" w:name="_Toc222978607"/>
-      <w:bookmarkStart w:id="47" w:name="_Toc258505527"/>
+      <w:bookmarkStart w:id="46" w:name="_Toc258505527"/>
+      <w:bookmarkStart w:id="47" w:name="_Toc222978607"/>
       <w:bookmarkStart w:id="48" w:name="__RefHeading__2098_1315851627"/>
       <w:bookmarkEnd w:id="48"/>
       <w:r>
@@ -4969,8 +4936,8 @@
           <w:lang w:val="en-US"/>
         </w:rPr>
       </w:pPr>
-      <w:bookmarkStart w:id="49" w:name="_Toc222978608"/>
-      <w:bookmarkStart w:id="50" w:name="_Toc258505528"/>
+      <w:bookmarkStart w:id="49" w:name="_Toc258505528"/>
+      <w:bookmarkStart w:id="50" w:name="_Toc222978608"/>
       <w:bookmarkStart w:id="51" w:name="__RefHeading__2100_1315851627"/>
       <w:bookmarkEnd w:id="51"/>
       <w:r>
@@ -5029,8 +4996,8 @@
           <w:lang w:val="en-US"/>
         </w:rPr>
       </w:pPr>
-      <w:bookmarkStart w:id="52" w:name="_Toc222978609"/>
-      <w:bookmarkStart w:id="53" w:name="_Toc258505529"/>
+      <w:bookmarkStart w:id="52" w:name="_Toc258505529"/>
+      <w:bookmarkStart w:id="53" w:name="_Toc222978609"/>
       <w:bookmarkStart w:id="54" w:name="__RefHeading__2102_1315851627"/>
       <w:bookmarkEnd w:id="54"/>
       <w:r>
@@ -5104,8 +5071,8 @@
           <w:lang w:val="en-US"/>
         </w:rPr>
       </w:pPr>
-      <w:bookmarkStart w:id="55" w:name="_Toc222978610"/>
-      <w:bookmarkStart w:id="56" w:name="_Toc258505530"/>
+      <w:bookmarkStart w:id="55" w:name="_Toc258505530"/>
+      <w:bookmarkStart w:id="56" w:name="_Toc222978610"/>
       <w:bookmarkStart w:id="57" w:name="__RefHeading__2104_1315851627"/>
       <w:bookmarkEnd w:id="57"/>
       <w:r>
@@ -5147,9 +5114,9 @@
           <w:lang w:val="en-US"/>
         </w:rPr>
       </w:pPr>
-      <w:bookmarkStart w:id="58" w:name="__RefHeading__2106_1315851627"/>
+      <w:bookmarkStart w:id="58" w:name="_Toc258505531"/>
       <w:bookmarkStart w:id="59" w:name="_Toc222978611"/>
-      <w:bookmarkStart w:id="60" w:name="_Toc258505531"/>
+      <w:bookmarkStart w:id="60" w:name="__RefHeading__2106_1315851627"/>
       <w:bookmarkEnd w:id="58"/>
       <w:bookmarkEnd w:id="59"/>
       <w:bookmarkEnd w:id="60"/>
@@ -5210,10 +5177,10 @@
           <w:rFonts w:ascii="Droid Sans" w:hAnsi="Droid Sans"/>
         </w:rPr>
       </w:pPr>
-      <w:bookmarkStart w:id="61" w:name="__RefHeading__2108_1315851627"/>
-      <w:bookmarkStart w:id="62" w:name="_Toc192777716"/>
-      <w:bookmarkStart w:id="63" w:name="_Toc222978612"/>
-      <w:bookmarkStart w:id="64" w:name="_Toc258505532"/>
+      <w:bookmarkStart w:id="61" w:name="_Toc258505532"/>
+      <w:bookmarkStart w:id="62" w:name="_Toc222978612"/>
+      <w:bookmarkStart w:id="63" w:name="_Toc192777716"/>
+      <w:bookmarkStart w:id="64" w:name="__RefHeading__2108_1315851627"/>
       <w:bookmarkEnd w:id="61"/>
       <w:bookmarkEnd w:id="62"/>
       <w:bookmarkEnd w:id="63"/>
@@ -5541,10 +5508,10 @@
           <w:rFonts w:ascii="Droid Sans" w:hAnsi="Droid Sans"/>
         </w:rPr>
       </w:pPr>
-      <w:bookmarkStart w:id="65" w:name="__RefHeading__2110_1315851627"/>
-      <w:bookmarkStart w:id="66" w:name="_Toc192777717"/>
-      <w:bookmarkStart w:id="67" w:name="_Toc222978613"/>
-      <w:bookmarkStart w:id="68" w:name="_Toc258505533"/>
+      <w:bookmarkStart w:id="65" w:name="_Toc258505533"/>
+      <w:bookmarkStart w:id="66" w:name="_Toc222978613"/>
+      <w:bookmarkStart w:id="67" w:name="_Toc192777717"/>
+      <w:bookmarkStart w:id="68" w:name="__RefHeading__2110_1315851627"/>
       <w:bookmarkEnd w:id="65"/>
       <w:bookmarkEnd w:id="66"/>
       <w:bookmarkEnd w:id="67"/>
@@ -5565,9 +5532,9 @@
           <w:rFonts w:ascii="Droid Sans" w:hAnsi="Droid Sans"/>
         </w:rPr>
       </w:pPr>
-      <w:bookmarkStart w:id="69" w:name="__RefHeading__2112_1315851627"/>
+      <w:bookmarkStart w:id="69" w:name="_Toc258505534"/>
       <w:bookmarkStart w:id="70" w:name="_Toc222978614"/>
-      <w:bookmarkStart w:id="71" w:name="_Toc258505534"/>
+      <w:bookmarkStart w:id="71" w:name="__RefHeading__2112_1315851627"/>
       <w:bookmarkEnd w:id="69"/>
       <w:bookmarkEnd w:id="70"/>
       <w:bookmarkEnd w:id="71"/>
@@ -5877,9 +5844,9 @@
           <w:rFonts w:ascii="Droid Sans" w:hAnsi="Droid Sans"/>
         </w:rPr>
       </w:pPr>
-      <w:bookmarkStart w:id="72" w:name="__RefHeading__2114_1315851627"/>
+      <w:bookmarkStart w:id="72" w:name="_Toc258505535"/>
       <w:bookmarkStart w:id="73" w:name="_Toc222978615"/>
-      <w:bookmarkStart w:id="74" w:name="_Toc258505535"/>
+      <w:bookmarkStart w:id="74" w:name="__RefHeading__2114_1315851627"/>
       <w:bookmarkEnd w:id="72"/>
       <w:bookmarkEnd w:id="73"/>
       <w:bookmarkEnd w:id="74"/>
@@ -5995,9 +5962,9 @@
           <w:rFonts w:ascii="Droid Sans" w:hAnsi="Droid Sans"/>
         </w:rPr>
       </w:pPr>
-      <w:bookmarkStart w:id="77" w:name="__RefHeading__2116_1315851627"/>
+      <w:bookmarkStart w:id="77" w:name="_Toc258505536"/>
       <w:bookmarkStart w:id="78" w:name="_Toc222978616"/>
-      <w:bookmarkStart w:id="79" w:name="_Toc258505536"/>
+      <w:bookmarkStart w:id="79" w:name="__RefHeading__2116_1315851627"/>
       <w:bookmarkEnd w:id="77"/>
       <w:bookmarkEnd w:id="78"/>
       <w:bookmarkEnd w:id="79"/>
@@ -6490,7 +6457,7 @@
       <w:fldChar w:fldCharType="separate"/>
     </w:r>
     <w:r>
-      <w:t>18</w:t>
+      <w:t>14</w:t>
     </w:r>
     <w:r>
       <w:fldChar w:fldCharType="end"/>
@@ -7325,7 +7292,7 @@
     <w:pPr>
       <w:widowControl w:val="false"/>
       <w:suppressAutoHyphens w:val="true"/>
-      <w:overflowPunct w:val="true"/>
+      <w:overflowPunct w:val="false"/>
       <w:bidi w:val="0"/>
       <w:jc w:val="left"/>
     </w:pPr>
@@ -7446,6 +7413,18 @@
   </w:style>
   <w:style w:type="character" w:styleId="ListLabel8">
     <w:name w:val="ListLabel 8"/>
+    <w:rPr>
+      <w:rFonts w:cs="OpenSymbol"/>
+    </w:rPr>
+  </w:style>
+  <w:style w:type="character" w:styleId="ListLabel9">
+    <w:name w:val="ListLabel 9"/>
+    <w:rPr>
+      <w:rFonts w:cs="Symbol"/>
+    </w:rPr>
+  </w:style>
+  <w:style w:type="character" w:styleId="ListLabel10">
+    <w:name w:val="ListLabel 10"/>
     <w:rPr>
       <w:rFonts w:cs="OpenSymbol"/>
     </w:rPr>

</xml_diff>

<commit_message>
slowly whittling the wordcount away
</commit_message>
<xml_diff>
--- a/doc/report.docx
+++ b/doc/report.docx
@@ -1459,9 +1459,9 @@
           <w:rFonts w:ascii="Droid Sans" w:hAnsi="Droid Sans"/>
         </w:rPr>
       </w:pPr>
-      <w:bookmarkStart w:id="0" w:name="_Toc258505512"/>
+      <w:bookmarkStart w:id="0" w:name="_Toc192777705"/>
       <w:bookmarkStart w:id="1" w:name="_Toc222978592"/>
-      <w:bookmarkStart w:id="2" w:name="_Toc192777705"/>
+      <w:bookmarkStart w:id="2" w:name="_Toc258505512"/>
       <w:bookmarkStart w:id="3" w:name="__RefHeading__2068_1315851627"/>
       <w:bookmarkEnd w:id="3"/>
       <w:r>
@@ -2737,7 +2737,7 @@
     <w:tbl>
       <w:tblPr>
         <w:jc w:val="left"/>
-        <w:tblInd w:w="53" w:type="dxa"/>
+        <w:tblInd w:w="50" w:type="dxa"/>
         <w:tblBorders>
           <w:top w:val="single" w:sz="2" w:space="0" w:color="000001"/>
           <w:left w:val="single" w:sz="2" w:space="0" w:color="000001"/>
@@ -2748,15 +2748,15 @@
         </w:tblBorders>
         <w:tblCellMar>
           <w:top w:w="55" w:type="dxa"/>
-          <w:left w:w="51" w:type="dxa"/>
+          <w:left w:w="48" w:type="dxa"/>
           <w:bottom w:w="55" w:type="dxa"/>
           <w:right w:w="55" w:type="dxa"/>
         </w:tblCellMar>
       </w:tblPr>
       <w:tblGrid>
         <w:gridCol w:w="3212"/>
-        <w:gridCol w:w="3211"/>
-        <w:gridCol w:w="3215"/>
+        <w:gridCol w:w="3209"/>
+        <w:gridCol w:w="3217"/>
       </w:tblGrid>
       <w:tr>
         <w:trPr>
@@ -2775,7 +2775,7 @@
             </w:tcBorders>
             <w:shd w:fill="FFFFFF" w:val="clear"/>
             <w:tcMar>
-              <w:left w:w="51" w:type="dxa"/>
+              <w:left w:w="48" w:type="dxa"/>
             </w:tcMar>
           </w:tcPr>
           <w:p>
@@ -2797,7 +2797,7 @@
         </w:tc>
         <w:tc>
           <w:tcPr>
-            <w:tcW w:w="3211" w:type="dxa"/>
+            <w:tcW w:w="3209" w:type="dxa"/>
             <w:tcBorders>
               <w:top w:val="single" w:sz="2" w:space="0" w:color="000001"/>
               <w:left w:val="single" w:sz="2" w:space="0" w:color="000001"/>
@@ -2808,7 +2808,7 @@
             </w:tcBorders>
             <w:shd w:fill="FFFFFF" w:val="clear"/>
             <w:tcMar>
-              <w:left w:w="51" w:type="dxa"/>
+              <w:left w:w="48" w:type="dxa"/>
             </w:tcMar>
           </w:tcPr>
           <w:p>
@@ -2830,7 +2830,7 @@
         </w:tc>
         <w:tc>
           <w:tcPr>
-            <w:tcW w:w="3215" w:type="dxa"/>
+            <w:tcW w:w="3217" w:type="dxa"/>
             <w:tcBorders>
               <w:top w:val="single" w:sz="2" w:space="0" w:color="000001"/>
               <w:left w:val="single" w:sz="2" w:space="0" w:color="000001"/>
@@ -2841,7 +2841,7 @@
             </w:tcBorders>
             <w:shd w:fill="FFFFFF" w:val="clear"/>
             <w:tcMar>
-              <w:left w:w="51" w:type="dxa"/>
+              <w:left w:w="48" w:type="dxa"/>
             </w:tcMar>
           </w:tcPr>
           <w:p>
@@ -2879,7 +2879,7 @@
             </w:tcBorders>
             <w:shd w:fill="FFFFFF" w:val="clear"/>
             <w:tcMar>
-              <w:left w:w="51" w:type="dxa"/>
+              <w:left w:w="48" w:type="dxa"/>
             </w:tcMar>
           </w:tcPr>
           <w:p>
@@ -2895,7 +2895,7 @@
         </w:tc>
         <w:tc>
           <w:tcPr>
-            <w:tcW w:w="3211" w:type="dxa"/>
+            <w:tcW w:w="3209" w:type="dxa"/>
             <w:tcBorders>
               <w:top w:val="nil"/>
               <w:left w:val="single" w:sz="2" w:space="0" w:color="000001"/>
@@ -2906,7 +2906,7 @@
             </w:tcBorders>
             <w:shd w:fill="FFFFFF" w:val="clear"/>
             <w:tcMar>
-              <w:left w:w="51" w:type="dxa"/>
+              <w:left w:w="48" w:type="dxa"/>
             </w:tcMar>
           </w:tcPr>
           <w:p>
@@ -2922,7 +2922,7 @@
         </w:tc>
         <w:tc>
           <w:tcPr>
-            <w:tcW w:w="3215" w:type="dxa"/>
+            <w:tcW w:w="3217" w:type="dxa"/>
             <w:tcBorders>
               <w:top w:val="nil"/>
               <w:left w:val="single" w:sz="2" w:space="0" w:color="000001"/>
@@ -2933,7 +2933,7 @@
             </w:tcBorders>
             <w:shd w:fill="FFFFFF" w:val="clear"/>
             <w:tcMar>
-              <w:left w:w="51" w:type="dxa"/>
+              <w:left w:w="48" w:type="dxa"/>
             </w:tcMar>
           </w:tcPr>
           <w:p>
@@ -2965,7 +2965,7 @@
             </w:tcBorders>
             <w:shd w:fill="FFFFFF" w:val="clear"/>
             <w:tcMar>
-              <w:left w:w="51" w:type="dxa"/>
+              <w:left w:w="48" w:type="dxa"/>
             </w:tcMar>
           </w:tcPr>
           <w:p>
@@ -2981,7 +2981,7 @@
         </w:tc>
         <w:tc>
           <w:tcPr>
-            <w:tcW w:w="3211" w:type="dxa"/>
+            <w:tcW w:w="3209" w:type="dxa"/>
             <w:tcBorders>
               <w:top w:val="nil"/>
               <w:left w:val="single" w:sz="2" w:space="0" w:color="000001"/>
@@ -2992,7 +2992,7 @@
             </w:tcBorders>
             <w:shd w:fill="FFFFFF" w:val="clear"/>
             <w:tcMar>
-              <w:left w:w="51" w:type="dxa"/>
+              <w:left w:w="48" w:type="dxa"/>
             </w:tcMar>
           </w:tcPr>
           <w:p>
@@ -3008,7 +3008,7 @@
         </w:tc>
         <w:tc>
           <w:tcPr>
-            <w:tcW w:w="3215" w:type="dxa"/>
+            <w:tcW w:w="3217" w:type="dxa"/>
             <w:tcBorders>
               <w:top w:val="nil"/>
               <w:left w:val="single" w:sz="2" w:space="0" w:color="000001"/>
@@ -3019,7 +3019,7 @@
             </w:tcBorders>
             <w:shd w:fill="FFFFFF" w:val="clear"/>
             <w:tcMar>
-              <w:left w:w="51" w:type="dxa"/>
+              <w:left w:w="48" w:type="dxa"/>
             </w:tcMar>
           </w:tcPr>
           <w:p>
@@ -3051,7 +3051,7 @@
             </w:tcBorders>
             <w:shd w:fill="FFFFFF" w:val="clear"/>
             <w:tcMar>
-              <w:left w:w="51" w:type="dxa"/>
+              <w:left w:w="48" w:type="dxa"/>
             </w:tcMar>
           </w:tcPr>
           <w:p>
@@ -3067,7 +3067,7 @@
         </w:tc>
         <w:tc>
           <w:tcPr>
-            <w:tcW w:w="3211" w:type="dxa"/>
+            <w:tcW w:w="3209" w:type="dxa"/>
             <w:tcBorders>
               <w:top w:val="nil"/>
               <w:left w:val="single" w:sz="2" w:space="0" w:color="000001"/>
@@ -3078,7 +3078,7 @@
             </w:tcBorders>
             <w:shd w:fill="FFFFFF" w:val="clear"/>
             <w:tcMar>
-              <w:left w:w="51" w:type="dxa"/>
+              <w:left w:w="48" w:type="dxa"/>
             </w:tcMar>
           </w:tcPr>
           <w:p>
@@ -3093,7 +3093,7 @@
         </w:tc>
         <w:tc>
           <w:tcPr>
-            <w:tcW w:w="3215" w:type="dxa"/>
+            <w:tcW w:w="3217" w:type="dxa"/>
             <w:tcBorders>
               <w:top w:val="nil"/>
               <w:left w:val="single" w:sz="2" w:space="0" w:color="000001"/>
@@ -3104,7 +3104,7 @@
             </w:tcBorders>
             <w:shd w:fill="FFFFFF" w:val="clear"/>
             <w:tcMar>
-              <w:left w:w="51" w:type="dxa"/>
+              <w:left w:w="48" w:type="dxa"/>
             </w:tcMar>
           </w:tcPr>
           <w:p>
@@ -3951,10 +3951,10 @@
           <w:rFonts w:ascii="Droid Sans" w:hAnsi="Droid Sans"/>
         </w:rPr>
       </w:pPr>
-      <w:bookmarkStart w:id="10" w:name="_Toc258505516"/>
-      <w:bookmarkStart w:id="11" w:name="_Toc222978596"/>
-      <w:bookmarkStart w:id="12" w:name="_Toc192777707"/>
-      <w:bookmarkStart w:id="13" w:name="__RefHeading__2076_1315851627"/>
+      <w:bookmarkStart w:id="10" w:name="__RefHeading__2076_1315851627"/>
+      <w:bookmarkStart w:id="11" w:name="_Toc192777707"/>
+      <w:bookmarkStart w:id="12" w:name="_Toc222978596"/>
+      <w:bookmarkStart w:id="13" w:name="_Toc258505516"/>
       <w:bookmarkEnd w:id="10"/>
       <w:bookmarkEnd w:id="11"/>
       <w:bookmarkEnd w:id="12"/>
@@ -4074,6 +4074,7 @@
         <w:rPr>
           <w:rFonts w:ascii="Droid Sans" w:hAnsi="Droid Sans"/>
         </w:rPr>
+        <w:t>Coding style</w:t>
       </w:r>
     </w:p>
     <w:p>
@@ -4235,9 +4236,9 @@
           <w:rFonts w:ascii="Droid Sans" w:hAnsi="Droid Sans"/>
         </w:rPr>
       </w:pPr>
-      <w:bookmarkStart w:id="14" w:name="_Toc258505517"/>
+      <w:bookmarkStart w:id="14" w:name="__RefHeading__2078_1315851627"/>
       <w:bookmarkStart w:id="15" w:name="_Toc222978597"/>
-      <w:bookmarkStart w:id="16" w:name="__RefHeading__2078_1315851627"/>
+      <w:bookmarkStart w:id="16" w:name="_Toc258505517"/>
       <w:bookmarkEnd w:id="14"/>
       <w:bookmarkEnd w:id="15"/>
       <w:bookmarkEnd w:id="16"/>
@@ -4268,8 +4269,8 @@
           <w:rFonts w:ascii="Droid Sans" w:hAnsi="Droid Sans"/>
         </w:rPr>
       </w:pPr>
-      <w:bookmarkStart w:id="17" w:name="_Toc258505518"/>
-      <w:bookmarkStart w:id="18" w:name="_Toc222978598"/>
+      <w:bookmarkStart w:id="17" w:name="_Toc222978598"/>
+      <w:bookmarkStart w:id="18" w:name="_Toc258505518"/>
       <w:bookmarkStart w:id="19" w:name="__RefHeading__2080_1315851627"/>
       <w:bookmarkEnd w:id="19"/>
       <w:r>
@@ -4307,9 +4308,9 @@
           <w:rFonts w:ascii="Droid Sans" w:hAnsi="Droid Sans"/>
         </w:rPr>
       </w:pPr>
-      <w:bookmarkStart w:id="20" w:name="_Toc258505519"/>
+      <w:bookmarkStart w:id="20" w:name="__RefHeading__2082_1315851627"/>
       <w:bookmarkStart w:id="21" w:name="_Toc222978599"/>
-      <w:bookmarkStart w:id="22" w:name="__RefHeading__2082_1315851627"/>
+      <w:bookmarkStart w:id="22" w:name="_Toc258505519"/>
       <w:bookmarkEnd w:id="20"/>
       <w:bookmarkEnd w:id="21"/>
       <w:bookmarkEnd w:id="22"/>
@@ -4340,8 +4341,8 @@
           <w:rFonts w:ascii="Droid Sans" w:hAnsi="Droid Sans"/>
         </w:rPr>
       </w:pPr>
-      <w:bookmarkStart w:id="23" w:name="_Toc258505520"/>
-      <w:bookmarkStart w:id="24" w:name="_Toc222978600"/>
+      <w:bookmarkStart w:id="23" w:name="_Toc222978600"/>
+      <w:bookmarkStart w:id="24" w:name="_Toc258505520"/>
       <w:bookmarkStart w:id="25" w:name="__RefHeading__2084_1315851627"/>
       <w:bookmarkEnd w:id="25"/>
       <w:r>
@@ -4516,9 +4517,9 @@
           <w:rFonts w:ascii="Droid Sans" w:hAnsi="Droid Sans"/>
         </w:rPr>
       </w:pPr>
-      <w:bookmarkStart w:id="26" w:name="_Toc258505521"/>
+      <w:bookmarkStart w:id="26" w:name="__RefHeading__2086_1315851627"/>
       <w:bookmarkStart w:id="27" w:name="_Toc222978601"/>
-      <w:bookmarkStart w:id="28" w:name="__RefHeading__2086_1315851627"/>
+      <w:bookmarkStart w:id="28" w:name="_Toc258505521"/>
       <w:bookmarkEnd w:id="26"/>
       <w:bookmarkEnd w:id="27"/>
       <w:bookmarkEnd w:id="28"/>
@@ -4567,10 +4568,10 @@
           <w:rFonts w:ascii="Droid Sans" w:hAnsi="Droid Sans"/>
         </w:rPr>
       </w:pPr>
-      <w:bookmarkStart w:id="29" w:name="_Toc258505522"/>
-      <w:bookmarkStart w:id="30" w:name="_Toc222978602"/>
-      <w:bookmarkStart w:id="31" w:name="_Toc192777708"/>
-      <w:bookmarkStart w:id="32" w:name="__RefHeading__2088_1315851627"/>
+      <w:bookmarkStart w:id="29" w:name="__RefHeading__2088_1315851627"/>
+      <w:bookmarkStart w:id="30" w:name="_Toc192777708"/>
+      <w:bookmarkStart w:id="31" w:name="_Toc222978602"/>
+      <w:bookmarkStart w:id="32" w:name="_Toc258505522"/>
       <w:bookmarkEnd w:id="29"/>
       <w:bookmarkEnd w:id="30"/>
       <w:bookmarkEnd w:id="31"/>
@@ -4645,10 +4646,10 @@
           <w:rFonts w:ascii="Droid Sans" w:hAnsi="Droid Sans"/>
         </w:rPr>
       </w:pPr>
-      <w:bookmarkStart w:id="33" w:name="_Toc258505523"/>
-      <w:bookmarkStart w:id="34" w:name="_Toc222978603"/>
-      <w:bookmarkStart w:id="35" w:name="_Toc192777712"/>
-      <w:bookmarkStart w:id="36" w:name="__RefHeading__2090_1315851627"/>
+      <w:bookmarkStart w:id="33" w:name="__RefHeading__2090_1315851627"/>
+      <w:bookmarkStart w:id="34" w:name="_Toc192777712"/>
+      <w:bookmarkStart w:id="35" w:name="_Toc222978603"/>
+      <w:bookmarkStart w:id="36" w:name="_Toc258505523"/>
       <w:bookmarkEnd w:id="33"/>
       <w:bookmarkEnd w:id="34"/>
       <w:bookmarkEnd w:id="35"/>
@@ -4751,8 +4752,8 @@
           <w:lang w:val="en-US"/>
         </w:rPr>
       </w:pPr>
-      <w:bookmarkStart w:id="37" w:name="_Toc258505524"/>
-      <w:bookmarkStart w:id="38" w:name="_Toc222978604"/>
+      <w:bookmarkStart w:id="37" w:name="_Toc222978604"/>
+      <w:bookmarkStart w:id="38" w:name="_Toc258505524"/>
       <w:bookmarkStart w:id="39" w:name="__RefHeading__2092_1315851627"/>
       <w:bookmarkEnd w:id="39"/>
       <w:r>
@@ -4795,8 +4796,8 @@
           <w:lang w:val="en-US"/>
         </w:rPr>
       </w:pPr>
-      <w:bookmarkStart w:id="40" w:name="_Toc258505525"/>
-      <w:bookmarkStart w:id="41" w:name="_Toc222978605"/>
+      <w:bookmarkStart w:id="40" w:name="_Toc222978605"/>
+      <w:bookmarkStart w:id="41" w:name="_Toc258505525"/>
       <w:bookmarkStart w:id="42" w:name="__RefHeading__2094_1315851627"/>
       <w:bookmarkEnd w:id="42"/>
       <w:r>
@@ -4839,9 +4840,9 @@
           <w:lang w:val="en-US"/>
         </w:rPr>
       </w:pPr>
-      <w:bookmarkStart w:id="43" w:name="_Toc258505526"/>
+      <w:bookmarkStart w:id="43" w:name="__RefHeading__2096_1315851627"/>
       <w:bookmarkStart w:id="44" w:name="_Toc222978606"/>
-      <w:bookmarkStart w:id="45" w:name="__RefHeading__2096_1315851627"/>
+      <w:bookmarkStart w:id="45" w:name="_Toc258505526"/>
       <w:bookmarkEnd w:id="43"/>
       <w:bookmarkEnd w:id="44"/>
       <w:bookmarkEnd w:id="45"/>
@@ -4876,8 +4877,8 @@
           <w:lang w:val="en-US"/>
         </w:rPr>
       </w:pPr>
-      <w:bookmarkStart w:id="46" w:name="_Toc258505527"/>
-      <w:bookmarkStart w:id="47" w:name="_Toc222978607"/>
+      <w:bookmarkStart w:id="46" w:name="_Toc222978607"/>
+      <w:bookmarkStart w:id="47" w:name="_Toc258505527"/>
       <w:bookmarkStart w:id="48" w:name="__RefHeading__2098_1315851627"/>
       <w:bookmarkEnd w:id="48"/>
       <w:r>
@@ -4936,8 +4937,8 @@
           <w:lang w:val="en-US"/>
         </w:rPr>
       </w:pPr>
-      <w:bookmarkStart w:id="49" w:name="_Toc258505528"/>
-      <w:bookmarkStart w:id="50" w:name="_Toc222978608"/>
+      <w:bookmarkStart w:id="49" w:name="_Toc222978608"/>
+      <w:bookmarkStart w:id="50" w:name="_Toc258505528"/>
       <w:bookmarkStart w:id="51" w:name="__RefHeading__2100_1315851627"/>
       <w:bookmarkEnd w:id="51"/>
       <w:r>
@@ -4996,8 +4997,8 @@
           <w:lang w:val="en-US"/>
         </w:rPr>
       </w:pPr>
-      <w:bookmarkStart w:id="52" w:name="_Toc258505529"/>
-      <w:bookmarkStart w:id="53" w:name="_Toc222978609"/>
+      <w:bookmarkStart w:id="52" w:name="_Toc222978609"/>
+      <w:bookmarkStart w:id="53" w:name="_Toc258505529"/>
       <w:bookmarkStart w:id="54" w:name="__RefHeading__2102_1315851627"/>
       <w:bookmarkEnd w:id="54"/>
       <w:r>
@@ -5071,8 +5072,8 @@
           <w:lang w:val="en-US"/>
         </w:rPr>
       </w:pPr>
-      <w:bookmarkStart w:id="55" w:name="_Toc258505530"/>
-      <w:bookmarkStart w:id="56" w:name="_Toc222978610"/>
+      <w:bookmarkStart w:id="55" w:name="_Toc222978610"/>
+      <w:bookmarkStart w:id="56" w:name="_Toc258505530"/>
       <w:bookmarkStart w:id="57" w:name="__RefHeading__2104_1315851627"/>
       <w:bookmarkEnd w:id="57"/>
       <w:r>
@@ -5114,9 +5115,9 @@
           <w:lang w:val="en-US"/>
         </w:rPr>
       </w:pPr>
-      <w:bookmarkStart w:id="58" w:name="_Toc258505531"/>
+      <w:bookmarkStart w:id="58" w:name="__RefHeading__2106_1315851627"/>
       <w:bookmarkStart w:id="59" w:name="_Toc222978611"/>
-      <w:bookmarkStart w:id="60" w:name="__RefHeading__2106_1315851627"/>
+      <w:bookmarkStart w:id="60" w:name="_Toc258505531"/>
       <w:bookmarkEnd w:id="58"/>
       <w:bookmarkEnd w:id="59"/>
       <w:bookmarkEnd w:id="60"/>
@@ -5177,10 +5178,10 @@
           <w:rFonts w:ascii="Droid Sans" w:hAnsi="Droid Sans"/>
         </w:rPr>
       </w:pPr>
-      <w:bookmarkStart w:id="61" w:name="_Toc258505532"/>
-      <w:bookmarkStart w:id="62" w:name="_Toc222978612"/>
-      <w:bookmarkStart w:id="63" w:name="_Toc192777716"/>
-      <w:bookmarkStart w:id="64" w:name="__RefHeading__2108_1315851627"/>
+      <w:bookmarkStart w:id="61" w:name="__RefHeading__2108_1315851627"/>
+      <w:bookmarkStart w:id="62" w:name="_Toc192777716"/>
+      <w:bookmarkStart w:id="63" w:name="_Toc222978612"/>
+      <w:bookmarkStart w:id="64" w:name="_Toc258505532"/>
       <w:bookmarkEnd w:id="61"/>
       <w:bookmarkEnd w:id="62"/>
       <w:bookmarkEnd w:id="63"/>
@@ -5245,6 +5246,29 @@
           <w:rFonts w:ascii="Droid Sans" w:hAnsi="Droid Sans"/>
         </w:rPr>
         <w:t>earlier testing</w:t>
+      </w:r>
+    </w:p>
+    <w:p>
+      <w:pPr>
+        <w:pStyle w:val="TextBody"/>
+        <w:rPr/>
+      </w:pPr>
+      <w:r>
+        <w:rPr/>
+      </w:r>
+    </w:p>
+    <w:p>
+      <w:pPr>
+        <w:pStyle w:val="TextBody"/>
+        <w:rPr>
+          <w:rFonts w:ascii="Droid Sans" w:hAnsi="Droid Sans"/>
+        </w:rPr>
+      </w:pPr>
+      <w:r>
+        <w:rPr>
+          <w:rFonts w:ascii="Droid Sans" w:hAnsi="Droid Sans"/>
+        </w:rPr>
+        <w:t>ISSUES: FLOATING POINT ERRORS WITH ANIMATION THREAD</w:t>
       </w:r>
     </w:p>
     <w:p>
@@ -5508,10 +5532,10 @@
           <w:rFonts w:ascii="Droid Sans" w:hAnsi="Droid Sans"/>
         </w:rPr>
       </w:pPr>
-      <w:bookmarkStart w:id="65" w:name="_Toc258505533"/>
-      <w:bookmarkStart w:id="66" w:name="_Toc222978613"/>
-      <w:bookmarkStart w:id="67" w:name="_Toc192777717"/>
-      <w:bookmarkStart w:id="68" w:name="__RefHeading__2110_1315851627"/>
+      <w:bookmarkStart w:id="65" w:name="__RefHeading__2110_1315851627"/>
+      <w:bookmarkStart w:id="66" w:name="_Toc192777717"/>
+      <w:bookmarkStart w:id="67" w:name="_Toc222978613"/>
+      <w:bookmarkStart w:id="68" w:name="_Toc258505533"/>
       <w:bookmarkEnd w:id="65"/>
       <w:bookmarkEnd w:id="66"/>
       <w:bookmarkEnd w:id="67"/>
@@ -5532,9 +5556,9 @@
           <w:rFonts w:ascii="Droid Sans" w:hAnsi="Droid Sans"/>
         </w:rPr>
       </w:pPr>
-      <w:bookmarkStart w:id="69" w:name="_Toc258505534"/>
+      <w:bookmarkStart w:id="69" w:name="__RefHeading__2112_1315851627"/>
       <w:bookmarkStart w:id="70" w:name="_Toc222978614"/>
-      <w:bookmarkStart w:id="71" w:name="__RefHeading__2112_1315851627"/>
+      <w:bookmarkStart w:id="71" w:name="_Toc258505534"/>
       <w:bookmarkEnd w:id="69"/>
       <w:bookmarkEnd w:id="70"/>
       <w:bookmarkEnd w:id="71"/>
@@ -5844,9 +5868,9 @@
           <w:rFonts w:ascii="Droid Sans" w:hAnsi="Droid Sans"/>
         </w:rPr>
       </w:pPr>
-      <w:bookmarkStart w:id="72" w:name="_Toc258505535"/>
+      <w:bookmarkStart w:id="72" w:name="__RefHeading__2114_1315851627"/>
       <w:bookmarkStart w:id="73" w:name="_Toc222978615"/>
-      <w:bookmarkStart w:id="74" w:name="__RefHeading__2114_1315851627"/>
+      <w:bookmarkStart w:id="74" w:name="_Toc258505535"/>
       <w:bookmarkEnd w:id="72"/>
       <w:bookmarkEnd w:id="73"/>
       <w:bookmarkEnd w:id="74"/>
@@ -5962,9 +5986,9 @@
           <w:rFonts w:ascii="Droid Sans" w:hAnsi="Droid Sans"/>
         </w:rPr>
       </w:pPr>
-      <w:bookmarkStart w:id="77" w:name="_Toc258505536"/>
+      <w:bookmarkStart w:id="77" w:name="__RefHeading__2116_1315851627"/>
       <w:bookmarkStart w:id="78" w:name="_Toc222978616"/>
-      <w:bookmarkStart w:id="79" w:name="__RefHeading__2116_1315851627"/>
+      <w:bookmarkStart w:id="79" w:name="_Toc258505536"/>
       <w:bookmarkEnd w:id="77"/>
       <w:bookmarkEnd w:id="78"/>
       <w:bookmarkEnd w:id="79"/>
@@ -6457,7 +6481,7 @@
       <w:fldChar w:fldCharType="separate"/>
     </w:r>
     <w:r>
-      <w:t>14</w:t>
+      <w:t>16</w:t>
     </w:r>
     <w:r>
       <w:fldChar w:fldCharType="end"/>
@@ -7292,7 +7316,7 @@
     <w:pPr>
       <w:widowControl w:val="false"/>
       <w:suppressAutoHyphens w:val="true"/>
-      <w:overflowPunct w:val="false"/>
+      <w:overflowPunct w:val="true"/>
       <w:bidi w:val="0"/>
       <w:jc w:val="left"/>
     </w:pPr>
@@ -7425,6 +7449,18 @@
   </w:style>
   <w:style w:type="character" w:styleId="ListLabel10">
     <w:name w:val="ListLabel 10"/>
+    <w:rPr>
+      <w:rFonts w:cs="OpenSymbol"/>
+    </w:rPr>
+  </w:style>
+  <w:style w:type="character" w:styleId="ListLabel11">
+    <w:name w:val="ListLabel 11"/>
+    <w:rPr>
+      <w:rFonts w:cs="Symbol"/>
+    </w:rPr>
+  </w:style>
+  <w:style w:type="character" w:styleId="ListLabel12">
+    <w:name w:val="ListLabel 12"/>
     <w:rPr>
       <w:rFonts w:cs="OpenSymbol"/>
     </w:rPr>

</xml_diff>

<commit_message>
getting there with the poster
</commit_message>
<xml_diff>
--- a/doc/report.docx
+++ b/doc/report.docx
@@ -1687,34 +1687,116 @@
         <w:rPr>
           <w:rFonts w:ascii="Droid Sans" w:hAnsi="Droid Sans"/>
         </w:rPr>
-        <w:t>Within the realm of this subject, the task this project is undertaking is the visual modelling of acrobatic flight. This is only a small section of a field which has many different modellable variables.</w:t>
-      </w:r>
-    </w:p>
-    <w:p>
-      <w:pPr>
-        <w:pStyle w:val="TextBody"/>
-        <w:rPr>
-          <w:rFonts w:ascii="Droid Sans" w:hAnsi="Droid Sans"/>
-        </w:rPr>
-      </w:pPr>
-      <w:r>
-        <w:rPr>
-          <w:rFonts w:ascii="Droid Sans" w:hAnsi="Droid Sans"/>
-        </w:rPr>
-      </w:r>
-    </w:p>
-    <w:p>
-      <w:pPr>
-        <w:pStyle w:val="TextBody"/>
-        <w:rPr>
-          <w:rFonts w:ascii="Droid Sans" w:hAnsi="Droid Sans"/>
-        </w:rPr>
-      </w:pPr>
-      <w:r>
-        <w:rPr>
-          <w:rFonts w:ascii="Droid Sans" w:hAnsi="Droid Sans"/>
-        </w:rPr>
-        <w:t xml:space="preserve">This project goes a bit further than that definition of the task, as it's quite a wide description. The project's goal is to provide a tool for people who want to visualise these aerobatics. This definition allows for a wider scope of thought with regard to features, encompassing things like loading/saving flights </w:t>
+        <w:t xml:space="preserve">Within the realm of this subject, the task this project is undertaking is the visual modelling of acrobatic flight. This is only a small section of a field which has many different modellable variables. </w:t>
+      </w:r>
+      <w:r>
+        <w:rPr>
+          <w:rFonts w:ascii="Droid Sans" w:hAnsi="Droid Sans"/>
+        </w:rPr>
+        <w:t>The visualisation provided needs to effectively demonstrate the movement of an aircraft during the flight.</w:t>
+      </w:r>
+    </w:p>
+    <w:p>
+      <w:pPr>
+        <w:pStyle w:val="TextBody"/>
+        <w:rPr>
+          <w:rFonts w:ascii="Droid Sans" w:hAnsi="Droid Sans"/>
+        </w:rPr>
+      </w:pPr>
+      <w:r>
+        <w:rPr>
+          <w:rFonts w:ascii="Droid Sans" w:hAnsi="Droid Sans"/>
+        </w:rPr>
+        <w:t>Users need to be able to define these flights themselves.</w:t>
+      </w:r>
+    </w:p>
+    <w:p>
+      <w:pPr>
+        <w:pStyle w:val="TextBody"/>
+        <w:rPr>
+          <w:rFonts w:ascii="Droid Sans" w:hAnsi="Droid Sans"/>
+        </w:rPr>
+      </w:pPr>
+      <w:r>
+        <w:rPr>
+          <w:rFonts w:ascii="Droid Sans" w:hAnsi="Droid Sans"/>
+        </w:rPr>
+      </w:r>
+    </w:p>
+    <w:p>
+      <w:pPr>
+        <w:pStyle w:val="TextBody"/>
+        <w:rPr>
+          <w:rFonts w:ascii="Droid Sans" w:hAnsi="Droid Sans"/>
+        </w:rPr>
+      </w:pPr>
+      <w:r>
+        <w:rPr>
+          <w:rFonts w:ascii="Droid Sans" w:hAnsi="Droid Sans"/>
+        </w:rPr>
+      </w:r>
+    </w:p>
+    <w:p>
+      <w:pPr>
+        <w:pStyle w:val="TextBody"/>
+        <w:rPr>
+          <w:rFonts w:ascii="Droid Sans" w:hAnsi="Droid Sans"/>
+        </w:rPr>
+      </w:pPr>
+      <w:r>
+        <w:rPr>
+          <w:rFonts w:ascii="Droid Sans" w:hAnsi="Droid Sans"/>
+        </w:rPr>
+        <w:t xml:space="preserve">This project goes a bit further than that definition of the task, as it's quite a wide description. </w:t>
+      </w:r>
+      <w:r>
+        <w:rPr>
+          <w:rFonts w:ascii="Droid Sans" w:hAnsi="Droid Sans"/>
+        </w:rPr>
+        <w:t>Concision is added by focusing the brief with explicitly stating the target user group to be people who wish to learn how to fly these flights.</w:t>
+      </w:r>
+    </w:p>
+    <w:p>
+      <w:pPr>
+        <w:pStyle w:val="TextBody"/>
+        <w:rPr>
+          <w:rFonts w:ascii="Droid Sans" w:hAnsi="Droid Sans"/>
+        </w:rPr>
+      </w:pPr>
+      <w:r>
+        <w:rPr>
+          <w:rFonts w:ascii="Droid Sans" w:hAnsi="Droid Sans"/>
+        </w:rPr>
+        <w:t xml:space="preserve">This clarity is  </w:t>
+      </w:r>
+    </w:p>
+    <w:p>
+      <w:pPr>
+        <w:pStyle w:val="TextBody"/>
+        <w:rPr/>
+      </w:pPr>
+      <w:r>
+        <w:rPr/>
+      </w:r>
+    </w:p>
+    <w:p>
+      <w:pPr>
+        <w:pStyle w:val="TextBody"/>
+        <w:rPr>
+          <w:rFonts w:ascii="Droid Sans" w:hAnsi="Droid Sans"/>
+        </w:rPr>
+      </w:pPr>
+      <w:r>
+        <w:rPr>
+          <w:rFonts w:ascii="Droid Sans" w:hAnsi="Droid Sans"/>
+        </w:rPr>
+        <w:t>T</w:t>
+      </w:r>
+      <w:r>
+        <w:rPr>
+          <w:rFonts w:ascii="Droid Sans" w:hAnsi="Droid Sans"/>
+        </w:rPr>
+        <w:t xml:space="preserve">he project's goal is to provide a tool for people who want to visualise these aerobatics. This definition allows for a wider scope of thought with regard to features, encompassing things like loading/saving flights </w:t>
       </w:r>
     </w:p>
     <w:p>
@@ -2084,7 +2166,19 @@
         <w:rPr>
           <w:rFonts w:ascii="Droid Sans" w:hAnsi="Droid Sans"/>
         </w:rPr>
-        <w:t>It was first important to ascertain that the platform could support the requirements of the project – the most demanding being the need for rendering 3D graphics. Thankfully, the platform has various different ways of doing this, including OpenGL ES (being familiar with WebGL, this was convenient).</w:t>
+        <w:t xml:space="preserve">It was first important to ascertain that the platform could support the requirements of the project – the most demanding being the need for rendering 3D graphics. Thankfully, the platform has various different ways of doing this, including OpenGL ES </w:t>
+      </w:r>
+      <w:r>
+        <w:rPr>
+          <w:rFonts w:ascii="Droid Sans" w:hAnsi="Droid Sans"/>
+        </w:rPr>
+        <w:t xml:space="preserve">2.0 </w:t>
+      </w:r>
+      <w:r>
+        <w:rPr>
+          <w:rFonts w:ascii="Droid Sans" w:hAnsi="Droid Sans"/>
+        </w:rPr>
+        <w:t>(being familiar with WebGL, this was convenient).</w:t>
       </w:r>
     </w:p>
     <w:p>
@@ -2943,7 +3037,11 @@
             </w:pPr>
             <w:r>
               <w:rPr/>
-              <w:t>Letters with various modifiers</w:t>
+              <w:t>L</w:t>
+            </w:r>
+            <w:r>
+              <w:rPr/>
+              <w:t>etters with various modifiers</w:t>
             </w:r>
           </w:p>
         </w:tc>
@@ -3088,6 +3186,7 @@
             </w:pPr>
             <w:r>
               <w:rPr/>
+              <w:t>Catalogue must be bought</w:t>
             </w:r>
           </w:p>
         </w:tc>
@@ -3114,6 +3213,7 @@
             </w:pPr>
             <w:r>
               <w:rPr/>
+              <w:t>An open system</w:t>
             </w:r>
           </w:p>
         </w:tc>
@@ -3135,57 +3235,17 @@
     <w:p>
       <w:pPr>
         <w:pStyle w:val="TextBody"/>
-        <w:rPr>
-          <w:rFonts w:ascii="Droid Sans" w:hAnsi="Droid Sans"/>
-        </w:rPr>
-      </w:pPr>
-      <w:r>
-        <w:rPr>
-          <w:rFonts w:ascii="Droid Sans" w:hAnsi="Droid Sans"/>
-        </w:rPr>
-        <w:t>Aresti is by far the most widely accepted way of doing this, having been adopted as a standard by the FAI. It is also a closed system, and a daunting one</w:t>
-      </w:r>
-    </w:p>
-    <w:p>
-      <w:pPr>
-        <w:pStyle w:val="TextBody"/>
-        <w:rPr>
-          <w:rFonts w:ascii="Droid Sans" w:hAnsi="Droid Sans"/>
-        </w:rPr>
-      </w:pPr>
-      <w:r>
-        <w:rPr>
-          <w:rFonts w:ascii="Droid Sans" w:hAnsi="Droid Sans"/>
-        </w:rPr>
-        <w:t>OLAN strikes as an obvious choice, due to its openness and simplicity of user input. Reinventing the wheel or interpreting Aresti diagrams/catalogue references would be a complex (and even expensive) task.</w:t>
-      </w:r>
-    </w:p>
-    <w:p>
-      <w:pPr>
-        <w:pStyle w:val="TextBody"/>
         <w:rPr/>
       </w:pPr>
       <w:r>
+        <w:rPr>
+          <w:rFonts w:ascii="Droid Sans" w:hAnsi="Droid Sans"/>
+        </w:rPr>
+        <w:t>Despite the advantages Aresti offers, the positive aspects of the OLAN system are more relevant to the project, thus the decision was made to go with the latter. The ease of providing user input – simple strings of characters, instead of diagrams/catalogue references – and open availability were strong factors in this decision. A</w:t>
+      </w:r>
+      <w:r>
         <w:rPr/>
-        <w:t>COMBATING THE UNFAMILIARTY OF OLAN</w:t>
-      </w:r>
-    </w:p>
-    <w:p>
-      <w:pPr>
-        <w:pStyle w:val="TextBody"/>
-        <w:rPr/>
-      </w:pPr>
-      <w:r>
-        <w:rPr/>
-      </w:r>
-    </w:p>
-    <w:p>
-      <w:pPr>
-        <w:pStyle w:val="TextBody"/>
-        <w:rPr/>
-      </w:pPr>
-      <w:r>
-        <w:rPr/>
+        <w:t xml:space="preserve"> compromise can however be struck, by providing the Aresti catalogue references alongside the OLAN figures (an incomplete set can be found via OpenAero) in the manoeuvre catalogue, and therefore allowing users to find manoeuvres by Aresti as well as OLAN. </w:t>
       </w:r>
     </w:p>
     <w:p>
@@ -3201,7 +3261,15 @@
           <w:i w:val="false"/>
           <w:iCs w:val="false"/>
         </w:rPr>
-        <w:t>Translating this string into the program's internal representation of a flight</w:t>
+        <w:t>Parsing</w:t>
+      </w:r>
+      <w:r>
+        <w:rPr>
+          <w:rFonts w:ascii="Droid Sans" w:hAnsi="Droid Sans"/>
+          <w:i w:val="false"/>
+          <w:iCs w:val="false"/>
+        </w:rPr>
+        <w:t xml:space="preserve"> this string into the program's internal representation of a flight</w:t>
       </w:r>
       <w:r>
         <w:rPr>
@@ -3860,7 +3928,13 @@
         <w:rPr>
           <w:rFonts w:ascii="Droid Sans" w:hAnsi="Droid Sans"/>
         </w:rPr>
-        <w:t>well documented code</w:t>
+        <w:t xml:space="preserve">well documented code, </w:t>
+      </w:r>
+      <w:r>
+        <w:rPr>
+          <w:rFonts w:ascii="Droid Sans" w:hAnsi="Droid Sans"/>
+        </w:rPr>
+        <w:t>Coding style</w:t>
       </w:r>
     </w:p>
     <w:p>
@@ -4074,7 +4148,6 @@
         <w:rPr>
           <w:rFonts w:ascii="Droid Sans" w:hAnsi="Droid Sans"/>
         </w:rPr>
-        <w:t>Coding style</w:t>
       </w:r>
     </w:p>
     <w:p>
@@ -6481,7 +6554,7 @@
       <w:fldChar w:fldCharType="separate"/>
     </w:r>
     <w:r>
-      <w:t>16</w:t>
+      <w:t>22</w:t>
     </w:r>
     <w:r>
       <w:fldChar w:fldCharType="end"/>

</xml_diff>

<commit_message>
added an schema for the manoeuvre catalogue, fixed some of the manoeuvre catalogue, added a lot more to the class diagram and lots more to the report
</commit_message>
<xml_diff>
--- a/doc/report.docx
+++ b/doc/report.docx
@@ -1459,9 +1459,9 @@
           <w:rFonts w:ascii="Droid Sans" w:hAnsi="Droid Sans"/>
         </w:rPr>
       </w:pPr>
-      <w:bookmarkStart w:id="0" w:name="_Toc192777705"/>
+      <w:bookmarkStart w:id="0" w:name="_Toc258505512"/>
       <w:bookmarkStart w:id="1" w:name="_Toc222978592"/>
-      <w:bookmarkStart w:id="2" w:name="_Toc258505512"/>
+      <w:bookmarkStart w:id="2" w:name="_Toc192777705"/>
       <w:bookmarkStart w:id="3" w:name="__RefHeading__2068_1315851627"/>
       <w:bookmarkEnd w:id="3"/>
       <w:r>
@@ -1687,87 +1687,91 @@
         <w:rPr>
           <w:rFonts w:ascii="Droid Sans" w:hAnsi="Droid Sans"/>
         </w:rPr>
-        <w:t xml:space="preserve">Within the realm of this subject, the task this project is undertaking is the visual modelling of acrobatic flight. This is only a small section of a field which has many different modellable variables. </w:t>
-      </w:r>
-      <w:r>
-        <w:rPr>
-          <w:rFonts w:ascii="Droid Sans" w:hAnsi="Droid Sans"/>
-        </w:rPr>
-        <w:t>The visualisation provided needs to effectively demonstrate the movement of an aircraft during the flight.</w:t>
-      </w:r>
-    </w:p>
-    <w:p>
-      <w:pPr>
-        <w:pStyle w:val="TextBody"/>
-        <w:rPr>
-          <w:rFonts w:ascii="Droid Sans" w:hAnsi="Droid Sans"/>
-        </w:rPr>
-      </w:pPr>
-      <w:r>
-        <w:rPr>
-          <w:rFonts w:ascii="Droid Sans" w:hAnsi="Droid Sans"/>
-        </w:rPr>
-        <w:t>Users need to be able to define these flights themselves.</w:t>
-      </w:r>
-    </w:p>
-    <w:p>
-      <w:pPr>
-        <w:pStyle w:val="TextBody"/>
-        <w:rPr>
-          <w:rFonts w:ascii="Droid Sans" w:hAnsi="Droid Sans"/>
-        </w:rPr>
-      </w:pPr>
-      <w:r>
-        <w:rPr>
-          <w:rFonts w:ascii="Droid Sans" w:hAnsi="Droid Sans"/>
-        </w:rPr>
-      </w:r>
-    </w:p>
-    <w:p>
-      <w:pPr>
-        <w:pStyle w:val="TextBody"/>
-        <w:rPr>
-          <w:rFonts w:ascii="Droid Sans" w:hAnsi="Droid Sans"/>
-        </w:rPr>
-      </w:pPr>
-      <w:r>
-        <w:rPr>
-          <w:rFonts w:ascii="Droid Sans" w:hAnsi="Droid Sans"/>
-        </w:rPr>
-      </w:r>
-    </w:p>
-    <w:p>
-      <w:pPr>
-        <w:pStyle w:val="TextBody"/>
-        <w:rPr>
-          <w:rFonts w:ascii="Droid Sans" w:hAnsi="Droid Sans"/>
-        </w:rPr>
-      </w:pPr>
-      <w:r>
-        <w:rPr>
-          <w:rFonts w:ascii="Droid Sans" w:hAnsi="Droid Sans"/>
-        </w:rPr>
-        <w:t xml:space="preserve">This project goes a bit further than that definition of the task, as it's quite a wide description. </w:t>
-      </w:r>
-      <w:r>
-        <w:rPr>
-          <w:rFonts w:ascii="Droid Sans" w:hAnsi="Droid Sans"/>
-        </w:rPr>
-        <w:t>Concision is added by focusing the brief with explicitly stating the target user group to be people who wish to learn how to fly these flights.</w:t>
-      </w:r>
-    </w:p>
-    <w:p>
-      <w:pPr>
-        <w:pStyle w:val="TextBody"/>
-        <w:rPr>
-          <w:rFonts w:ascii="Droid Sans" w:hAnsi="Droid Sans"/>
-        </w:rPr>
-      </w:pPr>
-      <w:r>
-        <w:rPr>
-          <w:rFonts w:ascii="Droid Sans" w:hAnsi="Droid Sans"/>
-        </w:rPr>
-        <w:t xml:space="preserve">This clarity is  </w:t>
+        <w:t>Within the realm of this subject, the task this project is undertaking is the visual modelling of acrobatic flight. This is only a small section of a field which has many different modellable variables. The visualisation provided needs to effectively demonstrate the movement of an aircraft during the flight. Users also need to be able to define these flights themselves, using an intuitive, simple system.</w:t>
+      </w:r>
+    </w:p>
+    <w:p>
+      <w:pPr>
+        <w:pStyle w:val="TextBody"/>
+        <w:rPr>
+          <w:rFonts w:ascii="Droid Sans" w:hAnsi="Droid Sans"/>
+        </w:rPr>
+      </w:pPr>
+      <w:r>
+        <w:rPr>
+          <w:rFonts w:ascii="Droid Sans" w:hAnsi="Droid Sans"/>
+        </w:rPr>
+        <w:t>This project aims to go a bit further than that definition of the task, as it's quite a wide description. Concision is added by focusing the brief with explicitly stating the target user group to be people who wish to learn how to fly these flights. This clarification adds some extra constraints – simplicity and intuitiveness – as well as opens the project up to features not necessarily directly tied to the visualisation aspect.</w:t>
+      </w:r>
+    </w:p>
+    <w:p>
+      <w:pPr>
+        <w:pStyle w:val="TextBody"/>
+        <w:rPr>
+          <w:rFonts w:ascii="Droid Sans" w:hAnsi="Droid Sans"/>
+        </w:rPr>
+      </w:pPr>
+      <w:r>
+        <w:rPr>
+          <w:rFonts w:ascii="Droid Sans" w:hAnsi="Droid Sans"/>
+        </w:rPr>
+        <w:t>There's a number of reasons for this extension to the task brief. Mainly, this is to overcome the breadth of the original brief. A second reason is to build a more complete experience, by defining what extra features would be valuable in the final product.</w:t>
+      </w:r>
+    </w:p>
+    <w:p>
+      <w:pPr>
+        <w:pStyle w:val="Heading2"/>
+        <w:rPr>
+          <w:rFonts w:ascii="Droid Sans" w:hAnsi="Droid Sans"/>
+        </w:rPr>
+      </w:pPr>
+      <w:r>
+        <w:rPr>
+          <w:rFonts w:ascii="Droid Sans" w:hAnsi="Droid Sans"/>
+        </w:rPr>
+        <w:t>Background and Motivation</w:t>
+      </w:r>
+    </w:p>
+    <w:p>
+      <w:pPr>
+        <w:pStyle w:val="TextBody"/>
+        <w:rPr>
+          <w:rFonts w:ascii="Droid Sans" w:hAnsi="Droid Sans"/>
+        </w:rPr>
+      </w:pPr>
+      <w:r>
+        <w:rPr>
+          <w:rFonts w:ascii="Droid Sans" w:hAnsi="Droid Sans"/>
+        </w:rPr>
+        <w:t xml:space="preserve">Developing a 3D understanding of an aerobatic manoeuvre is a complicated process, involving a good degree of spatial visualisation thinking, imagining the way aircraft move. Beginners are often taught it by another person, with the aid of a stick plane, (essentially a tiny model plane on a stick you can move around to emulate manoeuvres), by studying Aresti diagrams and interpreting them or using online resources like videos. Neither of these methods are perfect or ideal, with either requiring another person, an Aresti catalogue or successfully understanding (potentially unreliable) online resources. </w:t>
+      </w:r>
+    </w:p>
+    <w:p>
+      <w:pPr>
+        <w:pStyle w:val="TextBody"/>
+        <w:rPr>
+          <w:rFonts w:ascii="Droid Sans" w:hAnsi="Droid Sans"/>
+        </w:rPr>
+      </w:pPr>
+      <w:r>
+        <w:rPr>
+          <w:rFonts w:ascii="Droid Sans" w:hAnsi="Droid Sans"/>
+        </w:rPr>
+        <w:t>My experience of being taught by someone else, understanding Aresti diagrams (from OpenAero, detailed below) and watching videos of flight simulators was not an ideal learning process. It required detailed studying and use of imagination to be able to build up a coherent model of what the aircraft was doing.</w:t>
+      </w:r>
+    </w:p>
+    <w:p>
+      <w:pPr>
+        <w:pStyle w:val="TextBody"/>
+        <w:rPr>
+          <w:rFonts w:ascii="Droid Sans" w:hAnsi="Droid Sans"/>
+        </w:rPr>
+      </w:pPr>
+      <w:r>
+        <w:rPr>
+          <w:rFonts w:ascii="Droid Sans" w:hAnsi="Droid Sans"/>
+        </w:rPr>
+        <w:t>This project aims to provide a functionality useful to people learning to fly these manoeuvres and build up a picture of how the plane moves without the facilities suggested above. Part of the motivation for this was the fact that there were no systems available providing functionality anything like this.</w:t>
       </w:r>
     </w:p>
     <w:p>
@@ -1790,86 +1794,171 @@
         <w:rPr>
           <w:rFonts w:ascii="Droid Sans" w:hAnsi="Droid Sans"/>
         </w:rPr>
-        <w:t>T</w:t>
-      </w:r>
-      <w:r>
-        <w:rPr>
-          <w:rFonts w:ascii="Droid Sans" w:hAnsi="Droid Sans"/>
-        </w:rPr>
-        <w:t xml:space="preserve">he project's goal is to provide a tool for people who want to visualise these aerobatics. This definition allows for a wider scope of thought with regard to features, encompassing things like loading/saving flights </w:t>
-      </w:r>
-    </w:p>
-    <w:p>
-      <w:pPr>
-        <w:pStyle w:val="TextBody"/>
-        <w:rPr>
-          <w:rFonts w:ascii="Droid Sans" w:hAnsi="Droid Sans"/>
-        </w:rPr>
-      </w:pPr>
-      <w:r>
-        <w:rPr>
-          <w:rFonts w:ascii="Droid Sans" w:hAnsi="Droid Sans"/>
-        </w:rPr>
-        <w:t>There's a number of reasons for this extension to the task brief. Primarily, it's due to the narrow breadth of the original project description.</w:t>
-      </w:r>
-    </w:p>
-    <w:p>
-      <w:pPr>
-        <w:pStyle w:val="TextBody"/>
-        <w:rPr>
-          <w:rFonts w:ascii="Droid Sans" w:hAnsi="Droid Sans"/>
-        </w:rPr>
-      </w:pPr>
-      <w:r>
-        <w:rPr>
-          <w:rFonts w:ascii="Droid Sans" w:hAnsi="Droid Sans"/>
-        </w:rPr>
-      </w:r>
-    </w:p>
-    <w:p>
-      <w:pPr>
-        <w:pStyle w:val="TextBody"/>
-        <w:rPr>
-          <w:rFonts w:ascii="Droid Sans" w:hAnsi="Droid Sans"/>
-        </w:rPr>
-      </w:pPr>
-      <w:r>
-        <w:rPr>
-          <w:rFonts w:ascii="Droid Sans" w:hAnsi="Droid Sans"/>
-        </w:rPr>
-        <w:t>MODELLING ACROBATIC FLIGHT</w:t>
-      </w:r>
-    </w:p>
-    <w:p>
-      <w:pPr>
-        <w:pStyle w:val="TextBody"/>
-        <w:rPr>
-          <w:rFonts w:ascii="Droid Sans" w:hAnsi="Droid Sans"/>
-          <w:i w:val="false"/>
-          <w:iCs w:val="false"/>
-        </w:rPr>
-      </w:pPr>
-      <w:r>
-        <w:rPr>
-          <w:rFonts w:ascii="Droid Sans" w:hAnsi="Droid Sans"/>
-        </w:rPr>
-        <w:t xml:space="preserve">- what does it </w:t>
-      </w:r>
-      <w:r>
-        <w:rPr>
-          <w:rFonts w:ascii="Droid Sans" w:hAnsi="Droid Sans"/>
-          <w:i/>
-          <w:iCs/>
-        </w:rPr>
-        <w:t>mean</w:t>
-      </w:r>
-      <w:r>
-        <w:rPr>
-          <w:rFonts w:ascii="Droid Sans" w:hAnsi="Droid Sans"/>
-          <w:i w:val="false"/>
-          <w:iCs w:val="false"/>
-        </w:rPr>
-        <w:t xml:space="preserve"> how is it being modelled</w:t>
+        <w:t>As preparation for embarking on this project, a few system were looked into. Principally OpenAero and OLAN.</w:t>
+      </w:r>
+    </w:p>
+    <w:p>
+      <w:pPr>
+        <w:pStyle w:val="TextBody"/>
+        <w:rPr>
+          <w:rFonts w:ascii="Droid Sans" w:hAnsi="Droid Sans"/>
+        </w:rPr>
+      </w:pPr>
+      <w:r>
+        <w:rPr>
+          <w:rFonts w:ascii="Droid Sans" w:hAnsi="Droid Sans"/>
+        </w:rPr>
+        <w:t>OpenAreo is an extensive tool for designing aerobatic sequences built by Ringo Mass. It takes the form of an open-source project web application. Among many more complex features, it primarily provides OLAN interpretation and translation of OLAN into Aresti, with diagrams and catalogue references of manoeuvres. It is not so much a tool for visualising acrobatic flight as a tool for people who already understand the manoeuvres and want to design flights combining them, but it offers some useful hints about the shapes of manoeuvres and the OLAN system.</w:t>
+      </w:r>
+    </w:p>
+    <w:p>
+      <w:pPr>
+        <w:pStyle w:val="TextBody"/>
+        <w:rPr>
+          <w:rFonts w:ascii="Droid Sans" w:hAnsi="Droid Sans"/>
+        </w:rPr>
+      </w:pPr>
+      <w:r>
+        <w:rPr>
+          <w:rFonts w:ascii="Droid Sans" w:hAnsi="Droid Sans"/>
+        </w:rPr>
+      </w:r>
+    </w:p>
+    <w:p>
+      <w:pPr>
+        <w:pStyle w:val="TextBody"/>
+        <w:rPr>
+          <w:rFonts w:ascii="Droid Sans" w:hAnsi="Droid Sans"/>
+        </w:rPr>
+      </w:pPr>
+      <w:r>
+        <w:rPr>
+          <w:rFonts w:ascii="Droid Sans" w:hAnsi="Droid Sans"/>
+        </w:rPr>
+        <w:t>The OLAN tool is a Windows application developed by Michael Golan and is the point of origin for the OLAN system.</w:t>
+      </w:r>
+    </w:p>
+    <w:p>
+      <w:pPr>
+        <w:pStyle w:val="TextBody"/>
+        <w:rPr>
+          <w:rFonts w:ascii="Droid Sans" w:hAnsi="Droid Sans"/>
+        </w:rPr>
+      </w:pPr>
+      <w:r>
+        <w:rPr>
+          <w:rFonts w:ascii="Droid Sans" w:hAnsi="Droid Sans"/>
+        </w:rPr>
+      </w:r>
+    </w:p>
+    <w:p>
+      <w:pPr>
+        <w:pStyle w:val="TextBody"/>
+        <w:rPr>
+          <w:rFonts w:ascii="Droid Sans" w:hAnsi="Droid Sans"/>
+        </w:rPr>
+      </w:pPr>
+      <w:r>
+        <w:rPr>
+          <w:rFonts w:ascii="Droid Sans" w:hAnsi="Droid Sans"/>
+        </w:rPr>
+        <w:t>On a personal level, I have an interest in all three of the main components of the application – aviation, 3D graphics and Android development.</w:t>
+      </w:r>
+    </w:p>
+    <w:p>
+      <w:pPr>
+        <w:pStyle w:val="TextBody"/>
+        <w:rPr>
+          <w:rFonts w:ascii="Droid Sans" w:hAnsi="Droid Sans"/>
+        </w:rPr>
+      </w:pPr>
+      <w:r>
+        <w:rPr>
+          <w:rFonts w:ascii="Droid Sans" w:hAnsi="Droid Sans"/>
+        </w:rPr>
+        <w:t xml:space="preserve">My interest in planes stems from spending a lot of time playing flight simulators, an intrigue in aviation and my dad sharing his interest in model planes (Airfix and of the rudimentary flying variety) with me in my youth. </w:t>
+      </w:r>
+    </w:p>
+    <w:p>
+      <w:pPr>
+        <w:pStyle w:val="TextBody"/>
+        <w:rPr>
+          <w:rFonts w:ascii="Droid Sans" w:hAnsi="Droid Sans"/>
+        </w:rPr>
+      </w:pPr>
+      <w:r>
+        <w:rPr>
+          <w:rFonts w:ascii="Droid Sans" w:hAnsi="Droid Sans"/>
+        </w:rPr>
+        <w:t>Multiple courses at university leads me to be familiar with rendering 3D graphics, with experience with the fairly high level Java3D and the much lower level OpenGL and GLSL, both of these built knowledge useful for developing applications with 3D rendered elements.</w:t>
+      </w:r>
+    </w:p>
+    <w:p>
+      <w:pPr>
+        <w:pStyle w:val="TextBody"/>
+        <w:rPr>
+          <w:rFonts w:ascii="Droid Sans" w:hAnsi="Droid Sans"/>
+        </w:rPr>
+      </w:pPr>
+      <w:r>
+        <w:rPr>
+          <w:rFonts w:ascii="Droid Sans" w:hAnsi="Droid Sans"/>
+        </w:rPr>
+        <w:t>Android development is an area I have spent a lot of time sitting on the sidelines of, with having rooted and installed custom ROMs on many devices, and getting familiar with the OS and the main Android-PC interaction tool – Android debug bridge (adb). Having experience with Java meant the barrier of entry to developing on this new platform was lower than with other alternative technologies.</w:t>
+      </w:r>
+    </w:p>
+    <w:p>
+      <w:pPr>
+        <w:pStyle w:val="TextBody"/>
+        <w:rPr>
+          <w:rFonts w:ascii="Droid Sans" w:hAnsi="Droid Sans"/>
+        </w:rPr>
+      </w:pPr>
+      <w:r>
+        <w:rPr>
+          <w:rFonts w:ascii="Droid Sans" w:hAnsi="Droid Sans"/>
+        </w:rPr>
+      </w:r>
+    </w:p>
+    <w:p>
+      <w:pPr>
+        <w:pStyle w:val="TextBody"/>
+        <w:rPr>
+          <w:rFonts w:ascii="Droid Sans" w:hAnsi="Droid Sans"/>
+        </w:rPr>
+      </w:pPr>
+      <w:r>
+        <w:rPr>
+          <w:rFonts w:ascii="Droid Sans" w:hAnsi="Droid Sans"/>
+        </w:rPr>
+      </w:r>
+    </w:p>
+    <w:p>
+      <w:pPr>
+        <w:pStyle w:val="TextBody"/>
+        <w:ind w:left="0" w:right="0" w:hanging="0"/>
+        <w:rPr>
+          <w:rFonts w:ascii="Droid Sans" w:hAnsi="Droid Sans"/>
+        </w:rPr>
+      </w:pPr>
+      <w:r>
+        <w:rPr>
+          <w:rFonts w:ascii="Droid Sans" w:hAnsi="Droid Sans"/>
+        </w:rPr>
+      </w:r>
+    </w:p>
+    <w:p>
+      <w:pPr>
+        <w:pStyle w:val="TextBody"/>
+        <w:rPr>
+          <w:rFonts w:ascii="Droid Sans" w:hAnsi="Droid Sans"/>
+        </w:rPr>
+      </w:pPr>
+      <w:r>
+        <w:rPr>
+          <w:rFonts w:ascii="Droid Sans" w:hAnsi="Droid Sans"/>
+        </w:rPr>
+        <w:t xml:space="preserve">What was your background preparation for the project? What similar systems did you assess? What was your motivation and interest in this project? </w:t>
       </w:r>
     </w:p>
     <w:p>
@@ -1883,212 +1972,7 @@
         <w:rPr>
           <w:rFonts w:ascii="Droid Sans" w:hAnsi="Droid Sans"/>
         </w:rPr>
-        <w:t>Background</w:t>
-      </w:r>
-    </w:p>
-    <w:p>
-      <w:pPr>
-        <w:pStyle w:val="TextBody"/>
-        <w:rPr>
-          <w:rFonts w:ascii="Droid Sans" w:hAnsi="Droid Sans"/>
-        </w:rPr>
-      </w:pPr>
-      <w:r>
-        <w:rPr>
-          <w:rFonts w:ascii="Droid Sans" w:hAnsi="Droid Sans"/>
-        </w:rPr>
-        <w:t xml:space="preserve">Developing a 3D understanding of an aerobatic manoeuvre is a complicated process, involving a good degree of spatial visualisation thinking, imagining the way aircraft move. Beginners are often taught it by another person, with the aid of a stick plane (essentially, a tiny model plane on a stick you can move around to emulate manoeuvres). Neither of these methods are perfect or ideal. This project aims to provide a functionality useful </w:t>
-      </w:r>
-    </w:p>
-    <w:p>
-      <w:pPr>
-        <w:pStyle w:val="TextBody"/>
-        <w:rPr>
-          <w:rFonts w:ascii="Droid Sans" w:hAnsi="Droid Sans"/>
-        </w:rPr>
-      </w:pPr>
-      <w:r>
-        <w:rPr>
-          <w:rFonts w:ascii="Droid Sans" w:hAnsi="Droid Sans"/>
-        </w:rPr>
-        <w:t>Part of the motivation for this project was the fact that there were no systems available providing functionality anything like this.</w:t>
-      </w:r>
-    </w:p>
-    <w:p>
-      <w:pPr>
-        <w:pStyle w:val="TextBody"/>
-        <w:rPr>
-          <w:rFonts w:ascii="Droid Sans" w:hAnsi="Droid Sans"/>
-        </w:rPr>
-      </w:pPr>
-      <w:r>
-        <w:rPr>
-          <w:rFonts w:ascii="Droid Sans" w:hAnsi="Droid Sans"/>
-        </w:rPr>
-      </w:r>
-    </w:p>
-    <w:p>
-      <w:pPr>
-        <w:pStyle w:val="TextBody"/>
-        <w:rPr>
-          <w:rFonts w:ascii="Droid Sans" w:hAnsi="Droid Sans"/>
-        </w:rPr>
-      </w:pPr>
-      <w:r>
-        <w:rPr>
-          <w:rFonts w:ascii="Droid Sans" w:hAnsi="Droid Sans"/>
-        </w:rPr>
-        <w:t>As preparation for embarking on this project, a few system were looked into. Principally OpenAero and OLAN.</w:t>
-      </w:r>
-    </w:p>
-    <w:p>
-      <w:pPr>
-        <w:pStyle w:val="TextBody"/>
-        <w:rPr>
-          <w:rFonts w:ascii="Droid Sans" w:hAnsi="Droid Sans"/>
-        </w:rPr>
-      </w:pPr>
-      <w:r>
-        <w:rPr>
-          <w:rFonts w:ascii="Droid Sans" w:hAnsi="Droid Sans"/>
-        </w:rPr>
-        <w:t>OpenAreo is an extensive tool for designing aerobatic sequences built by Ringo Mass. It takes the form of an open-source project web application. Among many more complex features, it primarily provides OLAN interpretation and translation of OLAN into Aresti, with diagrams and catalogue references of manoeuvres. It is not so much a tool for visualising acrobatic flight as a tool for people who already understand the manoeuvres and want to design flights combining them, but it offers some useful hints about the shapes of manoeuvres and the OLAN system.</w:t>
-      </w:r>
-    </w:p>
-    <w:p>
-      <w:pPr>
-        <w:pStyle w:val="TextBody"/>
-        <w:rPr>
-          <w:rFonts w:ascii="Droid Sans" w:hAnsi="Droid Sans"/>
-        </w:rPr>
-      </w:pPr>
-      <w:r>
-        <w:rPr>
-          <w:rFonts w:ascii="Droid Sans" w:hAnsi="Droid Sans"/>
-        </w:rPr>
-      </w:r>
-    </w:p>
-    <w:p>
-      <w:pPr>
-        <w:pStyle w:val="TextBody"/>
-        <w:rPr>
-          <w:rFonts w:ascii="Droid Sans" w:hAnsi="Droid Sans"/>
-        </w:rPr>
-      </w:pPr>
-      <w:r>
-        <w:rPr>
-          <w:rFonts w:ascii="Droid Sans" w:hAnsi="Droid Sans"/>
-        </w:rPr>
-        <w:t>The OLAN tool is a Windows application developed by Michael Golan and is the point of origin for the OLAN system.</w:t>
-      </w:r>
-    </w:p>
-    <w:p>
-      <w:pPr>
-        <w:pStyle w:val="TextBody"/>
-        <w:rPr>
-          <w:rFonts w:ascii="Droid Sans" w:hAnsi="Droid Sans"/>
-        </w:rPr>
-      </w:pPr>
-      <w:r>
-        <w:rPr>
-          <w:rFonts w:ascii="Droid Sans" w:hAnsi="Droid Sans"/>
-        </w:rPr>
-      </w:r>
-    </w:p>
-    <w:p>
-      <w:pPr>
-        <w:pStyle w:val="TextBody"/>
-        <w:rPr>
-          <w:rFonts w:ascii="Droid Sans" w:hAnsi="Droid Sans"/>
-        </w:rPr>
-      </w:pPr>
-      <w:r>
-        <w:rPr>
-          <w:rFonts w:ascii="Droid Sans" w:hAnsi="Droid Sans"/>
-        </w:rPr>
-        <w:t>On a personal level, I have an interest in all three of the main components of the application – the flight of planes, 3D graphics and Android development.</w:t>
-      </w:r>
-    </w:p>
-    <w:p>
-      <w:pPr>
-        <w:pStyle w:val="TextBody"/>
-        <w:rPr>
-          <w:rFonts w:ascii="Droid Sans" w:hAnsi="Droid Sans"/>
-        </w:rPr>
-      </w:pPr>
-      <w:r>
-        <w:rPr>
-          <w:rFonts w:ascii="Droid Sans" w:hAnsi="Droid Sans"/>
-        </w:rPr>
-        <w:t>My interest in planes stems from spending a lot of time playing flight simulators, an intrigue in aviation and my dad sharing his interest in model planes with me in my youth.</w:t>
-      </w:r>
-    </w:p>
-    <w:p>
-      <w:pPr>
-        <w:pStyle w:val="TextBody"/>
-        <w:rPr>
-          <w:rFonts w:ascii="Droid Sans" w:hAnsi="Droid Sans"/>
-        </w:rPr>
-      </w:pPr>
-      <w:r>
-        <w:rPr>
-          <w:rFonts w:ascii="Droid Sans" w:hAnsi="Droid Sans"/>
-        </w:rPr>
-        <w:t>Multiple courses at university leads me to be familiar with OpenGL and GLSL, tools useful for developing applications with 3D rendered graphics.</w:t>
-      </w:r>
-    </w:p>
-    <w:p>
-      <w:pPr>
-        <w:pStyle w:val="TextBody"/>
-        <w:rPr>
-          <w:rFonts w:ascii="Droid Sans" w:hAnsi="Droid Sans"/>
-        </w:rPr>
-      </w:pPr>
-      <w:r>
-        <w:rPr>
-          <w:rFonts w:ascii="Droid Sans" w:hAnsi="Droid Sans"/>
-        </w:rPr>
-        <w:t>Android development is an area I have spent a lot of time sitting on the sidelines of, with having rooted and installed custom ROMs on many devices, and getting familiar with the OS and the main Android-PC interaction tool – adb (Android debug bridge).</w:t>
-      </w:r>
-    </w:p>
-    <w:p>
-      <w:pPr>
-        <w:pStyle w:val="TextBody"/>
-        <w:rPr>
-          <w:rFonts w:ascii="Droid Sans" w:hAnsi="Droid Sans"/>
-        </w:rPr>
-      </w:pPr>
-      <w:r>
-        <w:rPr>
-          <w:rFonts w:ascii="Droid Sans" w:hAnsi="Droid Sans"/>
-        </w:rPr>
-      </w:r>
-    </w:p>
-    <w:p>
-      <w:pPr>
-        <w:pStyle w:val="TextBody"/>
-        <w:rPr>
-          <w:rFonts w:ascii="Droid Sans" w:hAnsi="Droid Sans"/>
-        </w:rPr>
-      </w:pPr>
-      <w:r>
-        <w:rPr>
-          <w:rFonts w:ascii="Droid Sans" w:hAnsi="Droid Sans"/>
-        </w:rPr>
-      </w:r>
-    </w:p>
-    <w:p>
-      <w:pPr>
-        <w:pStyle w:val="TextBody"/>
-        <w:rPr>
-          <w:rFonts w:ascii="Droid Sans" w:hAnsi="Droid Sans"/>
-        </w:rPr>
-      </w:pPr>
-      <w:r>
-        <w:rPr>
-          <w:rFonts w:ascii="Droid Sans" w:hAnsi="Droid Sans"/>
-        </w:rPr>
-        <w:t>TARGET AUDIENCE?</w:t>
+        <w:t>Platform and Technology</w:t>
       </w:r>
     </w:p>
     <w:p>
@@ -2098,47 +1982,17 @@
       </w:pPr>
       <w:r>
         <w:rPr/>
-      </w:r>
-    </w:p>
-    <w:p>
-      <w:pPr>
-        <w:pStyle w:val="TextBody"/>
-        <w:rPr>
-          <w:rFonts w:ascii="Droid Sans" w:hAnsi="Droid Sans"/>
-        </w:rPr>
-      </w:pPr>
-      <w:r>
-        <w:rPr>
-          <w:rFonts w:ascii="Droid Sans" w:hAnsi="Droid Sans"/>
-        </w:rPr>
-      </w:r>
-    </w:p>
-    <w:p>
-      <w:pPr>
-        <w:pStyle w:val="TextBody"/>
-        <w:rPr>
-          <w:rFonts w:ascii="Droid Sans" w:hAnsi="Droid Sans"/>
-        </w:rPr>
-      </w:pPr>
-      <w:r>
-        <w:rPr>
-          <w:rFonts w:ascii="Droid Sans" w:hAnsi="Droid Sans"/>
-        </w:rPr>
-        <w:t xml:space="preserve">What was your background preparation for the project? What similar systems did you assess? What was your motivation and interest in this project? </w:t>
-      </w:r>
-    </w:p>
-    <w:p>
-      <w:pPr>
-        <w:pStyle w:val="Heading2"/>
-        <w:rPr>
-          <w:rFonts w:ascii="Droid Sans" w:hAnsi="Droid Sans"/>
-        </w:rPr>
-      </w:pPr>
-      <w:r>
-        <w:rPr>
-          <w:rFonts w:ascii="Droid Sans" w:hAnsi="Droid Sans"/>
-        </w:rPr>
-        <w:t>Technology and platform</w:t>
+        <w:t>This project is aimed at the Android platform. The decision was made based around several main factors:</w:t>
+      </w:r>
+    </w:p>
+    <w:p>
+      <w:pPr>
+        <w:pStyle w:val="TextBody"/>
+        <w:rPr/>
+      </w:pPr>
+      <w:r>
+        <w:rPr/>
+        <w:t>The final product of this project needs to be accessible in as many ways as possible. Physically</w:t>
       </w:r>
     </w:p>
     <w:p>
@@ -2166,33 +2020,21 @@
         <w:rPr>
           <w:rFonts w:ascii="Droid Sans" w:hAnsi="Droid Sans"/>
         </w:rPr>
-        <w:t xml:space="preserve">It was first important to ascertain that the platform could support the requirements of the project – the most demanding being the need for rendering 3D graphics. Thankfully, the platform has various different ways of doing this, including OpenGL ES </w:t>
-      </w:r>
-      <w:r>
-        <w:rPr>
-          <w:rFonts w:ascii="Droid Sans" w:hAnsi="Droid Sans"/>
-        </w:rPr>
-        <w:t xml:space="preserve">2.0 </w:t>
-      </w:r>
-      <w:r>
-        <w:rPr>
-          <w:rFonts w:ascii="Droid Sans" w:hAnsi="Droid Sans"/>
-        </w:rPr>
-        <w:t>(being familiar with WebGL, this was convenient).</w:t>
-      </w:r>
-    </w:p>
-    <w:p>
-      <w:pPr>
-        <w:pStyle w:val="TextBody"/>
-        <w:rPr>
-          <w:rFonts w:ascii="Droid Sans" w:hAnsi="Droid Sans"/>
-        </w:rPr>
-      </w:pPr>
-      <w:r>
-        <w:rPr>
-          <w:rFonts w:ascii="Droid Sans" w:hAnsi="Droid Sans"/>
-        </w:rPr>
-        <w:t>Higher level libraries for 3D rendering and scene building were explored, but none were found to offer any real incentives for what will be quite simple planes, as compared to the fairly basic direct OpenGL ES and GLSL interaction.</w:t>
+        <w:t>It was first important to ascertain that the platform could support the requirements of the project – the most demanding being the need for rendering 3D graphics. Thankfully, the platform has various different ways of doing this, including OpenGL ES 2.0 (being familiar with WebGL, this was convenient).</w:t>
+      </w:r>
+    </w:p>
+    <w:p>
+      <w:pPr>
+        <w:pStyle w:val="TextBody"/>
+        <w:rPr>
+          <w:rFonts w:ascii="Droid Sans" w:hAnsi="Droid Sans"/>
+        </w:rPr>
+      </w:pPr>
+      <w:r>
+        <w:rPr>
+          <w:rFonts w:ascii="Droid Sans" w:hAnsi="Droid Sans"/>
+        </w:rPr>
+        <w:t>Higher level libraries for 3D rendering and scene building were explored, such as {ANDROID GRAPHCS LIBRARIES I PRETENEDED TO LOOK INTO HERE}. However, none were found to offer any real incentives for what will be quite simple planes (surfaces), as compared to the fairly basic direct OpenGL ES and GLSL interaction.</w:t>
       </w:r>
     </w:p>
     <w:p>
@@ -2260,7 +2102,25 @@
         <w:rPr>
           <w:rFonts w:ascii="Droid Sans" w:hAnsi="Droid Sans"/>
         </w:rPr>
-        <w:t>The performance/computing power of Android devices tends to be lower than those of PCs, and there is also a much wider range of screen sizes. Both the UI and the complexity of the visualisation needs to take these factors into account.</w:t>
+        <w:t>The performance/computing power of Android devices tends to be lower than those of PCs, and there is also a much wider range of screen sizes. Both the UI and the complexity of the visualisation should take these factors into account.</w:t>
+      </w:r>
+    </w:p>
+    <w:p>
+      <w:pPr>
+        <w:pStyle w:val="TextBody"/>
+        <w:rPr/>
+      </w:pPr>
+      <w:r>
+        <w:rPr/>
+      </w:r>
+    </w:p>
+    <w:p>
+      <w:pPr>
+        <w:pStyle w:val="TextBody"/>
+        <w:rPr/>
+      </w:pPr>
+      <w:r>
+        <w:rPr/>
       </w:r>
     </w:p>
     <w:p>
@@ -2410,34 +2270,15 @@
           <w:rFonts w:ascii="Droid Sans" w:hAnsi="Droid Sans"/>
         </w:rPr>
       </w:pPr>
-      <w:bookmarkStart w:id="6" w:name="_Toc258505514"/>
-      <w:bookmarkStart w:id="7" w:name="__RefHeading__2072_1315851627"/>
+      <w:bookmarkStart w:id="6" w:name="__RefHeading__2072_1315851627"/>
+      <w:bookmarkStart w:id="7" w:name="_Toc258505514"/>
+      <w:bookmarkEnd w:id="6"/>
       <w:bookmarkEnd w:id="7"/>
       <w:r>
         <w:rPr>
           <w:rFonts w:ascii="Droid Sans" w:hAnsi="Droid Sans"/>
         </w:rPr>
         <w:t>Analysis</w:t>
-      </w:r>
-      <w:bookmarkEnd w:id="6"/>
-      <w:r>
-        <w:rPr>
-          <w:rFonts w:ascii="Droid Sans" w:hAnsi="Droid Sans"/>
-        </w:rPr>
-        <w:t xml:space="preserve"> </w:t>
-      </w:r>
-    </w:p>
-    <w:p>
-      <w:pPr>
-        <w:pStyle w:val="TextBody"/>
-        <w:rPr>
-          <w:rFonts w:ascii="Droid Sans" w:hAnsi="Droid Sans"/>
-        </w:rPr>
-      </w:pPr>
-      <w:r>
-        <w:rPr>
-          <w:rFonts w:ascii="Droid Sans" w:hAnsi="Droid Sans"/>
-        </w:rPr>
       </w:r>
     </w:p>
     <w:p>
@@ -2505,20 +2346,45 @@
         <w:rPr>
           <w:rFonts w:ascii="Droid Sans" w:hAnsi="Droid Sans"/>
         </w:rPr>
-        <w:t>The visually model that flight.</w:t>
-      </w:r>
-    </w:p>
-    <w:p>
-      <w:pPr>
-        <w:pStyle w:val="TextBody"/>
-        <w:rPr>
-          <w:rFonts w:ascii="Droid Sans" w:hAnsi="Droid Sans"/>
-        </w:rPr>
-      </w:pPr>
-      <w:r>
-        <w:rPr>
-          <w:rFonts w:ascii="Droid Sans" w:hAnsi="Droid Sans"/>
-        </w:rPr>
+        <w:t>The visual model</w:t>
+      </w:r>
+      <w:r>
+        <w:rPr>
+          <w:rFonts w:ascii="Droid Sans" w:hAnsi="Droid Sans"/>
+        </w:rPr>
+        <w:t>ling</w:t>
+      </w:r>
+      <w:r>
+        <w:rPr>
+          <w:rFonts w:ascii="Droid Sans" w:hAnsi="Droid Sans"/>
+        </w:rPr>
+        <w:t xml:space="preserve"> </w:t>
+      </w:r>
+      <w:r>
+        <w:rPr>
+          <w:rFonts w:ascii="Droid Sans" w:hAnsi="Droid Sans"/>
+        </w:rPr>
+        <w:t xml:space="preserve">of </w:t>
+      </w:r>
+      <w:r>
+        <w:rPr>
+          <w:rFonts w:ascii="Droid Sans" w:hAnsi="Droid Sans"/>
+        </w:rPr>
+        <w:t>that flight.</w:t>
+      </w:r>
+    </w:p>
+    <w:p>
+      <w:pPr>
+        <w:pStyle w:val="TextBody"/>
+        <w:rPr>
+          <w:rFonts w:ascii="Droid Sans" w:hAnsi="Droid Sans"/>
+        </w:rPr>
+      </w:pPr>
+      <w:r>
+        <w:rPr>
+          <w:rFonts w:ascii="Droid Sans" w:hAnsi="Droid Sans"/>
+        </w:rPr>
+        <w:t>While these three components cover different aspects of the system, it should be noted that they don't necessarily have to be distinct in the actual implementation. A prime candidate for this is cohesion between the representation of manoeuvres and their visualisation component.</w:t>
       </w:r>
     </w:p>
     <w:p>
@@ -2536,46 +2402,6 @@
         <w:pStyle w:val="TextBody"/>
         <w:rPr>
           <w:rFonts w:ascii="Droid Sans" w:hAnsi="Droid Sans"/>
-        </w:rPr>
-      </w:pPr>
-      <w:r>
-        <w:rPr>
-          <w:rFonts w:ascii="Droid Sans" w:hAnsi="Droid Sans"/>
-        </w:rPr>
-      </w:r>
-    </w:p>
-    <w:p>
-      <w:pPr>
-        <w:pStyle w:val="TextBody"/>
-        <w:rPr>
-          <w:rFonts w:ascii="Droid Sans" w:hAnsi="Droid Sans"/>
-        </w:rPr>
-      </w:pPr>
-      <w:r>
-        <w:rPr>
-          <w:rFonts w:ascii="Droid Sans" w:hAnsi="Droid Sans"/>
-        </w:rPr>
-        <w:t>ALSO IMPORTANT IS THE SUPPORT OF OLAN MODIFIERS</w:t>
-      </w:r>
-    </w:p>
-    <w:p>
-      <w:pPr>
-        <w:pStyle w:val="TextBody"/>
-        <w:rPr>
-          <w:rFonts w:ascii="Droid Sans" w:hAnsi="Droid Sans"/>
-        </w:rPr>
-      </w:pPr>
-      <w:r>
-        <w:rPr>
-          <w:rFonts w:ascii="Droid Sans" w:hAnsi="Droid Sans"/>
-        </w:rPr>
-      </w:r>
-    </w:p>
-    <w:p>
-      <w:pPr>
-        <w:pStyle w:val="TextBody"/>
-        <w:rPr>
-          <w:rFonts w:ascii="Droid Sans" w:hAnsi="Droid Sans"/>
           <w:i w:val="false"/>
           <w:iCs w:val="false"/>
         </w:rPr>
@@ -2610,61 +2436,77 @@
           <w:i w:val="false"/>
           <w:iCs w:val="false"/>
         </w:rPr>
-        <w:t>The most logical approached was to analyse each manoeuvre and find effectively the highest common factor between them all. As the standard catalogue consists of a lot of different manoeuvres, this is an extensive task, but there are definitely some common features between various movements, for example a straight line forwards and a turn upwards by a few degrees.</w:t>
-      </w:r>
-    </w:p>
-    <w:p>
-      <w:pPr>
-        <w:pStyle w:val="TextBody"/>
+        <w:t xml:space="preserve">The most logical approached was to analyse each manoeuvre and find effectively a set of the highest common factors between them all. As the standard catalogue consists of a lot of different manoeuvres, this is an extensive task, but there are definitely some common features between various movements, for example: a straight line forwards and a turn upwards by a few degrees. In this process, some parameters, such as the aforementioned </w:t>
+      </w:r>
+      <w:r>
+        <w:rPr>
+          <w:rFonts w:ascii="Droid Sans" w:hAnsi="Droid Sans"/>
+          <w:i/>
+          <w:iCs/>
+        </w:rPr>
+        <w:t>few degrees</w:t>
+      </w:r>
+      <w:r>
         <w:rPr>
           <w:rFonts w:ascii="Droid Sans" w:hAnsi="Droid Sans"/>
           <w:i w:val="false"/>
           <w:iCs w:val="false"/>
         </w:rPr>
-      </w:pPr>
-      <w:r>
+        <w:t xml:space="preserve"> need to be derived. For example, with a manoeuvre set consisting of a straight up vertical movement, and one at a diagonal climb, a component part's upward turn angle should not be ninety degrees.</w:t>
+      </w:r>
+    </w:p>
+    <w:p>
+      <w:pPr>
+        <w:pStyle w:val="TextBody"/>
         <w:rPr>
           <w:rFonts w:ascii="Droid Sans" w:hAnsi="Droid Sans"/>
           <w:i w:val="false"/>
           <w:iCs w:val="false"/>
         </w:rPr>
-        <w:t>Alongside this, another angle which could be taken was interpretation manoeuvres in the context of being flown by an aeroplane. In this context, it is obvious that manoeuvres can only exist if they can actually be performed, and thus the movements of a manoeuvre are limited by the mechanics of flight. From this, we can distil that that components of the manoeuvre can only move in the ways a plane can move – a plane cannot suddenly switch from flying straight flying upside-down – so a series of small sections can be built up, using operations such as a realistic change in pitch, yaw, roll and movement forwards (or backwards, in some cases).</w:t>
-      </w:r>
-    </w:p>
-    <w:p>
-      <w:pPr>
-        <w:pStyle w:val="TextBody"/>
+      </w:pPr>
+      <w:r>
         <w:rPr>
           <w:rFonts w:ascii="Droid Sans" w:hAnsi="Droid Sans"/>
           <w:i w:val="false"/>
           <w:iCs w:val="false"/>
         </w:rPr>
-      </w:pPr>
-      <w:r>
+        <w:t>Alongside this, another angle which could be taken was interpretation manoeuvres in the context of being flown by an aeroplane. In this context, it is obvious that manoeuvres can only exist if they can actually be performed, and thus the movements of a manoeuvre are limited by the mechanics of flight. From this, we can distil that that components of the manoeuvre can only move in the ways a plane can move – a plane cannot suddenly switch from flying straight flying upside-down – so a series of small sections can be built up, using operations such as a realistic change in pitch, yaw, roll and movement forwards (or backwards, in some cases).</w:t>
+      </w:r>
+    </w:p>
+    <w:p>
+      <w:pPr>
+        <w:pStyle w:val="TextBody"/>
         <w:rPr>
           <w:rFonts w:ascii="Droid Sans" w:hAnsi="Droid Sans"/>
           <w:i w:val="false"/>
           <w:iCs w:val="false"/>
         </w:rPr>
-        <w:t xml:space="preserve">Further on this, each piece of the aircraft's movement and progression through a manoeuvre is reliant on its previous position and orientation. Any set of simple components, representing an aircraft's movement, needs to be a cumulative progression. </w:t>
-      </w:r>
-    </w:p>
-    <w:p>
-      <w:pPr>
-        <w:pStyle w:val="TextBody"/>
+      </w:pPr>
+      <w:r>
         <w:rPr>
           <w:rFonts w:ascii="Droid Sans" w:hAnsi="Droid Sans"/>
           <w:i w:val="false"/>
           <w:iCs w:val="false"/>
         </w:rPr>
-      </w:pPr>
-      <w:r>
+        <w:t xml:space="preserve">Further on this, each piece of the aircraft's movement and progression through a manoeuvre is reliant on its previous position and orientation. Any set of simple components, representing an aircraft's movement, needs to be a cumulative progression. </w:t>
+      </w:r>
+    </w:p>
+    <w:p>
+      <w:pPr>
+        <w:pStyle w:val="TextBody"/>
         <w:rPr>
           <w:rFonts w:ascii="Droid Sans" w:hAnsi="Droid Sans"/>
           <w:i w:val="false"/>
           <w:iCs w:val="false"/>
         </w:rPr>
-        <w:t>However, this cannot be completely accurate, as the ability for an aircraft influence its position and orientation while flying straight line forwards is different to doing the same thing but upside down. The influence of both gravity and the thrust generated by the wing are two large factors which need to be considered, or ignored. Other factors worth thinking about are the characteristics of the aircraft, such as how much influence its ailerons exert on its direction (how quickly it can turn etc.).</w:t>
+      </w:pPr>
+      <w:r>
+        <w:rPr>
+          <w:rFonts w:ascii="Droid Sans" w:hAnsi="Droid Sans"/>
+          <w:i w:val="false"/>
+          <w:iCs w:val="false"/>
+        </w:rPr>
+        <w:t>However, this cannot be completely accurate, as the ability for an aircraft influence its position and orientation while flying straight line forwards is different to doing the same thing but upside down. The influence of both gravity and the thrust generated by the wing are two large factors which need to be considered, or ignored. Other factors worth thinking about how movement in each axes is different – generally, aircraft can adjust their yaw to less effect than its pitch and roll – and how the characteristics various aircraft differ, such as how much influence its ailerons exert on its direction – how quickly it can turn etc.</w:t>
       </w:r>
     </w:p>
     <w:p>
@@ -2674,15 +2516,7 @@
       </w:pPr>
       <w:r>
         <w:rPr/>
-      </w:r>
-    </w:p>
-    <w:p>
-      <w:pPr>
-        <w:pStyle w:val="TextBody"/>
-        <w:rPr/>
-      </w:pPr>
-      <w:r>
-        <w:rPr/>
+        <w:t xml:space="preserve">These issues can probably be largely ignored through, as the aim is not to build a realistic flight simulation – a much more complex task, of which the issues noted above barely scratch the surface. </w:t>
       </w:r>
     </w:p>
     <w:p>
@@ -2781,7 +2615,7 @@
     </w:p>
     <w:p>
       <w:pPr>
-        <w:pStyle w:val="TextBody"/>
+        <w:pStyle w:val="Heading3"/>
         <w:rPr>
           <w:rFonts w:ascii="Droid Sans" w:hAnsi="Droid Sans"/>
           <w:i w:val="false"/>
@@ -2794,23 +2628,6 @@
           <w:i w:val="false"/>
           <w:iCs w:val="false"/>
         </w:rPr>
-      </w:r>
-    </w:p>
-    <w:p>
-      <w:pPr>
-        <w:pStyle w:val="Heading3"/>
-        <w:rPr>
-          <w:rFonts w:ascii="Droid Sans" w:hAnsi="Droid Sans"/>
-          <w:i w:val="false"/>
-          <w:iCs w:val="false"/>
-        </w:rPr>
-      </w:pPr>
-      <w:r>
-        <w:rPr>
-          <w:rFonts w:ascii="Droid Sans" w:hAnsi="Droid Sans"/>
-          <w:i w:val="false"/>
-          <w:iCs w:val="false"/>
-        </w:rPr>
         <w:t>Flight description interpretation</w:t>
       </w:r>
     </w:p>
@@ -2825,13 +2642,13 @@
         <w:rPr>
           <w:rFonts w:ascii="Droid Sans" w:hAnsi="Droid Sans"/>
         </w:rPr>
-        <w:t>The interpretation of the flight description relies first on deciding which flight encoding method to use – Aresti, OLAN or something new. Each system has its pros and cons, and weighing these up is important:</w:t>
+        <w:t>The interpretation of the flight description relies first on deciding which flight encoding method to use – Aresti, OLAN or something new. After a bit of research, including looking on {THATMODELFLYINGSITE}, some ideas of the pros and cons of each system were developed. Weighing these up is important:</w:t>
       </w:r>
     </w:p>
     <w:tbl>
       <w:tblPr>
         <w:jc w:val="left"/>
-        <w:tblInd w:w="50" w:type="dxa"/>
+        <w:tblInd w:w="43" w:type="dxa"/>
         <w:tblBorders>
           <w:top w:val="single" w:sz="2" w:space="0" w:color="000001"/>
           <w:left w:val="single" w:sz="2" w:space="0" w:color="000001"/>
@@ -2842,15 +2659,15 @@
         </w:tblBorders>
         <w:tblCellMar>
           <w:top w:w="55" w:type="dxa"/>
-          <w:left w:w="48" w:type="dxa"/>
+          <w:left w:w="39" w:type="dxa"/>
           <w:bottom w:w="55" w:type="dxa"/>
           <w:right w:w="55" w:type="dxa"/>
         </w:tblCellMar>
       </w:tblPr>
       <w:tblGrid>
         <w:gridCol w:w="3212"/>
-        <w:gridCol w:w="3209"/>
-        <w:gridCol w:w="3217"/>
+        <w:gridCol w:w="3204"/>
+        <w:gridCol w:w="3222"/>
       </w:tblGrid>
       <w:tr>
         <w:trPr>
@@ -2869,7 +2686,7 @@
             </w:tcBorders>
             <w:shd w:fill="FFFFFF" w:val="clear"/>
             <w:tcMar>
-              <w:left w:w="48" w:type="dxa"/>
+              <w:left w:w="39" w:type="dxa"/>
             </w:tcMar>
           </w:tcPr>
           <w:p>
@@ -2891,7 +2708,7 @@
         </w:tc>
         <w:tc>
           <w:tcPr>
-            <w:tcW w:w="3209" w:type="dxa"/>
+            <w:tcW w:w="3204" w:type="dxa"/>
             <w:tcBorders>
               <w:top w:val="single" w:sz="2" w:space="0" w:color="000001"/>
               <w:left w:val="single" w:sz="2" w:space="0" w:color="000001"/>
@@ -2902,7 +2719,7 @@
             </w:tcBorders>
             <w:shd w:fill="FFFFFF" w:val="clear"/>
             <w:tcMar>
-              <w:left w:w="48" w:type="dxa"/>
+              <w:left w:w="39" w:type="dxa"/>
             </w:tcMar>
           </w:tcPr>
           <w:p>
@@ -2924,7 +2741,7 @@
         </w:tc>
         <w:tc>
           <w:tcPr>
-            <w:tcW w:w="3217" w:type="dxa"/>
+            <w:tcW w:w="3222" w:type="dxa"/>
             <w:tcBorders>
               <w:top w:val="single" w:sz="2" w:space="0" w:color="000001"/>
               <w:left w:val="single" w:sz="2" w:space="0" w:color="000001"/>
@@ -2935,7 +2752,7 @@
             </w:tcBorders>
             <w:shd w:fill="FFFFFF" w:val="clear"/>
             <w:tcMar>
-              <w:left w:w="48" w:type="dxa"/>
+              <w:left w:w="39" w:type="dxa"/>
             </w:tcMar>
           </w:tcPr>
           <w:p>
@@ -2973,7 +2790,7 @@
             </w:tcBorders>
             <w:shd w:fill="FFFFFF" w:val="clear"/>
             <w:tcMar>
-              <w:left w:w="48" w:type="dxa"/>
+              <w:left w:w="39" w:type="dxa"/>
             </w:tcMar>
           </w:tcPr>
           <w:p>
@@ -2989,7 +2806,7 @@
         </w:tc>
         <w:tc>
           <w:tcPr>
-            <w:tcW w:w="3209" w:type="dxa"/>
+            <w:tcW w:w="3204" w:type="dxa"/>
             <w:tcBorders>
               <w:top w:val="nil"/>
               <w:left w:val="single" w:sz="2" w:space="0" w:color="000001"/>
@@ -3000,7 +2817,7 @@
             </w:tcBorders>
             <w:shd w:fill="FFFFFF" w:val="clear"/>
             <w:tcMar>
-              <w:left w:w="48" w:type="dxa"/>
+              <w:left w:w="39" w:type="dxa"/>
             </w:tcMar>
           </w:tcPr>
           <w:p>
@@ -3016,7 +2833,7 @@
         </w:tc>
         <w:tc>
           <w:tcPr>
-            <w:tcW w:w="3217" w:type="dxa"/>
+            <w:tcW w:w="3222" w:type="dxa"/>
             <w:tcBorders>
               <w:top w:val="nil"/>
               <w:left w:val="single" w:sz="2" w:space="0" w:color="000001"/>
@@ -3027,7 +2844,7 @@
             </w:tcBorders>
             <w:shd w:fill="FFFFFF" w:val="clear"/>
             <w:tcMar>
-              <w:left w:w="48" w:type="dxa"/>
+              <w:left w:w="39" w:type="dxa"/>
             </w:tcMar>
           </w:tcPr>
           <w:p>
@@ -3037,11 +2854,7 @@
             </w:pPr>
             <w:r>
               <w:rPr/>
-              <w:t>L</w:t>
-            </w:r>
-            <w:r>
-              <w:rPr/>
-              <w:t>etters with various modifiers</w:t>
+              <w:t>Letters with various modifiers</w:t>
             </w:r>
           </w:p>
         </w:tc>
@@ -3063,7 +2876,7 @@
             </w:tcBorders>
             <w:shd w:fill="FFFFFF" w:val="clear"/>
             <w:tcMar>
-              <w:left w:w="48" w:type="dxa"/>
+              <w:left w:w="39" w:type="dxa"/>
             </w:tcMar>
           </w:tcPr>
           <w:p>
@@ -3079,7 +2892,7 @@
         </w:tc>
         <w:tc>
           <w:tcPr>
-            <w:tcW w:w="3209" w:type="dxa"/>
+            <w:tcW w:w="3204" w:type="dxa"/>
             <w:tcBorders>
               <w:top w:val="nil"/>
               <w:left w:val="single" w:sz="2" w:space="0" w:color="000001"/>
@@ -3090,7 +2903,7 @@
             </w:tcBorders>
             <w:shd w:fill="FFFFFF" w:val="clear"/>
             <w:tcMar>
-              <w:left w:w="48" w:type="dxa"/>
+              <w:left w:w="39" w:type="dxa"/>
             </w:tcMar>
           </w:tcPr>
           <w:p>
@@ -3106,7 +2919,7 @@
         </w:tc>
         <w:tc>
           <w:tcPr>
-            <w:tcW w:w="3217" w:type="dxa"/>
+            <w:tcW w:w="3222" w:type="dxa"/>
             <w:tcBorders>
               <w:top w:val="nil"/>
               <w:left w:val="single" w:sz="2" w:space="0" w:color="000001"/>
@@ -3117,7 +2930,7 @@
             </w:tcBorders>
             <w:shd w:fill="FFFFFF" w:val="clear"/>
             <w:tcMar>
-              <w:left w:w="48" w:type="dxa"/>
+              <w:left w:w="39" w:type="dxa"/>
             </w:tcMar>
           </w:tcPr>
           <w:p>
@@ -3149,7 +2962,7 @@
             </w:tcBorders>
             <w:shd w:fill="FFFFFF" w:val="clear"/>
             <w:tcMar>
-              <w:left w:w="48" w:type="dxa"/>
+              <w:left w:w="39" w:type="dxa"/>
             </w:tcMar>
           </w:tcPr>
           <w:p>
@@ -3165,7 +2978,7 @@
         </w:tc>
         <w:tc>
           <w:tcPr>
-            <w:tcW w:w="3209" w:type="dxa"/>
+            <w:tcW w:w="3204" w:type="dxa"/>
             <w:tcBorders>
               <w:top w:val="nil"/>
               <w:left w:val="single" w:sz="2" w:space="0" w:color="000001"/>
@@ -3176,7 +2989,7 @@
             </w:tcBorders>
             <w:shd w:fill="FFFFFF" w:val="clear"/>
             <w:tcMar>
-              <w:left w:w="48" w:type="dxa"/>
+              <w:left w:w="39" w:type="dxa"/>
             </w:tcMar>
           </w:tcPr>
           <w:p>
@@ -3192,7 +3005,7 @@
         </w:tc>
         <w:tc>
           <w:tcPr>
-            <w:tcW w:w="3217" w:type="dxa"/>
+            <w:tcW w:w="3222" w:type="dxa"/>
             <w:tcBorders>
               <w:top w:val="nil"/>
               <w:left w:val="single" w:sz="2" w:space="0" w:color="000001"/>
@@ -3203,7 +3016,7 @@
             </w:tcBorders>
             <w:shd w:fill="FFFFFF" w:val="clear"/>
             <w:tcMar>
-              <w:left w:w="48" w:type="dxa"/>
+              <w:left w:w="39" w:type="dxa"/>
             </w:tcMar>
           </w:tcPr>
           <w:p>
@@ -3241,7 +3054,7 @@
         <w:rPr>
           <w:rFonts w:ascii="Droid Sans" w:hAnsi="Droid Sans"/>
         </w:rPr>
-        <w:t>Despite the advantages Aresti offers, the positive aspects of the OLAN system are more relevant to the project, thus the decision was made to go with the latter. The ease of providing user input – simple strings of characters, instead of diagrams/catalogue references – and open availability were strong factors in this decision. A</w:t>
+        <w:t>Despite the advantages Aresti offers, the positive aspects of the OLAN system are more relevant to the project, thus the decision was made to go with that system. The ease of providing user input – simple strings of characters, instead of diagrams/catalogue references – and open availability were strong factors in this decision. A</w:t>
       </w:r>
       <w:r>
         <w:rPr/>
@@ -3261,15 +3074,7 @@
           <w:i w:val="false"/>
           <w:iCs w:val="false"/>
         </w:rPr>
-        <w:t>Parsing</w:t>
-      </w:r>
-      <w:r>
-        <w:rPr>
-          <w:rFonts w:ascii="Droid Sans" w:hAnsi="Droid Sans"/>
-          <w:i w:val="false"/>
-          <w:iCs w:val="false"/>
-        </w:rPr>
-        <w:t xml:space="preserve"> this string into the program's internal representation of a flight</w:t>
+        <w:t>Parsing this string into the program's internal representation of a flight</w:t>
       </w:r>
       <w:r>
         <w:rPr>
@@ -3378,28 +3183,24 @@
     <w:p>
       <w:pPr>
         <w:pStyle w:val="TextBody"/>
-        <w:rPr>
-          <w:rFonts w:ascii="Droid Sans" w:hAnsi="Droid Sans"/>
-        </w:rPr>
-      </w:pPr>
-      <w:r>
-        <w:rPr>
-          <w:rFonts w:ascii="Droid Sans" w:hAnsi="Droid Sans"/>
-        </w:rPr>
-      </w:r>
-    </w:p>
-    <w:p>
-      <w:pPr>
-        <w:pStyle w:val="TextBody"/>
-        <w:rPr>
-          <w:rFonts w:ascii="Droid Sans" w:hAnsi="Droid Sans"/>
-        </w:rPr>
-      </w:pPr>
-      <w:r>
-        <w:rPr>
-          <w:rFonts w:ascii="Droid Sans" w:hAnsi="Droid Sans"/>
-        </w:rPr>
-        <w:t xml:space="preserve">The representation of a manoeuvre needs support for these modifiers.  </w:t>
+        <w:rPr/>
+      </w:pPr>
+      <w:r>
+        <w:rPr/>
+      </w:r>
+    </w:p>
+    <w:p>
+      <w:pPr>
+        <w:pStyle w:val="TextBody"/>
+        <w:rPr>
+          <w:rFonts w:ascii="Droid Sans" w:hAnsi="Droid Sans"/>
+        </w:rPr>
+      </w:pPr>
+      <w:r>
+        <w:rPr>
+          <w:rFonts w:ascii="Droid Sans" w:hAnsi="Droid Sans"/>
+        </w:rPr>
+        <w:t>The representation of a manoeuvre needs support for these modifiers. Considering the representation suggested above, some tasks are fairly trivial – full feature scaling and entry/exit scaling. On the other hand, the group scaling is a bit more complex, with certain parts of the manoeuvre being scaled. These groups vary between manoeuvre, and really needs to be tied into their representation.</w:t>
       </w:r>
     </w:p>
     <w:p>
@@ -3466,7 +3267,243 @@
         <w:rPr>
           <w:rFonts w:ascii="Droid Sans" w:hAnsi="Droid Sans"/>
         </w:rPr>
-        <w:t xml:space="preserve">The visualisation can be done in a number of different ways. It is important that the way the visualisation expresses the flight is easily understood and offers value for its performance demands (there's no point having something pretty which is unclear to the user).  </w:t>
+        <w:t xml:space="preserve">The visualisation </w:t>
+      </w:r>
+      <w:r>
+        <w:rPr>
+          <w:rFonts w:ascii="Droid Sans" w:hAnsi="Droid Sans"/>
+        </w:rPr>
+        <w:t xml:space="preserve">aspect of the project is arguably the most complex part, as it's not really constrained by any hard and fast rules, like previous components. It allows room for creativity, and </w:t>
+      </w:r>
+      <w:r>
+        <w:rPr>
+          <w:rFonts w:ascii="Droid Sans" w:hAnsi="Droid Sans"/>
+        </w:rPr>
+        <w:t xml:space="preserve">can be done in a number of different ways. </w:t>
+      </w:r>
+      <w:r>
+        <w:rPr>
+          <w:rFonts w:ascii="Droid Sans" w:hAnsi="Droid Sans"/>
+        </w:rPr>
+        <w:t xml:space="preserve">Most </w:t>
+      </w:r>
+      <w:r>
+        <w:rPr>
+          <w:rFonts w:ascii="Droid Sans" w:hAnsi="Droid Sans"/>
+        </w:rPr>
+        <w:t>important</w:t>
+      </w:r>
+      <w:r>
+        <w:rPr>
+          <w:rFonts w:ascii="Droid Sans" w:hAnsi="Droid Sans"/>
+        </w:rPr>
+        <w:t xml:space="preserve">ly, </w:t>
+      </w:r>
+      <w:r>
+        <w:rPr>
+          <w:rFonts w:ascii="Droid Sans" w:hAnsi="Droid Sans"/>
+        </w:rPr>
+        <w:t xml:space="preserve">the way the visualisation expresses the flight </w:t>
+      </w:r>
+      <w:r>
+        <w:rPr>
+          <w:rFonts w:ascii="Droid Sans" w:hAnsi="Droid Sans"/>
+        </w:rPr>
+        <w:t xml:space="preserve">should be </w:t>
+      </w:r>
+      <w:r>
+        <w:rPr>
+          <w:rFonts w:ascii="Droid Sans" w:hAnsi="Droid Sans"/>
+        </w:rPr>
+        <w:t xml:space="preserve">easily understood and offer value for its performance demands </w:t>
+      </w:r>
+      <w:r>
+        <w:rPr>
+          <w:rFonts w:ascii="Droid Sans" w:hAnsi="Droid Sans"/>
+        </w:rPr>
+        <w:t>(</w:t>
+      </w:r>
+      <w:r>
+        <w:rPr>
+          <w:rFonts w:ascii="Droid Sans" w:hAnsi="Droid Sans"/>
+        </w:rPr>
+        <w:t>there's little point in having something pretty which is unclear to the user</w:t>
+      </w:r>
+      <w:r>
+        <w:rPr>
+          <w:rFonts w:ascii="Droid Sans" w:hAnsi="Droid Sans"/>
+        </w:rPr>
+        <w:t>)</w:t>
+      </w:r>
+      <w:r>
+        <w:rPr>
+          <w:rFonts w:ascii="Droid Sans" w:hAnsi="Droid Sans"/>
+        </w:rPr>
+        <w:t>.</w:t>
+      </w:r>
+    </w:p>
+    <w:p>
+      <w:pPr>
+        <w:pStyle w:val="TextBody"/>
+        <w:rPr>
+          <w:rFonts w:ascii="Droid Sans" w:hAnsi="Droid Sans"/>
+        </w:rPr>
+      </w:pPr>
+      <w:r>
+        <w:rPr>
+          <w:rFonts w:ascii="Droid Sans" w:hAnsi="Droid Sans"/>
+        </w:rPr>
+        <w:t>Looking at an aircraft flying an aerobatic procedure, as stated before, does of course offer some value in terms of educating viewers on how to do the manoeuvre. This can be replicated in the application as a method of visualising the flight. In the real world, there isn't many more options, other than a technique occasionally used by stunt pilots – smoke trails. These leave a – comparatively – lasting impression of the tracks of the plane and, while they're not used to bring about an understanding of the manoeuvres, they can be a useful point of inspiration for developing a visual solution.</w:t>
+      </w:r>
+    </w:p>
+    <w:p>
+      <w:pPr>
+        <w:pStyle w:val="TextBody"/>
+        <w:rPr>
+          <w:rFonts w:ascii="Droid Sans" w:hAnsi="Droid Sans"/>
+        </w:rPr>
+      </w:pPr>
+      <w:r>
+        <w:rPr>
+          <w:rFonts w:ascii="Droid Sans" w:hAnsi="Droid Sans"/>
+        </w:rPr>
+        <w:t xml:space="preserve">There is no real reason why the visualisation should go for a realistic look, as it's not bounded by the same rules. {TRY AND FIT A MATRIX QUOTE IN HERE}. Instead, a more abstract approach can be taken. Using the level of the </w:t>
+      </w:r>
+      <w:r>
+        <w:rPr>
+          <w:rFonts w:ascii="Droid Sans" w:hAnsi="Droid Sans"/>
+        </w:rPr>
+        <w:t>aircraft's</w:t>
+      </w:r>
+      <w:r>
+        <w:rPr>
+          <w:rFonts w:ascii="Droid Sans" w:hAnsi="Droid Sans"/>
+        </w:rPr>
+        <w:t xml:space="preserve"> wing as a (surface) </w:t>
+      </w:r>
+      <w:r>
+        <w:rPr>
+          <w:rFonts w:ascii="Droid Sans" w:hAnsi="Droid Sans"/>
+        </w:rPr>
+        <w:t>plane</w:t>
+      </w:r>
+      <w:r>
+        <w:rPr>
+          <w:rFonts w:ascii="Droid Sans" w:hAnsi="Droid Sans"/>
+        </w:rPr>
+        <w:t xml:space="preserve">, a full flight can be thought of as a ribbon, with the area behind the aircraft that its been through filled in, similar to the smoke trails. </w:t>
+      </w:r>
+      <w:r>
+        <w:rPr>
+          <w:rFonts w:ascii="Droid Sans" w:hAnsi="Droid Sans"/>
+        </w:rPr>
+        <w:t>There is an issue that this ribbon may be too abstract, and with no reference points in a 3D space, it can be difficult to understand. Adding a reference (surface) plane would be a good way to tackle this issue. There also exists the problem of a</w:t>
+      </w:r>
+      <w:r>
+        <w:rPr>
+          <w:rFonts w:ascii="Droid Sans" w:hAnsi="Droid Sans"/>
+        </w:rPr>
+        <w:t xml:space="preserve"> fully completed flight potentially be</w:t>
+      </w:r>
+      <w:r>
+        <w:rPr>
+          <w:rFonts w:ascii="Droid Sans" w:hAnsi="Droid Sans"/>
+        </w:rPr>
+        <w:t xml:space="preserve">ing </w:t>
+      </w:r>
+      <w:r>
+        <w:rPr>
+          <w:rFonts w:ascii="Droid Sans" w:hAnsi="Droid Sans"/>
+        </w:rPr>
+        <w:t>tight and complex, and thus hard to follow, running into issues like not being able to tell which direction it is flown etc.</w:t>
+      </w:r>
+    </w:p>
+    <w:p>
+      <w:pPr>
+        <w:pStyle w:val="TextBody"/>
+        <w:rPr>
+          <w:rFonts w:ascii="Droid Sans" w:hAnsi="Droid Sans"/>
+        </w:rPr>
+      </w:pPr>
+      <w:r>
+        <w:rPr>
+          <w:rFonts w:ascii="Droid Sans" w:hAnsi="Droid Sans"/>
+        </w:rPr>
+        <w:t>Animation is a tool which can be used to combat these issues. This is a logical idea, considering that it harks back to the subject matter – (most) planes are continually in a state of motion during flight. Showing the progression of the flight from the beginning to the end is a good way of avoiding becoming too abstract, and makes sense to users. There are, of course different ways of doing this too, but following on from the smoke trail ribbon idea explored above is a sensible method. Having a full flight drawn behind the aircraft as it progresses through the flight is an option – smoke ribbon lasting forever – and so is having a flying wing look – smoke ribbon only lasting so long.</w:t>
+      </w:r>
+    </w:p>
+    <w:p>
+      <w:pPr>
+        <w:pStyle w:val="TextBody"/>
+        <w:rPr>
+          <w:rFonts w:ascii="Droid Sans" w:hAnsi="Droid Sans"/>
+        </w:rPr>
+      </w:pPr>
+      <w:r>
+        <w:rPr>
+          <w:rFonts w:ascii="Droid Sans" w:hAnsi="Droid Sans"/>
+        </w:rPr>
+      </w:r>
+    </w:p>
+    <w:p>
+      <w:pPr>
+        <w:pStyle w:val="TextBody"/>
+        <w:rPr>
+          <w:rFonts w:ascii="Droid Sans" w:hAnsi="Droid Sans"/>
+        </w:rPr>
+      </w:pPr>
+      <w:r>
+        <w:rPr>
+          <w:rFonts w:ascii="Droid Sans" w:hAnsi="Droid Sans"/>
+        </w:rPr>
+        <w:t xml:space="preserve">As a 3D rendering is derived from a 3D environment, it would also be beneficial to offer some control to the user to be able to manipulate the perspective. This can come in the format of  rotation, translation and zooming. This would vastly improve the </w:t>
+      </w:r>
+      <w:r>
+        <w:rPr>
+          <w:rFonts w:ascii="Droid Sans" w:hAnsi="Droid Sans"/>
+        </w:rPr>
+        <w:t>visualisation of the flight, giving it a truly 3D feel and allowing the user to build a better comprehension of the manoeuvres.</w:t>
+      </w:r>
+    </w:p>
+    <w:p>
+      <w:pPr>
+        <w:pStyle w:val="TextBody"/>
+        <w:rPr>
+          <w:rFonts w:ascii="Droid Sans" w:hAnsi="Droid Sans"/>
+        </w:rPr>
+      </w:pPr>
+      <w:r>
+        <w:rPr>
+          <w:rFonts w:ascii="Droid Sans" w:hAnsi="Droid Sans"/>
+        </w:rPr>
+        <w:t>Changing the position and orientation of the view will require a user input. Due to the platform of choice being Android, the application will be running on mainly touch screen devices. This constraints the inputs available, and possibly needs to be considered when developing these ideas.</w:t>
+      </w:r>
+    </w:p>
+    <w:p>
+      <w:pPr>
+        <w:pStyle w:val="TextBody"/>
+        <w:rPr>
+          <w:rFonts w:ascii="Droid Sans" w:hAnsi="Droid Sans"/>
+        </w:rPr>
+      </w:pPr>
+      <w:r>
+        <w:rPr>
+          <w:rFonts w:ascii="Droid Sans" w:hAnsi="Droid Sans"/>
+        </w:rPr>
+      </w:r>
+    </w:p>
+    <w:p>
+      <w:pPr>
+        <w:pStyle w:val="TextBody"/>
+        <w:rPr>
+          <w:rFonts w:ascii="Droid Sans" w:hAnsi="Droid Sans"/>
+        </w:rPr>
+      </w:pPr>
+      <w:r>
+        <w:rPr>
+          <w:rFonts w:ascii="Droid Sans" w:hAnsi="Droid Sans"/>
+        </w:rPr>
+        <w:t xml:space="preserve">Any implementation of manoeuvres needs a related drawable part which supports the style of visualisation put forward. </w:t>
       </w:r>
     </w:p>
     <w:p>
@@ -3513,85 +3550,38 @@
     <w:p>
       <w:pPr>
         <w:pStyle w:val="TextBody"/>
-        <w:rPr>
-          <w:rFonts w:ascii="Droid Sans" w:hAnsi="Droid Sans"/>
-        </w:rPr>
-      </w:pPr>
-      <w:r>
-        <w:rPr>
-          <w:rFonts w:ascii="Droid Sans" w:hAnsi="Droid Sans"/>
-        </w:rPr>
-      </w:r>
-    </w:p>
-    <w:p>
-      <w:pPr>
-        <w:pStyle w:val="TextBody"/>
-        <w:rPr>
-          <w:rFonts w:ascii="Droid Sans" w:hAnsi="Droid Sans"/>
-        </w:rPr>
-      </w:pPr>
-      <w:r>
-        <w:rPr>
-          <w:rFonts w:ascii="Droid Sans" w:hAnsi="Droid Sans"/>
-        </w:rPr>
-        <w:t>The background research brought about some questions:</w:t>
-      </w:r>
-    </w:p>
-    <w:p>
-      <w:pPr>
-        <w:pStyle w:val="TextBody"/>
-        <w:rPr>
-          <w:rFonts w:ascii="Droid Sans" w:hAnsi="Droid Sans"/>
-        </w:rPr>
-      </w:pPr>
-      <w:r>
-        <w:rPr>
-          <w:rFonts w:ascii="Droid Sans" w:hAnsi="Droid Sans"/>
-        </w:rPr>
-        <w:tab/>
-        <w:t>limiting the model to planes &amp; their manoeuvres</w:t>
-      </w:r>
-    </w:p>
-    <w:p>
-      <w:pPr>
-        <w:pStyle w:val="TextBody"/>
-        <w:rPr>
-          <w:rFonts w:ascii="Droid Sans" w:hAnsi="Droid Sans"/>
-        </w:rPr>
-      </w:pPr>
-      <w:r>
-        <w:rPr>
-          <w:rFonts w:ascii="Droid Sans" w:hAnsi="Droid Sans"/>
-        </w:rPr>
-        <w:tab/>
-        <w:t>whether or not to bother with a gravitational model</w:t>
-      </w:r>
-    </w:p>
-    <w:p>
-      <w:pPr>
-        <w:pStyle w:val="TextBody"/>
-        <w:rPr>
-          <w:rFonts w:ascii="Droid Sans" w:hAnsi="Droid Sans"/>
-        </w:rPr>
-      </w:pPr>
-      <w:r>
-        <w:rPr>
-          <w:rFonts w:ascii="Droid Sans" w:hAnsi="Droid Sans"/>
-        </w:rPr>
-      </w:r>
-    </w:p>
-    <w:p>
-      <w:pPr>
-        <w:pStyle w:val="TextBody"/>
-        <w:rPr>
-          <w:rFonts w:ascii="Droid Sans" w:hAnsi="Droid Sans"/>
-        </w:rPr>
-      </w:pPr>
-      <w:r>
-        <w:rPr>
-          <w:rFonts w:ascii="Droid Sans" w:hAnsi="Droid Sans"/>
-        </w:rPr>
-        <w:t>HOW TO BUILD THE VISUALS – VERTICES ETC.</w:t>
+        <w:rPr/>
+      </w:pPr>
+      <w:r>
+        <w:rPr/>
+        <w:t xml:space="preserve">GIVING USERS </w:t>
+      </w:r>
+    </w:p>
+    <w:p>
+      <w:pPr>
+        <w:pStyle w:val="TextBody"/>
+        <w:rPr>
+          <w:rFonts w:ascii="Droid Sans" w:hAnsi="Droid Sans"/>
+        </w:rPr>
+      </w:pPr>
+      <w:r>
+        <w:rPr>
+          <w:rFonts w:ascii="Droid Sans" w:hAnsi="Droid Sans"/>
+        </w:rPr>
+      </w:r>
+    </w:p>
+    <w:p>
+      <w:pPr>
+        <w:pStyle w:val="TextBody"/>
+        <w:rPr>
+          <w:rFonts w:ascii="Droid Sans" w:hAnsi="Droid Sans"/>
+        </w:rPr>
+      </w:pPr>
+      <w:r>
+        <w:rPr>
+          <w:rFonts w:ascii="Droid Sans" w:hAnsi="Droid Sans"/>
+        </w:rPr>
+        <w:t>DO NOT GO TOO TECHNICAL IMPLEMENTATION DETAILS</w:t>
       </w:r>
     </w:p>
     <w:p>
@@ -3618,47 +3608,120 @@
         <w:rPr>
           <w:rFonts w:ascii="Droid Sans" w:hAnsi="Droid Sans"/>
         </w:rPr>
-        <w:t>Extensions</w:t>
-      </w:r>
-    </w:p>
-    <w:p>
-      <w:pPr>
-        <w:pStyle w:val="TextBody"/>
-        <w:rPr>
-          <w:rFonts w:ascii="Droid Sans" w:hAnsi="Droid Sans"/>
-        </w:rPr>
-      </w:pPr>
-      <w:r>
-        <w:rPr>
-          <w:rFonts w:ascii="Droid Sans" w:hAnsi="Droid Sans"/>
-        </w:rPr>
-      </w:r>
-    </w:p>
-    <w:p>
-      <w:pPr>
-        <w:pStyle w:val="TextBody"/>
-        <w:rPr>
-          <w:rFonts w:ascii="Droid Sans" w:hAnsi="Droid Sans"/>
-        </w:rPr>
-      </w:pPr>
-      <w:r>
-        <w:rPr>
-          <w:rFonts w:ascii="Droid Sans" w:hAnsi="Droid Sans"/>
-        </w:rPr>
-        <w:t>Besides a completely utilitarian direction, coming at the project with an emphasis on the users of the application is way to approach the feature set. This way of thinking opens the project up to a wider range of features, with thought given to how users of the application would utilise it.</w:t>
-      </w:r>
-    </w:p>
-    <w:p>
-      <w:pPr>
-        <w:pStyle w:val="TextBody"/>
-        <w:rPr>
-          <w:rFonts w:ascii="Droid Sans" w:hAnsi="Droid Sans"/>
-        </w:rPr>
-      </w:pPr>
-      <w:r>
-        <w:rPr>
-          <w:rFonts w:ascii="Droid Sans" w:hAnsi="Droid Sans"/>
-        </w:rPr>
+        <w:t>User Experience Features</w:t>
+      </w:r>
+    </w:p>
+    <w:p>
+      <w:pPr>
+        <w:pStyle w:val="TextBody"/>
+        <w:rPr>
+          <w:rFonts w:ascii="Droid Sans" w:hAnsi="Droid Sans"/>
+        </w:rPr>
+      </w:pPr>
+      <w:r>
+        <w:rPr>
+          <w:rFonts w:ascii="Droid Sans" w:hAnsi="Droid Sans"/>
+        </w:rPr>
+        <w:t xml:space="preserve">Besides the basic core of the project, features which make it more accessible and usable are important for ensuring that it is actually a useful application. </w:t>
+      </w:r>
+    </w:p>
+    <w:p>
+      <w:pPr>
+        <w:pStyle w:val="TextBody"/>
+        <w:rPr>
+          <w:rFonts w:ascii="Droid Sans" w:hAnsi="Droid Sans"/>
+        </w:rPr>
+      </w:pPr>
+      <w:r>
+        <w:rPr>
+          <w:rFonts w:ascii="Droid Sans" w:hAnsi="Droid Sans"/>
+        </w:rPr>
+        <w:t xml:space="preserve">The vast majority of accessibility </w:t>
+      </w:r>
+      <w:r>
+        <w:rPr>
+          <w:rFonts w:ascii="Droid Sans" w:hAnsi="Droid Sans"/>
+        </w:rPr>
+        <w:t xml:space="preserve">and usability </w:t>
+      </w:r>
+      <w:r>
+        <w:rPr>
+          <w:rFonts w:ascii="Droid Sans" w:hAnsi="Droid Sans"/>
+        </w:rPr>
+        <w:t>based features make up part of the user interface in general. This UI should be logical and intuitive, so users are never confused and can predict with accuracy what each UI element will do when used. Another way of improving this accessibility is to provide a series a set of documentation, accessible in-app, which describes how to use the UI. This is an unobtrusive way of explaining features to new users, but allowing more experienced users to work uninhibited.</w:t>
+      </w:r>
+    </w:p>
+    <w:p>
+      <w:pPr>
+        <w:pStyle w:val="TextBody"/>
+        <w:rPr>
+          <w:rFonts w:ascii="Droid Sans" w:hAnsi="Droid Sans"/>
+        </w:rPr>
+      </w:pPr>
+      <w:r>
+        <w:rPr>
+          <w:rFonts w:ascii="Droid Sans" w:hAnsi="Droid Sans"/>
+        </w:rPr>
+      </w:r>
+    </w:p>
+    <w:p>
+      <w:pPr>
+        <w:pStyle w:val="TextBody"/>
+        <w:rPr>
+          <w:rFonts w:ascii="Droid Sans" w:hAnsi="Droid Sans"/>
+        </w:rPr>
+      </w:pPr>
+      <w:r>
+        <w:rPr>
+          <w:rFonts w:ascii="Droid Sans" w:hAnsi="Droid Sans"/>
+        </w:rPr>
+        <w:t>Useful user experience focused features.</w:t>
+      </w:r>
+    </w:p>
+    <w:p>
+      <w:pPr>
+        <w:pStyle w:val="TextBody"/>
+        <w:rPr>
+          <w:rFonts w:ascii="Droid Sans" w:hAnsi="Droid Sans"/>
+        </w:rPr>
+      </w:pPr>
+      <w:r>
+        <w:rPr>
+          <w:rFonts w:ascii="Droid Sans" w:hAnsi="Droid Sans"/>
+        </w:rPr>
+        <w:t>Having a store of previously written flights is a highly beneficial feature to the user, preventing them having to rewrite flights every time they open the application. Being able to edit them by tweaking the OLAN encourages the development of manoeuvre sequences.</w:t>
+      </w:r>
+    </w:p>
+    <w:p>
+      <w:pPr>
+        <w:pStyle w:val="TextBody"/>
+        <w:rPr>
+          <w:rFonts w:ascii="Droid Sans" w:hAnsi="Droid Sans"/>
+        </w:rPr>
+      </w:pPr>
+      <w:r>
+        <w:rPr>
+          <w:rFonts w:ascii="Droid Sans" w:hAnsi="Droid Sans"/>
+        </w:rPr>
+        <w:t xml:space="preserve">There are various parts of the project which do not have a clear, right answer. In some cases, it is true that the user might find one of </w:t>
+      </w:r>
+      <w:r>
+        <w:rPr>
+          <w:rFonts w:ascii="Droid Sans" w:hAnsi="Droid Sans"/>
+        </w:rPr>
+        <w:t>a few</w:t>
+      </w:r>
+      <w:r>
+        <w:rPr>
+          <w:rFonts w:ascii="Droid Sans" w:hAnsi="Droid Sans"/>
+        </w:rPr>
+        <w:t xml:space="preserve"> different options useful – </w:t>
+      </w:r>
+      <w:r>
+        <w:rPr>
+          <w:rFonts w:ascii="Droid Sans" w:hAnsi="Droid Sans"/>
+        </w:rPr>
+        <w:t>things like whether or not to correct potentially invalid OLAN, a speed for the animation etc. A solution to this is providing a settings menu for users to selection their preferences.</w:t>
       </w:r>
     </w:p>
     <w:p>
@@ -3832,33 +3895,122 @@
         <w:rPr>
           <w:rFonts w:ascii="Droid Sans" w:hAnsi="Droid Sans"/>
         </w:rPr>
-      </w:r>
-    </w:p>
-    <w:p>
-      <w:pPr>
-        <w:pStyle w:val="TextBody"/>
-        <w:rPr>
-          <w:rFonts w:ascii="Droid Sans" w:hAnsi="Droid Sans"/>
-        </w:rPr>
-      </w:pPr>
-      <w:r>
-        <w:rPr>
-          <w:rFonts w:ascii="Droid Sans" w:hAnsi="Droid Sans"/>
-        </w:rPr>
-        <w:t xml:space="preserve">The process chosen for the development of this project took into account attributes of both the project's technology and its developer </w:t>
-      </w:r>
-    </w:p>
-    <w:p>
-      <w:pPr>
-        <w:pStyle w:val="TextBody"/>
-        <w:rPr>
-          <w:rFonts w:ascii="Droid Sans" w:hAnsi="Droid Sans"/>
-        </w:rPr>
-      </w:pPr>
-      <w:r>
-        <w:rPr>
-          <w:rFonts w:ascii="Droid Sans" w:hAnsi="Droid Sans"/>
-        </w:rPr>
+        <w:t>The process chosen for the development of this project took into account attributes of both the project's technology and its developer.</w:t>
+      </w:r>
+    </w:p>
+    <w:p>
+      <w:pPr>
+        <w:pStyle w:val="Heading3"/>
+        <w:rPr/>
+      </w:pPr>
+      <w:r>
+        <w:rPr/>
+        <w:t>Preparation</w:t>
+      </w:r>
+    </w:p>
+    <w:p>
+      <w:pPr>
+        <w:pStyle w:val="TextBody"/>
+        <w:rPr>
+          <w:rFonts w:ascii="Droid Sans" w:hAnsi="Droid Sans"/>
+        </w:rPr>
+      </w:pPr>
+      <w:r>
+        <w:rPr>
+          <w:rFonts w:ascii="Droid Sans" w:hAnsi="Droid Sans"/>
+        </w:rPr>
+        <w:t xml:space="preserve">Before any development work could begin, </w:t>
+      </w:r>
+    </w:p>
+    <w:p>
+      <w:pPr>
+        <w:pStyle w:val="TextBody"/>
+        <w:rPr>
+          <w:rFonts w:ascii="Droid Sans" w:hAnsi="Droid Sans"/>
+        </w:rPr>
+      </w:pPr>
+      <w:r>
+        <w:rPr>
+          <w:rFonts w:ascii="Droid Sans" w:hAnsi="Droid Sans"/>
+        </w:rPr>
+      </w:r>
+    </w:p>
+    <w:p>
+      <w:pPr>
+        <w:pStyle w:val="TextBody"/>
+        <w:rPr/>
+      </w:pPr>
+      <w:r>
+        <w:rPr/>
+      </w:r>
+    </w:p>
+    <w:p>
+      <w:pPr>
+        <w:pStyle w:val="TextBody"/>
+        <w:rPr/>
+      </w:pPr>
+      <w:r>
+        <w:rPr/>
+      </w:r>
+    </w:p>
+    <w:p>
+      <w:pPr>
+        <w:pStyle w:val="Heading3"/>
+        <w:rPr>
+          <w:rFonts w:ascii="Droid Sans" w:hAnsi="Droid Sans"/>
+        </w:rPr>
+      </w:pPr>
+      <w:r>
+        <w:rPr>
+          <w:rFonts w:ascii="Droid Sans" w:hAnsi="Droid Sans"/>
+        </w:rPr>
+        <w:t>Supervision</w:t>
+      </w:r>
+    </w:p>
+    <w:p>
+      <w:pPr>
+        <w:pStyle w:val="TextBody"/>
+        <w:rPr>
+          <w:rFonts w:ascii="Droid Sans" w:hAnsi="Droid Sans"/>
+        </w:rPr>
+      </w:pPr>
+      <w:r>
+        <w:rPr>
+          <w:rFonts w:ascii="Droid Sans" w:hAnsi="Droid Sans"/>
+        </w:rPr>
+        <w:t>While it was initially proposed that there would be weekly meetings with the client (supervisor) to discuss progress that week and clarify the next round of features, this was deemed unnecessary after a few weeks. Due to the level of up-front planning, the client was satisfied with the interpretation and implementation of the work already carried out, and so was confident that such frequent meetings were unnecessary.</w:t>
+      </w:r>
+    </w:p>
+    <w:p>
+      <w:pPr>
+        <w:pStyle w:val="TextBody"/>
+        <w:rPr>
+          <w:rFonts w:ascii="Droid Sans" w:hAnsi="Droid Sans"/>
+        </w:rPr>
+      </w:pPr>
+      <w:r>
+        <w:rPr>
+          <w:rFonts w:ascii="Droid Sans" w:hAnsi="Droid Sans"/>
+        </w:rPr>
+      </w:r>
+    </w:p>
+    <w:p>
+      <w:pPr>
+        <w:pStyle w:val="Heading3"/>
+        <w:rPr/>
+      </w:pPr>
+      <w:r>
+        <w:rPr/>
+        <w:t>Iteration</w:t>
+      </w:r>
+    </w:p>
+    <w:p>
+      <w:pPr>
+        <w:pStyle w:val="TextBody"/>
+        <w:rPr/>
+      </w:pPr>
+      <w:r>
+        <w:rPr/>
       </w:r>
     </w:p>
     <w:p>
@@ -3928,13 +4080,7 @@
         <w:rPr>
           <w:rFonts w:ascii="Droid Sans" w:hAnsi="Droid Sans"/>
         </w:rPr>
-        <w:t xml:space="preserve">well documented code, </w:t>
-      </w:r>
-      <w:r>
-        <w:rPr>
-          <w:rFonts w:ascii="Droid Sans" w:hAnsi="Droid Sans"/>
-        </w:rPr>
-        <w:t>Coding style</w:t>
+        <w:t>well documented code, Coding style</w:t>
       </w:r>
     </w:p>
     <w:p>
@@ -3949,6 +4095,20 @@
           <w:rFonts w:ascii="Droid Sans" w:hAnsi="Droid Sans"/>
         </w:rPr>
         <w:t>weekly development diaries &amp; demos</w:t>
+      </w:r>
+    </w:p>
+    <w:p>
+      <w:pPr>
+        <w:pStyle w:val="TextBody"/>
+        <w:rPr>
+          <w:rFonts w:ascii="Droid Sans" w:hAnsi="Droid Sans"/>
+        </w:rPr>
+      </w:pPr>
+      <w:r>
+        <w:rPr>
+          <w:rFonts w:ascii="Droid Sans" w:hAnsi="Droid Sans"/>
+        </w:rPr>
+        <w:t>WRITING DOWN NOTES, physical development diary &amp; working out of ideas</w:t>
       </w:r>
     </w:p>
     <w:p>
@@ -4025,10 +4185,10 @@
           <w:rFonts w:ascii="Droid Sans" w:hAnsi="Droid Sans"/>
         </w:rPr>
       </w:pPr>
-      <w:bookmarkStart w:id="10" w:name="__RefHeading__2076_1315851627"/>
-      <w:bookmarkStart w:id="11" w:name="_Toc192777707"/>
-      <w:bookmarkStart w:id="12" w:name="_Toc222978596"/>
-      <w:bookmarkStart w:id="13" w:name="_Toc258505516"/>
+      <w:bookmarkStart w:id="10" w:name="_Toc258505516"/>
+      <w:bookmarkStart w:id="11" w:name="_Toc222978596"/>
+      <w:bookmarkStart w:id="12" w:name="_Toc192777707"/>
+      <w:bookmarkStart w:id="13" w:name="__RefHeading__2076_1315851627"/>
       <w:bookmarkEnd w:id="10"/>
       <w:bookmarkEnd w:id="11"/>
       <w:bookmarkEnd w:id="12"/>
@@ -4043,6 +4203,24 @@
     <w:p>
       <w:pPr>
         <w:pStyle w:val="TextBody"/>
+        <w:rPr/>
+      </w:pPr>
+      <w:r>
+        <w:rPr/>
+      </w:r>
+    </w:p>
+    <w:p>
+      <w:pPr>
+        <w:pStyle w:val="TextBody"/>
+        <w:rPr/>
+      </w:pPr>
+      <w:r>
+        <w:rPr/>
+      </w:r>
+    </w:p>
+    <w:p>
+      <w:pPr>
+        <w:pStyle w:val="TextBody"/>
         <w:rPr>
           <w:rFonts w:ascii="Droid Sans" w:hAnsi="Droid Sans"/>
         </w:rPr>
@@ -4148,20 +4326,21 @@
         <w:rPr>
           <w:rFonts w:ascii="Droid Sans" w:hAnsi="Droid Sans"/>
         </w:rPr>
-      </w:r>
-    </w:p>
-    <w:p>
-      <w:pPr>
-        <w:pStyle w:val="TextBody"/>
-        <w:rPr>
-          <w:rFonts w:ascii="Droid Sans" w:hAnsi="Droid Sans"/>
-        </w:rPr>
-      </w:pPr>
-      <w:r>
-        <w:rPr>
-          <w:rFonts w:ascii="Droid Sans" w:hAnsi="Droid Sans"/>
-        </w:rPr>
-        <w:t>technology – java, gradle, android sdk, emulator, devices</w:t>
+        <w:t>animation – DIRTY DRAWING &amp; THREADING COMPONENT ADJUSTMENT</w:t>
+      </w:r>
+    </w:p>
+    <w:p>
+      <w:pPr>
+        <w:pStyle w:val="TextBody"/>
+        <w:rPr>
+          <w:rFonts w:ascii="Droid Sans" w:hAnsi="Droid Sans"/>
+        </w:rPr>
+      </w:pPr>
+      <w:r>
+        <w:rPr>
+          <w:rFonts w:ascii="Droid Sans" w:hAnsi="Droid Sans"/>
+        </w:rPr>
+        <w:t>technology – java, gradle (build automation), android sdk, emulator, devices</w:t>
       </w:r>
     </w:p>
     <w:p>
@@ -4203,6 +4382,7 @@
         <w:rPr>
           <w:rFonts w:ascii="Droid Sans" w:hAnsi="Droid Sans"/>
         </w:rPr>
+        <w:t>AVOIDING FUNCTIONAL CODE IN ACTITIVITIES, LIMIT ACTIVITY CODE TO VIEW AND A TINY BIT OF CONTROLLER</w:t>
       </w:r>
     </w:p>
     <w:p>
@@ -4309,9 +4489,9 @@
           <w:rFonts w:ascii="Droid Sans" w:hAnsi="Droid Sans"/>
         </w:rPr>
       </w:pPr>
-      <w:bookmarkStart w:id="14" w:name="__RefHeading__2078_1315851627"/>
+      <w:bookmarkStart w:id="14" w:name="_Toc258505517"/>
       <w:bookmarkStart w:id="15" w:name="_Toc222978597"/>
-      <w:bookmarkStart w:id="16" w:name="_Toc258505517"/>
+      <w:bookmarkStart w:id="16" w:name="__RefHeading__2078_1315851627"/>
       <w:bookmarkEnd w:id="14"/>
       <w:bookmarkEnd w:id="15"/>
       <w:bookmarkEnd w:id="16"/>
@@ -4324,6 +4504,58 @@
     </w:p>
     <w:p>
       <w:pPr>
+        <w:pStyle w:val="TextBody"/>
+        <w:rPr/>
+      </w:pPr>
+      <w:r>
+        <w:rPr/>
+        <w:t>Android applications are written using Java, a strictly object-oriented language, therefore the design can be summed up with a class diagram:</w:t>
+      </w:r>
+    </w:p>
+    <w:p>
+      <w:pPr>
+        <w:pStyle w:val="TextBody"/>
+        <w:rPr/>
+      </w:pPr>
+      <w:r>
+        <w:rPr/>
+      </w:r>
+    </w:p>
+    <w:p>
+      <w:pPr>
+        <w:pStyle w:val="TextBody"/>
+        <w:rPr/>
+      </w:pPr>
+      <w:r>
+        <w:rPr/>
+        <w:t>UML CLASS DIAGRAM HERE YO</w:t>
+      </w:r>
+    </w:p>
+    <w:p>
+      <w:pPr>
+        <w:pStyle w:val="TextBody"/>
+        <w:rPr/>
+      </w:pPr>
+      <w:r>
+        <w:rPr/>
+      </w:r>
+    </w:p>
+    <w:p>
+      <w:pPr>
+        <w:pStyle w:val="TextBody"/>
+        <w:rPr>
+          <w:rFonts w:ascii="Droid Sans" w:hAnsi="Droid Sans"/>
+        </w:rPr>
+      </w:pPr>
+      <w:r>
+        <w:rPr>
+          <w:rFonts w:ascii="Droid Sans" w:hAnsi="Droid Sans"/>
+        </w:rPr>
+        <w:t>(It should be noted that this diagram is incomplete for the sake of brevity, omitted instance variables/methods do not contribute to the description of the overall system well).</w:t>
+      </w:r>
+    </w:p>
+    <w:p>
+      <w:pPr>
         <w:pStyle w:val="Normal"/>
         <w:rPr>
           <w:rFonts w:ascii="Droid Sans" w:hAnsi="Droid Sans"/>
@@ -4342,8 +4574,8 @@
           <w:rFonts w:ascii="Droid Sans" w:hAnsi="Droid Sans"/>
         </w:rPr>
       </w:pPr>
-      <w:bookmarkStart w:id="17" w:name="_Toc222978598"/>
-      <w:bookmarkStart w:id="18" w:name="_Toc258505518"/>
+      <w:bookmarkStart w:id="17" w:name="_Toc258505518"/>
+      <w:bookmarkStart w:id="18" w:name="_Toc222978598"/>
       <w:bookmarkStart w:id="19" w:name="__RefHeading__2080_1315851627"/>
       <w:bookmarkEnd w:id="19"/>
       <w:r>
@@ -4381,9 +4613,9 @@
           <w:rFonts w:ascii="Droid Sans" w:hAnsi="Droid Sans"/>
         </w:rPr>
       </w:pPr>
-      <w:bookmarkStart w:id="20" w:name="__RefHeading__2082_1315851627"/>
+      <w:bookmarkStart w:id="20" w:name="_Toc258505519"/>
       <w:bookmarkStart w:id="21" w:name="_Toc222978599"/>
-      <w:bookmarkStart w:id="22" w:name="_Toc258505519"/>
+      <w:bookmarkStart w:id="22" w:name="__RefHeading__2082_1315851627"/>
       <w:bookmarkEnd w:id="20"/>
       <w:bookmarkEnd w:id="21"/>
       <w:bookmarkEnd w:id="22"/>
@@ -4414,8 +4646,8 @@
           <w:rFonts w:ascii="Droid Sans" w:hAnsi="Droid Sans"/>
         </w:rPr>
       </w:pPr>
-      <w:bookmarkStart w:id="23" w:name="_Toc222978600"/>
-      <w:bookmarkStart w:id="24" w:name="_Toc258505520"/>
+      <w:bookmarkStart w:id="23" w:name="_Toc258505520"/>
+      <w:bookmarkStart w:id="24" w:name="_Toc222978600"/>
       <w:bookmarkStart w:id="25" w:name="__RefHeading__2084_1315851627"/>
       <w:bookmarkEnd w:id="25"/>
       <w:r>
@@ -4585,14 +4817,37 @@
     </w:p>
     <w:p>
       <w:pPr>
+        <w:pStyle w:val="TextBody"/>
+        <w:rPr/>
+      </w:pPr>
+      <w:r>
+        <w:rPr/>
+      </w:r>
+    </w:p>
+    <w:p>
+      <w:pPr>
+        <w:pStyle w:val="TextBody"/>
+        <w:rPr>
+          <w:rFonts w:ascii="Droid Sans" w:hAnsi="Droid Sans"/>
+        </w:rPr>
+      </w:pPr>
+      <w:r>
+        <w:rPr>
+          <w:rFonts w:ascii="Droid Sans" w:hAnsi="Droid Sans"/>
+        </w:rPr>
+        <w:t>CONSIDERING THE PRINCIPALS OF USER INTERFACE DESIGN</w:t>
+      </w:r>
+    </w:p>
+    <w:p>
+      <w:pPr>
         <w:pStyle w:val="Heading2"/>
         <w:rPr>
           <w:rFonts w:ascii="Droid Sans" w:hAnsi="Droid Sans"/>
         </w:rPr>
       </w:pPr>
-      <w:bookmarkStart w:id="26" w:name="__RefHeading__2086_1315851627"/>
+      <w:bookmarkStart w:id="26" w:name="_Toc258505521"/>
       <w:bookmarkStart w:id="27" w:name="_Toc222978601"/>
-      <w:bookmarkStart w:id="28" w:name="_Toc258505521"/>
+      <w:bookmarkStart w:id="28" w:name="__RefHeading__2086_1315851627"/>
       <w:bookmarkEnd w:id="26"/>
       <w:bookmarkEnd w:id="27"/>
       <w:bookmarkEnd w:id="28"/>
@@ -4641,10 +4896,10 @@
           <w:rFonts w:ascii="Droid Sans" w:hAnsi="Droid Sans"/>
         </w:rPr>
       </w:pPr>
-      <w:bookmarkStart w:id="29" w:name="__RefHeading__2088_1315851627"/>
-      <w:bookmarkStart w:id="30" w:name="_Toc192777708"/>
-      <w:bookmarkStart w:id="31" w:name="_Toc222978602"/>
-      <w:bookmarkStart w:id="32" w:name="_Toc258505522"/>
+      <w:bookmarkStart w:id="29" w:name="_Toc258505522"/>
+      <w:bookmarkStart w:id="30" w:name="_Toc222978602"/>
+      <w:bookmarkStart w:id="31" w:name="_Toc192777708"/>
+      <w:bookmarkStart w:id="32" w:name="__RefHeading__2088_1315851627"/>
       <w:bookmarkEnd w:id="29"/>
       <w:bookmarkEnd w:id="30"/>
       <w:bookmarkEnd w:id="31"/>
@@ -4667,6 +4922,47 @@
         <w:rPr>
           <w:rFonts w:ascii="Droid Sans" w:hAnsi="Droid Sans"/>
         </w:rPr>
+        <w:t>HOW TO BUILD THE VISUALS – VERTICES ETC.</w:t>
+      </w:r>
+    </w:p>
+    <w:p>
+      <w:pPr>
+        <w:pStyle w:val="TextBody"/>
+        <w:rPr/>
+      </w:pPr>
+      <w:r>
+        <w:rPr/>
+      </w:r>
+    </w:p>
+    <w:p>
+      <w:pPr>
+        <w:pStyle w:val="TextBody"/>
+        <w:rPr/>
+      </w:pPr>
+      <w:r>
+        <w:rPr/>
+      </w:r>
+    </w:p>
+    <w:p>
+      <w:pPr>
+        <w:pStyle w:val="TextBody"/>
+        <w:rPr/>
+      </w:pPr>
+      <w:r>
+        <w:rPr/>
+      </w:r>
+    </w:p>
+    <w:p>
+      <w:pPr>
+        <w:pStyle w:val="TextBody"/>
+        <w:rPr>
+          <w:rFonts w:ascii="Droid Sans" w:hAnsi="Droid Sans"/>
+        </w:rPr>
+      </w:pPr>
+      <w:r>
+        <w:rPr>
+          <w:rFonts w:ascii="Droid Sans" w:hAnsi="Droid Sans"/>
+        </w:rPr>
         <w:t>The implementation should look at any issues you encountered as you tried to implement your design. During the work, you might have found that elements of your design were unnecessary or overly complex; perhaps third party libraries were available that simplified some of the functions that you intended to implement. If things were easier in some areas, then how did you adapt your project to take account of your findings?</w:t>
       </w:r>
     </w:p>
@@ -4719,10 +5015,10 @@
           <w:rFonts w:ascii="Droid Sans" w:hAnsi="Droid Sans"/>
         </w:rPr>
       </w:pPr>
-      <w:bookmarkStart w:id="33" w:name="__RefHeading__2090_1315851627"/>
-      <w:bookmarkStart w:id="34" w:name="_Toc192777712"/>
-      <w:bookmarkStart w:id="35" w:name="_Toc222978603"/>
-      <w:bookmarkStart w:id="36" w:name="_Toc258505523"/>
+      <w:bookmarkStart w:id="33" w:name="_Toc258505523"/>
+      <w:bookmarkStart w:id="34" w:name="_Toc222978603"/>
+      <w:bookmarkStart w:id="35" w:name="_Toc192777712"/>
+      <w:bookmarkStart w:id="36" w:name="__RefHeading__2090_1315851627"/>
       <w:bookmarkEnd w:id="33"/>
       <w:bookmarkEnd w:id="34"/>
       <w:bookmarkEnd w:id="35"/>
@@ -4825,8 +5121,8 @@
           <w:lang w:val="en-US"/>
         </w:rPr>
       </w:pPr>
-      <w:bookmarkStart w:id="37" w:name="_Toc222978604"/>
-      <w:bookmarkStart w:id="38" w:name="_Toc258505524"/>
+      <w:bookmarkStart w:id="37" w:name="_Toc258505524"/>
+      <w:bookmarkStart w:id="38" w:name="_Toc222978604"/>
       <w:bookmarkStart w:id="39" w:name="__RefHeading__2092_1315851627"/>
       <w:bookmarkEnd w:id="39"/>
       <w:r>
@@ -4869,8 +5165,8 @@
           <w:lang w:val="en-US"/>
         </w:rPr>
       </w:pPr>
-      <w:bookmarkStart w:id="40" w:name="_Toc222978605"/>
-      <w:bookmarkStart w:id="41" w:name="_Toc258505525"/>
+      <w:bookmarkStart w:id="40" w:name="_Toc258505525"/>
+      <w:bookmarkStart w:id="41" w:name="_Toc222978605"/>
       <w:bookmarkStart w:id="42" w:name="__RefHeading__2094_1315851627"/>
       <w:bookmarkEnd w:id="42"/>
       <w:r>
@@ -4913,9 +5209,9 @@
           <w:lang w:val="en-US"/>
         </w:rPr>
       </w:pPr>
-      <w:bookmarkStart w:id="43" w:name="__RefHeading__2096_1315851627"/>
+      <w:bookmarkStart w:id="43" w:name="_Toc258505526"/>
       <w:bookmarkStart w:id="44" w:name="_Toc222978606"/>
-      <w:bookmarkStart w:id="45" w:name="_Toc258505526"/>
+      <w:bookmarkStart w:id="45" w:name="__RefHeading__2096_1315851627"/>
       <w:bookmarkEnd w:id="43"/>
       <w:bookmarkEnd w:id="44"/>
       <w:bookmarkEnd w:id="45"/>
@@ -4950,8 +5246,8 @@
           <w:lang w:val="en-US"/>
         </w:rPr>
       </w:pPr>
-      <w:bookmarkStart w:id="46" w:name="_Toc222978607"/>
-      <w:bookmarkStart w:id="47" w:name="_Toc258505527"/>
+      <w:bookmarkStart w:id="46" w:name="_Toc258505527"/>
+      <w:bookmarkStart w:id="47" w:name="_Toc222978607"/>
       <w:bookmarkStart w:id="48" w:name="__RefHeading__2098_1315851627"/>
       <w:bookmarkEnd w:id="48"/>
       <w:r>
@@ -5010,8 +5306,8 @@
           <w:lang w:val="en-US"/>
         </w:rPr>
       </w:pPr>
-      <w:bookmarkStart w:id="49" w:name="_Toc222978608"/>
-      <w:bookmarkStart w:id="50" w:name="_Toc258505528"/>
+      <w:bookmarkStart w:id="49" w:name="_Toc258505528"/>
+      <w:bookmarkStart w:id="50" w:name="_Toc222978608"/>
       <w:bookmarkStart w:id="51" w:name="__RefHeading__2100_1315851627"/>
       <w:bookmarkEnd w:id="51"/>
       <w:r>
@@ -5070,8 +5366,8 @@
           <w:lang w:val="en-US"/>
         </w:rPr>
       </w:pPr>
-      <w:bookmarkStart w:id="52" w:name="_Toc222978609"/>
-      <w:bookmarkStart w:id="53" w:name="_Toc258505529"/>
+      <w:bookmarkStart w:id="52" w:name="_Toc258505529"/>
+      <w:bookmarkStart w:id="53" w:name="_Toc222978609"/>
       <w:bookmarkStart w:id="54" w:name="__RefHeading__2102_1315851627"/>
       <w:bookmarkEnd w:id="54"/>
       <w:r>
@@ -5145,8 +5441,8 @@
           <w:lang w:val="en-US"/>
         </w:rPr>
       </w:pPr>
-      <w:bookmarkStart w:id="55" w:name="_Toc222978610"/>
-      <w:bookmarkStart w:id="56" w:name="_Toc258505530"/>
+      <w:bookmarkStart w:id="55" w:name="_Toc258505530"/>
+      <w:bookmarkStart w:id="56" w:name="_Toc222978610"/>
       <w:bookmarkStart w:id="57" w:name="__RefHeading__2104_1315851627"/>
       <w:bookmarkEnd w:id="57"/>
       <w:r>
@@ -5188,9 +5484,9 @@
           <w:lang w:val="en-US"/>
         </w:rPr>
       </w:pPr>
-      <w:bookmarkStart w:id="58" w:name="__RefHeading__2106_1315851627"/>
+      <w:bookmarkStart w:id="58" w:name="_Toc258505531"/>
       <w:bookmarkStart w:id="59" w:name="_Toc222978611"/>
-      <w:bookmarkStart w:id="60" w:name="_Toc258505531"/>
+      <w:bookmarkStart w:id="60" w:name="__RefHeading__2106_1315851627"/>
       <w:bookmarkEnd w:id="58"/>
       <w:bookmarkEnd w:id="59"/>
       <w:bookmarkEnd w:id="60"/>
@@ -5251,10 +5547,10 @@
           <w:rFonts w:ascii="Droid Sans" w:hAnsi="Droid Sans"/>
         </w:rPr>
       </w:pPr>
-      <w:bookmarkStart w:id="61" w:name="__RefHeading__2108_1315851627"/>
-      <w:bookmarkStart w:id="62" w:name="_Toc192777716"/>
-      <w:bookmarkStart w:id="63" w:name="_Toc222978612"/>
-      <w:bookmarkStart w:id="64" w:name="_Toc258505532"/>
+      <w:bookmarkStart w:id="61" w:name="_Toc258505532"/>
+      <w:bookmarkStart w:id="62" w:name="_Toc222978612"/>
+      <w:bookmarkStart w:id="63" w:name="_Toc192777716"/>
+      <w:bookmarkStart w:id="64" w:name="__RefHeading__2108_1315851627"/>
       <w:bookmarkEnd w:id="61"/>
       <w:bookmarkEnd w:id="62"/>
       <w:bookmarkEnd w:id="63"/>
@@ -5341,7 +5637,7 @@
         <w:rPr>
           <w:rFonts w:ascii="Droid Sans" w:hAnsi="Droid Sans"/>
         </w:rPr>
-        <w:t>ISSUES: FLOATING POINT ERRORS WITH ANIMATION THREAD</w:t>
+        <w:t>ISSUES: FLOATING POINT ERRORS WITH ANIMATION THREAD, DEGREES/RADIANS issues</w:t>
       </w:r>
     </w:p>
     <w:p>
@@ -5605,10 +5901,10 @@
           <w:rFonts w:ascii="Droid Sans" w:hAnsi="Droid Sans"/>
         </w:rPr>
       </w:pPr>
-      <w:bookmarkStart w:id="65" w:name="__RefHeading__2110_1315851627"/>
-      <w:bookmarkStart w:id="66" w:name="_Toc192777717"/>
-      <w:bookmarkStart w:id="67" w:name="_Toc222978613"/>
-      <w:bookmarkStart w:id="68" w:name="_Toc258505533"/>
+      <w:bookmarkStart w:id="65" w:name="_Toc258505533"/>
+      <w:bookmarkStart w:id="66" w:name="_Toc222978613"/>
+      <w:bookmarkStart w:id="67" w:name="_Toc192777717"/>
+      <w:bookmarkStart w:id="68" w:name="__RefHeading__2110_1315851627"/>
       <w:bookmarkEnd w:id="65"/>
       <w:bookmarkEnd w:id="66"/>
       <w:bookmarkEnd w:id="67"/>
@@ -5629,9 +5925,9 @@
           <w:rFonts w:ascii="Droid Sans" w:hAnsi="Droid Sans"/>
         </w:rPr>
       </w:pPr>
-      <w:bookmarkStart w:id="69" w:name="__RefHeading__2112_1315851627"/>
+      <w:bookmarkStart w:id="69" w:name="_Toc258505534"/>
       <w:bookmarkStart w:id="70" w:name="_Toc222978614"/>
-      <w:bookmarkStart w:id="71" w:name="_Toc258505534"/>
+      <w:bookmarkStart w:id="71" w:name="__RefHeading__2112_1315851627"/>
       <w:bookmarkEnd w:id="69"/>
       <w:bookmarkEnd w:id="70"/>
       <w:bookmarkEnd w:id="71"/>
@@ -5941,9 +6237,9 @@
           <w:rFonts w:ascii="Droid Sans" w:hAnsi="Droid Sans"/>
         </w:rPr>
       </w:pPr>
-      <w:bookmarkStart w:id="72" w:name="__RefHeading__2114_1315851627"/>
+      <w:bookmarkStart w:id="72" w:name="_Toc258505535"/>
       <w:bookmarkStart w:id="73" w:name="_Toc222978615"/>
-      <w:bookmarkStart w:id="74" w:name="_Toc258505535"/>
+      <w:bookmarkStart w:id="74" w:name="__RefHeading__2114_1315851627"/>
       <w:bookmarkEnd w:id="72"/>
       <w:bookmarkEnd w:id="73"/>
       <w:bookmarkEnd w:id="74"/>
@@ -6059,9 +6355,9 @@
           <w:rFonts w:ascii="Droid Sans" w:hAnsi="Droid Sans"/>
         </w:rPr>
       </w:pPr>
-      <w:bookmarkStart w:id="77" w:name="__RefHeading__2116_1315851627"/>
+      <w:bookmarkStart w:id="77" w:name="_Toc258505536"/>
       <w:bookmarkStart w:id="78" w:name="_Toc222978616"/>
-      <w:bookmarkStart w:id="79" w:name="_Toc258505536"/>
+      <w:bookmarkStart w:id="79" w:name="__RefHeading__2116_1315851627"/>
       <w:bookmarkEnd w:id="77"/>
       <w:bookmarkEnd w:id="78"/>
       <w:bookmarkEnd w:id="79"/>
@@ -6554,7 +6850,7 @@
       <w:fldChar w:fldCharType="separate"/>
     </w:r>
     <w:r>
-      <w:t>22</w:t>
+      <w:t>25</w:t>
     </w:r>
     <w:r>
       <w:fldChar w:fldCharType="end"/>
@@ -6578,7 +6874,7 @@
       <w:fldChar w:fldCharType="separate"/>
     </w:r>
     <w:r>
-      <w:t>22</w:t>
+      <w:t>25</w:t>
     </w:r>
     <w:r>
       <w:fldChar w:fldCharType="end"/>
@@ -7389,7 +7685,7 @@
     <w:pPr>
       <w:widowControl w:val="false"/>
       <w:suppressAutoHyphens w:val="true"/>
-      <w:overflowPunct w:val="true"/>
+      <w:overflowPunct w:val="false"/>
       <w:bidi w:val="0"/>
       <w:jc w:val="left"/>
     </w:pPr>
@@ -7534,6 +7830,42 @@
   </w:style>
   <w:style w:type="character" w:styleId="ListLabel12">
     <w:name w:val="ListLabel 12"/>
+    <w:rPr>
+      <w:rFonts w:cs="OpenSymbol"/>
+    </w:rPr>
+  </w:style>
+  <w:style w:type="character" w:styleId="ListLabel13">
+    <w:name w:val="ListLabel 13"/>
+    <w:rPr>
+      <w:rFonts w:cs="Symbol"/>
+    </w:rPr>
+  </w:style>
+  <w:style w:type="character" w:styleId="ListLabel14">
+    <w:name w:val="ListLabel 14"/>
+    <w:rPr>
+      <w:rFonts w:cs="OpenSymbol"/>
+    </w:rPr>
+  </w:style>
+  <w:style w:type="character" w:styleId="ListLabel15">
+    <w:name w:val="ListLabel 15"/>
+    <w:rPr>
+      <w:rFonts w:cs="Symbol"/>
+    </w:rPr>
+  </w:style>
+  <w:style w:type="character" w:styleId="ListLabel16">
+    <w:name w:val="ListLabel 16"/>
+    <w:rPr>
+      <w:rFonts w:cs="OpenSymbol"/>
+    </w:rPr>
+  </w:style>
+  <w:style w:type="character" w:styleId="ListLabel17">
+    <w:name w:val="ListLabel 17"/>
+    <w:rPr>
+      <w:rFonts w:cs="Symbol"/>
+    </w:rPr>
+  </w:style>
+  <w:style w:type="character" w:styleId="ListLabel18">
+    <w:name w:val="ListLabel 18"/>
     <w:rPr>
       <w:rFonts w:cs="OpenSymbol"/>
     </w:rPr>

</xml_diff>